<commit_message>
Criando um formulario para salvar dados no banco
</commit_message>
<xml_diff>
--- a/Conectando com Servidor via HTTP.docx
+++ b/Conectando com Servidor via HTTP.docx
@@ -64,6 +64,7 @@
         <w:t xml:space="preserve"> para integrar nossa aplicação com o </w:t>
       </w:r>
       <w:proofErr w:type="spellStart"/>
+      <w:proofErr w:type="gramStart"/>
       <w:r>
         <w:rPr>
           <w:rFonts w:ascii="Consolas" w:hAnsi="Consolas"/>
@@ -79,7 +80,16 @@
           <w:sz w:val="24"/>
           <w:szCs w:val="24"/>
         </w:rPr>
-        <w:t xml:space="preserve"> ou seja fazer requisições, vamos utilizar também o </w:t>
+        <w:t xml:space="preserve"> ou seja</w:t>
+      </w:r>
+      <w:proofErr w:type="gramEnd"/>
+      <w:r>
+        <w:rPr>
+          <w:rFonts w:ascii="Consolas" w:hAnsi="Consolas"/>
+          <w:sz w:val="24"/>
+          <w:szCs w:val="24"/>
+        </w:rPr>
+        <w:t xml:space="preserve"> fazer requisições, vamos utilizar também o </w:t>
       </w:r>
       <w:proofErr w:type="spellStart"/>
       <w:r>
@@ -436,6 +446,52 @@
           <w:sz w:val="24"/>
           <w:szCs w:val="24"/>
         </w:rPr>
+        <w:t xml:space="preserve"> </w:t>
+      </w:r>
+      <w:proofErr w:type="gramStart"/>
+      <w:r>
+        <w:rPr>
+          <w:rFonts w:ascii="Consolas" w:hAnsi="Consolas"/>
+          <w:sz w:val="24"/>
+          <w:szCs w:val="24"/>
+        </w:rPr>
+        <w:t>para .</w:t>
+      </w:r>
+      <w:proofErr w:type="spellStart"/>
+      <w:r>
+        <w:rPr>
+          <w:rFonts w:ascii="Consolas" w:hAnsi="Consolas"/>
+          <w:sz w:val="24"/>
+          <w:szCs w:val="24"/>
+        </w:rPr>
+        <w:t>read</w:t>
+      </w:r>
+      <w:proofErr w:type="spellEnd"/>
+      <w:proofErr w:type="gramEnd"/>
+      <w:r>
+        <w:rPr>
+          <w:rFonts w:ascii="Consolas" w:hAnsi="Consolas"/>
+          <w:sz w:val="24"/>
+          <w:szCs w:val="24"/>
+        </w:rPr>
+        <w:t xml:space="preserve"> e </w:t>
+      </w:r>
+      <w:proofErr w:type="spellStart"/>
+      <w:r>
+        <w:rPr>
+          <w:rFonts w:ascii="Consolas" w:hAnsi="Consolas"/>
+          <w:sz w:val="24"/>
+          <w:szCs w:val="24"/>
+        </w:rPr>
+        <w:t>true</w:t>
+      </w:r>
+      <w:proofErr w:type="spellEnd"/>
+      <w:r>
+        <w:rPr>
+          <w:rFonts w:ascii="Consolas" w:hAnsi="Consolas"/>
+          <w:sz w:val="24"/>
+          <w:szCs w:val="24"/>
+        </w:rPr>
         <w:t xml:space="preserve"> para .</w:t>
       </w:r>
       <w:proofErr w:type="spellStart"/>
@@ -445,42 +501,6 @@
           <w:sz w:val="24"/>
           <w:szCs w:val="24"/>
         </w:rPr>
-        <w:t>read</w:t>
-      </w:r>
-      <w:proofErr w:type="spellEnd"/>
-      <w:r>
-        <w:rPr>
-          <w:rFonts w:ascii="Consolas" w:hAnsi="Consolas"/>
-          <w:sz w:val="24"/>
-          <w:szCs w:val="24"/>
-        </w:rPr>
-        <w:t xml:space="preserve"> e </w:t>
-      </w:r>
-      <w:proofErr w:type="spellStart"/>
-      <w:r>
-        <w:rPr>
-          <w:rFonts w:ascii="Consolas" w:hAnsi="Consolas"/>
-          <w:sz w:val="24"/>
-          <w:szCs w:val="24"/>
-        </w:rPr>
-        <w:t>true</w:t>
-      </w:r>
-      <w:proofErr w:type="spellEnd"/>
-      <w:r>
-        <w:rPr>
-          <w:rFonts w:ascii="Consolas" w:hAnsi="Consolas"/>
-          <w:sz w:val="24"/>
-          <w:szCs w:val="24"/>
-        </w:rPr>
-        <w:t xml:space="preserve"> para .</w:t>
-      </w:r>
-      <w:proofErr w:type="spellStart"/>
-      <w:r>
-        <w:rPr>
-          <w:rFonts w:ascii="Consolas" w:hAnsi="Consolas"/>
-          <w:sz w:val="24"/>
-          <w:szCs w:val="24"/>
-        </w:rPr>
         <w:t>write</w:t>
       </w:r>
       <w:proofErr w:type="spellEnd"/>
@@ -509,6 +529,7 @@
       <w:r>
         <w:rPr>
           <w:rFonts w:ascii="Consolas" w:hAnsi="Consolas"/>
+          <w:noProof/>
           <w:sz w:val="24"/>
           <w:szCs w:val="24"/>
         </w:rPr>
@@ -763,7 +784,25 @@
           <w:sz w:val="24"/>
           <w:szCs w:val="24"/>
         </w:rPr>
-        <w:t xml:space="preserve"> com : npm i –- save </w:t>
+        <w:t xml:space="preserve"> </w:t>
+      </w:r>
+      <w:proofErr w:type="gramStart"/>
+      <w:r>
+        <w:rPr>
+          <w:rFonts w:ascii="Consolas" w:hAnsi="Consolas"/>
+          <w:sz w:val="24"/>
+          <w:szCs w:val="24"/>
+        </w:rPr>
+        <w:t>com :</w:t>
+      </w:r>
+      <w:proofErr w:type="gramEnd"/>
+      <w:r>
+        <w:rPr>
+          <w:rFonts w:ascii="Consolas" w:hAnsi="Consolas"/>
+          <w:sz w:val="24"/>
+          <w:szCs w:val="24"/>
+        </w:rPr>
+        <w:t xml:space="preserve"> npm i –- save </w:t>
       </w:r>
       <w:proofErr w:type="spellStart"/>
       <w:r>
@@ -862,6 +901,7 @@
       <w:r>
         <w:rPr>
           <w:rFonts w:ascii="Consolas" w:hAnsi="Consolas"/>
+          <w:noProof/>
           <w:sz w:val="24"/>
           <w:szCs w:val="24"/>
         </w:rPr>
@@ -1063,6 +1103,7 @@
         </w:rPr>
       </w:pPr>
       <w:proofErr w:type="spellStart"/>
+      <w:proofErr w:type="gramStart"/>
       <w:r>
         <w:rPr>
           <w:rFonts w:ascii="Consolas" w:hAnsi="Consolas"/>
@@ -1072,6 +1113,7 @@
         <w:t>Axios.defaults.baseURL</w:t>
       </w:r>
       <w:proofErr w:type="spellEnd"/>
+      <w:proofErr w:type="gramEnd"/>
       <w:r>
         <w:rPr>
           <w:rFonts w:ascii="Consolas" w:hAnsi="Consolas"/>
@@ -1415,6 +1457,7 @@
         </w:rPr>
       </w:pPr>
       <w:proofErr w:type="spellStart"/>
+      <w:proofErr w:type="gramStart"/>
       <w:r>
         <w:rPr>
           <w:rFonts w:ascii="Consolas" w:eastAsia="Times New Roman" w:hAnsi="Consolas" w:cs="Times New Roman"/>
@@ -1433,7 +1476,18 @@
           <w:szCs w:val="21"/>
           <w:lang w:eastAsia="pt-BR"/>
         </w:rPr>
-        <w:t>.defaults.baseURL</w:t>
+        <w:t>.defaults</w:t>
+      </w:r>
+      <w:proofErr w:type="gramEnd"/>
+      <w:r>
+        <w:rPr>
+          <w:rFonts w:ascii="Consolas" w:eastAsia="Times New Roman" w:hAnsi="Consolas" w:cs="Times New Roman"/>
+          <w:color w:val="F6F6F4"/>
+          <w:sz w:val="21"/>
+          <w:szCs w:val="21"/>
+          <w:lang w:eastAsia="pt-BR"/>
+        </w:rPr>
+        <w:t>.baseURL</w:t>
       </w:r>
       <w:proofErr w:type="spellEnd"/>
       <w:r>
@@ -1525,6 +1579,7 @@
         </w:rPr>
       </w:pPr>
       <w:proofErr w:type="spellStart"/>
+      <w:proofErr w:type="gramStart"/>
       <w:r>
         <w:rPr>
           <w:rFonts w:ascii="Consolas" w:eastAsia="Times New Roman" w:hAnsi="Consolas" w:cs="Times New Roman"/>
@@ -1564,7 +1619,18 @@
           <w:szCs w:val="21"/>
           <w:lang w:eastAsia="pt-BR"/>
         </w:rPr>
-        <w:t>({</w:t>
+        <w:t>(</w:t>
+      </w:r>
+      <w:proofErr w:type="gramEnd"/>
+      <w:r>
+        <w:rPr>
+          <w:rFonts w:ascii="Consolas" w:eastAsia="Times New Roman" w:hAnsi="Consolas" w:cs="Times New Roman"/>
+          <w:color w:val="F6F6F4"/>
+          <w:sz w:val="21"/>
+          <w:szCs w:val="21"/>
+          <w:lang w:eastAsia="pt-BR"/>
+        </w:rPr>
+        <w:t>{</w:t>
       </w:r>
     </w:p>
     <w:p>
@@ -1595,6 +1661,7 @@
         </w:rPr>
         <w:t xml:space="preserve">    </w:t>
       </w:r>
+      <w:proofErr w:type="gramStart"/>
       <w:r>
         <w:rPr>
           <w:rFonts w:ascii="Consolas" w:eastAsia="Times New Roman" w:hAnsi="Consolas" w:cs="Times New Roman"/>
@@ -1616,6 +1683,7 @@
         <w:t>(</w:t>
       </w:r>
       <w:proofErr w:type="spellStart"/>
+      <w:proofErr w:type="gramEnd"/>
       <w:r>
         <w:rPr>
           <w:rFonts w:ascii="Consolas" w:eastAsia="Times New Roman" w:hAnsi="Consolas" w:cs="Times New Roman"/>
@@ -1666,6 +1734,7 @@
         </w:rPr>
         <w:t xml:space="preserve">        </w:t>
       </w:r>
+      <w:proofErr w:type="gramStart"/>
       <w:r>
         <w:rPr>
           <w:rFonts w:ascii="Consolas" w:eastAsia="Times New Roman" w:hAnsi="Consolas" w:cs="Times New Roman"/>
@@ -1706,7 +1775,18 @@
           <w:szCs w:val="21"/>
           <w:lang w:eastAsia="pt-BR"/>
         </w:rPr>
-        <w:t xml:space="preserve">.$http </w:t>
+        <w:t>.$</w:t>
+      </w:r>
+      <w:proofErr w:type="gramEnd"/>
+      <w:r>
+        <w:rPr>
+          <w:rFonts w:ascii="Consolas" w:eastAsia="Times New Roman" w:hAnsi="Consolas" w:cs="Times New Roman"/>
+          <w:color w:val="F6F6F4"/>
+          <w:sz w:val="21"/>
+          <w:szCs w:val="21"/>
+          <w:lang w:eastAsia="pt-BR"/>
+        </w:rPr>
+        <w:t xml:space="preserve">http </w:t>
       </w:r>
       <w:r>
         <w:rPr>
@@ -2211,6 +2291,7 @@
         </w:rPr>
         <w:t xml:space="preserve"> </w:t>
       </w:r>
+      <w:proofErr w:type="gramStart"/>
       <w:r>
         <w:rPr>
           <w:rFonts w:ascii="Consolas" w:eastAsia="Times New Roman" w:hAnsi="Consolas" w:cs="Times New Roman"/>
@@ -2229,7 +2310,18 @@
           <w:szCs w:val="21"/>
           <w:lang w:eastAsia="pt-BR"/>
         </w:rPr>
-        <w:t>./plugins/</w:t>
+        <w:t>./</w:t>
+      </w:r>
+      <w:proofErr w:type="gramEnd"/>
+      <w:r>
+        <w:rPr>
+          <w:rFonts w:ascii="Consolas" w:eastAsia="Times New Roman" w:hAnsi="Consolas" w:cs="Times New Roman"/>
+          <w:color w:val="E7EE98"/>
+          <w:sz w:val="21"/>
+          <w:szCs w:val="21"/>
+          <w:lang w:eastAsia="pt-BR"/>
+        </w:rPr>
+        <w:t>plugins/</w:t>
       </w:r>
       <w:proofErr w:type="spellStart"/>
       <w:r>
@@ -2294,6 +2386,7 @@
         </w:rPr>
         <w:t xml:space="preserve"> </w:t>
       </w:r>
+      <w:proofErr w:type="gramStart"/>
       <w:r>
         <w:rPr>
           <w:rFonts w:ascii="Consolas" w:eastAsia="Times New Roman" w:hAnsi="Consolas" w:cs="Times New Roman"/>
@@ -2312,7 +2405,18 @@
           <w:szCs w:val="21"/>
           <w:lang w:eastAsia="pt-BR"/>
         </w:rPr>
-        <w:t>./plugins/</w:t>
+        <w:t>./</w:t>
+      </w:r>
+      <w:proofErr w:type="gramEnd"/>
+      <w:r>
+        <w:rPr>
+          <w:rFonts w:ascii="Consolas" w:eastAsia="Times New Roman" w:hAnsi="Consolas" w:cs="Times New Roman"/>
+          <w:color w:val="E7EE98"/>
+          <w:sz w:val="21"/>
+          <w:szCs w:val="21"/>
+          <w:lang w:eastAsia="pt-BR"/>
+        </w:rPr>
+        <w:t>plugins/</w:t>
       </w:r>
       <w:proofErr w:type="spellStart"/>
       <w:r>
@@ -2375,6 +2479,7 @@
         </w:rPr>
       </w:pPr>
       <w:proofErr w:type="spellStart"/>
+      <w:proofErr w:type="gramStart"/>
       <w:r>
         <w:rPr>
           <w:rFonts w:ascii="Consolas" w:eastAsia="Times New Roman" w:hAnsi="Consolas" w:cs="Times New Roman"/>
@@ -2396,6 +2501,7 @@
         <w:t>.config.productionTip</w:t>
       </w:r>
       <w:proofErr w:type="spellEnd"/>
+      <w:proofErr w:type="gramEnd"/>
       <w:r>
         <w:rPr>
           <w:rFonts w:ascii="Consolas" w:eastAsia="Times New Roman" w:hAnsi="Consolas" w:cs="Times New Roman"/>
@@ -2497,6 +2603,7 @@
         <w:t xml:space="preserve"> </w:t>
       </w:r>
       <w:proofErr w:type="spellStart"/>
+      <w:proofErr w:type="gramStart"/>
       <w:r>
         <w:rPr>
           <w:rFonts w:ascii="Consolas" w:eastAsia="Times New Roman" w:hAnsi="Consolas" w:cs="Times New Roman"/>
@@ -2516,7 +2623,18 @@
           <w:szCs w:val="21"/>
           <w:lang w:eastAsia="pt-BR"/>
         </w:rPr>
-        <w:t>({</w:t>
+        <w:t>(</w:t>
+      </w:r>
+      <w:proofErr w:type="gramEnd"/>
+      <w:r>
+        <w:rPr>
+          <w:rFonts w:ascii="Consolas" w:eastAsia="Times New Roman" w:hAnsi="Consolas" w:cs="Times New Roman"/>
+          <w:color w:val="F6F6F4"/>
+          <w:sz w:val="21"/>
+          <w:szCs w:val="21"/>
+          <w:lang w:eastAsia="pt-BR"/>
+        </w:rPr>
+        <w:t>{</w:t>
       </w:r>
     </w:p>
     <w:p>
@@ -2666,7 +2784,18 @@
           <w:szCs w:val="21"/>
           <w:lang w:eastAsia="pt-BR"/>
         </w:rPr>
-        <w:t>}).</w:t>
+        <w:t>}</w:t>
+      </w:r>
+      <w:proofErr w:type="gramStart"/>
+      <w:r>
+        <w:rPr>
+          <w:rFonts w:ascii="Consolas" w:eastAsia="Times New Roman" w:hAnsi="Consolas" w:cs="Times New Roman"/>
+          <w:color w:val="F6F6F4"/>
+          <w:sz w:val="21"/>
+          <w:szCs w:val="21"/>
+          <w:lang w:eastAsia="pt-BR"/>
+        </w:rPr>
+        <w:t>).</w:t>
       </w:r>
       <w:r>
         <w:rPr>
@@ -2679,6 +2808,7 @@
         <w:t>$</w:t>
       </w:r>
       <w:proofErr w:type="spellStart"/>
+      <w:proofErr w:type="gramEnd"/>
       <w:r>
         <w:rPr>
           <w:rFonts w:ascii="Consolas" w:eastAsia="Times New Roman" w:hAnsi="Consolas" w:cs="Times New Roman"/>
@@ -2785,6 +2915,7 @@
         <w:t xml:space="preserve">Vamos criar o método </w:t>
       </w:r>
       <w:proofErr w:type="spellStart"/>
+      <w:proofErr w:type="gramStart"/>
       <w:r>
         <w:rPr>
           <w:rFonts w:ascii="Consolas" w:hAnsi="Consolas"/>
@@ -2800,7 +2931,16 @@
           <w:sz w:val="24"/>
           <w:szCs w:val="24"/>
         </w:rPr>
-        <w:t xml:space="preserve">() e chamar nele o instância global do </w:t>
+        <w:t>(</w:t>
+      </w:r>
+      <w:proofErr w:type="gramEnd"/>
+      <w:r>
+        <w:rPr>
+          <w:rFonts w:ascii="Consolas" w:hAnsi="Consolas"/>
+          <w:sz w:val="24"/>
+          <w:szCs w:val="24"/>
+        </w:rPr>
+        <w:t xml:space="preserve">) e chamar nele o instância global do </w:t>
       </w:r>
       <w:proofErr w:type="spellStart"/>
       <w:r>
@@ -2858,7 +2998,16 @@
           <w:sz w:val="24"/>
           <w:szCs w:val="24"/>
         </w:rPr>
-        <w:t xml:space="preserve"> é utilizar o .</w:t>
+        <w:t xml:space="preserve"> é utilizar </w:t>
+      </w:r>
+      <w:proofErr w:type="gramStart"/>
+      <w:r>
+        <w:rPr>
+          <w:rFonts w:ascii="Consolas" w:hAnsi="Consolas"/>
+          <w:sz w:val="24"/>
+          <w:szCs w:val="24"/>
+        </w:rPr>
+        <w:t>o .</w:t>
       </w:r>
       <w:proofErr w:type="spellStart"/>
       <w:r>
@@ -2870,6 +3019,7 @@
         <w:t>json</w:t>
       </w:r>
       <w:proofErr w:type="spellEnd"/>
+      <w:proofErr w:type="gramEnd"/>
       <w:r>
         <w:rPr>
           <w:rFonts w:ascii="Consolas" w:hAnsi="Consolas"/>
@@ -2898,6 +3048,7 @@
         </w:rPr>
       </w:pPr>
       <w:proofErr w:type="spellStart"/>
+      <w:proofErr w:type="gramStart"/>
       <w:r>
         <w:rPr>
           <w:rFonts w:ascii="Consolas" w:eastAsia="Times New Roman" w:hAnsi="Consolas" w:cs="Times New Roman"/>
@@ -2917,7 +3068,18 @@
           <w:szCs w:val="21"/>
           <w:lang w:eastAsia="pt-BR"/>
         </w:rPr>
-        <w:t>(){</w:t>
+        <w:t>(</w:t>
+      </w:r>
+      <w:proofErr w:type="gramEnd"/>
+      <w:r>
+        <w:rPr>
+          <w:rFonts w:ascii="Consolas" w:eastAsia="Times New Roman" w:hAnsi="Consolas" w:cs="Times New Roman"/>
+          <w:color w:val="F6F6F4"/>
+          <w:sz w:val="21"/>
+          <w:szCs w:val="21"/>
+          <w:lang w:eastAsia="pt-BR"/>
+        </w:rPr>
+        <w:t>){</w:t>
       </w:r>
     </w:p>
     <w:p>
@@ -2949,6 +3111,7 @@
         <w:t xml:space="preserve">        </w:t>
       </w:r>
       <w:proofErr w:type="spellStart"/>
+      <w:proofErr w:type="gramStart"/>
       <w:r>
         <w:rPr>
           <w:rFonts w:ascii="Consolas" w:eastAsia="Times New Roman" w:hAnsi="Consolas" w:cs="Times New Roman"/>
@@ -3004,6 +3167,7 @@
         </w:rPr>
         <w:t>(</w:t>
       </w:r>
+      <w:proofErr w:type="gramEnd"/>
       <w:r>
         <w:rPr>
           <w:rFonts w:ascii="Consolas" w:eastAsia="Times New Roman" w:hAnsi="Consolas" w:cs="Times New Roman"/>
@@ -3253,7 +3417,18 @@
           <w:szCs w:val="21"/>
           <w:lang w:eastAsia="pt-BR"/>
         </w:rPr>
-        <w:t>        }).</w:t>
+        <w:t>        }</w:t>
+      </w:r>
+      <w:proofErr w:type="gramStart"/>
+      <w:r>
+        <w:rPr>
+          <w:rFonts w:ascii="Consolas" w:eastAsia="Times New Roman" w:hAnsi="Consolas" w:cs="Times New Roman"/>
+          <w:color w:val="F6F6F4"/>
+          <w:sz w:val="21"/>
+          <w:szCs w:val="21"/>
+          <w:lang w:eastAsia="pt-BR"/>
+        </w:rPr>
+        <w:t>).</w:t>
       </w:r>
       <w:proofErr w:type="spellStart"/>
       <w:r>
@@ -3267,6 +3442,7 @@
         <w:t>then</w:t>
       </w:r>
       <w:proofErr w:type="spellEnd"/>
+      <w:proofErr w:type="gramEnd"/>
       <w:r>
         <w:rPr>
           <w:rFonts w:ascii="Consolas" w:eastAsia="Times New Roman" w:hAnsi="Consolas" w:cs="Times New Roman"/>
@@ -3457,6 +3633,7 @@
       <w:r>
         <w:rPr>
           <w:rFonts w:ascii="Consolas" w:hAnsi="Consolas"/>
+          <w:noProof/>
           <w:sz w:val="24"/>
           <w:szCs w:val="24"/>
         </w:rPr>
@@ -3733,6 +3910,7 @@
         <w:t xml:space="preserve">Desta forma podermos definir quantas instâncias quisermos, basta trocar em </w:t>
       </w:r>
       <w:proofErr w:type="spellStart"/>
+      <w:proofErr w:type="gramStart"/>
       <w:r>
         <w:rPr>
           <w:rFonts w:ascii="Consolas" w:hAnsi="Consolas"/>
@@ -3748,7 +3926,3190 @@
           <w:sz w:val="24"/>
           <w:szCs w:val="24"/>
         </w:rPr>
-        <w:t>.$http o $http pelo nome da nova instância.</w:t>
+        <w:t>.$</w:t>
+      </w:r>
+      <w:proofErr w:type="gramEnd"/>
+      <w:r>
+        <w:rPr>
+          <w:rFonts w:ascii="Consolas" w:hAnsi="Consolas"/>
+          <w:sz w:val="24"/>
+          <w:szCs w:val="24"/>
+        </w:rPr>
+        <w:t>http o $http pelo nome da nova instância.</w:t>
+      </w:r>
+    </w:p>
+    <w:p>
+      <w:pPr>
+        <w:pStyle w:val="PargrafodaLista"/>
+        <w:ind w:left="1060" w:firstLine="0"/>
+        <w:rPr>
+          <w:rFonts w:ascii="Consolas" w:hAnsi="Consolas"/>
+          <w:b/>
+          <w:bCs/>
+          <w:sz w:val="28"/>
+          <w:szCs w:val="28"/>
+        </w:rPr>
+      </w:pPr>
+    </w:p>
+    <w:p>
+      <w:pPr>
+        <w:pStyle w:val="PargrafodaLista"/>
+        <w:ind w:left="1060" w:firstLine="0"/>
+        <w:rPr>
+          <w:rFonts w:ascii="Consolas" w:hAnsi="Consolas"/>
+          <w:b/>
+          <w:bCs/>
+          <w:sz w:val="28"/>
+          <w:szCs w:val="28"/>
+        </w:rPr>
+      </w:pPr>
+      <w:r>
+        <w:rPr>
+          <w:rFonts w:ascii="Consolas" w:hAnsi="Consolas"/>
+          <w:b/>
+          <w:bCs/>
+          <w:sz w:val="28"/>
+          <w:szCs w:val="28"/>
+        </w:rPr>
+        <w:t>Aula 239 – Criando Formulário</w:t>
+      </w:r>
+    </w:p>
+    <w:p>
+      <w:pPr>
+        <w:pStyle w:val="PargrafodaLista"/>
+        <w:numPr>
+          <w:ilvl w:val="0"/>
+          <w:numId w:val="1"/>
+        </w:numPr>
+        <w:rPr>
+          <w:rFonts w:ascii="Consolas" w:hAnsi="Consolas"/>
+          <w:sz w:val="24"/>
+          <w:szCs w:val="24"/>
+        </w:rPr>
+      </w:pPr>
+      <w:r>
+        <w:rPr>
+          <w:rFonts w:ascii="Consolas" w:hAnsi="Consolas"/>
+          <w:sz w:val="24"/>
+          <w:szCs w:val="24"/>
+        </w:rPr>
+        <w:t>Nesta aula iremos criar um formulário para podermos inserir registros no banco de dados.</w:t>
+      </w:r>
+    </w:p>
+    <w:p>
+      <w:pPr>
+        <w:pStyle w:val="PargrafodaLista"/>
+        <w:numPr>
+          <w:ilvl w:val="0"/>
+          <w:numId w:val="1"/>
+        </w:numPr>
+        <w:rPr>
+          <w:rFonts w:ascii="Consolas" w:hAnsi="Consolas"/>
+          <w:sz w:val="24"/>
+          <w:szCs w:val="24"/>
+        </w:rPr>
+      </w:pPr>
+      <w:r>
+        <w:rPr>
+          <w:rFonts w:ascii="Consolas" w:hAnsi="Consolas"/>
+          <w:sz w:val="24"/>
+          <w:szCs w:val="24"/>
+        </w:rPr>
+        <w:t xml:space="preserve">No campo </w:t>
+      </w:r>
+      <w:proofErr w:type="gramStart"/>
+      <w:r>
+        <w:rPr>
+          <w:rFonts w:ascii="Consolas" w:hAnsi="Consolas"/>
+          <w:sz w:val="24"/>
+          <w:szCs w:val="24"/>
+        </w:rPr>
+        <w:t>data(</w:t>
+      </w:r>
+      <w:proofErr w:type="gramEnd"/>
+      <w:r>
+        <w:rPr>
+          <w:rFonts w:ascii="Consolas" w:hAnsi="Consolas"/>
+          <w:sz w:val="24"/>
+          <w:szCs w:val="24"/>
+        </w:rPr>
+        <w:t xml:space="preserve">) teremos um </w:t>
+      </w:r>
+      <w:proofErr w:type="spellStart"/>
+      <w:r>
+        <w:rPr>
+          <w:rFonts w:ascii="Consolas" w:hAnsi="Consolas"/>
+          <w:sz w:val="24"/>
+          <w:szCs w:val="24"/>
+        </w:rPr>
+        <w:t>json</w:t>
+      </w:r>
+      <w:proofErr w:type="spellEnd"/>
+      <w:r>
+        <w:rPr>
+          <w:rFonts w:ascii="Consolas" w:hAnsi="Consolas"/>
+          <w:sz w:val="24"/>
+          <w:szCs w:val="24"/>
+        </w:rPr>
+        <w:t xml:space="preserve"> chamado usuário com as chaves nome e </w:t>
+      </w:r>
+      <w:proofErr w:type="spellStart"/>
+      <w:r>
+        <w:rPr>
+          <w:rFonts w:ascii="Consolas" w:hAnsi="Consolas"/>
+          <w:sz w:val="24"/>
+          <w:szCs w:val="24"/>
+        </w:rPr>
+        <w:t>email</w:t>
+      </w:r>
+      <w:proofErr w:type="spellEnd"/>
+      <w:r>
+        <w:rPr>
+          <w:rFonts w:ascii="Consolas" w:hAnsi="Consolas"/>
+          <w:sz w:val="24"/>
+          <w:szCs w:val="24"/>
+        </w:rPr>
+        <w:t>.</w:t>
+      </w:r>
+    </w:p>
+    <w:p>
+      <w:pPr>
+        <w:pStyle w:val="PargrafodaLista"/>
+        <w:numPr>
+          <w:ilvl w:val="0"/>
+          <w:numId w:val="1"/>
+        </w:numPr>
+        <w:shd w:val="clear" w:color="auto" w:fill="282A36"/>
+        <w:spacing w:after="0" w:line="285" w:lineRule="atLeast"/>
+        <w:jc w:val="left"/>
+        <w:rPr>
+          <w:rFonts w:ascii="Consolas" w:eastAsia="Times New Roman" w:hAnsi="Consolas" w:cs="Times New Roman"/>
+          <w:color w:val="F6F6F4"/>
+          <w:sz w:val="21"/>
+          <w:szCs w:val="21"/>
+          <w:lang w:eastAsia="pt-BR"/>
+        </w:rPr>
+      </w:pPr>
+      <w:proofErr w:type="gramStart"/>
+      <w:r>
+        <w:rPr>
+          <w:rFonts w:ascii="Consolas" w:eastAsia="Times New Roman" w:hAnsi="Consolas" w:cs="Times New Roman"/>
+          <w:color w:val="62E884"/>
+          <w:sz w:val="21"/>
+          <w:szCs w:val="21"/>
+          <w:lang w:eastAsia="pt-BR"/>
+        </w:rPr>
+        <w:t>data</w:t>
+      </w:r>
+      <w:r>
+        <w:rPr>
+          <w:rFonts w:ascii="Consolas" w:eastAsia="Times New Roman" w:hAnsi="Consolas" w:cs="Times New Roman"/>
+          <w:color w:val="F6F6F4"/>
+          <w:sz w:val="21"/>
+          <w:szCs w:val="21"/>
+          <w:lang w:eastAsia="pt-BR"/>
+        </w:rPr>
+        <w:t>(</w:t>
+      </w:r>
+      <w:proofErr w:type="gramEnd"/>
+      <w:r>
+        <w:rPr>
+          <w:rFonts w:ascii="Consolas" w:eastAsia="Times New Roman" w:hAnsi="Consolas" w:cs="Times New Roman"/>
+          <w:color w:val="F6F6F4"/>
+          <w:sz w:val="21"/>
+          <w:szCs w:val="21"/>
+          <w:lang w:eastAsia="pt-BR"/>
+        </w:rPr>
+        <w:t>) {</w:t>
+      </w:r>
+    </w:p>
+    <w:p>
+      <w:pPr>
+        <w:pStyle w:val="PargrafodaLista"/>
+        <w:numPr>
+          <w:ilvl w:val="0"/>
+          <w:numId w:val="1"/>
+        </w:numPr>
+        <w:shd w:val="clear" w:color="auto" w:fill="282A36"/>
+        <w:spacing w:after="0" w:line="285" w:lineRule="atLeast"/>
+        <w:jc w:val="left"/>
+        <w:rPr>
+          <w:rFonts w:ascii="Consolas" w:eastAsia="Times New Roman" w:hAnsi="Consolas" w:cs="Times New Roman"/>
+          <w:color w:val="F6F6F4"/>
+          <w:sz w:val="21"/>
+          <w:szCs w:val="21"/>
+          <w:lang w:eastAsia="pt-BR"/>
+        </w:rPr>
+      </w:pPr>
+      <w:r>
+        <w:rPr>
+          <w:rFonts w:ascii="Consolas" w:eastAsia="Times New Roman" w:hAnsi="Consolas" w:cs="Times New Roman"/>
+          <w:color w:val="F6F6F4"/>
+          <w:sz w:val="21"/>
+          <w:szCs w:val="21"/>
+          <w:lang w:eastAsia="pt-BR"/>
+        </w:rPr>
+        <w:t xml:space="preserve">        </w:t>
+      </w:r>
+      <w:proofErr w:type="spellStart"/>
+      <w:r>
+        <w:rPr>
+          <w:rFonts w:ascii="Consolas" w:eastAsia="Times New Roman" w:hAnsi="Consolas" w:cs="Times New Roman"/>
+          <w:color w:val="F286C4"/>
+          <w:sz w:val="21"/>
+          <w:szCs w:val="21"/>
+          <w:lang w:eastAsia="pt-BR"/>
+        </w:rPr>
+        <w:t>return</w:t>
+      </w:r>
+      <w:proofErr w:type="spellEnd"/>
+      <w:r>
+        <w:rPr>
+          <w:rFonts w:ascii="Consolas" w:eastAsia="Times New Roman" w:hAnsi="Consolas" w:cs="Times New Roman"/>
+          <w:color w:val="F6F6F4"/>
+          <w:sz w:val="21"/>
+          <w:szCs w:val="21"/>
+          <w:lang w:eastAsia="pt-BR"/>
+        </w:rPr>
+        <w:t xml:space="preserve"> {</w:t>
+      </w:r>
+    </w:p>
+    <w:p>
+      <w:pPr>
+        <w:pStyle w:val="PargrafodaLista"/>
+        <w:numPr>
+          <w:ilvl w:val="0"/>
+          <w:numId w:val="1"/>
+        </w:numPr>
+        <w:shd w:val="clear" w:color="auto" w:fill="282A36"/>
+        <w:spacing w:after="0" w:line="285" w:lineRule="atLeast"/>
+        <w:jc w:val="left"/>
+        <w:rPr>
+          <w:rFonts w:ascii="Consolas" w:eastAsia="Times New Roman" w:hAnsi="Consolas" w:cs="Times New Roman"/>
+          <w:color w:val="F6F6F4"/>
+          <w:sz w:val="21"/>
+          <w:szCs w:val="21"/>
+          <w:lang w:eastAsia="pt-BR"/>
+        </w:rPr>
+      </w:pPr>
+      <w:r>
+        <w:rPr>
+          <w:rFonts w:ascii="Consolas" w:eastAsia="Times New Roman" w:hAnsi="Consolas" w:cs="Times New Roman"/>
+          <w:color w:val="F6F6F4"/>
+          <w:sz w:val="21"/>
+          <w:szCs w:val="21"/>
+          <w:lang w:eastAsia="pt-BR"/>
+        </w:rPr>
+        <w:t xml:space="preserve">            </w:t>
+      </w:r>
+      <w:proofErr w:type="spellStart"/>
+      <w:r>
+        <w:rPr>
+          <w:rFonts w:ascii="Consolas" w:eastAsia="Times New Roman" w:hAnsi="Consolas" w:cs="Times New Roman"/>
+          <w:color w:val="F6F6F4"/>
+          <w:sz w:val="21"/>
+          <w:szCs w:val="21"/>
+          <w:lang w:eastAsia="pt-BR"/>
+        </w:rPr>
+        <w:t>usuario</w:t>
+      </w:r>
+      <w:proofErr w:type="spellEnd"/>
+      <w:proofErr w:type="gramStart"/>
+      <w:r>
+        <w:rPr>
+          <w:rFonts w:ascii="Consolas" w:eastAsia="Times New Roman" w:hAnsi="Consolas" w:cs="Times New Roman"/>
+          <w:color w:val="F286C4"/>
+          <w:sz w:val="21"/>
+          <w:szCs w:val="21"/>
+          <w:lang w:eastAsia="pt-BR"/>
+        </w:rPr>
+        <w:t>:</w:t>
+      </w:r>
+      <w:r>
+        <w:rPr>
+          <w:rFonts w:ascii="Consolas" w:eastAsia="Times New Roman" w:hAnsi="Consolas" w:cs="Times New Roman"/>
+          <w:color w:val="F6F6F4"/>
+          <w:sz w:val="21"/>
+          <w:szCs w:val="21"/>
+          <w:lang w:eastAsia="pt-BR"/>
+        </w:rPr>
+        <w:t>{</w:t>
+      </w:r>
+      <w:proofErr w:type="gramEnd"/>
+    </w:p>
+    <w:p>
+      <w:pPr>
+        <w:pStyle w:val="PargrafodaLista"/>
+        <w:numPr>
+          <w:ilvl w:val="0"/>
+          <w:numId w:val="1"/>
+        </w:numPr>
+        <w:shd w:val="clear" w:color="auto" w:fill="282A36"/>
+        <w:spacing w:after="0" w:line="285" w:lineRule="atLeast"/>
+        <w:jc w:val="left"/>
+        <w:rPr>
+          <w:rFonts w:ascii="Consolas" w:eastAsia="Times New Roman" w:hAnsi="Consolas" w:cs="Times New Roman"/>
+          <w:color w:val="F6F6F4"/>
+          <w:sz w:val="21"/>
+          <w:szCs w:val="21"/>
+          <w:lang w:eastAsia="pt-BR"/>
+        </w:rPr>
+      </w:pPr>
+      <w:r>
+        <w:rPr>
+          <w:rFonts w:ascii="Consolas" w:eastAsia="Times New Roman" w:hAnsi="Consolas" w:cs="Times New Roman"/>
+          <w:color w:val="F6F6F4"/>
+          <w:sz w:val="21"/>
+          <w:szCs w:val="21"/>
+          <w:lang w:eastAsia="pt-BR"/>
+        </w:rPr>
+        <w:t>                nome</w:t>
+      </w:r>
+      <w:r>
+        <w:rPr>
+          <w:rFonts w:ascii="Consolas" w:eastAsia="Times New Roman" w:hAnsi="Consolas" w:cs="Times New Roman"/>
+          <w:color w:val="F286C4"/>
+          <w:sz w:val="21"/>
+          <w:szCs w:val="21"/>
+          <w:lang w:eastAsia="pt-BR"/>
+        </w:rPr>
+        <w:t>:</w:t>
+      </w:r>
+      <w:r>
+        <w:rPr>
+          <w:rFonts w:ascii="Consolas" w:eastAsia="Times New Roman" w:hAnsi="Consolas" w:cs="Times New Roman"/>
+          <w:color w:val="DEE492"/>
+          <w:sz w:val="21"/>
+          <w:szCs w:val="21"/>
+          <w:lang w:eastAsia="pt-BR"/>
+        </w:rPr>
+        <w:t>''</w:t>
+      </w:r>
+      <w:r>
+        <w:rPr>
+          <w:rFonts w:ascii="Consolas" w:eastAsia="Times New Roman" w:hAnsi="Consolas" w:cs="Times New Roman"/>
+          <w:color w:val="F6F6F4"/>
+          <w:sz w:val="21"/>
+          <w:szCs w:val="21"/>
+          <w:lang w:eastAsia="pt-BR"/>
+        </w:rPr>
+        <w:t>,</w:t>
+      </w:r>
+    </w:p>
+    <w:p>
+      <w:pPr>
+        <w:pStyle w:val="PargrafodaLista"/>
+        <w:numPr>
+          <w:ilvl w:val="0"/>
+          <w:numId w:val="1"/>
+        </w:numPr>
+        <w:shd w:val="clear" w:color="auto" w:fill="282A36"/>
+        <w:spacing w:after="0" w:line="285" w:lineRule="atLeast"/>
+        <w:jc w:val="left"/>
+        <w:rPr>
+          <w:rFonts w:ascii="Consolas" w:eastAsia="Times New Roman" w:hAnsi="Consolas" w:cs="Times New Roman"/>
+          <w:color w:val="F6F6F4"/>
+          <w:sz w:val="21"/>
+          <w:szCs w:val="21"/>
+          <w:lang w:eastAsia="pt-BR"/>
+        </w:rPr>
+      </w:pPr>
+      <w:r>
+        <w:rPr>
+          <w:rFonts w:ascii="Consolas" w:eastAsia="Times New Roman" w:hAnsi="Consolas" w:cs="Times New Roman"/>
+          <w:color w:val="F6F6F4"/>
+          <w:sz w:val="21"/>
+          <w:szCs w:val="21"/>
+          <w:lang w:eastAsia="pt-BR"/>
+        </w:rPr>
+        <w:t xml:space="preserve">                </w:t>
+      </w:r>
+      <w:proofErr w:type="spellStart"/>
+      <w:r>
+        <w:rPr>
+          <w:rFonts w:ascii="Consolas" w:eastAsia="Times New Roman" w:hAnsi="Consolas" w:cs="Times New Roman"/>
+          <w:color w:val="F6F6F4"/>
+          <w:sz w:val="21"/>
+          <w:szCs w:val="21"/>
+          <w:lang w:eastAsia="pt-BR"/>
+        </w:rPr>
+        <w:t>email</w:t>
+      </w:r>
+      <w:proofErr w:type="spellEnd"/>
+      <w:r>
+        <w:rPr>
+          <w:rFonts w:ascii="Consolas" w:eastAsia="Times New Roman" w:hAnsi="Consolas" w:cs="Times New Roman"/>
+          <w:color w:val="F286C4"/>
+          <w:sz w:val="21"/>
+          <w:szCs w:val="21"/>
+          <w:lang w:eastAsia="pt-BR"/>
+        </w:rPr>
+        <w:t>:</w:t>
+      </w:r>
+      <w:r>
+        <w:rPr>
+          <w:rFonts w:ascii="Consolas" w:eastAsia="Times New Roman" w:hAnsi="Consolas" w:cs="Times New Roman"/>
+          <w:color w:val="DEE492"/>
+          <w:sz w:val="21"/>
+          <w:szCs w:val="21"/>
+          <w:lang w:eastAsia="pt-BR"/>
+        </w:rPr>
+        <w:t>''</w:t>
+      </w:r>
+    </w:p>
+    <w:p>
+      <w:pPr>
+        <w:pStyle w:val="PargrafodaLista"/>
+        <w:numPr>
+          <w:ilvl w:val="0"/>
+          <w:numId w:val="1"/>
+        </w:numPr>
+        <w:shd w:val="clear" w:color="auto" w:fill="282A36"/>
+        <w:spacing w:after="0" w:line="285" w:lineRule="atLeast"/>
+        <w:jc w:val="left"/>
+        <w:rPr>
+          <w:rFonts w:ascii="Consolas" w:eastAsia="Times New Roman" w:hAnsi="Consolas" w:cs="Times New Roman"/>
+          <w:color w:val="F6F6F4"/>
+          <w:sz w:val="21"/>
+          <w:szCs w:val="21"/>
+          <w:lang w:eastAsia="pt-BR"/>
+        </w:rPr>
+      </w:pPr>
+      <w:r>
+        <w:rPr>
+          <w:rFonts w:ascii="Consolas" w:eastAsia="Times New Roman" w:hAnsi="Consolas" w:cs="Times New Roman"/>
+          <w:color w:val="F6F6F4"/>
+          <w:sz w:val="21"/>
+          <w:szCs w:val="21"/>
+          <w:lang w:eastAsia="pt-BR"/>
+        </w:rPr>
+        <w:t>            }</w:t>
+      </w:r>
+    </w:p>
+    <w:p>
+      <w:pPr>
+        <w:pStyle w:val="PargrafodaLista"/>
+        <w:numPr>
+          <w:ilvl w:val="0"/>
+          <w:numId w:val="1"/>
+        </w:numPr>
+        <w:shd w:val="clear" w:color="auto" w:fill="282A36"/>
+        <w:spacing w:after="0" w:line="285" w:lineRule="atLeast"/>
+        <w:jc w:val="left"/>
+        <w:rPr>
+          <w:rFonts w:ascii="Consolas" w:eastAsia="Times New Roman" w:hAnsi="Consolas" w:cs="Times New Roman"/>
+          <w:color w:val="F6F6F4"/>
+          <w:sz w:val="21"/>
+          <w:szCs w:val="21"/>
+          <w:lang w:eastAsia="pt-BR"/>
+        </w:rPr>
+      </w:pPr>
+      <w:r>
+        <w:rPr>
+          <w:rFonts w:ascii="Consolas" w:eastAsia="Times New Roman" w:hAnsi="Consolas" w:cs="Times New Roman"/>
+          <w:color w:val="F6F6F4"/>
+          <w:sz w:val="21"/>
+          <w:szCs w:val="21"/>
+          <w:lang w:eastAsia="pt-BR"/>
+        </w:rPr>
+        <w:t>        }</w:t>
+      </w:r>
+    </w:p>
+    <w:p>
+      <w:pPr>
+        <w:pStyle w:val="PargrafodaLista"/>
+        <w:numPr>
+          <w:ilvl w:val="0"/>
+          <w:numId w:val="1"/>
+        </w:numPr>
+        <w:shd w:val="clear" w:color="auto" w:fill="282A36"/>
+        <w:spacing w:after="0" w:line="285" w:lineRule="atLeast"/>
+        <w:jc w:val="left"/>
+        <w:rPr>
+          <w:rFonts w:ascii="Consolas" w:eastAsia="Times New Roman" w:hAnsi="Consolas" w:cs="Times New Roman"/>
+          <w:color w:val="F6F6F4"/>
+          <w:sz w:val="21"/>
+          <w:szCs w:val="21"/>
+          <w:lang w:eastAsia="pt-BR"/>
+        </w:rPr>
+      </w:pPr>
+      <w:r>
+        <w:rPr>
+          <w:rFonts w:ascii="Consolas" w:eastAsia="Times New Roman" w:hAnsi="Consolas" w:cs="Times New Roman"/>
+          <w:color w:val="F6F6F4"/>
+          <w:sz w:val="21"/>
+          <w:szCs w:val="21"/>
+          <w:lang w:eastAsia="pt-BR"/>
+        </w:rPr>
+        <w:t>    },</w:t>
+      </w:r>
+    </w:p>
+    <w:p>
+      <w:pPr>
+        <w:pStyle w:val="PargrafodaLista"/>
+        <w:numPr>
+          <w:ilvl w:val="0"/>
+          <w:numId w:val="1"/>
+        </w:numPr>
+        <w:rPr>
+          <w:rFonts w:ascii="Consolas" w:hAnsi="Consolas"/>
+          <w:sz w:val="24"/>
+          <w:szCs w:val="24"/>
+        </w:rPr>
+      </w:pPr>
+      <w:r>
+        <w:rPr>
+          <w:rFonts w:ascii="Consolas" w:hAnsi="Consolas"/>
+          <w:sz w:val="24"/>
+          <w:szCs w:val="24"/>
+        </w:rPr>
+        <w:t xml:space="preserve">No </w:t>
+      </w:r>
+      <w:proofErr w:type="spellStart"/>
+      <w:r>
+        <w:rPr>
+          <w:rFonts w:ascii="Consolas" w:hAnsi="Consolas"/>
+          <w:sz w:val="24"/>
+          <w:szCs w:val="24"/>
+        </w:rPr>
+        <w:t>template</w:t>
+      </w:r>
+      <w:proofErr w:type="spellEnd"/>
+      <w:r>
+        <w:rPr>
+          <w:rFonts w:ascii="Consolas" w:hAnsi="Consolas"/>
+          <w:sz w:val="24"/>
+          <w:szCs w:val="24"/>
+        </w:rPr>
+        <w:t xml:space="preserve"> iremos utilizar b-card do </w:t>
+      </w:r>
+      <w:proofErr w:type="spellStart"/>
+      <w:r>
+        <w:rPr>
+          <w:rFonts w:ascii="Consolas" w:hAnsi="Consolas"/>
+          <w:sz w:val="24"/>
+          <w:szCs w:val="24"/>
+        </w:rPr>
+        <w:t>bootstrap</w:t>
+      </w:r>
+      <w:proofErr w:type="spellEnd"/>
+      <w:r>
+        <w:rPr>
+          <w:rFonts w:ascii="Consolas" w:hAnsi="Consolas"/>
+          <w:sz w:val="24"/>
+          <w:szCs w:val="24"/>
+        </w:rPr>
+        <w:t>.</w:t>
+      </w:r>
+    </w:p>
+    <w:p>
+      <w:pPr>
+        <w:pStyle w:val="PargrafodaLista"/>
+        <w:numPr>
+          <w:ilvl w:val="0"/>
+          <w:numId w:val="1"/>
+        </w:numPr>
+        <w:rPr>
+          <w:rFonts w:ascii="Consolas" w:hAnsi="Consolas"/>
+          <w:sz w:val="24"/>
+          <w:szCs w:val="24"/>
+        </w:rPr>
+      </w:pPr>
+      <w:r>
+        <w:rPr>
+          <w:rFonts w:ascii="Consolas" w:hAnsi="Consolas"/>
+          <w:sz w:val="24"/>
+          <w:szCs w:val="24"/>
+        </w:rPr>
+        <w:t>E dentro do b-card iremos utilizar um b-</w:t>
+      </w:r>
+      <w:proofErr w:type="spellStart"/>
+      <w:r>
+        <w:rPr>
+          <w:rFonts w:ascii="Consolas" w:hAnsi="Consolas"/>
+          <w:sz w:val="24"/>
+          <w:szCs w:val="24"/>
+        </w:rPr>
+        <w:t>form</w:t>
+      </w:r>
+      <w:proofErr w:type="spellEnd"/>
+      <w:r>
+        <w:rPr>
+          <w:rFonts w:ascii="Consolas" w:hAnsi="Consolas"/>
+          <w:sz w:val="24"/>
+          <w:szCs w:val="24"/>
+        </w:rPr>
+        <w:t>-</w:t>
+      </w:r>
+      <w:proofErr w:type="spellStart"/>
+      <w:r>
+        <w:rPr>
+          <w:rFonts w:ascii="Consolas" w:hAnsi="Consolas"/>
+          <w:sz w:val="24"/>
+          <w:szCs w:val="24"/>
+        </w:rPr>
+        <w:t>group</w:t>
+      </w:r>
+      <w:proofErr w:type="spellEnd"/>
+      <w:r>
+        <w:rPr>
+          <w:rFonts w:ascii="Consolas" w:hAnsi="Consolas"/>
+          <w:sz w:val="24"/>
+          <w:szCs w:val="24"/>
+        </w:rPr>
+        <w:t xml:space="preserve"> com </w:t>
+      </w:r>
+      <w:r>
+        <w:rPr>
+          <w:rFonts w:ascii="Consolas" w:hAnsi="Consolas"/>
+          <w:sz w:val="24"/>
+          <w:szCs w:val="24"/>
+        </w:rPr>
+        <w:t>dois b-</w:t>
+      </w:r>
+      <w:proofErr w:type="spellStart"/>
+      <w:r>
+        <w:rPr>
+          <w:rFonts w:ascii="Consolas" w:hAnsi="Consolas"/>
+          <w:sz w:val="24"/>
+          <w:szCs w:val="24"/>
+        </w:rPr>
+        <w:t>form</w:t>
+      </w:r>
+      <w:proofErr w:type="spellEnd"/>
+      <w:r>
+        <w:rPr>
+          <w:rFonts w:ascii="Consolas" w:hAnsi="Consolas"/>
+          <w:sz w:val="24"/>
+          <w:szCs w:val="24"/>
+        </w:rPr>
+        <w:t>-input.</w:t>
+      </w:r>
+    </w:p>
+    <w:p>
+      <w:pPr>
+        <w:pStyle w:val="PargrafodaLista"/>
+        <w:numPr>
+          <w:ilvl w:val="0"/>
+          <w:numId w:val="1"/>
+        </w:numPr>
+        <w:shd w:val="clear" w:color="auto" w:fill="282A36"/>
+        <w:spacing w:after="0" w:line="285" w:lineRule="atLeast"/>
+        <w:jc w:val="left"/>
+        <w:rPr>
+          <w:rFonts w:ascii="Consolas" w:eastAsia="Times New Roman" w:hAnsi="Consolas" w:cs="Times New Roman"/>
+          <w:color w:val="F6F6F4"/>
+          <w:sz w:val="21"/>
+          <w:szCs w:val="21"/>
+          <w:lang w:eastAsia="pt-BR"/>
+        </w:rPr>
+      </w:pPr>
+      <w:r>
+        <w:rPr>
+          <w:rFonts w:ascii="Consolas" w:eastAsia="Times New Roman" w:hAnsi="Consolas" w:cs="Times New Roman"/>
+          <w:color w:val="F6F6F4"/>
+          <w:sz w:val="21"/>
+          <w:szCs w:val="21"/>
+          <w:lang w:eastAsia="pt-BR"/>
+        </w:rPr>
+        <w:t>&lt;</w:t>
+      </w:r>
+      <w:proofErr w:type="spellStart"/>
+      <w:r>
+        <w:rPr>
+          <w:rFonts w:ascii="Consolas" w:eastAsia="Times New Roman" w:hAnsi="Consolas" w:cs="Times New Roman"/>
+          <w:color w:val="F286C4"/>
+          <w:sz w:val="21"/>
+          <w:szCs w:val="21"/>
+          <w:lang w:eastAsia="pt-BR"/>
+        </w:rPr>
+        <w:t>template</w:t>
+      </w:r>
+      <w:proofErr w:type="spellEnd"/>
+      <w:r>
+        <w:rPr>
+          <w:rFonts w:ascii="Consolas" w:eastAsia="Times New Roman" w:hAnsi="Consolas" w:cs="Times New Roman"/>
+          <w:color w:val="F6F6F4"/>
+          <w:sz w:val="21"/>
+          <w:szCs w:val="21"/>
+          <w:lang w:eastAsia="pt-BR"/>
+        </w:rPr>
+        <w:t>&gt;</w:t>
+      </w:r>
+    </w:p>
+    <w:p>
+      <w:pPr>
+        <w:pStyle w:val="PargrafodaLista"/>
+        <w:numPr>
+          <w:ilvl w:val="0"/>
+          <w:numId w:val="1"/>
+        </w:numPr>
+        <w:shd w:val="clear" w:color="auto" w:fill="282A36"/>
+        <w:spacing w:after="0" w:line="285" w:lineRule="atLeast"/>
+        <w:jc w:val="left"/>
+        <w:rPr>
+          <w:rFonts w:ascii="Consolas" w:eastAsia="Times New Roman" w:hAnsi="Consolas" w:cs="Times New Roman"/>
+          <w:color w:val="F6F6F4"/>
+          <w:sz w:val="21"/>
+          <w:szCs w:val="21"/>
+          <w:lang w:eastAsia="pt-BR"/>
+        </w:rPr>
+      </w:pPr>
+      <w:r>
+        <w:rPr>
+          <w:rFonts w:ascii="Consolas" w:eastAsia="Times New Roman" w:hAnsi="Consolas" w:cs="Times New Roman"/>
+          <w:color w:val="F6F6F4"/>
+          <w:sz w:val="21"/>
+          <w:szCs w:val="21"/>
+          <w:lang w:eastAsia="pt-BR"/>
+        </w:rPr>
+        <w:t>    &lt;</w:t>
+      </w:r>
+      <w:proofErr w:type="spellStart"/>
+      <w:r>
+        <w:rPr>
+          <w:rFonts w:ascii="Consolas" w:eastAsia="Times New Roman" w:hAnsi="Consolas" w:cs="Times New Roman"/>
+          <w:color w:val="F286C4"/>
+          <w:sz w:val="21"/>
+          <w:szCs w:val="21"/>
+          <w:lang w:eastAsia="pt-BR"/>
+        </w:rPr>
+        <w:t>div</w:t>
+      </w:r>
+      <w:proofErr w:type="spellEnd"/>
+      <w:r>
+        <w:rPr>
+          <w:rFonts w:ascii="Consolas" w:eastAsia="Times New Roman" w:hAnsi="Consolas" w:cs="Times New Roman"/>
+          <w:color w:val="F6F6F4"/>
+          <w:sz w:val="21"/>
+          <w:szCs w:val="21"/>
+          <w:lang w:eastAsia="pt-BR"/>
+        </w:rPr>
+        <w:t xml:space="preserve"> </w:t>
+      </w:r>
+      <w:r>
+        <w:rPr>
+          <w:rFonts w:ascii="Consolas" w:eastAsia="Times New Roman" w:hAnsi="Consolas" w:cs="Times New Roman"/>
+          <w:i/>
+          <w:iCs/>
+          <w:color w:val="62E884"/>
+          <w:sz w:val="21"/>
+          <w:szCs w:val="21"/>
+          <w:lang w:eastAsia="pt-BR"/>
+        </w:rPr>
+        <w:t>id</w:t>
+      </w:r>
+      <w:r>
+        <w:rPr>
+          <w:rFonts w:ascii="Consolas" w:eastAsia="Times New Roman" w:hAnsi="Consolas" w:cs="Times New Roman"/>
+          <w:color w:val="F286C4"/>
+          <w:sz w:val="21"/>
+          <w:szCs w:val="21"/>
+          <w:lang w:eastAsia="pt-BR"/>
+        </w:rPr>
+        <w:t>=</w:t>
+      </w:r>
+      <w:r>
+        <w:rPr>
+          <w:rFonts w:ascii="Consolas" w:eastAsia="Times New Roman" w:hAnsi="Consolas" w:cs="Times New Roman"/>
+          <w:color w:val="DEE492"/>
+          <w:sz w:val="21"/>
+          <w:szCs w:val="21"/>
+          <w:lang w:eastAsia="pt-BR"/>
+        </w:rPr>
+        <w:t>"</w:t>
+      </w:r>
+      <w:r>
+        <w:rPr>
+          <w:rFonts w:ascii="Consolas" w:eastAsia="Times New Roman" w:hAnsi="Consolas" w:cs="Times New Roman"/>
+          <w:color w:val="E7EE98"/>
+          <w:sz w:val="21"/>
+          <w:szCs w:val="21"/>
+          <w:lang w:eastAsia="pt-BR"/>
+        </w:rPr>
+        <w:t>app</w:t>
+      </w:r>
+      <w:r>
+        <w:rPr>
+          <w:rFonts w:ascii="Consolas" w:eastAsia="Times New Roman" w:hAnsi="Consolas" w:cs="Times New Roman"/>
+          <w:color w:val="DEE492"/>
+          <w:sz w:val="21"/>
+          <w:szCs w:val="21"/>
+          <w:lang w:eastAsia="pt-BR"/>
+        </w:rPr>
+        <w:t>"</w:t>
+      </w:r>
+      <w:r>
+        <w:rPr>
+          <w:rFonts w:ascii="Consolas" w:eastAsia="Times New Roman" w:hAnsi="Consolas" w:cs="Times New Roman"/>
+          <w:color w:val="F6F6F4"/>
+          <w:sz w:val="21"/>
+          <w:szCs w:val="21"/>
+          <w:lang w:eastAsia="pt-BR"/>
+        </w:rPr>
+        <w:t xml:space="preserve"> </w:t>
+      </w:r>
+      <w:proofErr w:type="spellStart"/>
+      <w:r>
+        <w:rPr>
+          <w:rFonts w:ascii="Consolas" w:eastAsia="Times New Roman" w:hAnsi="Consolas" w:cs="Times New Roman"/>
+          <w:i/>
+          <w:iCs/>
+          <w:color w:val="62E884"/>
+          <w:sz w:val="21"/>
+          <w:szCs w:val="21"/>
+          <w:lang w:eastAsia="pt-BR"/>
+        </w:rPr>
+        <w:t>class</w:t>
+      </w:r>
+      <w:proofErr w:type="spellEnd"/>
+      <w:r>
+        <w:rPr>
+          <w:rFonts w:ascii="Consolas" w:eastAsia="Times New Roman" w:hAnsi="Consolas" w:cs="Times New Roman"/>
+          <w:color w:val="F286C4"/>
+          <w:sz w:val="21"/>
+          <w:szCs w:val="21"/>
+          <w:lang w:eastAsia="pt-BR"/>
+        </w:rPr>
+        <w:t>=</w:t>
+      </w:r>
+      <w:r>
+        <w:rPr>
+          <w:rFonts w:ascii="Consolas" w:eastAsia="Times New Roman" w:hAnsi="Consolas" w:cs="Times New Roman"/>
+          <w:color w:val="DEE492"/>
+          <w:sz w:val="21"/>
+          <w:szCs w:val="21"/>
+          <w:lang w:eastAsia="pt-BR"/>
+        </w:rPr>
+        <w:t>"</w:t>
+      </w:r>
+      <w:r>
+        <w:rPr>
+          <w:rFonts w:ascii="Consolas" w:eastAsia="Times New Roman" w:hAnsi="Consolas" w:cs="Times New Roman"/>
+          <w:color w:val="E7EE98"/>
+          <w:sz w:val="21"/>
+          <w:szCs w:val="21"/>
+          <w:lang w:eastAsia="pt-BR"/>
+        </w:rPr>
+        <w:t>container</w:t>
+      </w:r>
+      <w:r>
+        <w:rPr>
+          <w:rFonts w:ascii="Consolas" w:eastAsia="Times New Roman" w:hAnsi="Consolas" w:cs="Times New Roman"/>
+          <w:color w:val="DEE492"/>
+          <w:sz w:val="21"/>
+          <w:szCs w:val="21"/>
+          <w:lang w:eastAsia="pt-BR"/>
+        </w:rPr>
+        <w:t>"</w:t>
+      </w:r>
+      <w:r>
+        <w:rPr>
+          <w:rFonts w:ascii="Consolas" w:eastAsia="Times New Roman" w:hAnsi="Consolas" w:cs="Times New Roman"/>
+          <w:color w:val="F6F6F4"/>
+          <w:sz w:val="21"/>
+          <w:szCs w:val="21"/>
+          <w:lang w:eastAsia="pt-BR"/>
+        </w:rPr>
+        <w:t>&gt;</w:t>
+      </w:r>
+    </w:p>
+    <w:p>
+      <w:pPr>
+        <w:pStyle w:val="PargrafodaLista"/>
+        <w:numPr>
+          <w:ilvl w:val="0"/>
+          <w:numId w:val="1"/>
+        </w:numPr>
+        <w:shd w:val="clear" w:color="auto" w:fill="282A36"/>
+        <w:spacing w:after="0" w:line="285" w:lineRule="atLeast"/>
+        <w:jc w:val="left"/>
+        <w:rPr>
+          <w:rFonts w:ascii="Consolas" w:eastAsia="Times New Roman" w:hAnsi="Consolas" w:cs="Times New Roman"/>
+          <w:color w:val="F6F6F4"/>
+          <w:sz w:val="21"/>
+          <w:szCs w:val="21"/>
+          <w:lang w:eastAsia="pt-BR"/>
+        </w:rPr>
+      </w:pPr>
+      <w:r>
+        <w:rPr>
+          <w:rFonts w:ascii="Consolas" w:eastAsia="Times New Roman" w:hAnsi="Consolas" w:cs="Times New Roman"/>
+          <w:color w:val="F6F6F4"/>
+          <w:sz w:val="21"/>
+          <w:szCs w:val="21"/>
+          <w:lang w:eastAsia="pt-BR"/>
+        </w:rPr>
+        <w:t>        &lt;</w:t>
+      </w:r>
+      <w:r>
+        <w:rPr>
+          <w:rFonts w:ascii="Consolas" w:eastAsia="Times New Roman" w:hAnsi="Consolas" w:cs="Times New Roman"/>
+          <w:color w:val="F286C4"/>
+          <w:sz w:val="21"/>
+          <w:szCs w:val="21"/>
+          <w:lang w:eastAsia="pt-BR"/>
+        </w:rPr>
+        <w:t>h1</w:t>
+      </w:r>
+      <w:r>
+        <w:rPr>
+          <w:rFonts w:ascii="Consolas" w:eastAsia="Times New Roman" w:hAnsi="Consolas" w:cs="Times New Roman"/>
+          <w:color w:val="F6F6F4"/>
+          <w:sz w:val="21"/>
+          <w:szCs w:val="21"/>
+          <w:lang w:eastAsia="pt-BR"/>
+        </w:rPr>
+        <w:t xml:space="preserve">&gt;HTTP com </w:t>
+      </w:r>
+      <w:proofErr w:type="spellStart"/>
+      <w:r>
+        <w:rPr>
+          <w:rFonts w:ascii="Consolas" w:eastAsia="Times New Roman" w:hAnsi="Consolas" w:cs="Times New Roman"/>
+          <w:color w:val="F6F6F4"/>
+          <w:sz w:val="21"/>
+          <w:szCs w:val="21"/>
+          <w:lang w:eastAsia="pt-BR"/>
+        </w:rPr>
+        <w:t>Axios</w:t>
+      </w:r>
+      <w:proofErr w:type="spellEnd"/>
+      <w:r>
+        <w:rPr>
+          <w:rFonts w:ascii="Consolas" w:eastAsia="Times New Roman" w:hAnsi="Consolas" w:cs="Times New Roman"/>
+          <w:color w:val="F6F6F4"/>
+          <w:sz w:val="21"/>
+          <w:szCs w:val="21"/>
+          <w:lang w:eastAsia="pt-BR"/>
+        </w:rPr>
+        <w:t>&lt;/</w:t>
+      </w:r>
+      <w:r>
+        <w:rPr>
+          <w:rFonts w:ascii="Consolas" w:eastAsia="Times New Roman" w:hAnsi="Consolas" w:cs="Times New Roman"/>
+          <w:color w:val="F286C4"/>
+          <w:sz w:val="21"/>
+          <w:szCs w:val="21"/>
+          <w:lang w:eastAsia="pt-BR"/>
+        </w:rPr>
+        <w:t>h1</w:t>
+      </w:r>
+      <w:r>
+        <w:rPr>
+          <w:rFonts w:ascii="Consolas" w:eastAsia="Times New Roman" w:hAnsi="Consolas" w:cs="Times New Roman"/>
+          <w:color w:val="F6F6F4"/>
+          <w:sz w:val="21"/>
+          <w:szCs w:val="21"/>
+          <w:lang w:eastAsia="pt-BR"/>
+        </w:rPr>
+        <w:t>&gt;</w:t>
+      </w:r>
+    </w:p>
+    <w:p>
+      <w:pPr>
+        <w:pStyle w:val="PargrafodaLista"/>
+        <w:numPr>
+          <w:ilvl w:val="0"/>
+          <w:numId w:val="1"/>
+        </w:numPr>
+        <w:shd w:val="clear" w:color="auto" w:fill="282A36"/>
+        <w:spacing w:after="0" w:line="285" w:lineRule="atLeast"/>
+        <w:jc w:val="left"/>
+        <w:rPr>
+          <w:rFonts w:ascii="Consolas" w:eastAsia="Times New Roman" w:hAnsi="Consolas" w:cs="Times New Roman"/>
+          <w:color w:val="F6F6F4"/>
+          <w:sz w:val="21"/>
+          <w:szCs w:val="21"/>
+          <w:lang w:eastAsia="pt-BR"/>
+        </w:rPr>
+      </w:pPr>
+      <w:r>
+        <w:rPr>
+          <w:rFonts w:ascii="Consolas" w:eastAsia="Times New Roman" w:hAnsi="Consolas" w:cs="Times New Roman"/>
+          <w:color w:val="F6F6F4"/>
+          <w:sz w:val="21"/>
+          <w:szCs w:val="21"/>
+          <w:lang w:eastAsia="pt-BR"/>
+        </w:rPr>
+        <w:t>        &lt;</w:t>
+      </w:r>
+      <w:r>
+        <w:rPr>
+          <w:rFonts w:ascii="Consolas" w:eastAsia="Times New Roman" w:hAnsi="Consolas" w:cs="Times New Roman"/>
+          <w:color w:val="F286C4"/>
+          <w:sz w:val="21"/>
+          <w:szCs w:val="21"/>
+          <w:lang w:eastAsia="pt-BR"/>
+        </w:rPr>
+        <w:t>b-card</w:t>
+      </w:r>
+      <w:r>
+        <w:rPr>
+          <w:rFonts w:ascii="Consolas" w:eastAsia="Times New Roman" w:hAnsi="Consolas" w:cs="Times New Roman"/>
+          <w:color w:val="F6F6F4"/>
+          <w:sz w:val="21"/>
+          <w:szCs w:val="21"/>
+          <w:lang w:eastAsia="pt-BR"/>
+        </w:rPr>
+        <w:t>&gt;</w:t>
+      </w:r>
+    </w:p>
+    <w:p>
+      <w:pPr>
+        <w:pStyle w:val="PargrafodaLista"/>
+        <w:numPr>
+          <w:ilvl w:val="0"/>
+          <w:numId w:val="1"/>
+        </w:numPr>
+        <w:shd w:val="clear" w:color="auto" w:fill="282A36"/>
+        <w:spacing w:after="0" w:line="285" w:lineRule="atLeast"/>
+        <w:jc w:val="left"/>
+        <w:rPr>
+          <w:rFonts w:ascii="Consolas" w:eastAsia="Times New Roman" w:hAnsi="Consolas" w:cs="Times New Roman"/>
+          <w:color w:val="F6F6F4"/>
+          <w:sz w:val="21"/>
+          <w:szCs w:val="21"/>
+          <w:lang w:eastAsia="pt-BR"/>
+        </w:rPr>
+      </w:pPr>
+      <w:r>
+        <w:rPr>
+          <w:rFonts w:ascii="Consolas" w:eastAsia="Times New Roman" w:hAnsi="Consolas" w:cs="Times New Roman"/>
+          <w:color w:val="F6F6F4"/>
+          <w:sz w:val="21"/>
+          <w:szCs w:val="21"/>
+          <w:lang w:eastAsia="pt-BR"/>
+        </w:rPr>
+        <w:t>            &lt;</w:t>
+      </w:r>
+      <w:r>
+        <w:rPr>
+          <w:rFonts w:ascii="Consolas" w:eastAsia="Times New Roman" w:hAnsi="Consolas" w:cs="Times New Roman"/>
+          <w:color w:val="F286C4"/>
+          <w:sz w:val="21"/>
+          <w:szCs w:val="21"/>
+          <w:lang w:eastAsia="pt-BR"/>
+        </w:rPr>
+        <w:t>b-</w:t>
+      </w:r>
+      <w:proofErr w:type="spellStart"/>
+      <w:r>
+        <w:rPr>
+          <w:rFonts w:ascii="Consolas" w:eastAsia="Times New Roman" w:hAnsi="Consolas" w:cs="Times New Roman"/>
+          <w:color w:val="F286C4"/>
+          <w:sz w:val="21"/>
+          <w:szCs w:val="21"/>
+          <w:lang w:eastAsia="pt-BR"/>
+        </w:rPr>
+        <w:t>form</w:t>
+      </w:r>
+      <w:proofErr w:type="spellEnd"/>
+      <w:r>
+        <w:rPr>
+          <w:rFonts w:ascii="Consolas" w:eastAsia="Times New Roman" w:hAnsi="Consolas" w:cs="Times New Roman"/>
+          <w:color w:val="F286C4"/>
+          <w:sz w:val="21"/>
+          <w:szCs w:val="21"/>
+          <w:lang w:eastAsia="pt-BR"/>
+        </w:rPr>
+        <w:t>-</w:t>
+      </w:r>
+      <w:proofErr w:type="spellStart"/>
+      <w:r>
+        <w:rPr>
+          <w:rFonts w:ascii="Consolas" w:eastAsia="Times New Roman" w:hAnsi="Consolas" w:cs="Times New Roman"/>
+          <w:color w:val="F286C4"/>
+          <w:sz w:val="21"/>
+          <w:szCs w:val="21"/>
+          <w:lang w:eastAsia="pt-BR"/>
+        </w:rPr>
+        <w:t>group</w:t>
+      </w:r>
+      <w:proofErr w:type="spellEnd"/>
+      <w:r>
+        <w:rPr>
+          <w:rFonts w:ascii="Consolas" w:eastAsia="Times New Roman" w:hAnsi="Consolas" w:cs="Times New Roman"/>
+          <w:color w:val="F6F6F4"/>
+          <w:sz w:val="21"/>
+          <w:szCs w:val="21"/>
+          <w:lang w:eastAsia="pt-BR"/>
+        </w:rPr>
+        <w:t xml:space="preserve"> </w:t>
+      </w:r>
+      <w:proofErr w:type="spellStart"/>
+      <w:r>
+        <w:rPr>
+          <w:rFonts w:ascii="Consolas" w:eastAsia="Times New Roman" w:hAnsi="Consolas" w:cs="Times New Roman"/>
+          <w:i/>
+          <w:iCs/>
+          <w:color w:val="62E884"/>
+          <w:sz w:val="21"/>
+          <w:szCs w:val="21"/>
+          <w:lang w:eastAsia="pt-BR"/>
+        </w:rPr>
+        <w:t>label</w:t>
+      </w:r>
+      <w:proofErr w:type="spellEnd"/>
+      <w:r>
+        <w:rPr>
+          <w:rFonts w:ascii="Consolas" w:eastAsia="Times New Roman" w:hAnsi="Consolas" w:cs="Times New Roman"/>
+          <w:color w:val="F286C4"/>
+          <w:sz w:val="21"/>
+          <w:szCs w:val="21"/>
+          <w:lang w:eastAsia="pt-BR"/>
+        </w:rPr>
+        <w:t>=</w:t>
+      </w:r>
+      <w:r>
+        <w:rPr>
+          <w:rFonts w:ascii="Consolas" w:eastAsia="Times New Roman" w:hAnsi="Consolas" w:cs="Times New Roman"/>
+          <w:color w:val="DEE492"/>
+          <w:sz w:val="21"/>
+          <w:szCs w:val="21"/>
+          <w:lang w:eastAsia="pt-BR"/>
+        </w:rPr>
+        <w:t>"</w:t>
+      </w:r>
+      <w:r>
+        <w:rPr>
+          <w:rFonts w:ascii="Consolas" w:eastAsia="Times New Roman" w:hAnsi="Consolas" w:cs="Times New Roman"/>
+          <w:color w:val="E7EE98"/>
+          <w:sz w:val="21"/>
+          <w:szCs w:val="21"/>
+          <w:lang w:eastAsia="pt-BR"/>
+        </w:rPr>
+        <w:t>Nome:</w:t>
+      </w:r>
+      <w:r>
+        <w:rPr>
+          <w:rFonts w:ascii="Consolas" w:eastAsia="Times New Roman" w:hAnsi="Consolas" w:cs="Times New Roman"/>
+          <w:color w:val="DEE492"/>
+          <w:sz w:val="21"/>
+          <w:szCs w:val="21"/>
+          <w:lang w:eastAsia="pt-BR"/>
+        </w:rPr>
+        <w:t>"</w:t>
+      </w:r>
+      <w:r>
+        <w:rPr>
+          <w:rFonts w:ascii="Consolas" w:eastAsia="Times New Roman" w:hAnsi="Consolas" w:cs="Times New Roman"/>
+          <w:color w:val="F6F6F4"/>
+          <w:sz w:val="21"/>
+          <w:szCs w:val="21"/>
+          <w:lang w:eastAsia="pt-BR"/>
+        </w:rPr>
+        <w:t>&gt;</w:t>
+      </w:r>
+    </w:p>
+    <w:p>
+      <w:pPr>
+        <w:pStyle w:val="PargrafodaLista"/>
+        <w:numPr>
+          <w:ilvl w:val="0"/>
+          <w:numId w:val="1"/>
+        </w:numPr>
+        <w:shd w:val="clear" w:color="auto" w:fill="282A36"/>
+        <w:spacing w:after="0" w:line="285" w:lineRule="atLeast"/>
+        <w:jc w:val="left"/>
+        <w:rPr>
+          <w:rFonts w:ascii="Consolas" w:eastAsia="Times New Roman" w:hAnsi="Consolas" w:cs="Times New Roman"/>
+          <w:color w:val="F6F6F4"/>
+          <w:sz w:val="21"/>
+          <w:szCs w:val="21"/>
+          <w:lang w:eastAsia="pt-BR"/>
+        </w:rPr>
+      </w:pPr>
+      <w:r>
+        <w:rPr>
+          <w:rFonts w:ascii="Consolas" w:eastAsia="Times New Roman" w:hAnsi="Consolas" w:cs="Times New Roman"/>
+          <w:color w:val="F6F6F4"/>
+          <w:sz w:val="21"/>
+          <w:szCs w:val="21"/>
+          <w:lang w:eastAsia="pt-BR"/>
+        </w:rPr>
+        <w:t>                &lt;</w:t>
+      </w:r>
+      <w:r>
+        <w:rPr>
+          <w:rFonts w:ascii="Consolas" w:eastAsia="Times New Roman" w:hAnsi="Consolas" w:cs="Times New Roman"/>
+          <w:color w:val="F286C4"/>
+          <w:sz w:val="21"/>
+          <w:szCs w:val="21"/>
+          <w:lang w:eastAsia="pt-BR"/>
+        </w:rPr>
+        <w:t>b-</w:t>
+      </w:r>
+      <w:proofErr w:type="spellStart"/>
+      <w:r>
+        <w:rPr>
+          <w:rFonts w:ascii="Consolas" w:eastAsia="Times New Roman" w:hAnsi="Consolas" w:cs="Times New Roman"/>
+          <w:color w:val="F286C4"/>
+          <w:sz w:val="21"/>
+          <w:szCs w:val="21"/>
+          <w:lang w:eastAsia="pt-BR"/>
+        </w:rPr>
+        <w:t>form</w:t>
+      </w:r>
+      <w:proofErr w:type="spellEnd"/>
+      <w:r>
+        <w:rPr>
+          <w:rFonts w:ascii="Consolas" w:eastAsia="Times New Roman" w:hAnsi="Consolas" w:cs="Times New Roman"/>
+          <w:color w:val="F286C4"/>
+          <w:sz w:val="21"/>
+          <w:szCs w:val="21"/>
+          <w:lang w:eastAsia="pt-BR"/>
+        </w:rPr>
+        <w:t>-input</w:t>
+      </w:r>
+      <w:r>
+        <w:rPr>
+          <w:rFonts w:ascii="Consolas" w:eastAsia="Times New Roman" w:hAnsi="Consolas" w:cs="Times New Roman"/>
+          <w:color w:val="F6F6F4"/>
+          <w:sz w:val="21"/>
+          <w:szCs w:val="21"/>
+          <w:lang w:eastAsia="pt-BR"/>
+        </w:rPr>
+        <w:t xml:space="preserve"> </w:t>
+      </w:r>
+    </w:p>
+    <w:p>
+      <w:pPr>
+        <w:pStyle w:val="PargrafodaLista"/>
+        <w:numPr>
+          <w:ilvl w:val="0"/>
+          <w:numId w:val="1"/>
+        </w:numPr>
+        <w:shd w:val="clear" w:color="auto" w:fill="282A36"/>
+        <w:spacing w:after="0" w:line="285" w:lineRule="atLeast"/>
+        <w:jc w:val="left"/>
+        <w:rPr>
+          <w:rFonts w:ascii="Consolas" w:eastAsia="Times New Roman" w:hAnsi="Consolas" w:cs="Times New Roman"/>
+          <w:color w:val="F6F6F4"/>
+          <w:sz w:val="21"/>
+          <w:szCs w:val="21"/>
+          <w:lang w:eastAsia="pt-BR"/>
+        </w:rPr>
+      </w:pPr>
+      <w:r>
+        <w:rPr>
+          <w:rFonts w:ascii="Consolas" w:eastAsia="Times New Roman" w:hAnsi="Consolas" w:cs="Times New Roman"/>
+          <w:color w:val="F6F6F4"/>
+          <w:sz w:val="21"/>
+          <w:szCs w:val="21"/>
+          <w:lang w:eastAsia="pt-BR"/>
+        </w:rPr>
+        <w:t xml:space="preserve">                    </w:t>
+      </w:r>
+      <w:proofErr w:type="spellStart"/>
+      <w:r>
+        <w:rPr>
+          <w:rFonts w:ascii="Consolas" w:eastAsia="Times New Roman" w:hAnsi="Consolas" w:cs="Times New Roman"/>
+          <w:i/>
+          <w:iCs/>
+          <w:color w:val="62E884"/>
+          <w:sz w:val="21"/>
+          <w:szCs w:val="21"/>
+          <w:lang w:eastAsia="pt-BR"/>
+        </w:rPr>
+        <w:t>type</w:t>
+      </w:r>
+      <w:proofErr w:type="spellEnd"/>
+      <w:r>
+        <w:rPr>
+          <w:rFonts w:ascii="Consolas" w:eastAsia="Times New Roman" w:hAnsi="Consolas" w:cs="Times New Roman"/>
+          <w:color w:val="F286C4"/>
+          <w:sz w:val="21"/>
+          <w:szCs w:val="21"/>
+          <w:lang w:eastAsia="pt-BR"/>
+        </w:rPr>
+        <w:t>=</w:t>
+      </w:r>
+      <w:r>
+        <w:rPr>
+          <w:rFonts w:ascii="Consolas" w:eastAsia="Times New Roman" w:hAnsi="Consolas" w:cs="Times New Roman"/>
+          <w:color w:val="DEE492"/>
+          <w:sz w:val="21"/>
+          <w:szCs w:val="21"/>
+          <w:lang w:eastAsia="pt-BR"/>
+        </w:rPr>
+        <w:t>"</w:t>
+      </w:r>
+      <w:proofErr w:type="spellStart"/>
+      <w:r>
+        <w:rPr>
+          <w:rFonts w:ascii="Consolas" w:eastAsia="Times New Roman" w:hAnsi="Consolas" w:cs="Times New Roman"/>
+          <w:color w:val="E7EE98"/>
+          <w:sz w:val="21"/>
+          <w:szCs w:val="21"/>
+          <w:lang w:eastAsia="pt-BR"/>
+        </w:rPr>
+        <w:t>text</w:t>
+      </w:r>
+      <w:proofErr w:type="spellEnd"/>
+      <w:r>
+        <w:rPr>
+          <w:rFonts w:ascii="Consolas" w:eastAsia="Times New Roman" w:hAnsi="Consolas" w:cs="Times New Roman"/>
+          <w:color w:val="DEE492"/>
+          <w:sz w:val="21"/>
+          <w:szCs w:val="21"/>
+          <w:lang w:eastAsia="pt-BR"/>
+        </w:rPr>
+        <w:t>"</w:t>
+      </w:r>
+      <w:r>
+        <w:rPr>
+          <w:rFonts w:ascii="Consolas" w:eastAsia="Times New Roman" w:hAnsi="Consolas" w:cs="Times New Roman"/>
+          <w:color w:val="F6F6F4"/>
+          <w:sz w:val="21"/>
+          <w:szCs w:val="21"/>
+          <w:lang w:eastAsia="pt-BR"/>
+        </w:rPr>
+        <w:t xml:space="preserve"> </w:t>
+      </w:r>
+    </w:p>
+    <w:p>
+      <w:pPr>
+        <w:pStyle w:val="PargrafodaLista"/>
+        <w:numPr>
+          <w:ilvl w:val="0"/>
+          <w:numId w:val="1"/>
+        </w:numPr>
+        <w:shd w:val="clear" w:color="auto" w:fill="282A36"/>
+        <w:spacing w:after="0" w:line="285" w:lineRule="atLeast"/>
+        <w:jc w:val="left"/>
+        <w:rPr>
+          <w:rFonts w:ascii="Consolas" w:eastAsia="Times New Roman" w:hAnsi="Consolas" w:cs="Times New Roman"/>
+          <w:color w:val="F6F6F4"/>
+          <w:sz w:val="21"/>
+          <w:szCs w:val="21"/>
+          <w:lang w:eastAsia="pt-BR"/>
+        </w:rPr>
+      </w:pPr>
+      <w:r>
+        <w:rPr>
+          <w:rFonts w:ascii="Consolas" w:eastAsia="Times New Roman" w:hAnsi="Consolas" w:cs="Times New Roman"/>
+          <w:color w:val="F6F6F4"/>
+          <w:sz w:val="21"/>
+          <w:szCs w:val="21"/>
+          <w:lang w:eastAsia="pt-BR"/>
+        </w:rPr>
+        <w:t xml:space="preserve">                    </w:t>
+      </w:r>
+      <w:proofErr w:type="spellStart"/>
+      <w:r>
+        <w:rPr>
+          <w:rFonts w:ascii="Consolas" w:eastAsia="Times New Roman" w:hAnsi="Consolas" w:cs="Times New Roman"/>
+          <w:i/>
+          <w:iCs/>
+          <w:color w:val="62E884"/>
+          <w:sz w:val="21"/>
+          <w:szCs w:val="21"/>
+          <w:lang w:eastAsia="pt-BR"/>
+        </w:rPr>
+        <w:t>size</w:t>
+      </w:r>
+      <w:proofErr w:type="spellEnd"/>
+      <w:r>
+        <w:rPr>
+          <w:rFonts w:ascii="Consolas" w:eastAsia="Times New Roman" w:hAnsi="Consolas" w:cs="Times New Roman"/>
+          <w:color w:val="F286C4"/>
+          <w:sz w:val="21"/>
+          <w:szCs w:val="21"/>
+          <w:lang w:eastAsia="pt-BR"/>
+        </w:rPr>
+        <w:t>=</w:t>
+      </w:r>
+      <w:r>
+        <w:rPr>
+          <w:rFonts w:ascii="Consolas" w:eastAsia="Times New Roman" w:hAnsi="Consolas" w:cs="Times New Roman"/>
+          <w:color w:val="DEE492"/>
+          <w:sz w:val="21"/>
+          <w:szCs w:val="21"/>
+          <w:lang w:eastAsia="pt-BR"/>
+        </w:rPr>
+        <w:t>"</w:t>
+      </w:r>
+      <w:proofErr w:type="spellStart"/>
+      <w:r>
+        <w:rPr>
+          <w:rFonts w:ascii="Consolas" w:eastAsia="Times New Roman" w:hAnsi="Consolas" w:cs="Times New Roman"/>
+          <w:color w:val="E7EE98"/>
+          <w:sz w:val="21"/>
+          <w:szCs w:val="21"/>
+          <w:lang w:eastAsia="pt-BR"/>
+        </w:rPr>
+        <w:t>lg</w:t>
+      </w:r>
+      <w:proofErr w:type="spellEnd"/>
+      <w:r>
+        <w:rPr>
+          <w:rFonts w:ascii="Consolas" w:eastAsia="Times New Roman" w:hAnsi="Consolas" w:cs="Times New Roman"/>
+          <w:color w:val="DEE492"/>
+          <w:sz w:val="21"/>
+          <w:szCs w:val="21"/>
+          <w:lang w:eastAsia="pt-BR"/>
+        </w:rPr>
+        <w:t>"</w:t>
+      </w:r>
+    </w:p>
+    <w:p>
+      <w:pPr>
+        <w:pStyle w:val="PargrafodaLista"/>
+        <w:numPr>
+          <w:ilvl w:val="0"/>
+          <w:numId w:val="1"/>
+        </w:numPr>
+        <w:shd w:val="clear" w:color="auto" w:fill="282A36"/>
+        <w:spacing w:after="0" w:line="285" w:lineRule="atLeast"/>
+        <w:jc w:val="left"/>
+        <w:rPr>
+          <w:rFonts w:ascii="Consolas" w:eastAsia="Times New Roman" w:hAnsi="Consolas" w:cs="Times New Roman"/>
+          <w:color w:val="F6F6F4"/>
+          <w:sz w:val="21"/>
+          <w:szCs w:val="21"/>
+          <w:lang w:eastAsia="pt-BR"/>
+        </w:rPr>
+      </w:pPr>
+      <w:r>
+        <w:rPr>
+          <w:rFonts w:ascii="Consolas" w:eastAsia="Times New Roman" w:hAnsi="Consolas" w:cs="Times New Roman"/>
+          <w:color w:val="F6F6F4"/>
+          <w:sz w:val="21"/>
+          <w:szCs w:val="21"/>
+          <w:lang w:eastAsia="pt-BR"/>
+        </w:rPr>
+        <w:t xml:space="preserve">                    </w:t>
+      </w:r>
+      <w:r>
+        <w:rPr>
+          <w:rFonts w:ascii="Consolas" w:eastAsia="Times New Roman" w:hAnsi="Consolas" w:cs="Times New Roman"/>
+          <w:i/>
+          <w:iCs/>
+          <w:color w:val="62E884"/>
+          <w:sz w:val="21"/>
+          <w:szCs w:val="21"/>
+          <w:lang w:eastAsia="pt-BR"/>
+        </w:rPr>
+        <w:t>v-model</w:t>
+      </w:r>
+      <w:r>
+        <w:rPr>
+          <w:rFonts w:ascii="Consolas" w:eastAsia="Times New Roman" w:hAnsi="Consolas" w:cs="Times New Roman"/>
+          <w:color w:val="F286C4"/>
+          <w:sz w:val="21"/>
+          <w:szCs w:val="21"/>
+          <w:lang w:eastAsia="pt-BR"/>
+        </w:rPr>
+        <w:t>=</w:t>
+      </w:r>
+      <w:r>
+        <w:rPr>
+          <w:rFonts w:ascii="Consolas" w:eastAsia="Times New Roman" w:hAnsi="Consolas" w:cs="Times New Roman"/>
+          <w:color w:val="DEE492"/>
+          <w:sz w:val="21"/>
+          <w:szCs w:val="21"/>
+          <w:lang w:eastAsia="pt-BR"/>
+        </w:rPr>
+        <w:t>"</w:t>
+      </w:r>
+      <w:proofErr w:type="spellStart"/>
+      <w:proofErr w:type="gramStart"/>
+      <w:r>
+        <w:rPr>
+          <w:rFonts w:ascii="Consolas" w:eastAsia="Times New Roman" w:hAnsi="Consolas" w:cs="Times New Roman"/>
+          <w:color w:val="F6F6F4"/>
+          <w:sz w:val="21"/>
+          <w:szCs w:val="21"/>
+          <w:lang w:eastAsia="pt-BR"/>
+        </w:rPr>
+        <w:t>usuario.nome</w:t>
+      </w:r>
+      <w:proofErr w:type="spellEnd"/>
+      <w:proofErr w:type="gramEnd"/>
+      <w:r>
+        <w:rPr>
+          <w:rFonts w:ascii="Consolas" w:eastAsia="Times New Roman" w:hAnsi="Consolas" w:cs="Times New Roman"/>
+          <w:color w:val="DEE492"/>
+          <w:sz w:val="21"/>
+          <w:szCs w:val="21"/>
+          <w:lang w:eastAsia="pt-BR"/>
+        </w:rPr>
+        <w:t>"</w:t>
+      </w:r>
+    </w:p>
+    <w:p>
+      <w:pPr>
+        <w:pStyle w:val="PargrafodaLista"/>
+        <w:numPr>
+          <w:ilvl w:val="0"/>
+          <w:numId w:val="1"/>
+        </w:numPr>
+        <w:shd w:val="clear" w:color="auto" w:fill="282A36"/>
+        <w:spacing w:after="0" w:line="285" w:lineRule="atLeast"/>
+        <w:jc w:val="left"/>
+        <w:rPr>
+          <w:rFonts w:ascii="Consolas" w:eastAsia="Times New Roman" w:hAnsi="Consolas" w:cs="Times New Roman"/>
+          <w:color w:val="F6F6F4"/>
+          <w:sz w:val="21"/>
+          <w:szCs w:val="21"/>
+          <w:lang w:eastAsia="pt-BR"/>
+        </w:rPr>
+      </w:pPr>
+      <w:r>
+        <w:rPr>
+          <w:rFonts w:ascii="Consolas" w:eastAsia="Times New Roman" w:hAnsi="Consolas" w:cs="Times New Roman"/>
+          <w:color w:val="F6F6F4"/>
+          <w:sz w:val="21"/>
+          <w:szCs w:val="21"/>
+          <w:lang w:eastAsia="pt-BR"/>
+        </w:rPr>
+        <w:lastRenderedPageBreak/>
+        <w:t xml:space="preserve">                    </w:t>
+      </w:r>
+      <w:proofErr w:type="spellStart"/>
+      <w:r>
+        <w:rPr>
+          <w:rFonts w:ascii="Consolas" w:eastAsia="Times New Roman" w:hAnsi="Consolas" w:cs="Times New Roman"/>
+          <w:i/>
+          <w:iCs/>
+          <w:color w:val="62E884"/>
+          <w:sz w:val="21"/>
+          <w:szCs w:val="21"/>
+          <w:lang w:eastAsia="pt-BR"/>
+        </w:rPr>
+        <w:t>placeholder</w:t>
+      </w:r>
+      <w:proofErr w:type="spellEnd"/>
+      <w:r>
+        <w:rPr>
+          <w:rFonts w:ascii="Consolas" w:eastAsia="Times New Roman" w:hAnsi="Consolas" w:cs="Times New Roman"/>
+          <w:color w:val="F286C4"/>
+          <w:sz w:val="21"/>
+          <w:szCs w:val="21"/>
+          <w:lang w:eastAsia="pt-BR"/>
+        </w:rPr>
+        <w:t>=</w:t>
+      </w:r>
+      <w:r>
+        <w:rPr>
+          <w:rFonts w:ascii="Consolas" w:eastAsia="Times New Roman" w:hAnsi="Consolas" w:cs="Times New Roman"/>
+          <w:color w:val="DEE492"/>
+          <w:sz w:val="21"/>
+          <w:szCs w:val="21"/>
+          <w:lang w:eastAsia="pt-BR"/>
+        </w:rPr>
+        <w:t>"</w:t>
+      </w:r>
+      <w:r>
+        <w:rPr>
+          <w:rFonts w:ascii="Consolas" w:eastAsia="Times New Roman" w:hAnsi="Consolas" w:cs="Times New Roman"/>
+          <w:color w:val="E7EE98"/>
+          <w:sz w:val="21"/>
+          <w:szCs w:val="21"/>
+          <w:lang w:eastAsia="pt-BR"/>
+        </w:rPr>
+        <w:t>Informe o nome</w:t>
+      </w:r>
+      <w:r>
+        <w:rPr>
+          <w:rFonts w:ascii="Consolas" w:eastAsia="Times New Roman" w:hAnsi="Consolas" w:cs="Times New Roman"/>
+          <w:color w:val="DEE492"/>
+          <w:sz w:val="21"/>
+          <w:szCs w:val="21"/>
+          <w:lang w:eastAsia="pt-BR"/>
+        </w:rPr>
+        <w:t>"</w:t>
+      </w:r>
+      <w:r>
+        <w:rPr>
+          <w:rFonts w:ascii="Consolas" w:eastAsia="Times New Roman" w:hAnsi="Consolas" w:cs="Times New Roman"/>
+          <w:color w:val="F6F6F4"/>
+          <w:sz w:val="21"/>
+          <w:szCs w:val="21"/>
+          <w:lang w:eastAsia="pt-BR"/>
+        </w:rPr>
+        <w:t>&gt;</w:t>
+      </w:r>
+    </w:p>
+    <w:p>
+      <w:pPr>
+        <w:pStyle w:val="PargrafodaLista"/>
+        <w:numPr>
+          <w:ilvl w:val="0"/>
+          <w:numId w:val="1"/>
+        </w:numPr>
+        <w:shd w:val="clear" w:color="auto" w:fill="282A36"/>
+        <w:spacing w:after="0" w:line="285" w:lineRule="atLeast"/>
+        <w:jc w:val="left"/>
+        <w:rPr>
+          <w:rFonts w:ascii="Consolas" w:eastAsia="Times New Roman" w:hAnsi="Consolas" w:cs="Times New Roman"/>
+          <w:color w:val="F6F6F4"/>
+          <w:sz w:val="21"/>
+          <w:szCs w:val="21"/>
+          <w:lang w:eastAsia="pt-BR"/>
+        </w:rPr>
+      </w:pPr>
+      <w:r>
+        <w:rPr>
+          <w:rFonts w:ascii="Consolas" w:eastAsia="Times New Roman" w:hAnsi="Consolas" w:cs="Times New Roman"/>
+          <w:color w:val="F6F6F4"/>
+          <w:sz w:val="21"/>
+          <w:szCs w:val="21"/>
+          <w:lang w:eastAsia="pt-BR"/>
+        </w:rPr>
+        <w:t>                &lt;/</w:t>
+      </w:r>
+      <w:r>
+        <w:rPr>
+          <w:rFonts w:ascii="Consolas" w:eastAsia="Times New Roman" w:hAnsi="Consolas" w:cs="Times New Roman"/>
+          <w:color w:val="F286C4"/>
+          <w:sz w:val="21"/>
+          <w:szCs w:val="21"/>
+          <w:lang w:eastAsia="pt-BR"/>
+        </w:rPr>
+        <w:t>b-</w:t>
+      </w:r>
+      <w:proofErr w:type="spellStart"/>
+      <w:r>
+        <w:rPr>
+          <w:rFonts w:ascii="Consolas" w:eastAsia="Times New Roman" w:hAnsi="Consolas" w:cs="Times New Roman"/>
+          <w:color w:val="F286C4"/>
+          <w:sz w:val="21"/>
+          <w:szCs w:val="21"/>
+          <w:lang w:eastAsia="pt-BR"/>
+        </w:rPr>
+        <w:t>form</w:t>
+      </w:r>
+      <w:proofErr w:type="spellEnd"/>
+      <w:r>
+        <w:rPr>
+          <w:rFonts w:ascii="Consolas" w:eastAsia="Times New Roman" w:hAnsi="Consolas" w:cs="Times New Roman"/>
+          <w:color w:val="F286C4"/>
+          <w:sz w:val="21"/>
+          <w:szCs w:val="21"/>
+          <w:lang w:eastAsia="pt-BR"/>
+        </w:rPr>
+        <w:t>-input</w:t>
+      </w:r>
+      <w:r>
+        <w:rPr>
+          <w:rFonts w:ascii="Consolas" w:eastAsia="Times New Roman" w:hAnsi="Consolas" w:cs="Times New Roman"/>
+          <w:color w:val="F6F6F4"/>
+          <w:sz w:val="21"/>
+          <w:szCs w:val="21"/>
+          <w:lang w:eastAsia="pt-BR"/>
+        </w:rPr>
+        <w:t>&gt;</w:t>
+      </w:r>
+    </w:p>
+    <w:p>
+      <w:pPr>
+        <w:pStyle w:val="PargrafodaLista"/>
+        <w:numPr>
+          <w:ilvl w:val="0"/>
+          <w:numId w:val="1"/>
+        </w:numPr>
+        <w:shd w:val="clear" w:color="auto" w:fill="282A36"/>
+        <w:spacing w:after="0" w:line="285" w:lineRule="atLeast"/>
+        <w:jc w:val="left"/>
+        <w:rPr>
+          <w:rFonts w:ascii="Consolas" w:eastAsia="Times New Roman" w:hAnsi="Consolas" w:cs="Times New Roman"/>
+          <w:color w:val="F6F6F4"/>
+          <w:sz w:val="21"/>
+          <w:szCs w:val="21"/>
+          <w:lang w:eastAsia="pt-BR"/>
+        </w:rPr>
+      </w:pPr>
+      <w:r>
+        <w:rPr>
+          <w:rFonts w:ascii="Consolas" w:eastAsia="Times New Roman" w:hAnsi="Consolas" w:cs="Times New Roman"/>
+          <w:color w:val="F6F6F4"/>
+          <w:sz w:val="21"/>
+          <w:szCs w:val="21"/>
+          <w:lang w:eastAsia="pt-BR"/>
+        </w:rPr>
+        <w:t>            &lt;/</w:t>
+      </w:r>
+      <w:r>
+        <w:rPr>
+          <w:rFonts w:ascii="Consolas" w:eastAsia="Times New Roman" w:hAnsi="Consolas" w:cs="Times New Roman"/>
+          <w:color w:val="F286C4"/>
+          <w:sz w:val="21"/>
+          <w:szCs w:val="21"/>
+          <w:lang w:eastAsia="pt-BR"/>
+        </w:rPr>
+        <w:t>b-</w:t>
+      </w:r>
+      <w:proofErr w:type="spellStart"/>
+      <w:r>
+        <w:rPr>
+          <w:rFonts w:ascii="Consolas" w:eastAsia="Times New Roman" w:hAnsi="Consolas" w:cs="Times New Roman"/>
+          <w:color w:val="F286C4"/>
+          <w:sz w:val="21"/>
+          <w:szCs w:val="21"/>
+          <w:lang w:eastAsia="pt-BR"/>
+        </w:rPr>
+        <w:t>form</w:t>
+      </w:r>
+      <w:proofErr w:type="spellEnd"/>
+      <w:r>
+        <w:rPr>
+          <w:rFonts w:ascii="Consolas" w:eastAsia="Times New Roman" w:hAnsi="Consolas" w:cs="Times New Roman"/>
+          <w:color w:val="F286C4"/>
+          <w:sz w:val="21"/>
+          <w:szCs w:val="21"/>
+          <w:lang w:eastAsia="pt-BR"/>
+        </w:rPr>
+        <w:t>-</w:t>
+      </w:r>
+      <w:proofErr w:type="spellStart"/>
+      <w:r>
+        <w:rPr>
+          <w:rFonts w:ascii="Consolas" w:eastAsia="Times New Roman" w:hAnsi="Consolas" w:cs="Times New Roman"/>
+          <w:color w:val="F286C4"/>
+          <w:sz w:val="21"/>
+          <w:szCs w:val="21"/>
+          <w:lang w:eastAsia="pt-BR"/>
+        </w:rPr>
+        <w:t>group</w:t>
+      </w:r>
+      <w:proofErr w:type="spellEnd"/>
+      <w:r>
+        <w:rPr>
+          <w:rFonts w:ascii="Consolas" w:eastAsia="Times New Roman" w:hAnsi="Consolas" w:cs="Times New Roman"/>
+          <w:color w:val="F6F6F4"/>
+          <w:sz w:val="21"/>
+          <w:szCs w:val="21"/>
+          <w:lang w:eastAsia="pt-BR"/>
+        </w:rPr>
+        <w:t>&gt;</w:t>
+      </w:r>
+    </w:p>
+    <w:p>
+      <w:pPr>
+        <w:pStyle w:val="PargrafodaLista"/>
+        <w:numPr>
+          <w:ilvl w:val="0"/>
+          <w:numId w:val="1"/>
+        </w:numPr>
+        <w:shd w:val="clear" w:color="auto" w:fill="282A36"/>
+        <w:spacing w:after="0" w:line="285" w:lineRule="atLeast"/>
+        <w:jc w:val="left"/>
+        <w:rPr>
+          <w:rFonts w:ascii="Consolas" w:eastAsia="Times New Roman" w:hAnsi="Consolas" w:cs="Times New Roman"/>
+          <w:color w:val="F6F6F4"/>
+          <w:sz w:val="21"/>
+          <w:szCs w:val="21"/>
+          <w:lang w:eastAsia="pt-BR"/>
+        </w:rPr>
+      </w:pPr>
+      <w:r>
+        <w:rPr>
+          <w:rFonts w:ascii="Consolas" w:eastAsia="Times New Roman" w:hAnsi="Consolas" w:cs="Times New Roman"/>
+          <w:color w:val="F6F6F4"/>
+          <w:sz w:val="21"/>
+          <w:szCs w:val="21"/>
+          <w:lang w:eastAsia="pt-BR"/>
+        </w:rPr>
+        <w:t>            &lt;</w:t>
+      </w:r>
+      <w:r>
+        <w:rPr>
+          <w:rFonts w:ascii="Consolas" w:eastAsia="Times New Roman" w:hAnsi="Consolas" w:cs="Times New Roman"/>
+          <w:color w:val="F286C4"/>
+          <w:sz w:val="21"/>
+          <w:szCs w:val="21"/>
+          <w:lang w:eastAsia="pt-BR"/>
+        </w:rPr>
+        <w:t>b-</w:t>
+      </w:r>
+      <w:proofErr w:type="spellStart"/>
+      <w:r>
+        <w:rPr>
+          <w:rFonts w:ascii="Consolas" w:eastAsia="Times New Roman" w:hAnsi="Consolas" w:cs="Times New Roman"/>
+          <w:color w:val="F286C4"/>
+          <w:sz w:val="21"/>
+          <w:szCs w:val="21"/>
+          <w:lang w:eastAsia="pt-BR"/>
+        </w:rPr>
+        <w:t>form</w:t>
+      </w:r>
+      <w:proofErr w:type="spellEnd"/>
+      <w:r>
+        <w:rPr>
+          <w:rFonts w:ascii="Consolas" w:eastAsia="Times New Roman" w:hAnsi="Consolas" w:cs="Times New Roman"/>
+          <w:color w:val="F286C4"/>
+          <w:sz w:val="21"/>
+          <w:szCs w:val="21"/>
+          <w:lang w:eastAsia="pt-BR"/>
+        </w:rPr>
+        <w:t>-</w:t>
+      </w:r>
+      <w:proofErr w:type="spellStart"/>
+      <w:r>
+        <w:rPr>
+          <w:rFonts w:ascii="Consolas" w:eastAsia="Times New Roman" w:hAnsi="Consolas" w:cs="Times New Roman"/>
+          <w:color w:val="F286C4"/>
+          <w:sz w:val="21"/>
+          <w:szCs w:val="21"/>
+          <w:lang w:eastAsia="pt-BR"/>
+        </w:rPr>
+        <w:t>group</w:t>
+      </w:r>
+      <w:proofErr w:type="spellEnd"/>
+      <w:r>
+        <w:rPr>
+          <w:rFonts w:ascii="Consolas" w:eastAsia="Times New Roman" w:hAnsi="Consolas" w:cs="Times New Roman"/>
+          <w:color w:val="F6F6F4"/>
+          <w:sz w:val="21"/>
+          <w:szCs w:val="21"/>
+          <w:lang w:eastAsia="pt-BR"/>
+        </w:rPr>
+        <w:t xml:space="preserve"> </w:t>
+      </w:r>
+      <w:proofErr w:type="spellStart"/>
+      <w:r>
+        <w:rPr>
+          <w:rFonts w:ascii="Consolas" w:eastAsia="Times New Roman" w:hAnsi="Consolas" w:cs="Times New Roman"/>
+          <w:i/>
+          <w:iCs/>
+          <w:color w:val="62E884"/>
+          <w:sz w:val="21"/>
+          <w:szCs w:val="21"/>
+          <w:lang w:eastAsia="pt-BR"/>
+        </w:rPr>
+        <w:t>label</w:t>
+      </w:r>
+      <w:proofErr w:type="spellEnd"/>
+      <w:r>
+        <w:rPr>
+          <w:rFonts w:ascii="Consolas" w:eastAsia="Times New Roman" w:hAnsi="Consolas" w:cs="Times New Roman"/>
+          <w:color w:val="F286C4"/>
+          <w:sz w:val="21"/>
+          <w:szCs w:val="21"/>
+          <w:lang w:eastAsia="pt-BR"/>
+        </w:rPr>
+        <w:t>=</w:t>
+      </w:r>
+      <w:r>
+        <w:rPr>
+          <w:rFonts w:ascii="Consolas" w:eastAsia="Times New Roman" w:hAnsi="Consolas" w:cs="Times New Roman"/>
+          <w:color w:val="DEE492"/>
+          <w:sz w:val="21"/>
+          <w:szCs w:val="21"/>
+          <w:lang w:eastAsia="pt-BR"/>
+        </w:rPr>
+        <w:t>"</w:t>
+      </w:r>
+      <w:r>
+        <w:rPr>
+          <w:rFonts w:ascii="Consolas" w:eastAsia="Times New Roman" w:hAnsi="Consolas" w:cs="Times New Roman"/>
+          <w:color w:val="E7EE98"/>
+          <w:sz w:val="21"/>
+          <w:szCs w:val="21"/>
+          <w:lang w:eastAsia="pt-BR"/>
+        </w:rPr>
+        <w:t>E-mail:</w:t>
+      </w:r>
+      <w:r>
+        <w:rPr>
+          <w:rFonts w:ascii="Consolas" w:eastAsia="Times New Roman" w:hAnsi="Consolas" w:cs="Times New Roman"/>
+          <w:color w:val="DEE492"/>
+          <w:sz w:val="21"/>
+          <w:szCs w:val="21"/>
+          <w:lang w:eastAsia="pt-BR"/>
+        </w:rPr>
+        <w:t>"</w:t>
+      </w:r>
+      <w:r>
+        <w:rPr>
+          <w:rFonts w:ascii="Consolas" w:eastAsia="Times New Roman" w:hAnsi="Consolas" w:cs="Times New Roman"/>
+          <w:color w:val="F6F6F4"/>
+          <w:sz w:val="21"/>
+          <w:szCs w:val="21"/>
+          <w:lang w:eastAsia="pt-BR"/>
+        </w:rPr>
+        <w:t>&gt;</w:t>
+      </w:r>
+    </w:p>
+    <w:p>
+      <w:pPr>
+        <w:pStyle w:val="PargrafodaLista"/>
+        <w:numPr>
+          <w:ilvl w:val="0"/>
+          <w:numId w:val="1"/>
+        </w:numPr>
+        <w:shd w:val="clear" w:color="auto" w:fill="282A36"/>
+        <w:spacing w:after="0" w:line="285" w:lineRule="atLeast"/>
+        <w:jc w:val="left"/>
+        <w:rPr>
+          <w:rFonts w:ascii="Consolas" w:eastAsia="Times New Roman" w:hAnsi="Consolas" w:cs="Times New Roman"/>
+          <w:color w:val="F6F6F4"/>
+          <w:sz w:val="21"/>
+          <w:szCs w:val="21"/>
+          <w:lang w:eastAsia="pt-BR"/>
+        </w:rPr>
+      </w:pPr>
+      <w:r>
+        <w:rPr>
+          <w:rFonts w:ascii="Consolas" w:eastAsia="Times New Roman" w:hAnsi="Consolas" w:cs="Times New Roman"/>
+          <w:color w:val="F6F6F4"/>
+          <w:sz w:val="21"/>
+          <w:szCs w:val="21"/>
+          <w:lang w:eastAsia="pt-BR"/>
+        </w:rPr>
+        <w:t>                &lt;</w:t>
+      </w:r>
+      <w:r>
+        <w:rPr>
+          <w:rFonts w:ascii="Consolas" w:eastAsia="Times New Roman" w:hAnsi="Consolas" w:cs="Times New Roman"/>
+          <w:color w:val="F286C4"/>
+          <w:sz w:val="21"/>
+          <w:szCs w:val="21"/>
+          <w:lang w:eastAsia="pt-BR"/>
+        </w:rPr>
+        <w:t>b-</w:t>
+      </w:r>
+      <w:proofErr w:type="spellStart"/>
+      <w:r>
+        <w:rPr>
+          <w:rFonts w:ascii="Consolas" w:eastAsia="Times New Roman" w:hAnsi="Consolas" w:cs="Times New Roman"/>
+          <w:color w:val="F286C4"/>
+          <w:sz w:val="21"/>
+          <w:szCs w:val="21"/>
+          <w:lang w:eastAsia="pt-BR"/>
+        </w:rPr>
+        <w:t>form</w:t>
+      </w:r>
+      <w:proofErr w:type="spellEnd"/>
+      <w:r>
+        <w:rPr>
+          <w:rFonts w:ascii="Consolas" w:eastAsia="Times New Roman" w:hAnsi="Consolas" w:cs="Times New Roman"/>
+          <w:color w:val="F286C4"/>
+          <w:sz w:val="21"/>
+          <w:szCs w:val="21"/>
+          <w:lang w:eastAsia="pt-BR"/>
+        </w:rPr>
+        <w:t>-input</w:t>
+      </w:r>
+      <w:r>
+        <w:rPr>
+          <w:rFonts w:ascii="Consolas" w:eastAsia="Times New Roman" w:hAnsi="Consolas" w:cs="Times New Roman"/>
+          <w:color w:val="F6F6F4"/>
+          <w:sz w:val="21"/>
+          <w:szCs w:val="21"/>
+          <w:lang w:eastAsia="pt-BR"/>
+        </w:rPr>
+        <w:t xml:space="preserve"> </w:t>
+      </w:r>
+    </w:p>
+    <w:p>
+      <w:pPr>
+        <w:pStyle w:val="PargrafodaLista"/>
+        <w:numPr>
+          <w:ilvl w:val="0"/>
+          <w:numId w:val="1"/>
+        </w:numPr>
+        <w:shd w:val="clear" w:color="auto" w:fill="282A36"/>
+        <w:spacing w:after="0" w:line="285" w:lineRule="atLeast"/>
+        <w:jc w:val="left"/>
+        <w:rPr>
+          <w:rFonts w:ascii="Consolas" w:eastAsia="Times New Roman" w:hAnsi="Consolas" w:cs="Times New Roman"/>
+          <w:color w:val="F6F6F4"/>
+          <w:sz w:val="21"/>
+          <w:szCs w:val="21"/>
+          <w:lang w:eastAsia="pt-BR"/>
+        </w:rPr>
+      </w:pPr>
+      <w:r>
+        <w:rPr>
+          <w:rFonts w:ascii="Consolas" w:eastAsia="Times New Roman" w:hAnsi="Consolas" w:cs="Times New Roman"/>
+          <w:color w:val="F6F6F4"/>
+          <w:sz w:val="21"/>
+          <w:szCs w:val="21"/>
+          <w:lang w:eastAsia="pt-BR"/>
+        </w:rPr>
+        <w:t xml:space="preserve">                    </w:t>
+      </w:r>
+      <w:proofErr w:type="spellStart"/>
+      <w:r>
+        <w:rPr>
+          <w:rFonts w:ascii="Consolas" w:eastAsia="Times New Roman" w:hAnsi="Consolas" w:cs="Times New Roman"/>
+          <w:i/>
+          <w:iCs/>
+          <w:color w:val="62E884"/>
+          <w:sz w:val="21"/>
+          <w:szCs w:val="21"/>
+          <w:lang w:eastAsia="pt-BR"/>
+        </w:rPr>
+        <w:t>type</w:t>
+      </w:r>
+      <w:proofErr w:type="spellEnd"/>
+      <w:r>
+        <w:rPr>
+          <w:rFonts w:ascii="Consolas" w:eastAsia="Times New Roman" w:hAnsi="Consolas" w:cs="Times New Roman"/>
+          <w:color w:val="F286C4"/>
+          <w:sz w:val="21"/>
+          <w:szCs w:val="21"/>
+          <w:lang w:eastAsia="pt-BR"/>
+        </w:rPr>
+        <w:t>=</w:t>
+      </w:r>
+      <w:r>
+        <w:rPr>
+          <w:rFonts w:ascii="Consolas" w:eastAsia="Times New Roman" w:hAnsi="Consolas" w:cs="Times New Roman"/>
+          <w:color w:val="DEE492"/>
+          <w:sz w:val="21"/>
+          <w:szCs w:val="21"/>
+          <w:lang w:eastAsia="pt-BR"/>
+        </w:rPr>
+        <w:t>"</w:t>
+      </w:r>
+      <w:proofErr w:type="spellStart"/>
+      <w:r>
+        <w:rPr>
+          <w:rFonts w:ascii="Consolas" w:eastAsia="Times New Roman" w:hAnsi="Consolas" w:cs="Times New Roman"/>
+          <w:color w:val="E7EE98"/>
+          <w:sz w:val="21"/>
+          <w:szCs w:val="21"/>
+          <w:lang w:eastAsia="pt-BR"/>
+        </w:rPr>
+        <w:t>email</w:t>
+      </w:r>
+      <w:proofErr w:type="spellEnd"/>
+      <w:r>
+        <w:rPr>
+          <w:rFonts w:ascii="Consolas" w:eastAsia="Times New Roman" w:hAnsi="Consolas" w:cs="Times New Roman"/>
+          <w:color w:val="DEE492"/>
+          <w:sz w:val="21"/>
+          <w:szCs w:val="21"/>
+          <w:lang w:eastAsia="pt-BR"/>
+        </w:rPr>
+        <w:t>"</w:t>
+      </w:r>
+      <w:r>
+        <w:rPr>
+          <w:rFonts w:ascii="Consolas" w:eastAsia="Times New Roman" w:hAnsi="Consolas" w:cs="Times New Roman"/>
+          <w:color w:val="F6F6F4"/>
+          <w:sz w:val="21"/>
+          <w:szCs w:val="21"/>
+          <w:lang w:eastAsia="pt-BR"/>
+        </w:rPr>
+        <w:t xml:space="preserve"> </w:t>
+      </w:r>
+    </w:p>
+    <w:p>
+      <w:pPr>
+        <w:pStyle w:val="PargrafodaLista"/>
+        <w:numPr>
+          <w:ilvl w:val="0"/>
+          <w:numId w:val="1"/>
+        </w:numPr>
+        <w:shd w:val="clear" w:color="auto" w:fill="282A36"/>
+        <w:spacing w:after="0" w:line="285" w:lineRule="atLeast"/>
+        <w:jc w:val="left"/>
+        <w:rPr>
+          <w:rFonts w:ascii="Consolas" w:eastAsia="Times New Roman" w:hAnsi="Consolas" w:cs="Times New Roman"/>
+          <w:color w:val="F6F6F4"/>
+          <w:sz w:val="21"/>
+          <w:szCs w:val="21"/>
+          <w:lang w:eastAsia="pt-BR"/>
+        </w:rPr>
+      </w:pPr>
+      <w:r>
+        <w:rPr>
+          <w:rFonts w:ascii="Consolas" w:eastAsia="Times New Roman" w:hAnsi="Consolas" w:cs="Times New Roman"/>
+          <w:color w:val="F6F6F4"/>
+          <w:sz w:val="21"/>
+          <w:szCs w:val="21"/>
+          <w:lang w:eastAsia="pt-BR"/>
+        </w:rPr>
+        <w:t xml:space="preserve">                    </w:t>
+      </w:r>
+      <w:proofErr w:type="spellStart"/>
+      <w:r>
+        <w:rPr>
+          <w:rFonts w:ascii="Consolas" w:eastAsia="Times New Roman" w:hAnsi="Consolas" w:cs="Times New Roman"/>
+          <w:i/>
+          <w:iCs/>
+          <w:color w:val="62E884"/>
+          <w:sz w:val="21"/>
+          <w:szCs w:val="21"/>
+          <w:lang w:eastAsia="pt-BR"/>
+        </w:rPr>
+        <w:t>size</w:t>
+      </w:r>
+      <w:proofErr w:type="spellEnd"/>
+      <w:r>
+        <w:rPr>
+          <w:rFonts w:ascii="Consolas" w:eastAsia="Times New Roman" w:hAnsi="Consolas" w:cs="Times New Roman"/>
+          <w:color w:val="F286C4"/>
+          <w:sz w:val="21"/>
+          <w:szCs w:val="21"/>
+          <w:lang w:eastAsia="pt-BR"/>
+        </w:rPr>
+        <w:t>=</w:t>
+      </w:r>
+      <w:r>
+        <w:rPr>
+          <w:rFonts w:ascii="Consolas" w:eastAsia="Times New Roman" w:hAnsi="Consolas" w:cs="Times New Roman"/>
+          <w:color w:val="DEE492"/>
+          <w:sz w:val="21"/>
+          <w:szCs w:val="21"/>
+          <w:lang w:eastAsia="pt-BR"/>
+        </w:rPr>
+        <w:t>"</w:t>
+      </w:r>
+      <w:proofErr w:type="spellStart"/>
+      <w:r>
+        <w:rPr>
+          <w:rFonts w:ascii="Consolas" w:eastAsia="Times New Roman" w:hAnsi="Consolas" w:cs="Times New Roman"/>
+          <w:color w:val="E7EE98"/>
+          <w:sz w:val="21"/>
+          <w:szCs w:val="21"/>
+          <w:lang w:eastAsia="pt-BR"/>
+        </w:rPr>
+        <w:t>lg</w:t>
+      </w:r>
+      <w:proofErr w:type="spellEnd"/>
+      <w:r>
+        <w:rPr>
+          <w:rFonts w:ascii="Consolas" w:eastAsia="Times New Roman" w:hAnsi="Consolas" w:cs="Times New Roman"/>
+          <w:color w:val="DEE492"/>
+          <w:sz w:val="21"/>
+          <w:szCs w:val="21"/>
+          <w:lang w:eastAsia="pt-BR"/>
+        </w:rPr>
+        <w:t>"</w:t>
+      </w:r>
+    </w:p>
+    <w:p>
+      <w:pPr>
+        <w:pStyle w:val="PargrafodaLista"/>
+        <w:numPr>
+          <w:ilvl w:val="0"/>
+          <w:numId w:val="1"/>
+        </w:numPr>
+        <w:shd w:val="clear" w:color="auto" w:fill="282A36"/>
+        <w:spacing w:after="0" w:line="285" w:lineRule="atLeast"/>
+        <w:jc w:val="left"/>
+        <w:rPr>
+          <w:rFonts w:ascii="Consolas" w:eastAsia="Times New Roman" w:hAnsi="Consolas" w:cs="Times New Roman"/>
+          <w:color w:val="F6F6F4"/>
+          <w:sz w:val="21"/>
+          <w:szCs w:val="21"/>
+          <w:lang w:eastAsia="pt-BR"/>
+        </w:rPr>
+      </w:pPr>
+      <w:r>
+        <w:rPr>
+          <w:rFonts w:ascii="Consolas" w:eastAsia="Times New Roman" w:hAnsi="Consolas" w:cs="Times New Roman"/>
+          <w:color w:val="F6F6F4"/>
+          <w:sz w:val="21"/>
+          <w:szCs w:val="21"/>
+          <w:lang w:eastAsia="pt-BR"/>
+        </w:rPr>
+        <w:t xml:space="preserve">                    </w:t>
+      </w:r>
+      <w:r>
+        <w:rPr>
+          <w:rFonts w:ascii="Consolas" w:eastAsia="Times New Roman" w:hAnsi="Consolas" w:cs="Times New Roman"/>
+          <w:i/>
+          <w:iCs/>
+          <w:color w:val="62E884"/>
+          <w:sz w:val="21"/>
+          <w:szCs w:val="21"/>
+          <w:lang w:eastAsia="pt-BR"/>
+        </w:rPr>
+        <w:t>v-model</w:t>
+      </w:r>
+      <w:r>
+        <w:rPr>
+          <w:rFonts w:ascii="Consolas" w:eastAsia="Times New Roman" w:hAnsi="Consolas" w:cs="Times New Roman"/>
+          <w:color w:val="F286C4"/>
+          <w:sz w:val="21"/>
+          <w:szCs w:val="21"/>
+          <w:lang w:eastAsia="pt-BR"/>
+        </w:rPr>
+        <w:t>=</w:t>
+      </w:r>
+      <w:r>
+        <w:rPr>
+          <w:rFonts w:ascii="Consolas" w:eastAsia="Times New Roman" w:hAnsi="Consolas" w:cs="Times New Roman"/>
+          <w:color w:val="DEE492"/>
+          <w:sz w:val="21"/>
+          <w:szCs w:val="21"/>
+          <w:lang w:eastAsia="pt-BR"/>
+        </w:rPr>
+        <w:t>"</w:t>
+      </w:r>
+      <w:proofErr w:type="spellStart"/>
+      <w:proofErr w:type="gramStart"/>
+      <w:r>
+        <w:rPr>
+          <w:rFonts w:ascii="Consolas" w:eastAsia="Times New Roman" w:hAnsi="Consolas" w:cs="Times New Roman"/>
+          <w:color w:val="F6F6F4"/>
+          <w:sz w:val="21"/>
+          <w:szCs w:val="21"/>
+          <w:lang w:eastAsia="pt-BR"/>
+        </w:rPr>
+        <w:t>usuario.email</w:t>
+      </w:r>
+      <w:proofErr w:type="spellEnd"/>
+      <w:proofErr w:type="gramEnd"/>
+      <w:r>
+        <w:rPr>
+          <w:rFonts w:ascii="Consolas" w:eastAsia="Times New Roman" w:hAnsi="Consolas" w:cs="Times New Roman"/>
+          <w:color w:val="DEE492"/>
+          <w:sz w:val="21"/>
+          <w:szCs w:val="21"/>
+          <w:lang w:eastAsia="pt-BR"/>
+        </w:rPr>
+        <w:t>"</w:t>
+      </w:r>
+    </w:p>
+    <w:p>
+      <w:pPr>
+        <w:pStyle w:val="PargrafodaLista"/>
+        <w:numPr>
+          <w:ilvl w:val="0"/>
+          <w:numId w:val="1"/>
+        </w:numPr>
+        <w:shd w:val="clear" w:color="auto" w:fill="282A36"/>
+        <w:spacing w:after="0" w:line="285" w:lineRule="atLeast"/>
+        <w:jc w:val="left"/>
+        <w:rPr>
+          <w:rFonts w:ascii="Consolas" w:eastAsia="Times New Roman" w:hAnsi="Consolas" w:cs="Times New Roman"/>
+          <w:color w:val="F6F6F4"/>
+          <w:sz w:val="21"/>
+          <w:szCs w:val="21"/>
+          <w:lang w:eastAsia="pt-BR"/>
+        </w:rPr>
+      </w:pPr>
+      <w:r>
+        <w:rPr>
+          <w:rFonts w:ascii="Consolas" w:eastAsia="Times New Roman" w:hAnsi="Consolas" w:cs="Times New Roman"/>
+          <w:color w:val="F6F6F4"/>
+          <w:sz w:val="21"/>
+          <w:szCs w:val="21"/>
+          <w:lang w:eastAsia="pt-BR"/>
+        </w:rPr>
+        <w:t xml:space="preserve">                    </w:t>
+      </w:r>
+      <w:proofErr w:type="spellStart"/>
+      <w:r>
+        <w:rPr>
+          <w:rFonts w:ascii="Consolas" w:eastAsia="Times New Roman" w:hAnsi="Consolas" w:cs="Times New Roman"/>
+          <w:i/>
+          <w:iCs/>
+          <w:color w:val="62E884"/>
+          <w:sz w:val="21"/>
+          <w:szCs w:val="21"/>
+          <w:lang w:eastAsia="pt-BR"/>
+        </w:rPr>
+        <w:t>placeholder</w:t>
+      </w:r>
+      <w:proofErr w:type="spellEnd"/>
+      <w:r>
+        <w:rPr>
+          <w:rFonts w:ascii="Consolas" w:eastAsia="Times New Roman" w:hAnsi="Consolas" w:cs="Times New Roman"/>
+          <w:color w:val="F286C4"/>
+          <w:sz w:val="21"/>
+          <w:szCs w:val="21"/>
+          <w:lang w:eastAsia="pt-BR"/>
+        </w:rPr>
+        <w:t>=</w:t>
+      </w:r>
+      <w:r>
+        <w:rPr>
+          <w:rFonts w:ascii="Consolas" w:eastAsia="Times New Roman" w:hAnsi="Consolas" w:cs="Times New Roman"/>
+          <w:color w:val="DEE492"/>
+          <w:sz w:val="21"/>
+          <w:szCs w:val="21"/>
+          <w:lang w:eastAsia="pt-BR"/>
+        </w:rPr>
+        <w:t>"</w:t>
+      </w:r>
+      <w:r>
+        <w:rPr>
+          <w:rFonts w:ascii="Consolas" w:eastAsia="Times New Roman" w:hAnsi="Consolas" w:cs="Times New Roman"/>
+          <w:color w:val="E7EE98"/>
+          <w:sz w:val="21"/>
+          <w:szCs w:val="21"/>
+          <w:lang w:eastAsia="pt-BR"/>
+        </w:rPr>
+        <w:t xml:space="preserve">Informe o </w:t>
+      </w:r>
+      <w:proofErr w:type="spellStart"/>
+      <w:r>
+        <w:rPr>
+          <w:rFonts w:ascii="Consolas" w:eastAsia="Times New Roman" w:hAnsi="Consolas" w:cs="Times New Roman"/>
+          <w:color w:val="E7EE98"/>
+          <w:sz w:val="21"/>
+          <w:szCs w:val="21"/>
+          <w:lang w:eastAsia="pt-BR"/>
+        </w:rPr>
+        <w:t>email</w:t>
+      </w:r>
+      <w:proofErr w:type="spellEnd"/>
+      <w:r>
+        <w:rPr>
+          <w:rFonts w:ascii="Consolas" w:eastAsia="Times New Roman" w:hAnsi="Consolas" w:cs="Times New Roman"/>
+          <w:color w:val="DEE492"/>
+          <w:sz w:val="21"/>
+          <w:szCs w:val="21"/>
+          <w:lang w:eastAsia="pt-BR"/>
+        </w:rPr>
+        <w:t>"</w:t>
+      </w:r>
+      <w:r>
+        <w:rPr>
+          <w:rFonts w:ascii="Consolas" w:eastAsia="Times New Roman" w:hAnsi="Consolas" w:cs="Times New Roman"/>
+          <w:color w:val="F6F6F4"/>
+          <w:sz w:val="21"/>
+          <w:szCs w:val="21"/>
+          <w:lang w:eastAsia="pt-BR"/>
+        </w:rPr>
+        <w:t>&gt;</w:t>
+      </w:r>
+    </w:p>
+    <w:p>
+      <w:pPr>
+        <w:pStyle w:val="PargrafodaLista"/>
+        <w:numPr>
+          <w:ilvl w:val="0"/>
+          <w:numId w:val="1"/>
+        </w:numPr>
+        <w:shd w:val="clear" w:color="auto" w:fill="282A36"/>
+        <w:spacing w:after="0" w:line="285" w:lineRule="atLeast"/>
+        <w:jc w:val="left"/>
+        <w:rPr>
+          <w:rFonts w:ascii="Consolas" w:eastAsia="Times New Roman" w:hAnsi="Consolas" w:cs="Times New Roman"/>
+          <w:color w:val="F6F6F4"/>
+          <w:sz w:val="21"/>
+          <w:szCs w:val="21"/>
+          <w:lang w:eastAsia="pt-BR"/>
+        </w:rPr>
+      </w:pPr>
+      <w:r>
+        <w:rPr>
+          <w:rFonts w:ascii="Consolas" w:eastAsia="Times New Roman" w:hAnsi="Consolas" w:cs="Times New Roman"/>
+          <w:color w:val="F6F6F4"/>
+          <w:sz w:val="21"/>
+          <w:szCs w:val="21"/>
+          <w:lang w:eastAsia="pt-BR"/>
+        </w:rPr>
+        <w:t>                &lt;/</w:t>
+      </w:r>
+      <w:r>
+        <w:rPr>
+          <w:rFonts w:ascii="Consolas" w:eastAsia="Times New Roman" w:hAnsi="Consolas" w:cs="Times New Roman"/>
+          <w:color w:val="F286C4"/>
+          <w:sz w:val="21"/>
+          <w:szCs w:val="21"/>
+          <w:lang w:eastAsia="pt-BR"/>
+        </w:rPr>
+        <w:t>b-</w:t>
+      </w:r>
+      <w:proofErr w:type="spellStart"/>
+      <w:r>
+        <w:rPr>
+          <w:rFonts w:ascii="Consolas" w:eastAsia="Times New Roman" w:hAnsi="Consolas" w:cs="Times New Roman"/>
+          <w:color w:val="F286C4"/>
+          <w:sz w:val="21"/>
+          <w:szCs w:val="21"/>
+          <w:lang w:eastAsia="pt-BR"/>
+        </w:rPr>
+        <w:t>form</w:t>
+      </w:r>
+      <w:proofErr w:type="spellEnd"/>
+      <w:r>
+        <w:rPr>
+          <w:rFonts w:ascii="Consolas" w:eastAsia="Times New Roman" w:hAnsi="Consolas" w:cs="Times New Roman"/>
+          <w:color w:val="F286C4"/>
+          <w:sz w:val="21"/>
+          <w:szCs w:val="21"/>
+          <w:lang w:eastAsia="pt-BR"/>
+        </w:rPr>
+        <w:t>-input</w:t>
+      </w:r>
+      <w:r>
+        <w:rPr>
+          <w:rFonts w:ascii="Consolas" w:eastAsia="Times New Roman" w:hAnsi="Consolas" w:cs="Times New Roman"/>
+          <w:color w:val="F6F6F4"/>
+          <w:sz w:val="21"/>
+          <w:szCs w:val="21"/>
+          <w:lang w:eastAsia="pt-BR"/>
+        </w:rPr>
+        <w:t>&gt;</w:t>
+      </w:r>
+    </w:p>
+    <w:p>
+      <w:pPr>
+        <w:pStyle w:val="PargrafodaLista"/>
+        <w:numPr>
+          <w:ilvl w:val="0"/>
+          <w:numId w:val="1"/>
+        </w:numPr>
+        <w:shd w:val="clear" w:color="auto" w:fill="282A36"/>
+        <w:spacing w:after="0" w:line="285" w:lineRule="atLeast"/>
+        <w:jc w:val="left"/>
+        <w:rPr>
+          <w:rFonts w:ascii="Consolas" w:eastAsia="Times New Roman" w:hAnsi="Consolas" w:cs="Times New Roman"/>
+          <w:color w:val="F6F6F4"/>
+          <w:sz w:val="21"/>
+          <w:szCs w:val="21"/>
+          <w:lang w:eastAsia="pt-BR"/>
+        </w:rPr>
+      </w:pPr>
+      <w:r>
+        <w:rPr>
+          <w:rFonts w:ascii="Consolas" w:eastAsia="Times New Roman" w:hAnsi="Consolas" w:cs="Times New Roman"/>
+          <w:color w:val="F6F6F4"/>
+          <w:sz w:val="21"/>
+          <w:szCs w:val="21"/>
+          <w:lang w:eastAsia="pt-BR"/>
+        </w:rPr>
+        <w:t>            &lt;/</w:t>
+      </w:r>
+      <w:r>
+        <w:rPr>
+          <w:rFonts w:ascii="Consolas" w:eastAsia="Times New Roman" w:hAnsi="Consolas" w:cs="Times New Roman"/>
+          <w:color w:val="F286C4"/>
+          <w:sz w:val="21"/>
+          <w:szCs w:val="21"/>
+          <w:lang w:eastAsia="pt-BR"/>
+        </w:rPr>
+        <w:t>b-</w:t>
+      </w:r>
+      <w:proofErr w:type="spellStart"/>
+      <w:r>
+        <w:rPr>
+          <w:rFonts w:ascii="Consolas" w:eastAsia="Times New Roman" w:hAnsi="Consolas" w:cs="Times New Roman"/>
+          <w:color w:val="F286C4"/>
+          <w:sz w:val="21"/>
+          <w:szCs w:val="21"/>
+          <w:lang w:eastAsia="pt-BR"/>
+        </w:rPr>
+        <w:t>form</w:t>
+      </w:r>
+      <w:proofErr w:type="spellEnd"/>
+      <w:r>
+        <w:rPr>
+          <w:rFonts w:ascii="Consolas" w:eastAsia="Times New Roman" w:hAnsi="Consolas" w:cs="Times New Roman"/>
+          <w:color w:val="F286C4"/>
+          <w:sz w:val="21"/>
+          <w:szCs w:val="21"/>
+          <w:lang w:eastAsia="pt-BR"/>
+        </w:rPr>
+        <w:t>-</w:t>
+      </w:r>
+      <w:proofErr w:type="spellStart"/>
+      <w:r>
+        <w:rPr>
+          <w:rFonts w:ascii="Consolas" w:eastAsia="Times New Roman" w:hAnsi="Consolas" w:cs="Times New Roman"/>
+          <w:color w:val="F286C4"/>
+          <w:sz w:val="21"/>
+          <w:szCs w:val="21"/>
+          <w:lang w:eastAsia="pt-BR"/>
+        </w:rPr>
+        <w:t>group</w:t>
+      </w:r>
+      <w:proofErr w:type="spellEnd"/>
+      <w:r>
+        <w:rPr>
+          <w:rFonts w:ascii="Consolas" w:eastAsia="Times New Roman" w:hAnsi="Consolas" w:cs="Times New Roman"/>
+          <w:color w:val="F6F6F4"/>
+          <w:sz w:val="21"/>
+          <w:szCs w:val="21"/>
+          <w:lang w:eastAsia="pt-BR"/>
+        </w:rPr>
+        <w:t>&gt;</w:t>
+      </w:r>
+    </w:p>
+    <w:p>
+      <w:pPr>
+        <w:pStyle w:val="PargrafodaLista"/>
+        <w:numPr>
+          <w:ilvl w:val="0"/>
+          <w:numId w:val="1"/>
+        </w:numPr>
+        <w:shd w:val="clear" w:color="auto" w:fill="282A36"/>
+        <w:spacing w:after="0" w:line="285" w:lineRule="atLeast"/>
+        <w:jc w:val="left"/>
+        <w:rPr>
+          <w:rFonts w:ascii="Consolas" w:eastAsia="Times New Roman" w:hAnsi="Consolas" w:cs="Times New Roman"/>
+          <w:color w:val="F6F6F4"/>
+          <w:sz w:val="21"/>
+          <w:szCs w:val="21"/>
+          <w:lang w:eastAsia="pt-BR"/>
+        </w:rPr>
+      </w:pPr>
+      <w:r>
+        <w:rPr>
+          <w:rFonts w:ascii="Consolas" w:eastAsia="Times New Roman" w:hAnsi="Consolas" w:cs="Times New Roman"/>
+          <w:color w:val="F6F6F4"/>
+          <w:sz w:val="21"/>
+          <w:szCs w:val="21"/>
+          <w:lang w:eastAsia="pt-BR"/>
+        </w:rPr>
+        <w:t>        &lt;/</w:t>
+      </w:r>
+      <w:r>
+        <w:rPr>
+          <w:rFonts w:ascii="Consolas" w:eastAsia="Times New Roman" w:hAnsi="Consolas" w:cs="Times New Roman"/>
+          <w:color w:val="F286C4"/>
+          <w:sz w:val="21"/>
+          <w:szCs w:val="21"/>
+          <w:lang w:eastAsia="pt-BR"/>
+        </w:rPr>
+        <w:t>b-card</w:t>
+      </w:r>
+      <w:r>
+        <w:rPr>
+          <w:rFonts w:ascii="Consolas" w:eastAsia="Times New Roman" w:hAnsi="Consolas" w:cs="Times New Roman"/>
+          <w:color w:val="F6F6F4"/>
+          <w:sz w:val="21"/>
+          <w:szCs w:val="21"/>
+          <w:lang w:eastAsia="pt-BR"/>
+        </w:rPr>
+        <w:t>&gt;</w:t>
+      </w:r>
+    </w:p>
+    <w:p>
+      <w:pPr>
+        <w:pStyle w:val="PargrafodaLista"/>
+        <w:numPr>
+          <w:ilvl w:val="0"/>
+          <w:numId w:val="1"/>
+        </w:numPr>
+        <w:shd w:val="clear" w:color="auto" w:fill="282A36"/>
+        <w:spacing w:after="0" w:line="285" w:lineRule="atLeast"/>
+        <w:jc w:val="left"/>
+        <w:rPr>
+          <w:rFonts w:ascii="Consolas" w:eastAsia="Times New Roman" w:hAnsi="Consolas" w:cs="Times New Roman"/>
+          <w:color w:val="F6F6F4"/>
+          <w:sz w:val="21"/>
+          <w:szCs w:val="21"/>
+          <w:lang w:eastAsia="pt-BR"/>
+        </w:rPr>
+      </w:pPr>
+      <w:r>
+        <w:rPr>
+          <w:rFonts w:ascii="Consolas" w:eastAsia="Times New Roman" w:hAnsi="Consolas" w:cs="Times New Roman"/>
+          <w:color w:val="F6F6F4"/>
+          <w:sz w:val="21"/>
+          <w:szCs w:val="21"/>
+          <w:lang w:eastAsia="pt-BR"/>
+        </w:rPr>
+        <w:t>    &lt;/</w:t>
+      </w:r>
+      <w:proofErr w:type="spellStart"/>
+      <w:r>
+        <w:rPr>
+          <w:rFonts w:ascii="Consolas" w:eastAsia="Times New Roman" w:hAnsi="Consolas" w:cs="Times New Roman"/>
+          <w:color w:val="F286C4"/>
+          <w:sz w:val="21"/>
+          <w:szCs w:val="21"/>
+          <w:lang w:eastAsia="pt-BR"/>
+        </w:rPr>
+        <w:t>div</w:t>
+      </w:r>
+      <w:proofErr w:type="spellEnd"/>
+      <w:r>
+        <w:rPr>
+          <w:rFonts w:ascii="Consolas" w:eastAsia="Times New Roman" w:hAnsi="Consolas" w:cs="Times New Roman"/>
+          <w:color w:val="F6F6F4"/>
+          <w:sz w:val="21"/>
+          <w:szCs w:val="21"/>
+          <w:lang w:eastAsia="pt-BR"/>
+        </w:rPr>
+        <w:t>&gt;</w:t>
+      </w:r>
+    </w:p>
+    <w:p>
+      <w:pPr>
+        <w:pStyle w:val="PargrafodaLista"/>
+        <w:numPr>
+          <w:ilvl w:val="0"/>
+          <w:numId w:val="1"/>
+        </w:numPr>
+        <w:shd w:val="clear" w:color="auto" w:fill="282A36"/>
+        <w:spacing w:after="0" w:line="285" w:lineRule="atLeast"/>
+        <w:jc w:val="left"/>
+        <w:rPr>
+          <w:rFonts w:ascii="Consolas" w:eastAsia="Times New Roman" w:hAnsi="Consolas" w:cs="Times New Roman"/>
+          <w:color w:val="F6F6F4"/>
+          <w:sz w:val="21"/>
+          <w:szCs w:val="21"/>
+          <w:lang w:eastAsia="pt-BR"/>
+        </w:rPr>
+      </w:pPr>
+      <w:r>
+        <w:rPr>
+          <w:rFonts w:ascii="Consolas" w:eastAsia="Times New Roman" w:hAnsi="Consolas" w:cs="Times New Roman"/>
+          <w:color w:val="F6F6F4"/>
+          <w:sz w:val="21"/>
+          <w:szCs w:val="21"/>
+          <w:lang w:eastAsia="pt-BR"/>
+        </w:rPr>
+        <w:t>&lt;/</w:t>
+      </w:r>
+      <w:proofErr w:type="spellStart"/>
+      <w:r>
+        <w:rPr>
+          <w:rFonts w:ascii="Consolas" w:eastAsia="Times New Roman" w:hAnsi="Consolas" w:cs="Times New Roman"/>
+          <w:color w:val="F286C4"/>
+          <w:sz w:val="21"/>
+          <w:szCs w:val="21"/>
+          <w:lang w:eastAsia="pt-BR"/>
+        </w:rPr>
+        <w:t>template</w:t>
+      </w:r>
+      <w:proofErr w:type="spellEnd"/>
+      <w:r>
+        <w:rPr>
+          <w:rFonts w:ascii="Consolas" w:eastAsia="Times New Roman" w:hAnsi="Consolas" w:cs="Times New Roman"/>
+          <w:color w:val="F6F6F4"/>
+          <w:sz w:val="21"/>
+          <w:szCs w:val="21"/>
+          <w:lang w:eastAsia="pt-BR"/>
+        </w:rPr>
+        <w:t>&gt;</w:t>
+      </w:r>
+    </w:p>
+    <w:p>
+      <w:pPr>
+        <w:pStyle w:val="PargrafodaLista"/>
+        <w:numPr>
+          <w:ilvl w:val="0"/>
+          <w:numId w:val="1"/>
+        </w:numPr>
+        <w:shd w:val="clear" w:color="auto" w:fill="282A36"/>
+        <w:spacing w:after="0" w:line="285" w:lineRule="atLeast"/>
+        <w:jc w:val="left"/>
+        <w:rPr>
+          <w:rFonts w:ascii="Consolas" w:eastAsia="Times New Roman" w:hAnsi="Consolas" w:cs="Times New Roman"/>
+          <w:color w:val="F6F6F4"/>
+          <w:sz w:val="21"/>
+          <w:szCs w:val="21"/>
+          <w:lang w:eastAsia="pt-BR"/>
+        </w:rPr>
+      </w:pPr>
+    </w:p>
+    <w:p>
+      <w:pPr>
+        <w:pStyle w:val="PargrafodaLista"/>
+        <w:numPr>
+          <w:ilvl w:val="0"/>
+          <w:numId w:val="1"/>
+        </w:numPr>
+        <w:rPr>
+          <w:rFonts w:ascii="Consolas" w:hAnsi="Consolas"/>
+          <w:sz w:val="24"/>
+          <w:szCs w:val="24"/>
+        </w:rPr>
+      </w:pPr>
+      <w:r>
+        <w:rPr>
+          <w:rFonts w:ascii="Consolas" w:hAnsi="Consolas"/>
+          <w:sz w:val="24"/>
+          <w:szCs w:val="24"/>
+        </w:rPr>
+        <w:t>Vamos adicionar um botão para podermos submeter os dados do formulário.</w:t>
+      </w:r>
+    </w:p>
+    <w:p>
+      <w:pPr>
+        <w:pStyle w:val="PargrafodaLista"/>
+        <w:numPr>
+          <w:ilvl w:val="0"/>
+          <w:numId w:val="1"/>
+        </w:numPr>
+        <w:shd w:val="clear" w:color="auto" w:fill="282A36"/>
+        <w:spacing w:after="0" w:line="285" w:lineRule="atLeast"/>
+        <w:jc w:val="left"/>
+        <w:rPr>
+          <w:rFonts w:ascii="Consolas" w:eastAsia="Times New Roman" w:hAnsi="Consolas" w:cs="Times New Roman"/>
+          <w:color w:val="F6F6F4"/>
+          <w:sz w:val="21"/>
+          <w:szCs w:val="21"/>
+          <w:lang w:eastAsia="pt-BR"/>
+        </w:rPr>
+      </w:pPr>
+      <w:r>
+        <w:rPr>
+          <w:rFonts w:ascii="Consolas" w:eastAsia="Times New Roman" w:hAnsi="Consolas" w:cs="Times New Roman"/>
+          <w:color w:val="F6F6F4"/>
+          <w:sz w:val="21"/>
+          <w:szCs w:val="21"/>
+          <w:lang w:eastAsia="pt-BR"/>
+        </w:rPr>
+        <w:t>&lt;</w:t>
+      </w:r>
+      <w:proofErr w:type="spellStart"/>
+      <w:r>
+        <w:rPr>
+          <w:rFonts w:ascii="Consolas" w:eastAsia="Times New Roman" w:hAnsi="Consolas" w:cs="Times New Roman"/>
+          <w:color w:val="F286C4"/>
+          <w:sz w:val="21"/>
+          <w:szCs w:val="21"/>
+          <w:lang w:eastAsia="pt-BR"/>
+        </w:rPr>
+        <w:t>hr</w:t>
+      </w:r>
+      <w:proofErr w:type="spellEnd"/>
+      <w:r>
+        <w:rPr>
+          <w:rFonts w:ascii="Consolas" w:eastAsia="Times New Roman" w:hAnsi="Consolas" w:cs="Times New Roman"/>
+          <w:color w:val="F6F6F4"/>
+          <w:sz w:val="21"/>
+          <w:szCs w:val="21"/>
+          <w:lang w:eastAsia="pt-BR"/>
+        </w:rPr>
+        <w:t>&gt;</w:t>
+      </w:r>
+    </w:p>
+    <w:p>
+      <w:pPr>
+        <w:pStyle w:val="PargrafodaLista"/>
+        <w:numPr>
+          <w:ilvl w:val="0"/>
+          <w:numId w:val="1"/>
+        </w:numPr>
+        <w:shd w:val="clear" w:color="auto" w:fill="282A36"/>
+        <w:spacing w:after="0" w:line="285" w:lineRule="atLeast"/>
+        <w:jc w:val="left"/>
+        <w:rPr>
+          <w:rFonts w:ascii="Consolas" w:eastAsia="Times New Roman" w:hAnsi="Consolas" w:cs="Times New Roman"/>
+          <w:color w:val="F6F6F4"/>
+          <w:sz w:val="21"/>
+          <w:szCs w:val="21"/>
+          <w:lang w:eastAsia="pt-BR"/>
+        </w:rPr>
+      </w:pPr>
+      <w:r>
+        <w:rPr>
+          <w:rFonts w:ascii="Consolas" w:eastAsia="Times New Roman" w:hAnsi="Consolas" w:cs="Times New Roman"/>
+          <w:color w:val="F6F6F4"/>
+          <w:sz w:val="21"/>
+          <w:szCs w:val="21"/>
+          <w:lang w:eastAsia="pt-BR"/>
+        </w:rPr>
+        <w:t>        &lt;</w:t>
+      </w:r>
+      <w:r>
+        <w:rPr>
+          <w:rFonts w:ascii="Consolas" w:eastAsia="Times New Roman" w:hAnsi="Consolas" w:cs="Times New Roman"/>
+          <w:color w:val="F286C4"/>
+          <w:sz w:val="21"/>
+          <w:szCs w:val="21"/>
+          <w:lang w:eastAsia="pt-BR"/>
+        </w:rPr>
+        <w:t>b-</w:t>
+      </w:r>
+      <w:proofErr w:type="spellStart"/>
+      <w:r>
+        <w:rPr>
+          <w:rFonts w:ascii="Consolas" w:eastAsia="Times New Roman" w:hAnsi="Consolas" w:cs="Times New Roman"/>
+          <w:color w:val="F286C4"/>
+          <w:sz w:val="21"/>
+          <w:szCs w:val="21"/>
+          <w:lang w:eastAsia="pt-BR"/>
+        </w:rPr>
+        <w:t>button</w:t>
+      </w:r>
+      <w:proofErr w:type="spellEnd"/>
+      <w:r>
+        <w:rPr>
+          <w:rFonts w:ascii="Consolas" w:eastAsia="Times New Roman" w:hAnsi="Consolas" w:cs="Times New Roman"/>
+          <w:color w:val="F6F6F4"/>
+          <w:sz w:val="21"/>
+          <w:szCs w:val="21"/>
+          <w:lang w:eastAsia="pt-BR"/>
+        </w:rPr>
+        <w:t xml:space="preserve"> </w:t>
+      </w:r>
+    </w:p>
+    <w:p>
+      <w:pPr>
+        <w:pStyle w:val="PargrafodaLista"/>
+        <w:numPr>
+          <w:ilvl w:val="0"/>
+          <w:numId w:val="1"/>
+        </w:numPr>
+        <w:shd w:val="clear" w:color="auto" w:fill="282A36"/>
+        <w:spacing w:after="0" w:line="285" w:lineRule="atLeast"/>
+        <w:jc w:val="left"/>
+        <w:rPr>
+          <w:rFonts w:ascii="Consolas" w:eastAsia="Times New Roman" w:hAnsi="Consolas" w:cs="Times New Roman"/>
+          <w:color w:val="F6F6F4"/>
+          <w:sz w:val="21"/>
+          <w:szCs w:val="21"/>
+          <w:lang w:eastAsia="pt-BR"/>
+        </w:rPr>
+      </w:pPr>
+      <w:r>
+        <w:rPr>
+          <w:rFonts w:ascii="Consolas" w:eastAsia="Times New Roman" w:hAnsi="Consolas" w:cs="Times New Roman"/>
+          <w:color w:val="F6F6F4"/>
+          <w:sz w:val="21"/>
+          <w:szCs w:val="21"/>
+          <w:lang w:eastAsia="pt-BR"/>
+        </w:rPr>
+        <w:t xml:space="preserve">            </w:t>
+      </w:r>
+      <w:proofErr w:type="spellStart"/>
+      <w:r>
+        <w:rPr>
+          <w:rFonts w:ascii="Consolas" w:eastAsia="Times New Roman" w:hAnsi="Consolas" w:cs="Times New Roman"/>
+          <w:i/>
+          <w:iCs/>
+          <w:color w:val="62E884"/>
+          <w:sz w:val="21"/>
+          <w:szCs w:val="21"/>
+          <w:lang w:eastAsia="pt-BR"/>
+        </w:rPr>
+        <w:t>variant</w:t>
+      </w:r>
+      <w:proofErr w:type="spellEnd"/>
+      <w:r>
+        <w:rPr>
+          <w:rFonts w:ascii="Consolas" w:eastAsia="Times New Roman" w:hAnsi="Consolas" w:cs="Times New Roman"/>
+          <w:color w:val="F286C4"/>
+          <w:sz w:val="21"/>
+          <w:szCs w:val="21"/>
+          <w:lang w:eastAsia="pt-BR"/>
+        </w:rPr>
+        <w:t>=</w:t>
+      </w:r>
+      <w:r>
+        <w:rPr>
+          <w:rFonts w:ascii="Consolas" w:eastAsia="Times New Roman" w:hAnsi="Consolas" w:cs="Times New Roman"/>
+          <w:color w:val="DEE492"/>
+          <w:sz w:val="21"/>
+          <w:szCs w:val="21"/>
+          <w:lang w:eastAsia="pt-BR"/>
+        </w:rPr>
+        <w:t>"</w:t>
+      </w:r>
+      <w:proofErr w:type="spellStart"/>
+      <w:r>
+        <w:rPr>
+          <w:rFonts w:ascii="Consolas" w:eastAsia="Times New Roman" w:hAnsi="Consolas" w:cs="Times New Roman"/>
+          <w:color w:val="E7EE98"/>
+          <w:sz w:val="21"/>
+          <w:szCs w:val="21"/>
+          <w:lang w:eastAsia="pt-BR"/>
+        </w:rPr>
+        <w:t>primary</w:t>
+      </w:r>
+      <w:proofErr w:type="spellEnd"/>
+      <w:r>
+        <w:rPr>
+          <w:rFonts w:ascii="Consolas" w:eastAsia="Times New Roman" w:hAnsi="Consolas" w:cs="Times New Roman"/>
+          <w:color w:val="DEE492"/>
+          <w:sz w:val="21"/>
+          <w:szCs w:val="21"/>
+          <w:lang w:eastAsia="pt-BR"/>
+        </w:rPr>
+        <w:t>"</w:t>
+      </w:r>
+    </w:p>
+    <w:p>
+      <w:pPr>
+        <w:pStyle w:val="PargrafodaLista"/>
+        <w:numPr>
+          <w:ilvl w:val="0"/>
+          <w:numId w:val="1"/>
+        </w:numPr>
+        <w:shd w:val="clear" w:color="auto" w:fill="282A36"/>
+        <w:spacing w:after="0" w:line="285" w:lineRule="atLeast"/>
+        <w:jc w:val="left"/>
+        <w:rPr>
+          <w:rFonts w:ascii="Consolas" w:eastAsia="Times New Roman" w:hAnsi="Consolas" w:cs="Times New Roman"/>
+          <w:color w:val="F6F6F4"/>
+          <w:sz w:val="21"/>
+          <w:szCs w:val="21"/>
+          <w:lang w:eastAsia="pt-BR"/>
+        </w:rPr>
+      </w:pPr>
+      <w:r>
+        <w:rPr>
+          <w:rFonts w:ascii="Consolas" w:eastAsia="Times New Roman" w:hAnsi="Consolas" w:cs="Times New Roman"/>
+          <w:color w:val="F6F6F4"/>
+          <w:sz w:val="21"/>
+          <w:szCs w:val="21"/>
+          <w:lang w:eastAsia="pt-BR"/>
+        </w:rPr>
+        <w:t xml:space="preserve">            </w:t>
+      </w:r>
+      <w:proofErr w:type="spellStart"/>
+      <w:r>
+        <w:rPr>
+          <w:rFonts w:ascii="Consolas" w:eastAsia="Times New Roman" w:hAnsi="Consolas" w:cs="Times New Roman"/>
+          <w:i/>
+          <w:iCs/>
+          <w:color w:val="62E884"/>
+          <w:sz w:val="21"/>
+          <w:szCs w:val="21"/>
+          <w:lang w:eastAsia="pt-BR"/>
+        </w:rPr>
+        <w:t>size</w:t>
+      </w:r>
+      <w:proofErr w:type="spellEnd"/>
+      <w:r>
+        <w:rPr>
+          <w:rFonts w:ascii="Consolas" w:eastAsia="Times New Roman" w:hAnsi="Consolas" w:cs="Times New Roman"/>
+          <w:color w:val="F286C4"/>
+          <w:sz w:val="21"/>
+          <w:szCs w:val="21"/>
+          <w:lang w:eastAsia="pt-BR"/>
+        </w:rPr>
+        <w:t>=</w:t>
+      </w:r>
+      <w:r>
+        <w:rPr>
+          <w:rFonts w:ascii="Consolas" w:eastAsia="Times New Roman" w:hAnsi="Consolas" w:cs="Times New Roman"/>
+          <w:color w:val="DEE492"/>
+          <w:sz w:val="21"/>
+          <w:szCs w:val="21"/>
+          <w:lang w:eastAsia="pt-BR"/>
+        </w:rPr>
+        <w:t>"</w:t>
+      </w:r>
+      <w:proofErr w:type="spellStart"/>
+      <w:r>
+        <w:rPr>
+          <w:rFonts w:ascii="Consolas" w:eastAsia="Times New Roman" w:hAnsi="Consolas" w:cs="Times New Roman"/>
+          <w:color w:val="E7EE98"/>
+          <w:sz w:val="21"/>
+          <w:szCs w:val="21"/>
+          <w:lang w:eastAsia="pt-BR"/>
+        </w:rPr>
+        <w:t>lg</w:t>
+      </w:r>
+      <w:proofErr w:type="spellEnd"/>
+      <w:r>
+        <w:rPr>
+          <w:rFonts w:ascii="Consolas" w:eastAsia="Times New Roman" w:hAnsi="Consolas" w:cs="Times New Roman"/>
+          <w:color w:val="DEE492"/>
+          <w:sz w:val="21"/>
+          <w:szCs w:val="21"/>
+          <w:lang w:eastAsia="pt-BR"/>
+        </w:rPr>
+        <w:t>"</w:t>
+      </w:r>
+    </w:p>
+    <w:p>
+      <w:pPr>
+        <w:pStyle w:val="PargrafodaLista"/>
+        <w:numPr>
+          <w:ilvl w:val="0"/>
+          <w:numId w:val="1"/>
+        </w:numPr>
+        <w:shd w:val="clear" w:color="auto" w:fill="282A36"/>
+        <w:spacing w:after="0" w:line="285" w:lineRule="atLeast"/>
+        <w:jc w:val="left"/>
+        <w:rPr>
+          <w:rFonts w:ascii="Consolas" w:eastAsia="Times New Roman" w:hAnsi="Consolas" w:cs="Times New Roman"/>
+          <w:color w:val="F6F6F4"/>
+          <w:sz w:val="21"/>
+          <w:szCs w:val="21"/>
+          <w:lang w:eastAsia="pt-BR"/>
+        </w:rPr>
+      </w:pPr>
+      <w:r>
+        <w:rPr>
+          <w:rFonts w:ascii="Consolas" w:eastAsia="Times New Roman" w:hAnsi="Consolas" w:cs="Times New Roman"/>
+          <w:color w:val="F6F6F4"/>
+          <w:sz w:val="21"/>
+          <w:szCs w:val="21"/>
+          <w:lang w:eastAsia="pt-BR"/>
+        </w:rPr>
+        <w:t xml:space="preserve">            </w:t>
+      </w:r>
+      <w:r>
+        <w:rPr>
+          <w:rFonts w:ascii="Consolas" w:eastAsia="Times New Roman" w:hAnsi="Consolas" w:cs="Times New Roman"/>
+          <w:color w:val="F286C4"/>
+          <w:sz w:val="21"/>
+          <w:szCs w:val="21"/>
+          <w:lang w:eastAsia="pt-BR"/>
+        </w:rPr>
+        <w:t>@</w:t>
+      </w:r>
+      <w:r>
+        <w:rPr>
+          <w:rFonts w:ascii="Consolas" w:eastAsia="Times New Roman" w:hAnsi="Consolas" w:cs="Times New Roman"/>
+          <w:i/>
+          <w:iCs/>
+          <w:color w:val="62E884"/>
+          <w:sz w:val="21"/>
+          <w:szCs w:val="21"/>
+          <w:lang w:eastAsia="pt-BR"/>
+        </w:rPr>
+        <w:t>click</w:t>
+      </w:r>
+      <w:r>
+        <w:rPr>
+          <w:rFonts w:ascii="Consolas" w:eastAsia="Times New Roman" w:hAnsi="Consolas" w:cs="Times New Roman"/>
+          <w:color w:val="F286C4"/>
+          <w:sz w:val="21"/>
+          <w:szCs w:val="21"/>
+          <w:lang w:eastAsia="pt-BR"/>
+        </w:rPr>
+        <w:t>=</w:t>
+      </w:r>
+      <w:r>
+        <w:rPr>
+          <w:rFonts w:ascii="Consolas" w:eastAsia="Times New Roman" w:hAnsi="Consolas" w:cs="Times New Roman"/>
+          <w:color w:val="DEE492"/>
+          <w:sz w:val="21"/>
+          <w:szCs w:val="21"/>
+          <w:lang w:eastAsia="pt-BR"/>
+        </w:rPr>
+        <w:t>"</w:t>
+      </w:r>
+      <w:r>
+        <w:rPr>
+          <w:rFonts w:ascii="Consolas" w:eastAsia="Times New Roman" w:hAnsi="Consolas" w:cs="Times New Roman"/>
+          <w:color w:val="F6F6F4"/>
+          <w:sz w:val="21"/>
+          <w:szCs w:val="21"/>
+          <w:lang w:eastAsia="pt-BR"/>
+        </w:rPr>
+        <w:t>salvar</w:t>
+      </w:r>
+      <w:r>
+        <w:rPr>
+          <w:rFonts w:ascii="Consolas" w:eastAsia="Times New Roman" w:hAnsi="Consolas" w:cs="Times New Roman"/>
+          <w:color w:val="DEE492"/>
+          <w:sz w:val="21"/>
+          <w:szCs w:val="21"/>
+          <w:lang w:eastAsia="pt-BR"/>
+        </w:rPr>
+        <w:t>"</w:t>
+      </w:r>
+      <w:r>
+        <w:rPr>
+          <w:rFonts w:ascii="Consolas" w:eastAsia="Times New Roman" w:hAnsi="Consolas" w:cs="Times New Roman"/>
+          <w:color w:val="F6F6F4"/>
+          <w:sz w:val="21"/>
+          <w:szCs w:val="21"/>
+          <w:lang w:eastAsia="pt-BR"/>
+        </w:rPr>
+        <w:t>&gt;Salvar&lt;/</w:t>
+      </w:r>
+      <w:r>
+        <w:rPr>
+          <w:rFonts w:ascii="Consolas" w:eastAsia="Times New Roman" w:hAnsi="Consolas" w:cs="Times New Roman"/>
+          <w:color w:val="F286C4"/>
+          <w:sz w:val="21"/>
+          <w:szCs w:val="21"/>
+          <w:lang w:eastAsia="pt-BR"/>
+        </w:rPr>
+        <w:t>b-button</w:t>
+      </w:r>
+      <w:r>
+        <w:rPr>
+          <w:rFonts w:ascii="Consolas" w:eastAsia="Times New Roman" w:hAnsi="Consolas" w:cs="Times New Roman"/>
+          <w:color w:val="F6F6F4"/>
+          <w:sz w:val="21"/>
+          <w:szCs w:val="21"/>
+          <w:lang w:eastAsia="pt-BR"/>
+        </w:rPr>
+        <w:t>&gt;</w:t>
+      </w:r>
+    </w:p>
+    <w:p>
+      <w:pPr>
+        <w:pStyle w:val="PargrafodaLista"/>
+        <w:numPr>
+          <w:ilvl w:val="0"/>
+          <w:numId w:val="1"/>
+        </w:numPr>
+        <w:rPr>
+          <w:rFonts w:ascii="Consolas" w:hAnsi="Consolas"/>
+          <w:sz w:val="24"/>
+          <w:szCs w:val="24"/>
+        </w:rPr>
+      </w:pPr>
+      <w:r>
+        <w:rPr>
+          <w:rFonts w:ascii="Consolas" w:hAnsi="Consolas"/>
+          <w:sz w:val="24"/>
+          <w:szCs w:val="24"/>
+        </w:rPr>
+        <w:drawing>
+          <wp:inline distT="0" distB="0" distL="0" distR="0" wp14:anchorId="25680CF7" wp14:editId="0BDEF12C">
+            <wp:extent cx="5400040" cy="2600960"/>
+            <wp:effectExtent l="0" t="0" r="0" b="8890"/>
+            <wp:docPr id="4" name="Imagem 4"/>
+            <wp:cNvGraphicFramePr>
+              <a:graphicFrameLocks xmlns:a="http://schemas.openxmlformats.org/drawingml/2006/main" noChangeAspect="1"/>
+            </wp:cNvGraphicFramePr>
+            <a:graphic xmlns:a="http://schemas.openxmlformats.org/drawingml/2006/main">
+              <a:graphicData uri="http://schemas.openxmlformats.org/drawingml/2006/picture">
+                <pic:pic xmlns:pic="http://schemas.openxmlformats.org/drawingml/2006/picture">
+                  <pic:nvPicPr>
+                    <pic:cNvPr id="1" name=""/>
+                    <pic:cNvPicPr/>
+                  </pic:nvPicPr>
+                  <pic:blipFill>
+                    <a:blip r:embed="rId10"/>
+                    <a:stretch>
+                      <a:fillRect/>
+                    </a:stretch>
+                  </pic:blipFill>
+                  <pic:spPr>
+                    <a:xfrm>
+                      <a:off x="0" y="0"/>
+                      <a:ext cx="5400040" cy="2600960"/>
+                    </a:xfrm>
+                    <a:prstGeom prst="rect">
+                      <a:avLst/>
+                    </a:prstGeom>
+                  </pic:spPr>
+                </pic:pic>
+              </a:graphicData>
+            </a:graphic>
+          </wp:inline>
+        </w:drawing>
+      </w:r>
+    </w:p>
+    <w:p>
+      <w:pPr>
+        <w:pStyle w:val="PargrafodaLista"/>
+        <w:ind w:left="1060" w:firstLine="0"/>
+        <w:rPr>
+          <w:rFonts w:ascii="Consolas" w:hAnsi="Consolas"/>
+          <w:sz w:val="24"/>
+          <w:szCs w:val="24"/>
+        </w:rPr>
+      </w:pPr>
+    </w:p>
+    <w:p>
+      <w:pPr>
+        <w:pStyle w:val="PargrafodaLista"/>
+        <w:ind w:left="1060" w:firstLine="0"/>
+        <w:rPr>
+          <w:rFonts w:ascii="Consolas" w:hAnsi="Consolas"/>
+          <w:b/>
+          <w:bCs/>
+          <w:sz w:val="28"/>
+          <w:szCs w:val="28"/>
+        </w:rPr>
+      </w:pPr>
+      <w:r>
+        <w:rPr>
+          <w:rFonts w:ascii="Consolas" w:hAnsi="Consolas"/>
+          <w:b/>
+          <w:bCs/>
+          <w:sz w:val="28"/>
+          <w:szCs w:val="28"/>
+        </w:rPr>
+        <w:t>Aula 240 – Enviando POST</w:t>
       </w:r>
     </w:p>
     <w:p>

</xml_diff>

<commit_message>
Pegando dados do banco via GET e printando na tela com um v-for
</commit_message>
<xml_diff>
--- a/Conectando com Servidor via HTTP.docx
+++ b/Conectando com Servidor via HTTP.docx
@@ -7110,6 +7110,3532 @@
           <w:szCs w:val="28"/>
         </w:rPr>
         <w:t>Aula 240 – Enviando POST</w:t>
+      </w:r>
+    </w:p>
+    <w:p>
+      <w:pPr>
+        <w:pStyle w:val="PargrafodaLista"/>
+        <w:numPr>
+          <w:ilvl w:val="0"/>
+          <w:numId w:val="1"/>
+        </w:numPr>
+        <w:rPr>
+          <w:rFonts w:ascii="Consolas" w:hAnsi="Consolas"/>
+          <w:sz w:val="24"/>
+          <w:szCs w:val="24"/>
+        </w:rPr>
+      </w:pPr>
+      <w:r>
+        <w:rPr>
+          <w:rFonts w:ascii="Consolas" w:hAnsi="Consolas"/>
+          <w:sz w:val="24"/>
+          <w:szCs w:val="24"/>
+        </w:rPr>
+        <w:t xml:space="preserve">No método </w:t>
+      </w:r>
+      <w:proofErr w:type="gramStart"/>
+      <w:r>
+        <w:rPr>
+          <w:rFonts w:ascii="Consolas" w:hAnsi="Consolas"/>
+          <w:sz w:val="24"/>
+          <w:szCs w:val="24"/>
+        </w:rPr>
+        <w:t>salvar(</w:t>
+      </w:r>
+      <w:proofErr w:type="gramEnd"/>
+      <w:r>
+        <w:rPr>
+          <w:rFonts w:ascii="Consolas" w:hAnsi="Consolas"/>
+          <w:sz w:val="24"/>
+          <w:szCs w:val="24"/>
+        </w:rPr>
+        <w:t xml:space="preserve">) vamos configurar o post do </w:t>
+      </w:r>
+      <w:proofErr w:type="spellStart"/>
+      <w:r>
+        <w:rPr>
+          <w:rFonts w:ascii="Consolas" w:hAnsi="Consolas"/>
+          <w:sz w:val="24"/>
+          <w:szCs w:val="24"/>
+        </w:rPr>
+        <w:t>axios</w:t>
+      </w:r>
+      <w:proofErr w:type="spellEnd"/>
+      <w:r>
+        <w:rPr>
+          <w:rFonts w:ascii="Consolas" w:hAnsi="Consolas"/>
+          <w:sz w:val="24"/>
+          <w:szCs w:val="24"/>
+        </w:rPr>
+        <w:t xml:space="preserve"> passando o nome do banco de dados e os dados que serão salvos.</w:t>
+      </w:r>
+      <w:r>
+        <w:rPr>
+          <w:rFonts w:ascii="Consolas" w:hAnsi="Consolas"/>
+          <w:sz w:val="24"/>
+          <w:szCs w:val="24"/>
+        </w:rPr>
+        <w:t xml:space="preserve"> O método post é uma </w:t>
+      </w:r>
+      <w:proofErr w:type="spellStart"/>
+      <w:r>
+        <w:rPr>
+          <w:rFonts w:ascii="Consolas" w:hAnsi="Consolas"/>
+          <w:sz w:val="24"/>
+          <w:szCs w:val="24"/>
+        </w:rPr>
+        <w:t>promisse</w:t>
+      </w:r>
+      <w:proofErr w:type="spellEnd"/>
+      <w:r>
+        <w:rPr>
+          <w:rFonts w:ascii="Consolas" w:hAnsi="Consolas"/>
+          <w:sz w:val="24"/>
+          <w:szCs w:val="24"/>
+        </w:rPr>
+        <w:t xml:space="preserve"> por isso possui </w:t>
+      </w:r>
+      <w:proofErr w:type="gramStart"/>
+      <w:r>
+        <w:rPr>
+          <w:rFonts w:ascii="Consolas" w:hAnsi="Consolas"/>
+          <w:sz w:val="24"/>
+          <w:szCs w:val="24"/>
+        </w:rPr>
+        <w:t>um .</w:t>
+      </w:r>
+      <w:proofErr w:type="spellStart"/>
+      <w:r>
+        <w:rPr>
+          <w:rFonts w:ascii="Consolas" w:hAnsi="Consolas"/>
+          <w:sz w:val="24"/>
+          <w:szCs w:val="24"/>
+        </w:rPr>
+        <w:t>then</w:t>
+      </w:r>
+      <w:proofErr w:type="spellEnd"/>
+      <w:proofErr w:type="gramEnd"/>
+      <w:r>
+        <w:rPr>
+          <w:rFonts w:ascii="Consolas" w:hAnsi="Consolas"/>
+          <w:sz w:val="24"/>
+          <w:szCs w:val="24"/>
+        </w:rPr>
+        <w:t xml:space="preserve"> que irá retornar uma res.</w:t>
+      </w:r>
+    </w:p>
+    <w:p>
+      <w:pPr>
+        <w:pStyle w:val="PargrafodaLista"/>
+        <w:numPr>
+          <w:ilvl w:val="0"/>
+          <w:numId w:val="1"/>
+        </w:numPr>
+        <w:rPr>
+          <w:rFonts w:ascii="Consolas" w:hAnsi="Consolas"/>
+          <w:sz w:val="24"/>
+          <w:szCs w:val="24"/>
+        </w:rPr>
+      </w:pPr>
+      <w:r>
+        <w:rPr>
+          <w:rFonts w:ascii="Consolas" w:hAnsi="Consolas"/>
+          <w:sz w:val="24"/>
+          <w:szCs w:val="24"/>
+        </w:rPr>
+        <w:t xml:space="preserve">Na resposta podemos chamar uma outra </w:t>
+      </w:r>
+      <w:proofErr w:type="spellStart"/>
+      <w:proofErr w:type="gramStart"/>
+      <w:r>
+        <w:rPr>
+          <w:rFonts w:ascii="Consolas" w:hAnsi="Consolas"/>
+          <w:sz w:val="24"/>
+          <w:szCs w:val="24"/>
+        </w:rPr>
+        <w:t>função,por</w:t>
+      </w:r>
+      <w:proofErr w:type="spellEnd"/>
+      <w:proofErr w:type="gramEnd"/>
+      <w:r>
+        <w:rPr>
+          <w:rFonts w:ascii="Consolas" w:hAnsi="Consolas"/>
+          <w:sz w:val="24"/>
+          <w:szCs w:val="24"/>
+        </w:rPr>
+        <w:t xml:space="preserve"> exemplo para limpar os campos do formulário.</w:t>
+      </w:r>
+    </w:p>
+    <w:p>
+      <w:pPr>
+        <w:pStyle w:val="PargrafodaLista"/>
+        <w:numPr>
+          <w:ilvl w:val="0"/>
+          <w:numId w:val="1"/>
+        </w:numPr>
+        <w:shd w:val="clear" w:color="auto" w:fill="282A36"/>
+        <w:spacing w:after="0" w:line="285" w:lineRule="atLeast"/>
+        <w:jc w:val="left"/>
+        <w:rPr>
+          <w:rFonts w:ascii="Consolas" w:eastAsia="Times New Roman" w:hAnsi="Consolas" w:cs="Times New Roman"/>
+          <w:color w:val="F6F6F4"/>
+          <w:sz w:val="21"/>
+          <w:szCs w:val="21"/>
+          <w:lang w:eastAsia="pt-BR"/>
+        </w:rPr>
+      </w:pPr>
+      <w:proofErr w:type="gramStart"/>
+      <w:r>
+        <w:rPr>
+          <w:rFonts w:ascii="Consolas" w:eastAsia="Times New Roman" w:hAnsi="Consolas" w:cs="Times New Roman"/>
+          <w:color w:val="62E884"/>
+          <w:sz w:val="21"/>
+          <w:szCs w:val="21"/>
+          <w:lang w:eastAsia="pt-BR"/>
+        </w:rPr>
+        <w:t>salvar</w:t>
+      </w:r>
+      <w:r>
+        <w:rPr>
+          <w:rFonts w:ascii="Consolas" w:eastAsia="Times New Roman" w:hAnsi="Consolas" w:cs="Times New Roman"/>
+          <w:color w:val="F6F6F4"/>
+          <w:sz w:val="21"/>
+          <w:szCs w:val="21"/>
+          <w:lang w:eastAsia="pt-BR"/>
+        </w:rPr>
+        <w:t>(</w:t>
+      </w:r>
+      <w:proofErr w:type="gramEnd"/>
+      <w:r>
+        <w:rPr>
+          <w:rFonts w:ascii="Consolas" w:eastAsia="Times New Roman" w:hAnsi="Consolas" w:cs="Times New Roman"/>
+          <w:color w:val="F6F6F4"/>
+          <w:sz w:val="21"/>
+          <w:szCs w:val="21"/>
+          <w:lang w:eastAsia="pt-BR"/>
+        </w:rPr>
+        <w:t>){</w:t>
+      </w:r>
+    </w:p>
+    <w:p>
+      <w:pPr>
+        <w:pStyle w:val="PargrafodaLista"/>
+        <w:numPr>
+          <w:ilvl w:val="0"/>
+          <w:numId w:val="1"/>
+        </w:numPr>
+        <w:shd w:val="clear" w:color="auto" w:fill="282A36"/>
+        <w:spacing w:after="0" w:line="285" w:lineRule="atLeast"/>
+        <w:jc w:val="left"/>
+        <w:rPr>
+          <w:rFonts w:ascii="Consolas" w:eastAsia="Times New Roman" w:hAnsi="Consolas" w:cs="Times New Roman"/>
+          <w:color w:val="F6F6F4"/>
+          <w:sz w:val="21"/>
+          <w:szCs w:val="21"/>
+          <w:lang w:eastAsia="pt-BR"/>
+        </w:rPr>
+      </w:pPr>
+      <w:r>
+        <w:rPr>
+          <w:rFonts w:ascii="Consolas" w:eastAsia="Times New Roman" w:hAnsi="Consolas" w:cs="Times New Roman"/>
+          <w:color w:val="F6F6F4"/>
+          <w:sz w:val="21"/>
+          <w:szCs w:val="21"/>
+          <w:lang w:eastAsia="pt-BR"/>
+        </w:rPr>
+        <w:t xml:space="preserve">            </w:t>
+      </w:r>
+      <w:proofErr w:type="spellStart"/>
+      <w:proofErr w:type="gramStart"/>
+      <w:r>
+        <w:rPr>
+          <w:rFonts w:ascii="Consolas" w:eastAsia="Times New Roman" w:hAnsi="Consolas" w:cs="Times New Roman"/>
+          <w:i/>
+          <w:iCs/>
+          <w:color w:val="BF9EEE"/>
+          <w:sz w:val="21"/>
+          <w:szCs w:val="21"/>
+          <w:lang w:eastAsia="pt-BR"/>
+        </w:rPr>
+        <w:t>this</w:t>
+      </w:r>
+      <w:proofErr w:type="spellEnd"/>
+      <w:r>
+        <w:rPr>
+          <w:rFonts w:ascii="Consolas" w:eastAsia="Times New Roman" w:hAnsi="Consolas" w:cs="Times New Roman"/>
+          <w:color w:val="F6F6F4"/>
+          <w:sz w:val="21"/>
+          <w:szCs w:val="21"/>
+          <w:lang w:eastAsia="pt-BR"/>
+        </w:rPr>
+        <w:t>.$</w:t>
+      </w:r>
+      <w:proofErr w:type="spellStart"/>
+      <w:r>
+        <w:rPr>
+          <w:rFonts w:ascii="Consolas" w:eastAsia="Times New Roman" w:hAnsi="Consolas" w:cs="Times New Roman"/>
+          <w:color w:val="F6F6F4"/>
+          <w:sz w:val="21"/>
+          <w:szCs w:val="21"/>
+          <w:lang w:eastAsia="pt-BR"/>
+        </w:rPr>
+        <w:t>http.</w:t>
+      </w:r>
+      <w:r>
+        <w:rPr>
+          <w:rFonts w:ascii="Consolas" w:eastAsia="Times New Roman" w:hAnsi="Consolas" w:cs="Times New Roman"/>
+          <w:color w:val="62E884"/>
+          <w:sz w:val="21"/>
+          <w:szCs w:val="21"/>
+          <w:lang w:eastAsia="pt-BR"/>
+        </w:rPr>
+        <w:t>post</w:t>
+      </w:r>
+      <w:proofErr w:type="spellEnd"/>
+      <w:r>
+        <w:rPr>
+          <w:rFonts w:ascii="Consolas" w:eastAsia="Times New Roman" w:hAnsi="Consolas" w:cs="Times New Roman"/>
+          <w:color w:val="F6F6F4"/>
+          <w:sz w:val="21"/>
+          <w:szCs w:val="21"/>
+          <w:lang w:eastAsia="pt-BR"/>
+        </w:rPr>
+        <w:t>(</w:t>
+      </w:r>
+      <w:proofErr w:type="gramEnd"/>
+      <w:r>
+        <w:rPr>
+          <w:rFonts w:ascii="Consolas" w:eastAsia="Times New Roman" w:hAnsi="Consolas" w:cs="Times New Roman"/>
+          <w:color w:val="DEE492"/>
+          <w:sz w:val="21"/>
+          <w:szCs w:val="21"/>
+          <w:lang w:eastAsia="pt-BR"/>
+        </w:rPr>
+        <w:t>'</w:t>
+      </w:r>
+      <w:proofErr w:type="spellStart"/>
+      <w:r>
+        <w:rPr>
+          <w:rFonts w:ascii="Consolas" w:eastAsia="Times New Roman" w:hAnsi="Consolas" w:cs="Times New Roman"/>
+          <w:color w:val="E7EE98"/>
+          <w:sz w:val="21"/>
+          <w:szCs w:val="21"/>
+          <w:lang w:eastAsia="pt-BR"/>
+        </w:rPr>
+        <w:t>usuarios.json</w:t>
+      </w:r>
+      <w:proofErr w:type="spellEnd"/>
+      <w:r>
+        <w:rPr>
+          <w:rFonts w:ascii="Consolas" w:eastAsia="Times New Roman" w:hAnsi="Consolas" w:cs="Times New Roman"/>
+          <w:color w:val="DEE492"/>
+          <w:sz w:val="21"/>
+          <w:szCs w:val="21"/>
+          <w:lang w:eastAsia="pt-BR"/>
+        </w:rPr>
+        <w:t>'</w:t>
+      </w:r>
+      <w:r>
+        <w:rPr>
+          <w:rFonts w:ascii="Consolas" w:eastAsia="Times New Roman" w:hAnsi="Consolas" w:cs="Times New Roman"/>
+          <w:color w:val="F6F6F4"/>
+          <w:sz w:val="21"/>
+          <w:szCs w:val="21"/>
+          <w:lang w:eastAsia="pt-BR"/>
+        </w:rPr>
+        <w:t xml:space="preserve">, </w:t>
+      </w:r>
+      <w:proofErr w:type="spellStart"/>
+      <w:r>
+        <w:rPr>
+          <w:rFonts w:ascii="Consolas" w:eastAsia="Times New Roman" w:hAnsi="Consolas" w:cs="Times New Roman"/>
+          <w:i/>
+          <w:iCs/>
+          <w:color w:val="BF9EEE"/>
+          <w:sz w:val="21"/>
+          <w:szCs w:val="21"/>
+          <w:lang w:eastAsia="pt-BR"/>
+        </w:rPr>
+        <w:t>this</w:t>
+      </w:r>
+      <w:r>
+        <w:rPr>
+          <w:rFonts w:ascii="Consolas" w:eastAsia="Times New Roman" w:hAnsi="Consolas" w:cs="Times New Roman"/>
+          <w:color w:val="F6F6F4"/>
+          <w:sz w:val="21"/>
+          <w:szCs w:val="21"/>
+          <w:lang w:eastAsia="pt-BR"/>
+        </w:rPr>
+        <w:t>.usuario</w:t>
+      </w:r>
+      <w:proofErr w:type="spellEnd"/>
+      <w:r>
+        <w:rPr>
+          <w:rFonts w:ascii="Consolas" w:eastAsia="Times New Roman" w:hAnsi="Consolas" w:cs="Times New Roman"/>
+          <w:color w:val="F6F6F4"/>
+          <w:sz w:val="21"/>
+          <w:szCs w:val="21"/>
+          <w:lang w:eastAsia="pt-BR"/>
+        </w:rPr>
+        <w:t>).</w:t>
+      </w:r>
+      <w:proofErr w:type="spellStart"/>
+      <w:r>
+        <w:rPr>
+          <w:rFonts w:ascii="Consolas" w:eastAsia="Times New Roman" w:hAnsi="Consolas" w:cs="Times New Roman"/>
+          <w:color w:val="62E884"/>
+          <w:sz w:val="21"/>
+          <w:szCs w:val="21"/>
+          <w:lang w:eastAsia="pt-BR"/>
+        </w:rPr>
+        <w:t>then</w:t>
+      </w:r>
+      <w:proofErr w:type="spellEnd"/>
+      <w:r>
+        <w:rPr>
+          <w:rFonts w:ascii="Consolas" w:eastAsia="Times New Roman" w:hAnsi="Consolas" w:cs="Times New Roman"/>
+          <w:color w:val="F6F6F4"/>
+          <w:sz w:val="21"/>
+          <w:szCs w:val="21"/>
+          <w:lang w:eastAsia="pt-BR"/>
+        </w:rPr>
+        <w:t>(</w:t>
+      </w:r>
+      <w:proofErr w:type="spellStart"/>
+      <w:r>
+        <w:rPr>
+          <w:rFonts w:ascii="Consolas" w:eastAsia="Times New Roman" w:hAnsi="Consolas" w:cs="Times New Roman"/>
+          <w:i/>
+          <w:iCs/>
+          <w:color w:val="FFB86C"/>
+          <w:sz w:val="21"/>
+          <w:szCs w:val="21"/>
+          <w:lang w:eastAsia="pt-BR"/>
+        </w:rPr>
+        <w:t>resp</w:t>
+      </w:r>
+      <w:proofErr w:type="spellEnd"/>
+      <w:r>
+        <w:rPr>
+          <w:rFonts w:ascii="Consolas" w:eastAsia="Times New Roman" w:hAnsi="Consolas" w:cs="Times New Roman"/>
+          <w:color w:val="F6F6F4"/>
+          <w:sz w:val="21"/>
+          <w:szCs w:val="21"/>
+          <w:lang w:eastAsia="pt-BR"/>
+        </w:rPr>
+        <w:t xml:space="preserve"> </w:t>
+      </w:r>
+      <w:r>
+        <w:rPr>
+          <w:rFonts w:ascii="Consolas" w:eastAsia="Times New Roman" w:hAnsi="Consolas" w:cs="Times New Roman"/>
+          <w:color w:val="F286C4"/>
+          <w:sz w:val="21"/>
+          <w:szCs w:val="21"/>
+          <w:lang w:eastAsia="pt-BR"/>
+        </w:rPr>
+        <w:t>=&gt;</w:t>
+      </w:r>
+      <w:r>
+        <w:rPr>
+          <w:rFonts w:ascii="Consolas" w:eastAsia="Times New Roman" w:hAnsi="Consolas" w:cs="Times New Roman"/>
+          <w:color w:val="F6F6F4"/>
+          <w:sz w:val="21"/>
+          <w:szCs w:val="21"/>
+          <w:lang w:eastAsia="pt-BR"/>
+        </w:rPr>
+        <w:t>{</w:t>
+      </w:r>
+    </w:p>
+    <w:p>
+      <w:pPr>
+        <w:pStyle w:val="PargrafodaLista"/>
+        <w:numPr>
+          <w:ilvl w:val="0"/>
+          <w:numId w:val="1"/>
+        </w:numPr>
+        <w:shd w:val="clear" w:color="auto" w:fill="282A36"/>
+        <w:spacing w:after="0" w:line="285" w:lineRule="atLeast"/>
+        <w:jc w:val="left"/>
+        <w:rPr>
+          <w:rFonts w:ascii="Consolas" w:eastAsia="Times New Roman" w:hAnsi="Consolas" w:cs="Times New Roman"/>
+          <w:color w:val="F6F6F4"/>
+          <w:sz w:val="21"/>
+          <w:szCs w:val="21"/>
+          <w:lang w:eastAsia="pt-BR"/>
+        </w:rPr>
+      </w:pPr>
+      <w:r>
+        <w:rPr>
+          <w:rFonts w:ascii="Consolas" w:eastAsia="Times New Roman" w:hAnsi="Consolas" w:cs="Times New Roman"/>
+          <w:color w:val="F6F6F4"/>
+          <w:sz w:val="21"/>
+          <w:szCs w:val="21"/>
+          <w:lang w:eastAsia="pt-BR"/>
+        </w:rPr>
+        <w:lastRenderedPageBreak/>
+        <w:t xml:space="preserve">                </w:t>
+      </w:r>
+      <w:proofErr w:type="spellStart"/>
+      <w:proofErr w:type="gramStart"/>
+      <w:r>
+        <w:rPr>
+          <w:rFonts w:ascii="Consolas" w:eastAsia="Times New Roman" w:hAnsi="Consolas" w:cs="Times New Roman"/>
+          <w:i/>
+          <w:iCs/>
+          <w:color w:val="BF9EEE"/>
+          <w:sz w:val="21"/>
+          <w:szCs w:val="21"/>
+          <w:lang w:eastAsia="pt-BR"/>
+        </w:rPr>
+        <w:t>this</w:t>
+      </w:r>
+      <w:r>
+        <w:rPr>
+          <w:rFonts w:ascii="Consolas" w:eastAsia="Times New Roman" w:hAnsi="Consolas" w:cs="Times New Roman"/>
+          <w:color w:val="F6F6F4"/>
+          <w:sz w:val="21"/>
+          <w:szCs w:val="21"/>
+          <w:lang w:eastAsia="pt-BR"/>
+        </w:rPr>
+        <w:t>.usuario</w:t>
+      </w:r>
+      <w:proofErr w:type="gramEnd"/>
+      <w:r>
+        <w:rPr>
+          <w:rFonts w:ascii="Consolas" w:eastAsia="Times New Roman" w:hAnsi="Consolas" w:cs="Times New Roman"/>
+          <w:color w:val="F6F6F4"/>
+          <w:sz w:val="21"/>
+          <w:szCs w:val="21"/>
+          <w:lang w:eastAsia="pt-BR"/>
+        </w:rPr>
+        <w:t>.nome</w:t>
+      </w:r>
+      <w:proofErr w:type="spellEnd"/>
+      <w:r>
+        <w:rPr>
+          <w:rFonts w:ascii="Consolas" w:eastAsia="Times New Roman" w:hAnsi="Consolas" w:cs="Times New Roman"/>
+          <w:color w:val="F6F6F4"/>
+          <w:sz w:val="21"/>
+          <w:szCs w:val="21"/>
+          <w:lang w:eastAsia="pt-BR"/>
+        </w:rPr>
+        <w:t xml:space="preserve"> </w:t>
+      </w:r>
+      <w:r>
+        <w:rPr>
+          <w:rFonts w:ascii="Consolas" w:eastAsia="Times New Roman" w:hAnsi="Consolas" w:cs="Times New Roman"/>
+          <w:color w:val="F286C4"/>
+          <w:sz w:val="21"/>
+          <w:szCs w:val="21"/>
+          <w:lang w:eastAsia="pt-BR"/>
+        </w:rPr>
+        <w:t>=</w:t>
+      </w:r>
+      <w:r>
+        <w:rPr>
+          <w:rFonts w:ascii="Consolas" w:eastAsia="Times New Roman" w:hAnsi="Consolas" w:cs="Times New Roman"/>
+          <w:color w:val="F6F6F4"/>
+          <w:sz w:val="21"/>
+          <w:szCs w:val="21"/>
+          <w:lang w:eastAsia="pt-BR"/>
+        </w:rPr>
+        <w:t xml:space="preserve"> </w:t>
+      </w:r>
+      <w:r>
+        <w:rPr>
+          <w:rFonts w:ascii="Consolas" w:eastAsia="Times New Roman" w:hAnsi="Consolas" w:cs="Times New Roman"/>
+          <w:color w:val="DEE492"/>
+          <w:sz w:val="21"/>
+          <w:szCs w:val="21"/>
+          <w:lang w:eastAsia="pt-BR"/>
+        </w:rPr>
+        <w:t>''</w:t>
+      </w:r>
+    </w:p>
+    <w:p>
+      <w:pPr>
+        <w:pStyle w:val="PargrafodaLista"/>
+        <w:numPr>
+          <w:ilvl w:val="0"/>
+          <w:numId w:val="1"/>
+        </w:numPr>
+        <w:shd w:val="clear" w:color="auto" w:fill="282A36"/>
+        <w:spacing w:after="0" w:line="285" w:lineRule="atLeast"/>
+        <w:jc w:val="left"/>
+        <w:rPr>
+          <w:rFonts w:ascii="Consolas" w:eastAsia="Times New Roman" w:hAnsi="Consolas" w:cs="Times New Roman"/>
+          <w:color w:val="F6F6F4"/>
+          <w:sz w:val="21"/>
+          <w:szCs w:val="21"/>
+          <w:lang w:eastAsia="pt-BR"/>
+        </w:rPr>
+      </w:pPr>
+      <w:r>
+        <w:rPr>
+          <w:rFonts w:ascii="Consolas" w:eastAsia="Times New Roman" w:hAnsi="Consolas" w:cs="Times New Roman"/>
+          <w:color w:val="F6F6F4"/>
+          <w:sz w:val="21"/>
+          <w:szCs w:val="21"/>
+          <w:lang w:eastAsia="pt-BR"/>
+        </w:rPr>
+        <w:t xml:space="preserve">                </w:t>
+      </w:r>
+      <w:proofErr w:type="spellStart"/>
+      <w:proofErr w:type="gramStart"/>
+      <w:r>
+        <w:rPr>
+          <w:rFonts w:ascii="Consolas" w:eastAsia="Times New Roman" w:hAnsi="Consolas" w:cs="Times New Roman"/>
+          <w:i/>
+          <w:iCs/>
+          <w:color w:val="BF9EEE"/>
+          <w:sz w:val="21"/>
+          <w:szCs w:val="21"/>
+          <w:lang w:eastAsia="pt-BR"/>
+        </w:rPr>
+        <w:t>this</w:t>
+      </w:r>
+      <w:r>
+        <w:rPr>
+          <w:rFonts w:ascii="Consolas" w:eastAsia="Times New Roman" w:hAnsi="Consolas" w:cs="Times New Roman"/>
+          <w:color w:val="F6F6F4"/>
+          <w:sz w:val="21"/>
+          <w:szCs w:val="21"/>
+          <w:lang w:eastAsia="pt-BR"/>
+        </w:rPr>
+        <w:t>.usuario</w:t>
+      </w:r>
+      <w:proofErr w:type="gramEnd"/>
+      <w:r>
+        <w:rPr>
+          <w:rFonts w:ascii="Consolas" w:eastAsia="Times New Roman" w:hAnsi="Consolas" w:cs="Times New Roman"/>
+          <w:color w:val="F6F6F4"/>
+          <w:sz w:val="21"/>
+          <w:szCs w:val="21"/>
+          <w:lang w:eastAsia="pt-BR"/>
+        </w:rPr>
+        <w:t>.email</w:t>
+      </w:r>
+      <w:proofErr w:type="spellEnd"/>
+      <w:r>
+        <w:rPr>
+          <w:rFonts w:ascii="Consolas" w:eastAsia="Times New Roman" w:hAnsi="Consolas" w:cs="Times New Roman"/>
+          <w:color w:val="F6F6F4"/>
+          <w:sz w:val="21"/>
+          <w:szCs w:val="21"/>
+          <w:lang w:eastAsia="pt-BR"/>
+        </w:rPr>
+        <w:t xml:space="preserve"> </w:t>
+      </w:r>
+      <w:r>
+        <w:rPr>
+          <w:rFonts w:ascii="Consolas" w:eastAsia="Times New Roman" w:hAnsi="Consolas" w:cs="Times New Roman"/>
+          <w:color w:val="F286C4"/>
+          <w:sz w:val="21"/>
+          <w:szCs w:val="21"/>
+          <w:lang w:eastAsia="pt-BR"/>
+        </w:rPr>
+        <w:t>=</w:t>
+      </w:r>
+      <w:r>
+        <w:rPr>
+          <w:rFonts w:ascii="Consolas" w:eastAsia="Times New Roman" w:hAnsi="Consolas" w:cs="Times New Roman"/>
+          <w:color w:val="F6F6F4"/>
+          <w:sz w:val="21"/>
+          <w:szCs w:val="21"/>
+          <w:lang w:eastAsia="pt-BR"/>
+        </w:rPr>
+        <w:t xml:space="preserve"> </w:t>
+      </w:r>
+      <w:r>
+        <w:rPr>
+          <w:rFonts w:ascii="Consolas" w:eastAsia="Times New Roman" w:hAnsi="Consolas" w:cs="Times New Roman"/>
+          <w:color w:val="DEE492"/>
+          <w:sz w:val="21"/>
+          <w:szCs w:val="21"/>
+          <w:lang w:eastAsia="pt-BR"/>
+        </w:rPr>
+        <w:t>''</w:t>
+      </w:r>
+      <w:r>
+        <w:rPr>
+          <w:rFonts w:ascii="Consolas" w:eastAsia="Times New Roman" w:hAnsi="Consolas" w:cs="Times New Roman"/>
+          <w:color w:val="F6F6F4"/>
+          <w:sz w:val="21"/>
+          <w:szCs w:val="21"/>
+          <w:lang w:eastAsia="pt-BR"/>
+        </w:rPr>
+        <w:t xml:space="preserve">         </w:t>
+      </w:r>
+    </w:p>
+    <w:p>
+      <w:pPr>
+        <w:pStyle w:val="PargrafodaLista"/>
+        <w:numPr>
+          <w:ilvl w:val="0"/>
+          <w:numId w:val="1"/>
+        </w:numPr>
+        <w:shd w:val="clear" w:color="auto" w:fill="282A36"/>
+        <w:spacing w:after="0" w:line="285" w:lineRule="atLeast"/>
+        <w:jc w:val="left"/>
+        <w:rPr>
+          <w:rFonts w:ascii="Consolas" w:eastAsia="Times New Roman" w:hAnsi="Consolas" w:cs="Times New Roman"/>
+          <w:color w:val="F6F6F4"/>
+          <w:sz w:val="21"/>
+          <w:szCs w:val="21"/>
+          <w:lang w:eastAsia="pt-BR"/>
+        </w:rPr>
+      </w:pPr>
+      <w:r>
+        <w:rPr>
+          <w:rFonts w:ascii="Consolas" w:eastAsia="Times New Roman" w:hAnsi="Consolas" w:cs="Times New Roman"/>
+          <w:color w:val="F6F6F4"/>
+          <w:sz w:val="21"/>
+          <w:szCs w:val="21"/>
+          <w:lang w:eastAsia="pt-BR"/>
+        </w:rPr>
+        <w:t>            })</w:t>
+      </w:r>
+    </w:p>
+    <w:p>
+      <w:pPr>
+        <w:pStyle w:val="PargrafodaLista"/>
+        <w:numPr>
+          <w:ilvl w:val="0"/>
+          <w:numId w:val="1"/>
+        </w:numPr>
+        <w:shd w:val="clear" w:color="auto" w:fill="282A36"/>
+        <w:spacing w:after="0" w:line="285" w:lineRule="atLeast"/>
+        <w:jc w:val="left"/>
+        <w:rPr>
+          <w:rFonts w:ascii="Consolas" w:eastAsia="Times New Roman" w:hAnsi="Consolas" w:cs="Times New Roman"/>
+          <w:color w:val="F6F6F4"/>
+          <w:sz w:val="21"/>
+          <w:szCs w:val="21"/>
+          <w:lang w:eastAsia="pt-BR"/>
+        </w:rPr>
+      </w:pPr>
+      <w:r>
+        <w:rPr>
+          <w:rFonts w:ascii="Consolas" w:eastAsia="Times New Roman" w:hAnsi="Consolas" w:cs="Times New Roman"/>
+          <w:color w:val="F6F6F4"/>
+          <w:sz w:val="21"/>
+          <w:szCs w:val="21"/>
+          <w:lang w:eastAsia="pt-BR"/>
+        </w:rPr>
+        <w:t>        }</w:t>
+      </w:r>
+    </w:p>
+    <w:p>
+      <w:pPr>
+        <w:pStyle w:val="PargrafodaLista"/>
+        <w:numPr>
+          <w:ilvl w:val="0"/>
+          <w:numId w:val="1"/>
+        </w:numPr>
+        <w:rPr>
+          <w:rFonts w:ascii="Consolas" w:hAnsi="Consolas"/>
+          <w:sz w:val="24"/>
+          <w:szCs w:val="24"/>
+        </w:rPr>
+      </w:pPr>
+    </w:p>
+    <w:p>
+      <w:pPr>
+        <w:pStyle w:val="PargrafodaLista"/>
+        <w:ind w:left="1060" w:firstLine="0"/>
+        <w:rPr>
+          <w:rFonts w:ascii="Consolas" w:hAnsi="Consolas"/>
+          <w:b/>
+          <w:bCs/>
+          <w:sz w:val="28"/>
+          <w:szCs w:val="28"/>
+        </w:rPr>
+      </w:pPr>
+      <w:r>
+        <w:rPr>
+          <w:rFonts w:ascii="Consolas" w:hAnsi="Consolas"/>
+          <w:b/>
+          <w:bCs/>
+          <w:sz w:val="28"/>
+          <w:szCs w:val="28"/>
+        </w:rPr>
+        <w:t>Aula 241 – Enviando via GET</w:t>
+      </w:r>
+    </w:p>
+    <w:p>
+      <w:pPr>
+        <w:pStyle w:val="PargrafodaLista"/>
+        <w:numPr>
+          <w:ilvl w:val="0"/>
+          <w:numId w:val="1"/>
+        </w:numPr>
+        <w:rPr>
+          <w:rFonts w:ascii="Consolas" w:hAnsi="Consolas"/>
+          <w:sz w:val="24"/>
+          <w:szCs w:val="24"/>
+        </w:rPr>
+      </w:pPr>
+      <w:r>
+        <w:rPr>
+          <w:rFonts w:ascii="Consolas" w:hAnsi="Consolas"/>
+          <w:sz w:val="24"/>
+          <w:szCs w:val="24"/>
+        </w:rPr>
+        <w:t>Nesta aula iremos consultar os dados e mostrar na tela.</w:t>
+      </w:r>
+    </w:p>
+    <w:p>
+      <w:pPr>
+        <w:pStyle w:val="PargrafodaLista"/>
+        <w:numPr>
+          <w:ilvl w:val="0"/>
+          <w:numId w:val="1"/>
+        </w:numPr>
+        <w:rPr>
+          <w:rFonts w:ascii="Consolas" w:hAnsi="Consolas"/>
+          <w:sz w:val="24"/>
+          <w:szCs w:val="24"/>
+        </w:rPr>
+      </w:pPr>
+      <w:r>
+        <w:rPr>
+          <w:rFonts w:ascii="Consolas" w:hAnsi="Consolas"/>
+          <w:sz w:val="24"/>
+          <w:szCs w:val="24"/>
+        </w:rPr>
+        <w:t xml:space="preserve">Vamos criar mais um atributo em </w:t>
+      </w:r>
+      <w:proofErr w:type="gramStart"/>
+      <w:r>
+        <w:rPr>
+          <w:rFonts w:ascii="Consolas" w:hAnsi="Consolas"/>
+          <w:sz w:val="24"/>
+          <w:szCs w:val="24"/>
+        </w:rPr>
+        <w:t>data(</w:t>
+      </w:r>
+      <w:proofErr w:type="gramEnd"/>
+      <w:r>
+        <w:rPr>
+          <w:rFonts w:ascii="Consolas" w:hAnsi="Consolas"/>
+          <w:sz w:val="24"/>
+          <w:szCs w:val="24"/>
+        </w:rPr>
+        <w:t xml:space="preserve">) chamado usuários que será um </w:t>
+      </w:r>
+      <w:proofErr w:type="spellStart"/>
+      <w:r>
+        <w:rPr>
+          <w:rFonts w:ascii="Consolas" w:hAnsi="Consolas"/>
+          <w:sz w:val="24"/>
+          <w:szCs w:val="24"/>
+        </w:rPr>
+        <w:t>array</w:t>
+      </w:r>
+      <w:proofErr w:type="spellEnd"/>
+      <w:r>
+        <w:rPr>
+          <w:rFonts w:ascii="Consolas" w:hAnsi="Consolas"/>
+          <w:sz w:val="24"/>
+          <w:szCs w:val="24"/>
+        </w:rPr>
+        <w:t xml:space="preserve"> com todos os usuários do banco.</w:t>
+      </w:r>
+    </w:p>
+    <w:p>
+      <w:pPr>
+        <w:pStyle w:val="PargrafodaLista"/>
+        <w:numPr>
+          <w:ilvl w:val="0"/>
+          <w:numId w:val="1"/>
+        </w:numPr>
+        <w:shd w:val="clear" w:color="auto" w:fill="282A36"/>
+        <w:spacing w:after="0" w:line="285" w:lineRule="atLeast"/>
+        <w:jc w:val="left"/>
+        <w:rPr>
+          <w:rFonts w:ascii="Consolas" w:eastAsia="Times New Roman" w:hAnsi="Consolas" w:cs="Times New Roman"/>
+          <w:color w:val="F6F6F4"/>
+          <w:sz w:val="21"/>
+          <w:szCs w:val="21"/>
+          <w:lang w:eastAsia="pt-BR"/>
+        </w:rPr>
+      </w:pPr>
+      <w:proofErr w:type="gramStart"/>
+      <w:r>
+        <w:rPr>
+          <w:rFonts w:ascii="Consolas" w:eastAsia="Times New Roman" w:hAnsi="Consolas" w:cs="Times New Roman"/>
+          <w:color w:val="62E884"/>
+          <w:sz w:val="21"/>
+          <w:szCs w:val="21"/>
+          <w:lang w:eastAsia="pt-BR"/>
+        </w:rPr>
+        <w:t>data</w:t>
+      </w:r>
+      <w:r>
+        <w:rPr>
+          <w:rFonts w:ascii="Consolas" w:eastAsia="Times New Roman" w:hAnsi="Consolas" w:cs="Times New Roman"/>
+          <w:color w:val="F6F6F4"/>
+          <w:sz w:val="21"/>
+          <w:szCs w:val="21"/>
+          <w:lang w:eastAsia="pt-BR"/>
+        </w:rPr>
+        <w:t>(</w:t>
+      </w:r>
+      <w:proofErr w:type="gramEnd"/>
+      <w:r>
+        <w:rPr>
+          <w:rFonts w:ascii="Consolas" w:eastAsia="Times New Roman" w:hAnsi="Consolas" w:cs="Times New Roman"/>
+          <w:color w:val="F6F6F4"/>
+          <w:sz w:val="21"/>
+          <w:szCs w:val="21"/>
+          <w:lang w:eastAsia="pt-BR"/>
+        </w:rPr>
+        <w:t>) {</w:t>
+      </w:r>
+    </w:p>
+    <w:p>
+      <w:pPr>
+        <w:pStyle w:val="PargrafodaLista"/>
+        <w:numPr>
+          <w:ilvl w:val="0"/>
+          <w:numId w:val="1"/>
+        </w:numPr>
+        <w:shd w:val="clear" w:color="auto" w:fill="282A36"/>
+        <w:spacing w:after="0" w:line="285" w:lineRule="atLeast"/>
+        <w:jc w:val="left"/>
+        <w:rPr>
+          <w:rFonts w:ascii="Consolas" w:eastAsia="Times New Roman" w:hAnsi="Consolas" w:cs="Times New Roman"/>
+          <w:color w:val="F6F6F4"/>
+          <w:sz w:val="21"/>
+          <w:szCs w:val="21"/>
+          <w:lang w:eastAsia="pt-BR"/>
+        </w:rPr>
+      </w:pPr>
+      <w:r>
+        <w:rPr>
+          <w:rFonts w:ascii="Consolas" w:eastAsia="Times New Roman" w:hAnsi="Consolas" w:cs="Times New Roman"/>
+          <w:color w:val="F6F6F4"/>
+          <w:sz w:val="21"/>
+          <w:szCs w:val="21"/>
+          <w:lang w:eastAsia="pt-BR"/>
+        </w:rPr>
+        <w:t xml:space="preserve">        </w:t>
+      </w:r>
+      <w:proofErr w:type="spellStart"/>
+      <w:r>
+        <w:rPr>
+          <w:rFonts w:ascii="Consolas" w:eastAsia="Times New Roman" w:hAnsi="Consolas" w:cs="Times New Roman"/>
+          <w:color w:val="F286C4"/>
+          <w:sz w:val="21"/>
+          <w:szCs w:val="21"/>
+          <w:lang w:eastAsia="pt-BR"/>
+        </w:rPr>
+        <w:t>return</w:t>
+      </w:r>
+      <w:proofErr w:type="spellEnd"/>
+      <w:r>
+        <w:rPr>
+          <w:rFonts w:ascii="Consolas" w:eastAsia="Times New Roman" w:hAnsi="Consolas" w:cs="Times New Roman"/>
+          <w:color w:val="F6F6F4"/>
+          <w:sz w:val="21"/>
+          <w:szCs w:val="21"/>
+          <w:lang w:eastAsia="pt-BR"/>
+        </w:rPr>
+        <w:t xml:space="preserve"> {</w:t>
+      </w:r>
+    </w:p>
+    <w:p>
+      <w:pPr>
+        <w:pStyle w:val="PargrafodaLista"/>
+        <w:numPr>
+          <w:ilvl w:val="0"/>
+          <w:numId w:val="1"/>
+        </w:numPr>
+        <w:shd w:val="clear" w:color="auto" w:fill="282A36"/>
+        <w:spacing w:after="0" w:line="285" w:lineRule="atLeast"/>
+        <w:jc w:val="left"/>
+        <w:rPr>
+          <w:rFonts w:ascii="Consolas" w:eastAsia="Times New Roman" w:hAnsi="Consolas" w:cs="Times New Roman"/>
+          <w:color w:val="F6F6F4"/>
+          <w:sz w:val="21"/>
+          <w:szCs w:val="21"/>
+          <w:lang w:eastAsia="pt-BR"/>
+        </w:rPr>
+      </w:pPr>
+      <w:r>
+        <w:rPr>
+          <w:rFonts w:ascii="Consolas" w:eastAsia="Times New Roman" w:hAnsi="Consolas" w:cs="Times New Roman"/>
+          <w:color w:val="F6F6F4"/>
+          <w:sz w:val="21"/>
+          <w:szCs w:val="21"/>
+          <w:lang w:eastAsia="pt-BR"/>
+        </w:rPr>
+        <w:t xml:space="preserve">            </w:t>
+      </w:r>
+      <w:proofErr w:type="spellStart"/>
+      <w:r>
+        <w:rPr>
+          <w:rFonts w:ascii="Consolas" w:eastAsia="Times New Roman" w:hAnsi="Consolas" w:cs="Times New Roman"/>
+          <w:color w:val="F6F6F4"/>
+          <w:sz w:val="21"/>
+          <w:szCs w:val="21"/>
+          <w:lang w:eastAsia="pt-BR"/>
+        </w:rPr>
+        <w:t>usuario</w:t>
+      </w:r>
+      <w:proofErr w:type="spellEnd"/>
+      <w:proofErr w:type="gramStart"/>
+      <w:r>
+        <w:rPr>
+          <w:rFonts w:ascii="Consolas" w:eastAsia="Times New Roman" w:hAnsi="Consolas" w:cs="Times New Roman"/>
+          <w:color w:val="F286C4"/>
+          <w:sz w:val="21"/>
+          <w:szCs w:val="21"/>
+          <w:lang w:eastAsia="pt-BR"/>
+        </w:rPr>
+        <w:t>:</w:t>
+      </w:r>
+      <w:r>
+        <w:rPr>
+          <w:rFonts w:ascii="Consolas" w:eastAsia="Times New Roman" w:hAnsi="Consolas" w:cs="Times New Roman"/>
+          <w:color w:val="F6F6F4"/>
+          <w:sz w:val="21"/>
+          <w:szCs w:val="21"/>
+          <w:lang w:eastAsia="pt-BR"/>
+        </w:rPr>
+        <w:t>{</w:t>
+      </w:r>
+      <w:proofErr w:type="gramEnd"/>
+    </w:p>
+    <w:p>
+      <w:pPr>
+        <w:pStyle w:val="PargrafodaLista"/>
+        <w:numPr>
+          <w:ilvl w:val="0"/>
+          <w:numId w:val="1"/>
+        </w:numPr>
+        <w:shd w:val="clear" w:color="auto" w:fill="282A36"/>
+        <w:spacing w:after="0" w:line="285" w:lineRule="atLeast"/>
+        <w:jc w:val="left"/>
+        <w:rPr>
+          <w:rFonts w:ascii="Consolas" w:eastAsia="Times New Roman" w:hAnsi="Consolas" w:cs="Times New Roman"/>
+          <w:color w:val="F6F6F4"/>
+          <w:sz w:val="21"/>
+          <w:szCs w:val="21"/>
+          <w:lang w:eastAsia="pt-BR"/>
+        </w:rPr>
+      </w:pPr>
+      <w:r>
+        <w:rPr>
+          <w:rFonts w:ascii="Consolas" w:eastAsia="Times New Roman" w:hAnsi="Consolas" w:cs="Times New Roman"/>
+          <w:color w:val="F6F6F4"/>
+          <w:sz w:val="21"/>
+          <w:szCs w:val="21"/>
+          <w:lang w:eastAsia="pt-BR"/>
+        </w:rPr>
+        <w:t>                nome</w:t>
+      </w:r>
+      <w:r>
+        <w:rPr>
+          <w:rFonts w:ascii="Consolas" w:eastAsia="Times New Roman" w:hAnsi="Consolas" w:cs="Times New Roman"/>
+          <w:color w:val="F286C4"/>
+          <w:sz w:val="21"/>
+          <w:szCs w:val="21"/>
+          <w:lang w:eastAsia="pt-BR"/>
+        </w:rPr>
+        <w:t>:</w:t>
+      </w:r>
+      <w:r>
+        <w:rPr>
+          <w:rFonts w:ascii="Consolas" w:eastAsia="Times New Roman" w:hAnsi="Consolas" w:cs="Times New Roman"/>
+          <w:color w:val="DEE492"/>
+          <w:sz w:val="21"/>
+          <w:szCs w:val="21"/>
+          <w:lang w:eastAsia="pt-BR"/>
+        </w:rPr>
+        <w:t>''</w:t>
+      </w:r>
+      <w:r>
+        <w:rPr>
+          <w:rFonts w:ascii="Consolas" w:eastAsia="Times New Roman" w:hAnsi="Consolas" w:cs="Times New Roman"/>
+          <w:color w:val="F6F6F4"/>
+          <w:sz w:val="21"/>
+          <w:szCs w:val="21"/>
+          <w:lang w:eastAsia="pt-BR"/>
+        </w:rPr>
+        <w:t>,</w:t>
+      </w:r>
+    </w:p>
+    <w:p>
+      <w:pPr>
+        <w:pStyle w:val="PargrafodaLista"/>
+        <w:numPr>
+          <w:ilvl w:val="0"/>
+          <w:numId w:val="1"/>
+        </w:numPr>
+        <w:shd w:val="clear" w:color="auto" w:fill="282A36"/>
+        <w:spacing w:after="0" w:line="285" w:lineRule="atLeast"/>
+        <w:jc w:val="left"/>
+        <w:rPr>
+          <w:rFonts w:ascii="Consolas" w:eastAsia="Times New Roman" w:hAnsi="Consolas" w:cs="Times New Roman"/>
+          <w:color w:val="F6F6F4"/>
+          <w:sz w:val="21"/>
+          <w:szCs w:val="21"/>
+          <w:lang w:eastAsia="pt-BR"/>
+        </w:rPr>
+      </w:pPr>
+      <w:r>
+        <w:rPr>
+          <w:rFonts w:ascii="Consolas" w:eastAsia="Times New Roman" w:hAnsi="Consolas" w:cs="Times New Roman"/>
+          <w:color w:val="F6F6F4"/>
+          <w:sz w:val="21"/>
+          <w:szCs w:val="21"/>
+          <w:lang w:eastAsia="pt-BR"/>
+        </w:rPr>
+        <w:t xml:space="preserve">                </w:t>
+      </w:r>
+      <w:proofErr w:type="spellStart"/>
+      <w:r>
+        <w:rPr>
+          <w:rFonts w:ascii="Consolas" w:eastAsia="Times New Roman" w:hAnsi="Consolas" w:cs="Times New Roman"/>
+          <w:color w:val="F6F6F4"/>
+          <w:sz w:val="21"/>
+          <w:szCs w:val="21"/>
+          <w:lang w:eastAsia="pt-BR"/>
+        </w:rPr>
+        <w:t>email</w:t>
+      </w:r>
+      <w:proofErr w:type="spellEnd"/>
+      <w:r>
+        <w:rPr>
+          <w:rFonts w:ascii="Consolas" w:eastAsia="Times New Roman" w:hAnsi="Consolas" w:cs="Times New Roman"/>
+          <w:color w:val="F286C4"/>
+          <w:sz w:val="21"/>
+          <w:szCs w:val="21"/>
+          <w:lang w:eastAsia="pt-BR"/>
+        </w:rPr>
+        <w:t>:</w:t>
+      </w:r>
+      <w:r>
+        <w:rPr>
+          <w:rFonts w:ascii="Consolas" w:eastAsia="Times New Roman" w:hAnsi="Consolas" w:cs="Times New Roman"/>
+          <w:color w:val="DEE492"/>
+          <w:sz w:val="21"/>
+          <w:szCs w:val="21"/>
+          <w:lang w:eastAsia="pt-BR"/>
+        </w:rPr>
+        <w:t>''</w:t>
+      </w:r>
+    </w:p>
+    <w:p>
+      <w:pPr>
+        <w:pStyle w:val="PargrafodaLista"/>
+        <w:numPr>
+          <w:ilvl w:val="0"/>
+          <w:numId w:val="1"/>
+        </w:numPr>
+        <w:shd w:val="clear" w:color="auto" w:fill="282A36"/>
+        <w:spacing w:after="0" w:line="285" w:lineRule="atLeast"/>
+        <w:jc w:val="left"/>
+        <w:rPr>
+          <w:rFonts w:ascii="Consolas" w:eastAsia="Times New Roman" w:hAnsi="Consolas" w:cs="Times New Roman"/>
+          <w:color w:val="F6F6F4"/>
+          <w:sz w:val="21"/>
+          <w:szCs w:val="21"/>
+          <w:lang w:eastAsia="pt-BR"/>
+        </w:rPr>
+      </w:pPr>
+      <w:r>
+        <w:rPr>
+          <w:rFonts w:ascii="Consolas" w:eastAsia="Times New Roman" w:hAnsi="Consolas" w:cs="Times New Roman"/>
+          <w:color w:val="F6F6F4"/>
+          <w:sz w:val="21"/>
+          <w:szCs w:val="21"/>
+          <w:lang w:eastAsia="pt-BR"/>
+        </w:rPr>
+        <w:t>            },</w:t>
+      </w:r>
+    </w:p>
+    <w:p>
+      <w:pPr>
+        <w:pStyle w:val="PargrafodaLista"/>
+        <w:numPr>
+          <w:ilvl w:val="0"/>
+          <w:numId w:val="1"/>
+        </w:numPr>
+        <w:shd w:val="clear" w:color="auto" w:fill="282A36"/>
+        <w:spacing w:after="0" w:line="285" w:lineRule="atLeast"/>
+        <w:jc w:val="left"/>
+        <w:rPr>
+          <w:rFonts w:ascii="Consolas" w:eastAsia="Times New Roman" w:hAnsi="Consolas" w:cs="Times New Roman"/>
+          <w:color w:val="F6F6F4"/>
+          <w:sz w:val="21"/>
+          <w:szCs w:val="21"/>
+          <w:lang w:eastAsia="pt-BR"/>
+        </w:rPr>
+      </w:pPr>
+      <w:r>
+        <w:rPr>
+          <w:rFonts w:ascii="Consolas" w:eastAsia="Times New Roman" w:hAnsi="Consolas" w:cs="Times New Roman"/>
+          <w:color w:val="F6F6F4"/>
+          <w:sz w:val="21"/>
+          <w:szCs w:val="21"/>
+          <w:lang w:eastAsia="pt-BR"/>
+        </w:rPr>
+        <w:t xml:space="preserve">            </w:t>
+      </w:r>
+      <w:proofErr w:type="spellStart"/>
+      <w:r>
+        <w:rPr>
+          <w:rFonts w:ascii="Consolas" w:eastAsia="Times New Roman" w:hAnsi="Consolas" w:cs="Times New Roman"/>
+          <w:color w:val="F6F6F4"/>
+          <w:sz w:val="21"/>
+          <w:szCs w:val="21"/>
+          <w:lang w:eastAsia="pt-BR"/>
+        </w:rPr>
+        <w:t>usuarios</w:t>
+      </w:r>
+      <w:proofErr w:type="spellEnd"/>
+      <w:proofErr w:type="gramStart"/>
+      <w:r>
+        <w:rPr>
+          <w:rFonts w:ascii="Consolas" w:eastAsia="Times New Roman" w:hAnsi="Consolas" w:cs="Times New Roman"/>
+          <w:color w:val="F286C4"/>
+          <w:sz w:val="21"/>
+          <w:szCs w:val="21"/>
+          <w:lang w:eastAsia="pt-BR"/>
+        </w:rPr>
+        <w:t>:</w:t>
+      </w:r>
+      <w:r>
+        <w:rPr>
+          <w:rFonts w:ascii="Consolas" w:eastAsia="Times New Roman" w:hAnsi="Consolas" w:cs="Times New Roman"/>
+          <w:color w:val="F6F6F4"/>
+          <w:sz w:val="21"/>
+          <w:szCs w:val="21"/>
+          <w:lang w:eastAsia="pt-BR"/>
+        </w:rPr>
+        <w:t>[</w:t>
+      </w:r>
+      <w:proofErr w:type="gramEnd"/>
+      <w:r>
+        <w:rPr>
+          <w:rFonts w:ascii="Consolas" w:eastAsia="Times New Roman" w:hAnsi="Consolas" w:cs="Times New Roman"/>
+          <w:color w:val="F6F6F4"/>
+          <w:sz w:val="21"/>
+          <w:szCs w:val="21"/>
+          <w:lang w:eastAsia="pt-BR"/>
+        </w:rPr>
+        <w:t>]</w:t>
+      </w:r>
+    </w:p>
+    <w:p>
+      <w:pPr>
+        <w:pStyle w:val="PargrafodaLista"/>
+        <w:numPr>
+          <w:ilvl w:val="0"/>
+          <w:numId w:val="1"/>
+        </w:numPr>
+        <w:shd w:val="clear" w:color="auto" w:fill="282A36"/>
+        <w:spacing w:after="0" w:line="285" w:lineRule="atLeast"/>
+        <w:jc w:val="left"/>
+        <w:rPr>
+          <w:rFonts w:ascii="Consolas" w:eastAsia="Times New Roman" w:hAnsi="Consolas" w:cs="Times New Roman"/>
+          <w:color w:val="F6F6F4"/>
+          <w:sz w:val="21"/>
+          <w:szCs w:val="21"/>
+          <w:lang w:eastAsia="pt-BR"/>
+        </w:rPr>
+      </w:pPr>
+      <w:r>
+        <w:rPr>
+          <w:rFonts w:ascii="Consolas" w:eastAsia="Times New Roman" w:hAnsi="Consolas" w:cs="Times New Roman"/>
+          <w:color w:val="F6F6F4"/>
+          <w:sz w:val="21"/>
+          <w:szCs w:val="21"/>
+          <w:lang w:eastAsia="pt-BR"/>
+        </w:rPr>
+        <w:t>        }</w:t>
+      </w:r>
+    </w:p>
+    <w:p>
+      <w:pPr>
+        <w:pStyle w:val="PargrafodaLista"/>
+        <w:numPr>
+          <w:ilvl w:val="0"/>
+          <w:numId w:val="1"/>
+        </w:numPr>
+        <w:rPr>
+          <w:rFonts w:ascii="Consolas" w:hAnsi="Consolas"/>
+          <w:sz w:val="24"/>
+          <w:szCs w:val="24"/>
+        </w:rPr>
+      </w:pPr>
+    </w:p>
+    <w:p>
+      <w:pPr>
+        <w:pStyle w:val="PargrafodaLista"/>
+        <w:numPr>
+          <w:ilvl w:val="0"/>
+          <w:numId w:val="1"/>
+        </w:numPr>
+        <w:rPr>
+          <w:rFonts w:ascii="Consolas" w:hAnsi="Consolas"/>
+          <w:sz w:val="24"/>
+          <w:szCs w:val="24"/>
+        </w:rPr>
+      </w:pPr>
+      <w:r>
+        <w:rPr>
+          <w:rFonts w:ascii="Consolas" w:hAnsi="Consolas"/>
+          <w:sz w:val="24"/>
+          <w:szCs w:val="24"/>
+        </w:rPr>
+        <w:t xml:space="preserve">Vamos também incluir mais um botão ao formulário que tá um método </w:t>
+      </w:r>
+      <w:proofErr w:type="spellStart"/>
+      <w:r>
+        <w:rPr>
+          <w:rFonts w:ascii="Consolas" w:hAnsi="Consolas"/>
+          <w:sz w:val="24"/>
+          <w:szCs w:val="24"/>
+        </w:rPr>
+        <w:t>obterUsuarios</w:t>
+      </w:r>
+      <w:proofErr w:type="spellEnd"/>
+      <w:r>
+        <w:rPr>
+          <w:rFonts w:ascii="Consolas" w:hAnsi="Consolas"/>
+          <w:sz w:val="24"/>
+          <w:szCs w:val="24"/>
+        </w:rPr>
+        <w:t>.</w:t>
+      </w:r>
+    </w:p>
+    <w:p>
+      <w:pPr>
+        <w:pStyle w:val="PargrafodaLista"/>
+        <w:numPr>
+          <w:ilvl w:val="0"/>
+          <w:numId w:val="1"/>
+        </w:numPr>
+        <w:shd w:val="clear" w:color="auto" w:fill="282A36"/>
+        <w:spacing w:after="0" w:line="285" w:lineRule="atLeast"/>
+        <w:jc w:val="left"/>
+        <w:rPr>
+          <w:rFonts w:ascii="Consolas" w:eastAsia="Times New Roman" w:hAnsi="Consolas" w:cs="Times New Roman"/>
+          <w:color w:val="F6F6F4"/>
+          <w:sz w:val="21"/>
+          <w:szCs w:val="21"/>
+          <w:lang w:eastAsia="pt-BR"/>
+        </w:rPr>
+      </w:pPr>
+      <w:r>
+        <w:rPr>
+          <w:rFonts w:ascii="Consolas" w:eastAsia="Times New Roman" w:hAnsi="Consolas" w:cs="Times New Roman"/>
+          <w:color w:val="F6F6F4"/>
+          <w:sz w:val="21"/>
+          <w:szCs w:val="21"/>
+          <w:lang w:eastAsia="pt-BR"/>
+        </w:rPr>
+        <w:t>&lt;</w:t>
+      </w:r>
+      <w:r>
+        <w:rPr>
+          <w:rFonts w:ascii="Consolas" w:eastAsia="Times New Roman" w:hAnsi="Consolas" w:cs="Times New Roman"/>
+          <w:color w:val="F286C4"/>
+          <w:sz w:val="21"/>
+          <w:szCs w:val="21"/>
+          <w:lang w:eastAsia="pt-BR"/>
+        </w:rPr>
+        <w:t>b-</w:t>
+      </w:r>
+      <w:proofErr w:type="spellStart"/>
+      <w:r>
+        <w:rPr>
+          <w:rFonts w:ascii="Consolas" w:eastAsia="Times New Roman" w:hAnsi="Consolas" w:cs="Times New Roman"/>
+          <w:color w:val="F286C4"/>
+          <w:sz w:val="21"/>
+          <w:szCs w:val="21"/>
+          <w:lang w:eastAsia="pt-BR"/>
+        </w:rPr>
+        <w:t>button</w:t>
+      </w:r>
+      <w:proofErr w:type="spellEnd"/>
+      <w:r>
+        <w:rPr>
+          <w:rFonts w:ascii="Consolas" w:eastAsia="Times New Roman" w:hAnsi="Consolas" w:cs="Times New Roman"/>
+          <w:color w:val="F6F6F4"/>
+          <w:sz w:val="21"/>
+          <w:szCs w:val="21"/>
+          <w:lang w:eastAsia="pt-BR"/>
+        </w:rPr>
+        <w:t xml:space="preserve"> </w:t>
+      </w:r>
+    </w:p>
+    <w:p>
+      <w:pPr>
+        <w:pStyle w:val="PargrafodaLista"/>
+        <w:numPr>
+          <w:ilvl w:val="0"/>
+          <w:numId w:val="1"/>
+        </w:numPr>
+        <w:shd w:val="clear" w:color="auto" w:fill="282A36"/>
+        <w:spacing w:after="0" w:line="285" w:lineRule="atLeast"/>
+        <w:jc w:val="left"/>
+        <w:rPr>
+          <w:rFonts w:ascii="Consolas" w:eastAsia="Times New Roman" w:hAnsi="Consolas" w:cs="Times New Roman"/>
+          <w:color w:val="F6F6F4"/>
+          <w:sz w:val="21"/>
+          <w:szCs w:val="21"/>
+          <w:lang w:eastAsia="pt-BR"/>
+        </w:rPr>
+      </w:pPr>
+      <w:r>
+        <w:rPr>
+          <w:rFonts w:ascii="Consolas" w:eastAsia="Times New Roman" w:hAnsi="Consolas" w:cs="Times New Roman"/>
+          <w:color w:val="F6F6F4"/>
+          <w:sz w:val="21"/>
+          <w:szCs w:val="21"/>
+          <w:lang w:eastAsia="pt-BR"/>
+        </w:rPr>
+        <w:t xml:space="preserve">            </w:t>
+      </w:r>
+      <w:proofErr w:type="spellStart"/>
+      <w:r>
+        <w:rPr>
+          <w:rFonts w:ascii="Consolas" w:eastAsia="Times New Roman" w:hAnsi="Consolas" w:cs="Times New Roman"/>
+          <w:i/>
+          <w:iCs/>
+          <w:color w:val="62E884"/>
+          <w:sz w:val="21"/>
+          <w:szCs w:val="21"/>
+          <w:lang w:eastAsia="pt-BR"/>
+        </w:rPr>
+        <w:t>variant</w:t>
+      </w:r>
+      <w:proofErr w:type="spellEnd"/>
+      <w:r>
+        <w:rPr>
+          <w:rFonts w:ascii="Consolas" w:eastAsia="Times New Roman" w:hAnsi="Consolas" w:cs="Times New Roman"/>
+          <w:color w:val="F286C4"/>
+          <w:sz w:val="21"/>
+          <w:szCs w:val="21"/>
+          <w:lang w:eastAsia="pt-BR"/>
+        </w:rPr>
+        <w:t>=</w:t>
+      </w:r>
+      <w:r>
+        <w:rPr>
+          <w:rFonts w:ascii="Consolas" w:eastAsia="Times New Roman" w:hAnsi="Consolas" w:cs="Times New Roman"/>
+          <w:color w:val="DEE492"/>
+          <w:sz w:val="21"/>
+          <w:szCs w:val="21"/>
+          <w:lang w:eastAsia="pt-BR"/>
+        </w:rPr>
+        <w:t>"</w:t>
+      </w:r>
+      <w:proofErr w:type="spellStart"/>
+      <w:r>
+        <w:rPr>
+          <w:rFonts w:ascii="Consolas" w:eastAsia="Times New Roman" w:hAnsi="Consolas" w:cs="Times New Roman"/>
+          <w:color w:val="E7EE98"/>
+          <w:sz w:val="21"/>
+          <w:szCs w:val="21"/>
+          <w:lang w:eastAsia="pt-BR"/>
+        </w:rPr>
+        <w:t>success</w:t>
+      </w:r>
+      <w:proofErr w:type="spellEnd"/>
+      <w:r>
+        <w:rPr>
+          <w:rFonts w:ascii="Consolas" w:eastAsia="Times New Roman" w:hAnsi="Consolas" w:cs="Times New Roman"/>
+          <w:color w:val="DEE492"/>
+          <w:sz w:val="21"/>
+          <w:szCs w:val="21"/>
+          <w:lang w:eastAsia="pt-BR"/>
+        </w:rPr>
+        <w:t>"</w:t>
+      </w:r>
+    </w:p>
+    <w:p>
+      <w:pPr>
+        <w:pStyle w:val="PargrafodaLista"/>
+        <w:numPr>
+          <w:ilvl w:val="0"/>
+          <w:numId w:val="1"/>
+        </w:numPr>
+        <w:shd w:val="clear" w:color="auto" w:fill="282A36"/>
+        <w:spacing w:after="0" w:line="285" w:lineRule="atLeast"/>
+        <w:jc w:val="left"/>
+        <w:rPr>
+          <w:rFonts w:ascii="Consolas" w:eastAsia="Times New Roman" w:hAnsi="Consolas" w:cs="Times New Roman"/>
+          <w:color w:val="F6F6F4"/>
+          <w:sz w:val="21"/>
+          <w:szCs w:val="21"/>
+          <w:lang w:eastAsia="pt-BR"/>
+        </w:rPr>
+      </w:pPr>
+      <w:r>
+        <w:rPr>
+          <w:rFonts w:ascii="Consolas" w:eastAsia="Times New Roman" w:hAnsi="Consolas" w:cs="Times New Roman"/>
+          <w:color w:val="F6F6F4"/>
+          <w:sz w:val="21"/>
+          <w:szCs w:val="21"/>
+          <w:lang w:eastAsia="pt-BR"/>
+        </w:rPr>
+        <w:t xml:space="preserve">            </w:t>
+      </w:r>
+      <w:proofErr w:type="spellStart"/>
+      <w:r>
+        <w:rPr>
+          <w:rFonts w:ascii="Consolas" w:eastAsia="Times New Roman" w:hAnsi="Consolas" w:cs="Times New Roman"/>
+          <w:i/>
+          <w:iCs/>
+          <w:color w:val="62E884"/>
+          <w:sz w:val="21"/>
+          <w:szCs w:val="21"/>
+          <w:lang w:eastAsia="pt-BR"/>
+        </w:rPr>
+        <w:t>size</w:t>
+      </w:r>
+      <w:proofErr w:type="spellEnd"/>
+      <w:r>
+        <w:rPr>
+          <w:rFonts w:ascii="Consolas" w:eastAsia="Times New Roman" w:hAnsi="Consolas" w:cs="Times New Roman"/>
+          <w:color w:val="F286C4"/>
+          <w:sz w:val="21"/>
+          <w:szCs w:val="21"/>
+          <w:lang w:eastAsia="pt-BR"/>
+        </w:rPr>
+        <w:t>=</w:t>
+      </w:r>
+      <w:r>
+        <w:rPr>
+          <w:rFonts w:ascii="Consolas" w:eastAsia="Times New Roman" w:hAnsi="Consolas" w:cs="Times New Roman"/>
+          <w:color w:val="DEE492"/>
+          <w:sz w:val="21"/>
+          <w:szCs w:val="21"/>
+          <w:lang w:eastAsia="pt-BR"/>
+        </w:rPr>
+        <w:t>"</w:t>
+      </w:r>
+      <w:proofErr w:type="spellStart"/>
+      <w:r>
+        <w:rPr>
+          <w:rFonts w:ascii="Consolas" w:eastAsia="Times New Roman" w:hAnsi="Consolas" w:cs="Times New Roman"/>
+          <w:color w:val="E7EE98"/>
+          <w:sz w:val="21"/>
+          <w:szCs w:val="21"/>
+          <w:lang w:eastAsia="pt-BR"/>
+        </w:rPr>
+        <w:t>lg</w:t>
+      </w:r>
+      <w:proofErr w:type="spellEnd"/>
+      <w:r>
+        <w:rPr>
+          <w:rFonts w:ascii="Consolas" w:eastAsia="Times New Roman" w:hAnsi="Consolas" w:cs="Times New Roman"/>
+          <w:color w:val="DEE492"/>
+          <w:sz w:val="21"/>
+          <w:szCs w:val="21"/>
+          <w:lang w:eastAsia="pt-BR"/>
+        </w:rPr>
+        <w:t>"</w:t>
+      </w:r>
+    </w:p>
+    <w:p>
+      <w:pPr>
+        <w:pStyle w:val="PargrafodaLista"/>
+        <w:numPr>
+          <w:ilvl w:val="0"/>
+          <w:numId w:val="1"/>
+        </w:numPr>
+        <w:shd w:val="clear" w:color="auto" w:fill="282A36"/>
+        <w:spacing w:after="0" w:line="285" w:lineRule="atLeast"/>
+        <w:jc w:val="left"/>
+        <w:rPr>
+          <w:rFonts w:ascii="Consolas" w:eastAsia="Times New Roman" w:hAnsi="Consolas" w:cs="Times New Roman"/>
+          <w:color w:val="F6F6F4"/>
+          <w:sz w:val="21"/>
+          <w:szCs w:val="21"/>
+          <w:lang w:eastAsia="pt-BR"/>
+        </w:rPr>
+      </w:pPr>
+      <w:r>
+        <w:rPr>
+          <w:rFonts w:ascii="Consolas" w:eastAsia="Times New Roman" w:hAnsi="Consolas" w:cs="Times New Roman"/>
+          <w:color w:val="F6F6F4"/>
+          <w:sz w:val="21"/>
+          <w:szCs w:val="21"/>
+          <w:lang w:eastAsia="pt-BR"/>
+        </w:rPr>
+        <w:t xml:space="preserve">            </w:t>
+      </w:r>
+      <w:proofErr w:type="spellStart"/>
+      <w:r>
+        <w:rPr>
+          <w:rFonts w:ascii="Consolas" w:eastAsia="Times New Roman" w:hAnsi="Consolas" w:cs="Times New Roman"/>
+          <w:i/>
+          <w:iCs/>
+          <w:color w:val="62E884"/>
+          <w:sz w:val="21"/>
+          <w:szCs w:val="21"/>
+          <w:lang w:eastAsia="pt-BR"/>
+        </w:rPr>
+        <w:t>class</w:t>
+      </w:r>
+      <w:proofErr w:type="spellEnd"/>
+      <w:r>
+        <w:rPr>
+          <w:rFonts w:ascii="Consolas" w:eastAsia="Times New Roman" w:hAnsi="Consolas" w:cs="Times New Roman"/>
+          <w:color w:val="F286C4"/>
+          <w:sz w:val="21"/>
+          <w:szCs w:val="21"/>
+          <w:lang w:eastAsia="pt-BR"/>
+        </w:rPr>
+        <w:t>=</w:t>
+      </w:r>
+      <w:r>
+        <w:rPr>
+          <w:rFonts w:ascii="Consolas" w:eastAsia="Times New Roman" w:hAnsi="Consolas" w:cs="Times New Roman"/>
+          <w:color w:val="DEE492"/>
+          <w:sz w:val="21"/>
+          <w:szCs w:val="21"/>
+          <w:lang w:eastAsia="pt-BR"/>
+        </w:rPr>
+        <w:t>"</w:t>
+      </w:r>
+      <w:r>
+        <w:rPr>
+          <w:rFonts w:ascii="Consolas" w:eastAsia="Times New Roman" w:hAnsi="Consolas" w:cs="Times New Roman"/>
+          <w:color w:val="E7EE98"/>
+          <w:sz w:val="21"/>
+          <w:szCs w:val="21"/>
+          <w:lang w:eastAsia="pt-BR"/>
+        </w:rPr>
+        <w:t>ml-2</w:t>
+      </w:r>
+      <w:r>
+        <w:rPr>
+          <w:rFonts w:ascii="Consolas" w:eastAsia="Times New Roman" w:hAnsi="Consolas" w:cs="Times New Roman"/>
+          <w:color w:val="DEE492"/>
+          <w:sz w:val="21"/>
+          <w:szCs w:val="21"/>
+          <w:lang w:eastAsia="pt-BR"/>
+        </w:rPr>
+        <w:t>"</w:t>
+      </w:r>
+    </w:p>
+    <w:p>
+      <w:pPr>
+        <w:pStyle w:val="PargrafodaLista"/>
+        <w:numPr>
+          <w:ilvl w:val="0"/>
+          <w:numId w:val="1"/>
+        </w:numPr>
+        <w:shd w:val="clear" w:color="auto" w:fill="282A36"/>
+        <w:spacing w:after="0" w:line="285" w:lineRule="atLeast"/>
+        <w:jc w:val="left"/>
+        <w:rPr>
+          <w:rFonts w:ascii="Consolas" w:eastAsia="Times New Roman" w:hAnsi="Consolas" w:cs="Times New Roman"/>
+          <w:color w:val="F6F6F4"/>
+          <w:sz w:val="21"/>
+          <w:szCs w:val="21"/>
+          <w:lang w:eastAsia="pt-BR"/>
+        </w:rPr>
+      </w:pPr>
+      <w:r>
+        <w:rPr>
+          <w:rFonts w:ascii="Consolas" w:eastAsia="Times New Roman" w:hAnsi="Consolas" w:cs="Times New Roman"/>
+          <w:color w:val="F6F6F4"/>
+          <w:sz w:val="21"/>
+          <w:szCs w:val="21"/>
+          <w:lang w:eastAsia="pt-BR"/>
+        </w:rPr>
+        <w:t xml:space="preserve">            </w:t>
+      </w:r>
+      <w:r>
+        <w:rPr>
+          <w:rFonts w:ascii="Consolas" w:eastAsia="Times New Roman" w:hAnsi="Consolas" w:cs="Times New Roman"/>
+          <w:color w:val="F286C4"/>
+          <w:sz w:val="21"/>
+          <w:szCs w:val="21"/>
+          <w:lang w:eastAsia="pt-BR"/>
+        </w:rPr>
+        <w:t>@</w:t>
+      </w:r>
+      <w:r>
+        <w:rPr>
+          <w:rFonts w:ascii="Consolas" w:eastAsia="Times New Roman" w:hAnsi="Consolas" w:cs="Times New Roman"/>
+          <w:i/>
+          <w:iCs/>
+          <w:color w:val="62E884"/>
+          <w:sz w:val="21"/>
+          <w:szCs w:val="21"/>
+          <w:lang w:eastAsia="pt-BR"/>
+        </w:rPr>
+        <w:t>click</w:t>
+      </w:r>
+      <w:r>
+        <w:rPr>
+          <w:rFonts w:ascii="Consolas" w:eastAsia="Times New Roman" w:hAnsi="Consolas" w:cs="Times New Roman"/>
+          <w:color w:val="F286C4"/>
+          <w:sz w:val="21"/>
+          <w:szCs w:val="21"/>
+          <w:lang w:eastAsia="pt-BR"/>
+        </w:rPr>
+        <w:t>=</w:t>
+      </w:r>
+      <w:r>
+        <w:rPr>
+          <w:rFonts w:ascii="Consolas" w:eastAsia="Times New Roman" w:hAnsi="Consolas" w:cs="Times New Roman"/>
+          <w:color w:val="DEE492"/>
+          <w:sz w:val="21"/>
+          <w:szCs w:val="21"/>
+          <w:lang w:eastAsia="pt-BR"/>
+        </w:rPr>
+        <w:t>"</w:t>
+      </w:r>
+      <w:r>
+        <w:rPr>
+          <w:rFonts w:ascii="Consolas" w:eastAsia="Times New Roman" w:hAnsi="Consolas" w:cs="Times New Roman"/>
+          <w:color w:val="F6F6F4"/>
+          <w:sz w:val="21"/>
+          <w:szCs w:val="21"/>
+          <w:lang w:eastAsia="pt-BR"/>
+        </w:rPr>
+        <w:t>obterUsuarios</w:t>
+      </w:r>
+      <w:r>
+        <w:rPr>
+          <w:rFonts w:ascii="Consolas" w:eastAsia="Times New Roman" w:hAnsi="Consolas" w:cs="Times New Roman"/>
+          <w:color w:val="DEE492"/>
+          <w:sz w:val="21"/>
+          <w:szCs w:val="21"/>
+          <w:lang w:eastAsia="pt-BR"/>
+        </w:rPr>
+        <w:t>"</w:t>
+      </w:r>
+      <w:r>
+        <w:rPr>
+          <w:rFonts w:ascii="Consolas" w:eastAsia="Times New Roman" w:hAnsi="Consolas" w:cs="Times New Roman"/>
+          <w:color w:val="F6F6F4"/>
+          <w:sz w:val="21"/>
+          <w:szCs w:val="21"/>
+          <w:lang w:eastAsia="pt-BR"/>
+        </w:rPr>
+        <w:t xml:space="preserve">&gt;Obter </w:t>
+      </w:r>
+      <w:proofErr w:type="spellStart"/>
+      <w:r>
+        <w:rPr>
+          <w:rFonts w:ascii="Consolas" w:eastAsia="Times New Roman" w:hAnsi="Consolas" w:cs="Times New Roman"/>
+          <w:color w:val="F6F6F4"/>
+          <w:sz w:val="21"/>
+          <w:szCs w:val="21"/>
+          <w:lang w:eastAsia="pt-BR"/>
+        </w:rPr>
+        <w:t>Uuário</w:t>
+      </w:r>
+      <w:proofErr w:type="spellEnd"/>
+      <w:r>
+        <w:rPr>
+          <w:rFonts w:ascii="Consolas" w:eastAsia="Times New Roman" w:hAnsi="Consolas" w:cs="Times New Roman"/>
+          <w:color w:val="F6F6F4"/>
+          <w:sz w:val="21"/>
+          <w:szCs w:val="21"/>
+          <w:lang w:eastAsia="pt-BR"/>
+        </w:rPr>
+        <w:t>&lt;/</w:t>
+      </w:r>
+      <w:r>
+        <w:rPr>
+          <w:rFonts w:ascii="Consolas" w:eastAsia="Times New Roman" w:hAnsi="Consolas" w:cs="Times New Roman"/>
+          <w:color w:val="F286C4"/>
+          <w:sz w:val="21"/>
+          <w:szCs w:val="21"/>
+          <w:lang w:eastAsia="pt-BR"/>
+        </w:rPr>
+        <w:t>b-</w:t>
+      </w:r>
+      <w:proofErr w:type="spellStart"/>
+      <w:r>
+        <w:rPr>
+          <w:rFonts w:ascii="Consolas" w:eastAsia="Times New Roman" w:hAnsi="Consolas" w:cs="Times New Roman"/>
+          <w:color w:val="F286C4"/>
+          <w:sz w:val="21"/>
+          <w:szCs w:val="21"/>
+          <w:lang w:eastAsia="pt-BR"/>
+        </w:rPr>
+        <w:t>button</w:t>
+      </w:r>
+      <w:proofErr w:type="spellEnd"/>
+      <w:r>
+        <w:rPr>
+          <w:rFonts w:ascii="Consolas" w:eastAsia="Times New Roman" w:hAnsi="Consolas" w:cs="Times New Roman"/>
+          <w:color w:val="F6F6F4"/>
+          <w:sz w:val="21"/>
+          <w:szCs w:val="21"/>
+          <w:lang w:eastAsia="pt-BR"/>
+        </w:rPr>
+        <w:t>&gt;</w:t>
+      </w:r>
+    </w:p>
+    <w:p>
+      <w:pPr>
+        <w:pStyle w:val="PargrafodaLista"/>
+        <w:numPr>
+          <w:ilvl w:val="0"/>
+          <w:numId w:val="1"/>
+        </w:numPr>
+        <w:rPr>
+          <w:rFonts w:ascii="Consolas" w:hAnsi="Consolas"/>
+          <w:sz w:val="24"/>
+          <w:szCs w:val="24"/>
+        </w:rPr>
+      </w:pPr>
+    </w:p>
+    <w:p>
+      <w:pPr>
+        <w:pStyle w:val="PargrafodaLista"/>
+        <w:numPr>
+          <w:ilvl w:val="0"/>
+          <w:numId w:val="1"/>
+        </w:numPr>
+        <w:rPr>
+          <w:rFonts w:ascii="Consolas" w:hAnsi="Consolas"/>
+          <w:sz w:val="24"/>
+          <w:szCs w:val="24"/>
+        </w:rPr>
+      </w:pPr>
+      <w:r>
+        <w:rPr>
+          <w:rFonts w:ascii="Consolas" w:hAnsi="Consolas"/>
+          <w:sz w:val="24"/>
+          <w:szCs w:val="24"/>
+        </w:rPr>
+        <w:t xml:space="preserve">Vamos definir o método </w:t>
+      </w:r>
+      <w:proofErr w:type="spellStart"/>
+      <w:proofErr w:type="gramStart"/>
+      <w:r>
+        <w:rPr>
+          <w:rFonts w:ascii="Consolas" w:hAnsi="Consolas"/>
+          <w:sz w:val="24"/>
+          <w:szCs w:val="24"/>
+        </w:rPr>
+        <w:t>obterUsuarios</w:t>
+      </w:r>
+      <w:proofErr w:type="spellEnd"/>
+      <w:r>
+        <w:rPr>
+          <w:rFonts w:ascii="Consolas" w:hAnsi="Consolas"/>
+          <w:sz w:val="24"/>
+          <w:szCs w:val="24"/>
+        </w:rPr>
+        <w:t>(</w:t>
+      </w:r>
+      <w:proofErr w:type="gramEnd"/>
+      <w:r>
+        <w:rPr>
+          <w:rFonts w:ascii="Consolas" w:hAnsi="Consolas"/>
+          <w:sz w:val="24"/>
+          <w:szCs w:val="24"/>
+        </w:rPr>
+        <w:t xml:space="preserve">) que terá uma chamada http do tipo </w:t>
+      </w:r>
+      <w:proofErr w:type="spellStart"/>
+      <w:r>
+        <w:rPr>
+          <w:rFonts w:ascii="Consolas" w:hAnsi="Consolas"/>
+          <w:sz w:val="24"/>
+          <w:szCs w:val="24"/>
+        </w:rPr>
+        <w:t>get</w:t>
+      </w:r>
+      <w:proofErr w:type="spellEnd"/>
+      <w:r>
+        <w:rPr>
+          <w:rFonts w:ascii="Consolas" w:hAnsi="Consolas"/>
+          <w:sz w:val="24"/>
+          <w:szCs w:val="24"/>
+        </w:rPr>
+        <w:t xml:space="preserve"> do </w:t>
+      </w:r>
+      <w:proofErr w:type="spellStart"/>
+      <w:r>
+        <w:rPr>
+          <w:rFonts w:ascii="Consolas" w:hAnsi="Consolas"/>
+          <w:sz w:val="24"/>
+          <w:szCs w:val="24"/>
+        </w:rPr>
+        <w:t>axios</w:t>
+      </w:r>
+      <w:proofErr w:type="spellEnd"/>
+      <w:r>
+        <w:rPr>
+          <w:rFonts w:ascii="Consolas" w:hAnsi="Consolas"/>
+          <w:sz w:val="24"/>
+          <w:szCs w:val="24"/>
+        </w:rPr>
+        <w:t>.</w:t>
+      </w:r>
+    </w:p>
+    <w:p>
+      <w:pPr>
+        <w:pStyle w:val="PargrafodaLista"/>
+        <w:numPr>
+          <w:ilvl w:val="0"/>
+          <w:numId w:val="1"/>
+        </w:numPr>
+        <w:rPr>
+          <w:rFonts w:ascii="Consolas" w:hAnsi="Consolas"/>
+          <w:sz w:val="24"/>
+          <w:szCs w:val="24"/>
+        </w:rPr>
+      </w:pPr>
+      <w:r>
+        <w:rPr>
+          <w:rFonts w:ascii="Consolas" w:hAnsi="Consolas"/>
+          <w:sz w:val="24"/>
+          <w:szCs w:val="24"/>
+        </w:rPr>
+        <w:t xml:space="preserve"> </w:t>
+      </w:r>
+      <w:r>
+        <w:rPr>
+          <w:rFonts w:ascii="Consolas" w:hAnsi="Consolas"/>
+          <w:sz w:val="24"/>
+          <w:szCs w:val="24"/>
+        </w:rPr>
+        <w:t xml:space="preserve">Neste método pegaremos os dados do banco de dados e iremos salvar no </w:t>
+      </w:r>
+      <w:proofErr w:type="spellStart"/>
+      <w:r>
+        <w:rPr>
+          <w:rFonts w:ascii="Consolas" w:hAnsi="Consolas"/>
+          <w:sz w:val="24"/>
+          <w:szCs w:val="24"/>
+        </w:rPr>
+        <w:t>array</w:t>
+      </w:r>
+      <w:proofErr w:type="spellEnd"/>
+      <w:r>
+        <w:rPr>
+          <w:rFonts w:ascii="Consolas" w:hAnsi="Consolas"/>
+          <w:sz w:val="24"/>
+          <w:szCs w:val="24"/>
+        </w:rPr>
+        <w:t xml:space="preserve"> usuários.</w:t>
+      </w:r>
+    </w:p>
+    <w:p>
+      <w:pPr>
+        <w:pStyle w:val="PargrafodaLista"/>
+        <w:numPr>
+          <w:ilvl w:val="0"/>
+          <w:numId w:val="1"/>
+        </w:numPr>
+        <w:shd w:val="clear" w:color="auto" w:fill="282A36"/>
+        <w:spacing w:after="0" w:line="285" w:lineRule="atLeast"/>
+        <w:jc w:val="left"/>
+        <w:rPr>
+          <w:rFonts w:ascii="Consolas" w:eastAsia="Times New Roman" w:hAnsi="Consolas" w:cs="Times New Roman"/>
+          <w:color w:val="F6F6F4"/>
+          <w:sz w:val="21"/>
+          <w:szCs w:val="21"/>
+          <w:lang w:eastAsia="pt-BR"/>
+        </w:rPr>
+      </w:pPr>
+      <w:proofErr w:type="spellStart"/>
+      <w:proofErr w:type="gramStart"/>
+      <w:r>
+        <w:rPr>
+          <w:rFonts w:ascii="Consolas" w:eastAsia="Times New Roman" w:hAnsi="Consolas" w:cs="Times New Roman"/>
+          <w:color w:val="62E884"/>
+          <w:sz w:val="21"/>
+          <w:szCs w:val="21"/>
+          <w:lang w:eastAsia="pt-BR"/>
+        </w:rPr>
+        <w:t>obterUsuarios</w:t>
+      </w:r>
+      <w:proofErr w:type="spellEnd"/>
+      <w:r>
+        <w:rPr>
+          <w:rFonts w:ascii="Consolas" w:eastAsia="Times New Roman" w:hAnsi="Consolas" w:cs="Times New Roman"/>
+          <w:color w:val="F6F6F4"/>
+          <w:sz w:val="21"/>
+          <w:szCs w:val="21"/>
+          <w:lang w:eastAsia="pt-BR"/>
+        </w:rPr>
+        <w:t>(</w:t>
+      </w:r>
+      <w:proofErr w:type="gramEnd"/>
+      <w:r>
+        <w:rPr>
+          <w:rFonts w:ascii="Consolas" w:eastAsia="Times New Roman" w:hAnsi="Consolas" w:cs="Times New Roman"/>
+          <w:color w:val="F6F6F4"/>
+          <w:sz w:val="21"/>
+          <w:szCs w:val="21"/>
+          <w:lang w:eastAsia="pt-BR"/>
+        </w:rPr>
+        <w:t>){</w:t>
+      </w:r>
+    </w:p>
+    <w:p>
+      <w:pPr>
+        <w:pStyle w:val="PargrafodaLista"/>
+        <w:numPr>
+          <w:ilvl w:val="0"/>
+          <w:numId w:val="1"/>
+        </w:numPr>
+        <w:shd w:val="clear" w:color="auto" w:fill="282A36"/>
+        <w:spacing w:after="0" w:line="285" w:lineRule="atLeast"/>
+        <w:jc w:val="left"/>
+        <w:rPr>
+          <w:rFonts w:ascii="Consolas" w:eastAsia="Times New Roman" w:hAnsi="Consolas" w:cs="Times New Roman"/>
+          <w:color w:val="F6F6F4"/>
+          <w:sz w:val="21"/>
+          <w:szCs w:val="21"/>
+          <w:lang w:eastAsia="pt-BR"/>
+        </w:rPr>
+      </w:pPr>
+      <w:r>
+        <w:rPr>
+          <w:rFonts w:ascii="Consolas" w:eastAsia="Times New Roman" w:hAnsi="Consolas" w:cs="Times New Roman"/>
+          <w:color w:val="F6F6F4"/>
+          <w:sz w:val="21"/>
+          <w:szCs w:val="21"/>
+          <w:lang w:eastAsia="pt-BR"/>
+        </w:rPr>
+        <w:t xml:space="preserve">            </w:t>
+      </w:r>
+      <w:proofErr w:type="spellStart"/>
+      <w:proofErr w:type="gramStart"/>
+      <w:r>
+        <w:rPr>
+          <w:rFonts w:ascii="Consolas" w:eastAsia="Times New Roman" w:hAnsi="Consolas" w:cs="Times New Roman"/>
+          <w:i/>
+          <w:iCs/>
+          <w:color w:val="BF9EEE"/>
+          <w:sz w:val="21"/>
+          <w:szCs w:val="21"/>
+          <w:lang w:eastAsia="pt-BR"/>
+        </w:rPr>
+        <w:t>this</w:t>
+      </w:r>
+      <w:proofErr w:type="spellEnd"/>
+      <w:r>
+        <w:rPr>
+          <w:rFonts w:ascii="Consolas" w:eastAsia="Times New Roman" w:hAnsi="Consolas" w:cs="Times New Roman"/>
+          <w:color w:val="F6F6F4"/>
+          <w:sz w:val="21"/>
+          <w:szCs w:val="21"/>
+          <w:lang w:eastAsia="pt-BR"/>
+        </w:rPr>
+        <w:t>.$</w:t>
+      </w:r>
+      <w:proofErr w:type="spellStart"/>
+      <w:proofErr w:type="gramEnd"/>
+      <w:r>
+        <w:rPr>
+          <w:rFonts w:ascii="Consolas" w:eastAsia="Times New Roman" w:hAnsi="Consolas" w:cs="Times New Roman"/>
+          <w:color w:val="F6F6F4"/>
+          <w:sz w:val="21"/>
+          <w:szCs w:val="21"/>
+          <w:lang w:eastAsia="pt-BR"/>
+        </w:rPr>
+        <w:t>http.</w:t>
+      </w:r>
+      <w:r>
+        <w:rPr>
+          <w:rFonts w:ascii="Consolas" w:eastAsia="Times New Roman" w:hAnsi="Consolas" w:cs="Times New Roman"/>
+          <w:color w:val="62E884"/>
+          <w:sz w:val="21"/>
+          <w:szCs w:val="21"/>
+          <w:lang w:eastAsia="pt-BR"/>
+        </w:rPr>
+        <w:t>get</w:t>
+      </w:r>
+      <w:proofErr w:type="spellEnd"/>
+      <w:r>
+        <w:rPr>
+          <w:rFonts w:ascii="Consolas" w:eastAsia="Times New Roman" w:hAnsi="Consolas" w:cs="Times New Roman"/>
+          <w:color w:val="F6F6F4"/>
+          <w:sz w:val="21"/>
+          <w:szCs w:val="21"/>
+          <w:lang w:eastAsia="pt-BR"/>
+        </w:rPr>
+        <w:t>(</w:t>
+      </w:r>
+      <w:r>
+        <w:rPr>
+          <w:rFonts w:ascii="Consolas" w:eastAsia="Times New Roman" w:hAnsi="Consolas" w:cs="Times New Roman"/>
+          <w:color w:val="DEE492"/>
+          <w:sz w:val="21"/>
+          <w:szCs w:val="21"/>
+          <w:lang w:eastAsia="pt-BR"/>
+        </w:rPr>
+        <w:t>'</w:t>
+      </w:r>
+      <w:proofErr w:type="spellStart"/>
+      <w:r>
+        <w:rPr>
+          <w:rFonts w:ascii="Consolas" w:eastAsia="Times New Roman" w:hAnsi="Consolas" w:cs="Times New Roman"/>
+          <w:color w:val="E7EE98"/>
+          <w:sz w:val="21"/>
+          <w:szCs w:val="21"/>
+          <w:lang w:eastAsia="pt-BR"/>
+        </w:rPr>
+        <w:t>usuarios.json</w:t>
+      </w:r>
+      <w:proofErr w:type="spellEnd"/>
+      <w:r>
+        <w:rPr>
+          <w:rFonts w:ascii="Consolas" w:eastAsia="Times New Roman" w:hAnsi="Consolas" w:cs="Times New Roman"/>
+          <w:color w:val="DEE492"/>
+          <w:sz w:val="21"/>
+          <w:szCs w:val="21"/>
+          <w:lang w:eastAsia="pt-BR"/>
+        </w:rPr>
+        <w:t>'</w:t>
+      </w:r>
+      <w:r>
+        <w:rPr>
+          <w:rFonts w:ascii="Consolas" w:eastAsia="Times New Roman" w:hAnsi="Consolas" w:cs="Times New Roman"/>
+          <w:color w:val="F6F6F4"/>
+          <w:sz w:val="21"/>
+          <w:szCs w:val="21"/>
+          <w:lang w:eastAsia="pt-BR"/>
+        </w:rPr>
+        <w:t>).</w:t>
+      </w:r>
+      <w:proofErr w:type="spellStart"/>
+      <w:r>
+        <w:rPr>
+          <w:rFonts w:ascii="Consolas" w:eastAsia="Times New Roman" w:hAnsi="Consolas" w:cs="Times New Roman"/>
+          <w:color w:val="62E884"/>
+          <w:sz w:val="21"/>
+          <w:szCs w:val="21"/>
+          <w:lang w:eastAsia="pt-BR"/>
+        </w:rPr>
+        <w:t>then</w:t>
+      </w:r>
+      <w:proofErr w:type="spellEnd"/>
+      <w:r>
+        <w:rPr>
+          <w:rFonts w:ascii="Consolas" w:eastAsia="Times New Roman" w:hAnsi="Consolas" w:cs="Times New Roman"/>
+          <w:color w:val="F6F6F4"/>
+          <w:sz w:val="21"/>
+          <w:szCs w:val="21"/>
+          <w:lang w:eastAsia="pt-BR"/>
+        </w:rPr>
+        <w:t>(</w:t>
+      </w:r>
+      <w:proofErr w:type="spellStart"/>
+      <w:r>
+        <w:rPr>
+          <w:rFonts w:ascii="Consolas" w:eastAsia="Times New Roman" w:hAnsi="Consolas" w:cs="Times New Roman"/>
+          <w:i/>
+          <w:iCs/>
+          <w:color w:val="FFB86C"/>
+          <w:sz w:val="21"/>
+          <w:szCs w:val="21"/>
+          <w:lang w:eastAsia="pt-BR"/>
+        </w:rPr>
+        <w:t>resp</w:t>
+      </w:r>
+      <w:proofErr w:type="spellEnd"/>
+      <w:r>
+        <w:rPr>
+          <w:rFonts w:ascii="Consolas" w:eastAsia="Times New Roman" w:hAnsi="Consolas" w:cs="Times New Roman"/>
+          <w:color w:val="F6F6F4"/>
+          <w:sz w:val="21"/>
+          <w:szCs w:val="21"/>
+          <w:lang w:eastAsia="pt-BR"/>
+        </w:rPr>
+        <w:t xml:space="preserve"> </w:t>
+      </w:r>
+      <w:r>
+        <w:rPr>
+          <w:rFonts w:ascii="Consolas" w:eastAsia="Times New Roman" w:hAnsi="Consolas" w:cs="Times New Roman"/>
+          <w:color w:val="F286C4"/>
+          <w:sz w:val="21"/>
+          <w:szCs w:val="21"/>
+          <w:lang w:eastAsia="pt-BR"/>
+        </w:rPr>
+        <w:t>=&gt;</w:t>
+      </w:r>
+      <w:r>
+        <w:rPr>
+          <w:rFonts w:ascii="Consolas" w:eastAsia="Times New Roman" w:hAnsi="Consolas" w:cs="Times New Roman"/>
+          <w:color w:val="F6F6F4"/>
+          <w:sz w:val="21"/>
+          <w:szCs w:val="21"/>
+          <w:lang w:eastAsia="pt-BR"/>
+        </w:rPr>
+        <w:t xml:space="preserve"> {</w:t>
+      </w:r>
+    </w:p>
+    <w:p>
+      <w:pPr>
+        <w:pStyle w:val="PargrafodaLista"/>
+        <w:numPr>
+          <w:ilvl w:val="0"/>
+          <w:numId w:val="1"/>
+        </w:numPr>
+        <w:shd w:val="clear" w:color="auto" w:fill="282A36"/>
+        <w:spacing w:after="0" w:line="285" w:lineRule="atLeast"/>
+        <w:jc w:val="left"/>
+        <w:rPr>
+          <w:rFonts w:ascii="Consolas" w:eastAsia="Times New Roman" w:hAnsi="Consolas" w:cs="Times New Roman"/>
+          <w:color w:val="F6F6F4"/>
+          <w:sz w:val="21"/>
+          <w:szCs w:val="21"/>
+          <w:lang w:eastAsia="pt-BR"/>
+        </w:rPr>
+      </w:pPr>
+      <w:r>
+        <w:rPr>
+          <w:rFonts w:ascii="Consolas" w:eastAsia="Times New Roman" w:hAnsi="Consolas" w:cs="Times New Roman"/>
+          <w:color w:val="F6F6F4"/>
+          <w:sz w:val="21"/>
+          <w:szCs w:val="21"/>
+          <w:lang w:eastAsia="pt-BR"/>
+        </w:rPr>
+        <w:t xml:space="preserve">                </w:t>
+      </w:r>
+      <w:proofErr w:type="spellStart"/>
+      <w:proofErr w:type="gramStart"/>
+      <w:r>
+        <w:rPr>
+          <w:rFonts w:ascii="Consolas" w:eastAsia="Times New Roman" w:hAnsi="Consolas" w:cs="Times New Roman"/>
+          <w:i/>
+          <w:iCs/>
+          <w:color w:val="BF9EEE"/>
+          <w:sz w:val="21"/>
+          <w:szCs w:val="21"/>
+          <w:lang w:eastAsia="pt-BR"/>
+        </w:rPr>
+        <w:t>this</w:t>
+      </w:r>
+      <w:r>
+        <w:rPr>
+          <w:rFonts w:ascii="Consolas" w:eastAsia="Times New Roman" w:hAnsi="Consolas" w:cs="Times New Roman"/>
+          <w:color w:val="F6F6F4"/>
+          <w:sz w:val="21"/>
+          <w:szCs w:val="21"/>
+          <w:lang w:eastAsia="pt-BR"/>
+        </w:rPr>
+        <w:t>.usuarios</w:t>
+      </w:r>
+      <w:proofErr w:type="spellEnd"/>
+      <w:proofErr w:type="gramEnd"/>
+      <w:r>
+        <w:rPr>
+          <w:rFonts w:ascii="Consolas" w:eastAsia="Times New Roman" w:hAnsi="Consolas" w:cs="Times New Roman"/>
+          <w:color w:val="F6F6F4"/>
+          <w:sz w:val="21"/>
+          <w:szCs w:val="21"/>
+          <w:lang w:eastAsia="pt-BR"/>
+        </w:rPr>
+        <w:t xml:space="preserve"> </w:t>
+      </w:r>
+      <w:r>
+        <w:rPr>
+          <w:rFonts w:ascii="Consolas" w:eastAsia="Times New Roman" w:hAnsi="Consolas" w:cs="Times New Roman"/>
+          <w:color w:val="F286C4"/>
+          <w:sz w:val="21"/>
+          <w:szCs w:val="21"/>
+          <w:lang w:eastAsia="pt-BR"/>
+        </w:rPr>
+        <w:t>=</w:t>
+      </w:r>
+      <w:r>
+        <w:rPr>
+          <w:rFonts w:ascii="Consolas" w:eastAsia="Times New Roman" w:hAnsi="Consolas" w:cs="Times New Roman"/>
+          <w:color w:val="F6F6F4"/>
+          <w:sz w:val="21"/>
+          <w:szCs w:val="21"/>
+          <w:lang w:eastAsia="pt-BR"/>
+        </w:rPr>
+        <w:t xml:space="preserve"> </w:t>
+      </w:r>
+      <w:proofErr w:type="spellStart"/>
+      <w:r>
+        <w:rPr>
+          <w:rFonts w:ascii="Consolas" w:eastAsia="Times New Roman" w:hAnsi="Consolas" w:cs="Times New Roman"/>
+          <w:i/>
+          <w:iCs/>
+          <w:color w:val="FFB86C"/>
+          <w:sz w:val="21"/>
+          <w:szCs w:val="21"/>
+          <w:lang w:eastAsia="pt-BR"/>
+        </w:rPr>
+        <w:t>resp</w:t>
+      </w:r>
+      <w:r>
+        <w:rPr>
+          <w:rFonts w:ascii="Consolas" w:eastAsia="Times New Roman" w:hAnsi="Consolas" w:cs="Times New Roman"/>
+          <w:color w:val="F6F6F4"/>
+          <w:sz w:val="21"/>
+          <w:szCs w:val="21"/>
+          <w:lang w:eastAsia="pt-BR"/>
+        </w:rPr>
+        <w:t>.data</w:t>
+      </w:r>
+      <w:proofErr w:type="spellEnd"/>
+      <w:r>
+        <w:rPr>
+          <w:rFonts w:ascii="Consolas" w:eastAsia="Times New Roman" w:hAnsi="Consolas" w:cs="Times New Roman"/>
+          <w:color w:val="F6F6F4"/>
+          <w:sz w:val="21"/>
+          <w:szCs w:val="21"/>
+          <w:lang w:eastAsia="pt-BR"/>
+        </w:rPr>
+        <w:t xml:space="preserve"> </w:t>
+      </w:r>
+    </w:p>
+    <w:p>
+      <w:pPr>
+        <w:pStyle w:val="PargrafodaLista"/>
+        <w:numPr>
+          <w:ilvl w:val="0"/>
+          <w:numId w:val="1"/>
+        </w:numPr>
+        <w:shd w:val="clear" w:color="auto" w:fill="282A36"/>
+        <w:spacing w:after="0" w:line="285" w:lineRule="atLeast"/>
+        <w:jc w:val="left"/>
+        <w:rPr>
+          <w:rFonts w:ascii="Consolas" w:eastAsia="Times New Roman" w:hAnsi="Consolas" w:cs="Times New Roman"/>
+          <w:color w:val="F6F6F4"/>
+          <w:sz w:val="21"/>
+          <w:szCs w:val="21"/>
+          <w:lang w:eastAsia="pt-BR"/>
+        </w:rPr>
+      </w:pPr>
+      <w:r>
+        <w:rPr>
+          <w:rFonts w:ascii="Consolas" w:eastAsia="Times New Roman" w:hAnsi="Consolas" w:cs="Times New Roman"/>
+          <w:color w:val="F6F6F4"/>
+          <w:sz w:val="21"/>
+          <w:szCs w:val="21"/>
+          <w:lang w:eastAsia="pt-BR"/>
+        </w:rPr>
+        <w:t xml:space="preserve">                </w:t>
+      </w:r>
+      <w:r>
+        <w:rPr>
+          <w:rFonts w:ascii="Consolas" w:eastAsia="Times New Roman" w:hAnsi="Consolas" w:cs="Times New Roman"/>
+          <w:color w:val="BF9EEE"/>
+          <w:sz w:val="21"/>
+          <w:szCs w:val="21"/>
+          <w:lang w:eastAsia="pt-BR"/>
+        </w:rPr>
+        <w:t>console</w:t>
+      </w:r>
+      <w:r>
+        <w:rPr>
+          <w:rFonts w:ascii="Consolas" w:eastAsia="Times New Roman" w:hAnsi="Consolas" w:cs="Times New Roman"/>
+          <w:color w:val="F6F6F4"/>
+          <w:sz w:val="21"/>
+          <w:szCs w:val="21"/>
+          <w:lang w:eastAsia="pt-BR"/>
+        </w:rPr>
+        <w:t>.</w:t>
+      </w:r>
+      <w:r>
+        <w:rPr>
+          <w:rFonts w:ascii="Consolas" w:eastAsia="Times New Roman" w:hAnsi="Consolas" w:cs="Times New Roman"/>
+          <w:color w:val="62E884"/>
+          <w:sz w:val="21"/>
+          <w:szCs w:val="21"/>
+          <w:lang w:eastAsia="pt-BR"/>
+        </w:rPr>
+        <w:t>log</w:t>
+      </w:r>
+      <w:r>
+        <w:rPr>
+          <w:rFonts w:ascii="Consolas" w:eastAsia="Times New Roman" w:hAnsi="Consolas" w:cs="Times New Roman"/>
+          <w:color w:val="F6F6F4"/>
+          <w:sz w:val="21"/>
+          <w:szCs w:val="21"/>
+          <w:lang w:eastAsia="pt-BR"/>
+        </w:rPr>
+        <w:t>(</w:t>
+      </w:r>
+      <w:proofErr w:type="spellStart"/>
+      <w:proofErr w:type="gramStart"/>
+      <w:r>
+        <w:rPr>
+          <w:rFonts w:ascii="Consolas" w:eastAsia="Times New Roman" w:hAnsi="Consolas" w:cs="Times New Roman"/>
+          <w:i/>
+          <w:iCs/>
+          <w:color w:val="BF9EEE"/>
+          <w:sz w:val="21"/>
+          <w:szCs w:val="21"/>
+          <w:lang w:eastAsia="pt-BR"/>
+        </w:rPr>
+        <w:t>this</w:t>
+      </w:r>
+      <w:r>
+        <w:rPr>
+          <w:rFonts w:ascii="Consolas" w:eastAsia="Times New Roman" w:hAnsi="Consolas" w:cs="Times New Roman"/>
+          <w:color w:val="F6F6F4"/>
+          <w:sz w:val="21"/>
+          <w:szCs w:val="21"/>
+          <w:lang w:eastAsia="pt-BR"/>
+        </w:rPr>
+        <w:t>.usuarios</w:t>
+      </w:r>
+      <w:proofErr w:type="spellEnd"/>
+      <w:proofErr w:type="gramEnd"/>
+      <w:r>
+        <w:rPr>
+          <w:rFonts w:ascii="Consolas" w:eastAsia="Times New Roman" w:hAnsi="Consolas" w:cs="Times New Roman"/>
+          <w:color w:val="F6F6F4"/>
+          <w:sz w:val="21"/>
+          <w:szCs w:val="21"/>
+          <w:lang w:eastAsia="pt-BR"/>
+        </w:rPr>
+        <w:t>) })</w:t>
+      </w:r>
+    </w:p>
+    <w:p>
+      <w:pPr>
+        <w:pStyle w:val="PargrafodaLista"/>
+        <w:numPr>
+          <w:ilvl w:val="0"/>
+          <w:numId w:val="1"/>
+        </w:numPr>
+        <w:shd w:val="clear" w:color="auto" w:fill="282A36"/>
+        <w:spacing w:after="0" w:line="285" w:lineRule="atLeast"/>
+        <w:jc w:val="left"/>
+        <w:rPr>
+          <w:rFonts w:ascii="Consolas" w:eastAsia="Times New Roman" w:hAnsi="Consolas" w:cs="Times New Roman"/>
+          <w:color w:val="F6F6F4"/>
+          <w:sz w:val="21"/>
+          <w:szCs w:val="21"/>
+          <w:lang w:eastAsia="pt-BR"/>
+        </w:rPr>
+      </w:pPr>
+      <w:r>
+        <w:rPr>
+          <w:rFonts w:ascii="Consolas" w:eastAsia="Times New Roman" w:hAnsi="Consolas" w:cs="Times New Roman"/>
+          <w:color w:val="F6F6F4"/>
+          <w:sz w:val="21"/>
+          <w:szCs w:val="21"/>
+          <w:lang w:eastAsia="pt-BR"/>
+        </w:rPr>
+        <w:t>        }</w:t>
+      </w:r>
+    </w:p>
+    <w:p>
+      <w:pPr>
+        <w:pStyle w:val="PargrafodaLista"/>
+        <w:numPr>
+          <w:ilvl w:val="0"/>
+          <w:numId w:val="1"/>
+        </w:numPr>
+        <w:rPr>
+          <w:rFonts w:ascii="Consolas" w:hAnsi="Consolas"/>
+          <w:sz w:val="24"/>
+          <w:szCs w:val="24"/>
+        </w:rPr>
+      </w:pPr>
+      <w:r>
+        <w:rPr>
+          <w:rFonts w:ascii="Consolas" w:hAnsi="Consolas"/>
+          <w:sz w:val="24"/>
+          <w:szCs w:val="24"/>
+        </w:rPr>
+        <w:t>Vamos criar um b-</w:t>
+      </w:r>
+      <w:proofErr w:type="spellStart"/>
+      <w:r>
+        <w:rPr>
+          <w:rFonts w:ascii="Consolas" w:hAnsi="Consolas"/>
+          <w:sz w:val="24"/>
+          <w:szCs w:val="24"/>
+        </w:rPr>
+        <w:t>list</w:t>
+      </w:r>
+      <w:proofErr w:type="spellEnd"/>
+      <w:r>
+        <w:rPr>
+          <w:rFonts w:ascii="Consolas" w:hAnsi="Consolas"/>
+          <w:sz w:val="24"/>
+          <w:szCs w:val="24"/>
+        </w:rPr>
+        <w:t>-</w:t>
+      </w:r>
+      <w:proofErr w:type="spellStart"/>
+      <w:r>
+        <w:rPr>
+          <w:rFonts w:ascii="Consolas" w:hAnsi="Consolas"/>
+          <w:sz w:val="24"/>
+          <w:szCs w:val="24"/>
+        </w:rPr>
+        <w:t>group</w:t>
+      </w:r>
+      <w:proofErr w:type="spellEnd"/>
+      <w:r>
+        <w:rPr>
+          <w:rFonts w:ascii="Consolas" w:hAnsi="Consolas"/>
+          <w:sz w:val="24"/>
+          <w:szCs w:val="24"/>
+        </w:rPr>
+        <w:t xml:space="preserve"> e um b-</w:t>
+      </w:r>
+      <w:proofErr w:type="spellStart"/>
+      <w:r>
+        <w:rPr>
+          <w:rFonts w:ascii="Consolas" w:hAnsi="Consolas"/>
+          <w:sz w:val="24"/>
+          <w:szCs w:val="24"/>
+        </w:rPr>
+        <w:t>list</w:t>
+      </w:r>
+      <w:proofErr w:type="spellEnd"/>
+      <w:r>
+        <w:rPr>
+          <w:rFonts w:ascii="Consolas" w:hAnsi="Consolas"/>
+          <w:sz w:val="24"/>
+          <w:szCs w:val="24"/>
+        </w:rPr>
+        <w:t>-</w:t>
+      </w:r>
+      <w:proofErr w:type="spellStart"/>
+      <w:r>
+        <w:rPr>
+          <w:rFonts w:ascii="Consolas" w:hAnsi="Consolas"/>
+          <w:sz w:val="24"/>
+          <w:szCs w:val="24"/>
+        </w:rPr>
+        <w:t>group</w:t>
+      </w:r>
+      <w:proofErr w:type="spellEnd"/>
+      <w:r>
+        <w:rPr>
+          <w:rFonts w:ascii="Consolas" w:hAnsi="Consolas"/>
+          <w:sz w:val="24"/>
+          <w:szCs w:val="24"/>
+        </w:rPr>
+        <w:t>-item para utilizarmos um v-for e imprimir na tela todos os registros do banco de dados.</w:t>
+      </w:r>
+    </w:p>
+    <w:p>
+      <w:pPr>
+        <w:pStyle w:val="PargrafodaLista"/>
+        <w:numPr>
+          <w:ilvl w:val="0"/>
+          <w:numId w:val="1"/>
+        </w:numPr>
+        <w:shd w:val="clear" w:color="auto" w:fill="282A36"/>
+        <w:spacing w:after="0" w:line="285" w:lineRule="atLeast"/>
+        <w:jc w:val="left"/>
+        <w:rPr>
+          <w:rFonts w:ascii="Consolas" w:eastAsia="Times New Roman" w:hAnsi="Consolas" w:cs="Times New Roman"/>
+          <w:color w:val="F6F6F4"/>
+          <w:sz w:val="21"/>
+          <w:szCs w:val="21"/>
+          <w:lang w:eastAsia="pt-BR"/>
+        </w:rPr>
+      </w:pPr>
+      <w:r>
+        <w:rPr>
+          <w:rFonts w:ascii="Consolas" w:eastAsia="Times New Roman" w:hAnsi="Consolas" w:cs="Times New Roman"/>
+          <w:color w:val="F6F6F4"/>
+          <w:sz w:val="21"/>
+          <w:szCs w:val="21"/>
+          <w:lang w:eastAsia="pt-BR"/>
+        </w:rPr>
+        <w:t>&lt;</w:t>
+      </w:r>
+      <w:proofErr w:type="spellStart"/>
+      <w:r>
+        <w:rPr>
+          <w:rFonts w:ascii="Consolas" w:eastAsia="Times New Roman" w:hAnsi="Consolas" w:cs="Times New Roman"/>
+          <w:color w:val="F286C4"/>
+          <w:sz w:val="21"/>
+          <w:szCs w:val="21"/>
+          <w:lang w:eastAsia="pt-BR"/>
+        </w:rPr>
+        <w:t>hr</w:t>
+      </w:r>
+      <w:proofErr w:type="spellEnd"/>
+      <w:r>
+        <w:rPr>
+          <w:rFonts w:ascii="Consolas" w:eastAsia="Times New Roman" w:hAnsi="Consolas" w:cs="Times New Roman"/>
+          <w:color w:val="F6F6F4"/>
+          <w:sz w:val="21"/>
+          <w:szCs w:val="21"/>
+          <w:lang w:eastAsia="pt-BR"/>
+        </w:rPr>
+        <w:t>&gt;</w:t>
+      </w:r>
+    </w:p>
+    <w:p>
+      <w:pPr>
+        <w:pStyle w:val="PargrafodaLista"/>
+        <w:numPr>
+          <w:ilvl w:val="0"/>
+          <w:numId w:val="1"/>
+        </w:numPr>
+        <w:shd w:val="clear" w:color="auto" w:fill="282A36"/>
+        <w:spacing w:after="0" w:line="285" w:lineRule="atLeast"/>
+        <w:jc w:val="left"/>
+        <w:rPr>
+          <w:rFonts w:ascii="Consolas" w:eastAsia="Times New Roman" w:hAnsi="Consolas" w:cs="Times New Roman"/>
+          <w:color w:val="F6F6F4"/>
+          <w:sz w:val="21"/>
+          <w:szCs w:val="21"/>
+          <w:lang w:eastAsia="pt-BR"/>
+        </w:rPr>
+      </w:pPr>
+      <w:r>
+        <w:rPr>
+          <w:rFonts w:ascii="Consolas" w:eastAsia="Times New Roman" w:hAnsi="Consolas" w:cs="Times New Roman"/>
+          <w:color w:val="F6F6F4"/>
+          <w:sz w:val="21"/>
+          <w:szCs w:val="21"/>
+          <w:lang w:eastAsia="pt-BR"/>
+        </w:rPr>
+        <w:t>        &lt;</w:t>
+      </w:r>
+      <w:r>
+        <w:rPr>
+          <w:rFonts w:ascii="Consolas" w:eastAsia="Times New Roman" w:hAnsi="Consolas" w:cs="Times New Roman"/>
+          <w:color w:val="F286C4"/>
+          <w:sz w:val="21"/>
+          <w:szCs w:val="21"/>
+          <w:lang w:eastAsia="pt-BR"/>
+        </w:rPr>
+        <w:t>b-</w:t>
+      </w:r>
+      <w:proofErr w:type="spellStart"/>
+      <w:r>
+        <w:rPr>
+          <w:rFonts w:ascii="Consolas" w:eastAsia="Times New Roman" w:hAnsi="Consolas" w:cs="Times New Roman"/>
+          <w:color w:val="F286C4"/>
+          <w:sz w:val="21"/>
+          <w:szCs w:val="21"/>
+          <w:lang w:eastAsia="pt-BR"/>
+        </w:rPr>
+        <w:t>list</w:t>
+      </w:r>
+      <w:proofErr w:type="spellEnd"/>
+      <w:r>
+        <w:rPr>
+          <w:rFonts w:ascii="Consolas" w:eastAsia="Times New Roman" w:hAnsi="Consolas" w:cs="Times New Roman"/>
+          <w:color w:val="F286C4"/>
+          <w:sz w:val="21"/>
+          <w:szCs w:val="21"/>
+          <w:lang w:eastAsia="pt-BR"/>
+        </w:rPr>
+        <w:t>-</w:t>
+      </w:r>
+      <w:proofErr w:type="spellStart"/>
+      <w:r>
+        <w:rPr>
+          <w:rFonts w:ascii="Consolas" w:eastAsia="Times New Roman" w:hAnsi="Consolas" w:cs="Times New Roman"/>
+          <w:color w:val="F286C4"/>
+          <w:sz w:val="21"/>
+          <w:szCs w:val="21"/>
+          <w:lang w:eastAsia="pt-BR"/>
+        </w:rPr>
+        <w:t>group</w:t>
+      </w:r>
+      <w:proofErr w:type="spellEnd"/>
+      <w:r>
+        <w:rPr>
+          <w:rFonts w:ascii="Consolas" w:eastAsia="Times New Roman" w:hAnsi="Consolas" w:cs="Times New Roman"/>
+          <w:color w:val="F6F6F4"/>
+          <w:sz w:val="21"/>
+          <w:szCs w:val="21"/>
+          <w:lang w:eastAsia="pt-BR"/>
+        </w:rPr>
+        <w:t>&gt;</w:t>
+      </w:r>
+    </w:p>
+    <w:p>
+      <w:pPr>
+        <w:pStyle w:val="PargrafodaLista"/>
+        <w:numPr>
+          <w:ilvl w:val="0"/>
+          <w:numId w:val="1"/>
+        </w:numPr>
+        <w:shd w:val="clear" w:color="auto" w:fill="282A36"/>
+        <w:spacing w:after="0" w:line="285" w:lineRule="atLeast"/>
+        <w:jc w:val="left"/>
+        <w:rPr>
+          <w:rFonts w:ascii="Consolas" w:eastAsia="Times New Roman" w:hAnsi="Consolas" w:cs="Times New Roman"/>
+          <w:color w:val="F6F6F4"/>
+          <w:sz w:val="21"/>
+          <w:szCs w:val="21"/>
+          <w:lang w:eastAsia="pt-BR"/>
+        </w:rPr>
+      </w:pPr>
+      <w:r>
+        <w:rPr>
+          <w:rFonts w:ascii="Consolas" w:eastAsia="Times New Roman" w:hAnsi="Consolas" w:cs="Times New Roman"/>
+          <w:color w:val="F6F6F4"/>
+          <w:sz w:val="21"/>
+          <w:szCs w:val="21"/>
+          <w:lang w:eastAsia="pt-BR"/>
+        </w:rPr>
+        <w:t>            &lt;</w:t>
+      </w:r>
+      <w:r>
+        <w:rPr>
+          <w:rFonts w:ascii="Consolas" w:eastAsia="Times New Roman" w:hAnsi="Consolas" w:cs="Times New Roman"/>
+          <w:color w:val="F286C4"/>
+          <w:sz w:val="21"/>
+          <w:szCs w:val="21"/>
+          <w:lang w:eastAsia="pt-BR"/>
+        </w:rPr>
+        <w:t>b-</w:t>
+      </w:r>
+      <w:proofErr w:type="spellStart"/>
+      <w:r>
+        <w:rPr>
+          <w:rFonts w:ascii="Consolas" w:eastAsia="Times New Roman" w:hAnsi="Consolas" w:cs="Times New Roman"/>
+          <w:color w:val="F286C4"/>
+          <w:sz w:val="21"/>
+          <w:szCs w:val="21"/>
+          <w:lang w:eastAsia="pt-BR"/>
+        </w:rPr>
+        <w:t>list</w:t>
+      </w:r>
+      <w:proofErr w:type="spellEnd"/>
+      <w:r>
+        <w:rPr>
+          <w:rFonts w:ascii="Consolas" w:eastAsia="Times New Roman" w:hAnsi="Consolas" w:cs="Times New Roman"/>
+          <w:color w:val="F286C4"/>
+          <w:sz w:val="21"/>
+          <w:szCs w:val="21"/>
+          <w:lang w:eastAsia="pt-BR"/>
+        </w:rPr>
+        <w:t>-</w:t>
+      </w:r>
+      <w:proofErr w:type="spellStart"/>
+      <w:r>
+        <w:rPr>
+          <w:rFonts w:ascii="Consolas" w:eastAsia="Times New Roman" w:hAnsi="Consolas" w:cs="Times New Roman"/>
+          <w:color w:val="F286C4"/>
+          <w:sz w:val="21"/>
+          <w:szCs w:val="21"/>
+          <w:lang w:eastAsia="pt-BR"/>
+        </w:rPr>
+        <w:t>group</w:t>
+      </w:r>
+      <w:proofErr w:type="spellEnd"/>
+      <w:r>
+        <w:rPr>
+          <w:rFonts w:ascii="Consolas" w:eastAsia="Times New Roman" w:hAnsi="Consolas" w:cs="Times New Roman"/>
+          <w:color w:val="F286C4"/>
+          <w:sz w:val="21"/>
+          <w:szCs w:val="21"/>
+          <w:lang w:eastAsia="pt-BR"/>
+        </w:rPr>
+        <w:t>-item</w:t>
+      </w:r>
+      <w:r>
+        <w:rPr>
+          <w:rFonts w:ascii="Consolas" w:eastAsia="Times New Roman" w:hAnsi="Consolas" w:cs="Times New Roman"/>
+          <w:color w:val="F6F6F4"/>
+          <w:sz w:val="21"/>
+          <w:szCs w:val="21"/>
+          <w:lang w:eastAsia="pt-BR"/>
+        </w:rPr>
+        <w:t xml:space="preserve"> </w:t>
+      </w:r>
+    </w:p>
+    <w:p>
+      <w:pPr>
+        <w:pStyle w:val="PargrafodaLista"/>
+        <w:numPr>
+          <w:ilvl w:val="0"/>
+          <w:numId w:val="1"/>
+        </w:numPr>
+        <w:shd w:val="clear" w:color="auto" w:fill="282A36"/>
+        <w:spacing w:after="0" w:line="285" w:lineRule="atLeast"/>
+        <w:jc w:val="left"/>
+        <w:rPr>
+          <w:rFonts w:ascii="Consolas" w:eastAsia="Times New Roman" w:hAnsi="Consolas" w:cs="Times New Roman"/>
+          <w:color w:val="F6F6F4"/>
+          <w:sz w:val="21"/>
+          <w:szCs w:val="21"/>
+          <w:lang w:eastAsia="pt-BR"/>
+        </w:rPr>
+      </w:pPr>
+      <w:r>
+        <w:rPr>
+          <w:rFonts w:ascii="Consolas" w:eastAsia="Times New Roman" w:hAnsi="Consolas" w:cs="Times New Roman"/>
+          <w:color w:val="F6F6F4"/>
+          <w:sz w:val="21"/>
+          <w:szCs w:val="21"/>
+          <w:lang w:eastAsia="pt-BR"/>
+        </w:rPr>
+        <w:t xml:space="preserve">                </w:t>
+      </w:r>
+      <w:r>
+        <w:rPr>
+          <w:rFonts w:ascii="Consolas" w:eastAsia="Times New Roman" w:hAnsi="Consolas" w:cs="Times New Roman"/>
+          <w:color w:val="F286C4"/>
+          <w:sz w:val="21"/>
+          <w:szCs w:val="21"/>
+          <w:lang w:eastAsia="pt-BR"/>
+        </w:rPr>
+        <w:t>v-for=</w:t>
+      </w:r>
+      <w:r>
+        <w:rPr>
+          <w:rFonts w:ascii="Consolas" w:eastAsia="Times New Roman" w:hAnsi="Consolas" w:cs="Times New Roman"/>
+          <w:color w:val="DEE492"/>
+          <w:sz w:val="21"/>
+          <w:szCs w:val="21"/>
+          <w:lang w:eastAsia="pt-BR"/>
+        </w:rPr>
+        <w:t>"</w:t>
+      </w:r>
+      <w:r>
+        <w:rPr>
+          <w:rFonts w:ascii="Consolas" w:eastAsia="Times New Roman" w:hAnsi="Consolas" w:cs="Times New Roman"/>
+          <w:color w:val="F6F6F4"/>
+          <w:sz w:val="21"/>
+          <w:szCs w:val="21"/>
+          <w:lang w:eastAsia="pt-BR"/>
+        </w:rPr>
+        <w:t>(</w:t>
+      </w:r>
+      <w:proofErr w:type="spellStart"/>
+      <w:r>
+        <w:rPr>
+          <w:rFonts w:ascii="Consolas" w:eastAsia="Times New Roman" w:hAnsi="Consolas" w:cs="Times New Roman"/>
+          <w:color w:val="F6F6F4"/>
+          <w:sz w:val="21"/>
+          <w:szCs w:val="21"/>
+          <w:lang w:eastAsia="pt-BR"/>
+        </w:rPr>
+        <w:t>usuario</w:t>
+      </w:r>
+      <w:proofErr w:type="spellEnd"/>
+      <w:r>
+        <w:rPr>
+          <w:rFonts w:ascii="Consolas" w:eastAsia="Times New Roman" w:hAnsi="Consolas" w:cs="Times New Roman"/>
+          <w:color w:val="F6F6F4"/>
+          <w:sz w:val="21"/>
+          <w:szCs w:val="21"/>
+          <w:lang w:eastAsia="pt-BR"/>
+        </w:rPr>
+        <w:t xml:space="preserve">, i) </w:t>
+      </w:r>
+      <w:r>
+        <w:rPr>
+          <w:rFonts w:ascii="Consolas" w:eastAsia="Times New Roman" w:hAnsi="Consolas" w:cs="Times New Roman"/>
+          <w:color w:val="F286C4"/>
+          <w:sz w:val="21"/>
+          <w:szCs w:val="21"/>
+          <w:lang w:eastAsia="pt-BR"/>
+        </w:rPr>
+        <w:t>in</w:t>
+      </w:r>
+      <w:r>
+        <w:rPr>
+          <w:rFonts w:ascii="Consolas" w:eastAsia="Times New Roman" w:hAnsi="Consolas" w:cs="Times New Roman"/>
+          <w:color w:val="F6F6F4"/>
+          <w:sz w:val="21"/>
+          <w:szCs w:val="21"/>
+          <w:lang w:eastAsia="pt-BR"/>
+        </w:rPr>
+        <w:t xml:space="preserve"> </w:t>
+      </w:r>
+      <w:proofErr w:type="spellStart"/>
+      <w:r>
+        <w:rPr>
+          <w:rFonts w:ascii="Consolas" w:eastAsia="Times New Roman" w:hAnsi="Consolas" w:cs="Times New Roman"/>
+          <w:color w:val="F6F6F4"/>
+          <w:sz w:val="21"/>
+          <w:szCs w:val="21"/>
+          <w:lang w:eastAsia="pt-BR"/>
+        </w:rPr>
+        <w:t>usuarios</w:t>
+      </w:r>
+      <w:proofErr w:type="spellEnd"/>
+      <w:r>
+        <w:rPr>
+          <w:rFonts w:ascii="Consolas" w:eastAsia="Times New Roman" w:hAnsi="Consolas" w:cs="Times New Roman"/>
+          <w:color w:val="DEE492"/>
+          <w:sz w:val="21"/>
+          <w:szCs w:val="21"/>
+          <w:lang w:eastAsia="pt-BR"/>
+        </w:rPr>
+        <w:t>"</w:t>
+      </w:r>
+      <w:r>
+        <w:rPr>
+          <w:rFonts w:ascii="Consolas" w:eastAsia="Times New Roman" w:hAnsi="Consolas" w:cs="Times New Roman"/>
+          <w:color w:val="F6F6F4"/>
+          <w:sz w:val="21"/>
+          <w:szCs w:val="21"/>
+          <w:lang w:eastAsia="pt-BR"/>
+        </w:rPr>
+        <w:t xml:space="preserve"> </w:t>
+      </w:r>
+      <w:r>
+        <w:rPr>
+          <w:rFonts w:ascii="Consolas" w:eastAsia="Times New Roman" w:hAnsi="Consolas" w:cs="Times New Roman"/>
+          <w:color w:val="F286C4"/>
+          <w:sz w:val="21"/>
+          <w:szCs w:val="21"/>
+          <w:lang w:eastAsia="pt-BR"/>
+        </w:rPr>
+        <w:t>:</w:t>
+      </w:r>
+      <w:proofErr w:type="spellStart"/>
+      <w:r>
+        <w:rPr>
+          <w:rFonts w:ascii="Consolas" w:eastAsia="Times New Roman" w:hAnsi="Consolas" w:cs="Times New Roman"/>
+          <w:i/>
+          <w:iCs/>
+          <w:color w:val="62E884"/>
+          <w:sz w:val="21"/>
+          <w:szCs w:val="21"/>
+          <w:lang w:eastAsia="pt-BR"/>
+        </w:rPr>
+        <w:t>key</w:t>
+      </w:r>
+      <w:proofErr w:type="spellEnd"/>
+      <w:r>
+        <w:rPr>
+          <w:rFonts w:ascii="Consolas" w:eastAsia="Times New Roman" w:hAnsi="Consolas" w:cs="Times New Roman"/>
+          <w:color w:val="F286C4"/>
+          <w:sz w:val="21"/>
+          <w:szCs w:val="21"/>
+          <w:lang w:eastAsia="pt-BR"/>
+        </w:rPr>
+        <w:t>=</w:t>
+      </w:r>
+      <w:r>
+        <w:rPr>
+          <w:rFonts w:ascii="Consolas" w:eastAsia="Times New Roman" w:hAnsi="Consolas" w:cs="Times New Roman"/>
+          <w:color w:val="DEE492"/>
+          <w:sz w:val="21"/>
+          <w:szCs w:val="21"/>
+          <w:lang w:eastAsia="pt-BR"/>
+        </w:rPr>
+        <w:t>"</w:t>
+      </w:r>
+      <w:proofErr w:type="spellStart"/>
+      <w:proofErr w:type="gramStart"/>
+      <w:r>
+        <w:rPr>
+          <w:rFonts w:ascii="Consolas" w:eastAsia="Times New Roman" w:hAnsi="Consolas" w:cs="Times New Roman"/>
+          <w:color w:val="F6F6F4"/>
+          <w:sz w:val="21"/>
+          <w:szCs w:val="21"/>
+          <w:lang w:eastAsia="pt-BR"/>
+        </w:rPr>
+        <w:t>usuario.i</w:t>
+      </w:r>
+      <w:proofErr w:type="spellEnd"/>
+      <w:proofErr w:type="gramEnd"/>
+      <w:r>
+        <w:rPr>
+          <w:rFonts w:ascii="Consolas" w:eastAsia="Times New Roman" w:hAnsi="Consolas" w:cs="Times New Roman"/>
+          <w:color w:val="DEE492"/>
+          <w:sz w:val="21"/>
+          <w:szCs w:val="21"/>
+          <w:lang w:eastAsia="pt-BR"/>
+        </w:rPr>
+        <w:t>"</w:t>
+      </w:r>
+      <w:r>
+        <w:rPr>
+          <w:rFonts w:ascii="Consolas" w:eastAsia="Times New Roman" w:hAnsi="Consolas" w:cs="Times New Roman"/>
+          <w:color w:val="F6F6F4"/>
+          <w:sz w:val="21"/>
+          <w:szCs w:val="21"/>
+          <w:lang w:eastAsia="pt-BR"/>
+        </w:rPr>
+        <w:t>&gt;</w:t>
+      </w:r>
+    </w:p>
+    <w:p>
+      <w:pPr>
+        <w:pStyle w:val="PargrafodaLista"/>
+        <w:numPr>
+          <w:ilvl w:val="0"/>
+          <w:numId w:val="1"/>
+        </w:numPr>
+        <w:shd w:val="clear" w:color="auto" w:fill="282A36"/>
+        <w:spacing w:after="0" w:line="285" w:lineRule="atLeast"/>
+        <w:jc w:val="left"/>
+        <w:rPr>
+          <w:rFonts w:ascii="Consolas" w:eastAsia="Times New Roman" w:hAnsi="Consolas" w:cs="Times New Roman"/>
+          <w:color w:val="F6F6F4"/>
+          <w:sz w:val="21"/>
+          <w:szCs w:val="21"/>
+          <w:lang w:eastAsia="pt-BR"/>
+        </w:rPr>
+      </w:pPr>
+      <w:r>
+        <w:rPr>
+          <w:rFonts w:ascii="Consolas" w:eastAsia="Times New Roman" w:hAnsi="Consolas" w:cs="Times New Roman"/>
+          <w:color w:val="F6F6F4"/>
+          <w:sz w:val="21"/>
+          <w:szCs w:val="21"/>
+          <w:lang w:eastAsia="pt-BR"/>
+        </w:rPr>
+        <w:t>                &lt;</w:t>
+      </w:r>
+      <w:proofErr w:type="spellStart"/>
+      <w:r>
+        <w:rPr>
+          <w:rFonts w:ascii="Consolas" w:eastAsia="Times New Roman" w:hAnsi="Consolas" w:cs="Times New Roman"/>
+          <w:color w:val="F286C4"/>
+          <w:sz w:val="21"/>
+          <w:szCs w:val="21"/>
+          <w:lang w:eastAsia="pt-BR"/>
+        </w:rPr>
+        <w:t>span</w:t>
+      </w:r>
+      <w:proofErr w:type="spellEnd"/>
+      <w:r>
+        <w:rPr>
+          <w:rFonts w:ascii="Consolas" w:eastAsia="Times New Roman" w:hAnsi="Consolas" w:cs="Times New Roman"/>
+          <w:color w:val="F6F6F4"/>
+          <w:sz w:val="21"/>
+          <w:szCs w:val="21"/>
+          <w:lang w:eastAsia="pt-BR"/>
+        </w:rPr>
+        <w:t>&gt;</w:t>
+      </w:r>
+      <w:proofErr w:type="spellStart"/>
+      <w:r>
+        <w:rPr>
+          <w:rFonts w:ascii="Consolas" w:eastAsia="Times New Roman" w:hAnsi="Consolas" w:cs="Times New Roman"/>
+          <w:color w:val="F6F6F4"/>
+          <w:sz w:val="21"/>
+          <w:szCs w:val="21"/>
+          <w:lang w:eastAsia="pt-BR"/>
+        </w:rPr>
+        <w:t>Usuario</w:t>
+      </w:r>
+      <w:proofErr w:type="spellEnd"/>
+      <w:r>
+        <w:rPr>
+          <w:rFonts w:ascii="Consolas" w:eastAsia="Times New Roman" w:hAnsi="Consolas" w:cs="Times New Roman"/>
+          <w:color w:val="F6F6F4"/>
+          <w:sz w:val="21"/>
+          <w:szCs w:val="21"/>
+          <w:lang w:eastAsia="pt-BR"/>
+        </w:rPr>
+        <w:t>: {{</w:t>
+      </w:r>
+      <w:proofErr w:type="spellStart"/>
+      <w:proofErr w:type="gramStart"/>
+      <w:r>
+        <w:rPr>
+          <w:rFonts w:ascii="Consolas" w:eastAsia="Times New Roman" w:hAnsi="Consolas" w:cs="Times New Roman"/>
+          <w:color w:val="F6F6F4"/>
+          <w:sz w:val="21"/>
+          <w:szCs w:val="21"/>
+          <w:lang w:eastAsia="pt-BR"/>
+        </w:rPr>
+        <w:t>usuario.nome</w:t>
+      </w:r>
+      <w:proofErr w:type="spellEnd"/>
+      <w:proofErr w:type="gramEnd"/>
+      <w:r>
+        <w:rPr>
+          <w:rFonts w:ascii="Consolas" w:eastAsia="Times New Roman" w:hAnsi="Consolas" w:cs="Times New Roman"/>
+          <w:color w:val="F6F6F4"/>
+          <w:sz w:val="21"/>
+          <w:szCs w:val="21"/>
+          <w:lang w:eastAsia="pt-BR"/>
+        </w:rPr>
+        <w:t>}}&lt;/</w:t>
+      </w:r>
+      <w:proofErr w:type="spellStart"/>
+      <w:r>
+        <w:rPr>
+          <w:rFonts w:ascii="Consolas" w:eastAsia="Times New Roman" w:hAnsi="Consolas" w:cs="Times New Roman"/>
+          <w:color w:val="F286C4"/>
+          <w:sz w:val="21"/>
+          <w:szCs w:val="21"/>
+          <w:lang w:eastAsia="pt-BR"/>
+        </w:rPr>
+        <w:t>span</w:t>
+      </w:r>
+      <w:proofErr w:type="spellEnd"/>
+      <w:r>
+        <w:rPr>
+          <w:rFonts w:ascii="Consolas" w:eastAsia="Times New Roman" w:hAnsi="Consolas" w:cs="Times New Roman"/>
+          <w:color w:val="F6F6F4"/>
+          <w:sz w:val="21"/>
+          <w:szCs w:val="21"/>
+          <w:lang w:eastAsia="pt-BR"/>
+        </w:rPr>
+        <w:t>&gt;&lt;</w:t>
+      </w:r>
+      <w:proofErr w:type="spellStart"/>
+      <w:r>
+        <w:rPr>
+          <w:rFonts w:ascii="Consolas" w:eastAsia="Times New Roman" w:hAnsi="Consolas" w:cs="Times New Roman"/>
+          <w:color w:val="F286C4"/>
+          <w:sz w:val="21"/>
+          <w:szCs w:val="21"/>
+          <w:lang w:eastAsia="pt-BR"/>
+        </w:rPr>
+        <w:t>br</w:t>
+      </w:r>
+      <w:proofErr w:type="spellEnd"/>
+      <w:r>
+        <w:rPr>
+          <w:rFonts w:ascii="Consolas" w:eastAsia="Times New Roman" w:hAnsi="Consolas" w:cs="Times New Roman"/>
+          <w:color w:val="F6F6F4"/>
+          <w:sz w:val="21"/>
+          <w:szCs w:val="21"/>
+          <w:lang w:eastAsia="pt-BR"/>
+        </w:rPr>
+        <w:t>&gt;</w:t>
+      </w:r>
+    </w:p>
+    <w:p>
+      <w:pPr>
+        <w:pStyle w:val="PargrafodaLista"/>
+        <w:numPr>
+          <w:ilvl w:val="0"/>
+          <w:numId w:val="1"/>
+        </w:numPr>
+        <w:shd w:val="clear" w:color="auto" w:fill="282A36"/>
+        <w:spacing w:after="0" w:line="285" w:lineRule="atLeast"/>
+        <w:jc w:val="left"/>
+        <w:rPr>
+          <w:rFonts w:ascii="Consolas" w:eastAsia="Times New Roman" w:hAnsi="Consolas" w:cs="Times New Roman"/>
+          <w:color w:val="F6F6F4"/>
+          <w:sz w:val="21"/>
+          <w:szCs w:val="21"/>
+          <w:lang w:eastAsia="pt-BR"/>
+        </w:rPr>
+      </w:pPr>
+      <w:r>
+        <w:rPr>
+          <w:rFonts w:ascii="Consolas" w:eastAsia="Times New Roman" w:hAnsi="Consolas" w:cs="Times New Roman"/>
+          <w:color w:val="F6F6F4"/>
+          <w:sz w:val="21"/>
+          <w:szCs w:val="21"/>
+          <w:lang w:eastAsia="pt-BR"/>
+        </w:rPr>
+        <w:t>                &lt;</w:t>
+      </w:r>
+      <w:proofErr w:type="spellStart"/>
+      <w:r>
+        <w:rPr>
+          <w:rFonts w:ascii="Consolas" w:eastAsia="Times New Roman" w:hAnsi="Consolas" w:cs="Times New Roman"/>
+          <w:color w:val="F286C4"/>
+          <w:sz w:val="21"/>
+          <w:szCs w:val="21"/>
+          <w:lang w:eastAsia="pt-BR"/>
+        </w:rPr>
+        <w:t>span</w:t>
+      </w:r>
+      <w:proofErr w:type="spellEnd"/>
+      <w:r>
+        <w:rPr>
+          <w:rFonts w:ascii="Consolas" w:eastAsia="Times New Roman" w:hAnsi="Consolas" w:cs="Times New Roman"/>
+          <w:color w:val="F6F6F4"/>
+          <w:sz w:val="21"/>
+          <w:szCs w:val="21"/>
+          <w:lang w:eastAsia="pt-BR"/>
+        </w:rPr>
+        <w:t>&gt;</w:t>
+      </w:r>
+      <w:proofErr w:type="spellStart"/>
+      <w:r>
+        <w:rPr>
+          <w:rFonts w:ascii="Consolas" w:eastAsia="Times New Roman" w:hAnsi="Consolas" w:cs="Times New Roman"/>
+          <w:color w:val="F6F6F4"/>
+          <w:sz w:val="21"/>
+          <w:szCs w:val="21"/>
+          <w:lang w:eastAsia="pt-BR"/>
+        </w:rPr>
+        <w:t>email</w:t>
+      </w:r>
+      <w:proofErr w:type="spellEnd"/>
+      <w:r>
+        <w:rPr>
+          <w:rFonts w:ascii="Consolas" w:eastAsia="Times New Roman" w:hAnsi="Consolas" w:cs="Times New Roman"/>
+          <w:color w:val="F6F6F4"/>
+          <w:sz w:val="21"/>
+          <w:szCs w:val="21"/>
+          <w:lang w:eastAsia="pt-BR"/>
+        </w:rPr>
+        <w:t>: {{</w:t>
+      </w:r>
+      <w:proofErr w:type="spellStart"/>
+      <w:proofErr w:type="gramStart"/>
+      <w:r>
+        <w:rPr>
+          <w:rFonts w:ascii="Consolas" w:eastAsia="Times New Roman" w:hAnsi="Consolas" w:cs="Times New Roman"/>
+          <w:color w:val="F6F6F4"/>
+          <w:sz w:val="21"/>
+          <w:szCs w:val="21"/>
+          <w:lang w:eastAsia="pt-BR"/>
+        </w:rPr>
+        <w:t>usuario.email</w:t>
+      </w:r>
+      <w:proofErr w:type="spellEnd"/>
+      <w:proofErr w:type="gramEnd"/>
+      <w:r>
+        <w:rPr>
+          <w:rFonts w:ascii="Consolas" w:eastAsia="Times New Roman" w:hAnsi="Consolas" w:cs="Times New Roman"/>
+          <w:color w:val="F6F6F4"/>
+          <w:sz w:val="21"/>
+          <w:szCs w:val="21"/>
+          <w:lang w:eastAsia="pt-BR"/>
+        </w:rPr>
+        <w:t>}}&lt;/</w:t>
+      </w:r>
+      <w:proofErr w:type="spellStart"/>
+      <w:r>
+        <w:rPr>
+          <w:rFonts w:ascii="Consolas" w:eastAsia="Times New Roman" w:hAnsi="Consolas" w:cs="Times New Roman"/>
+          <w:color w:val="F286C4"/>
+          <w:sz w:val="21"/>
+          <w:szCs w:val="21"/>
+          <w:lang w:eastAsia="pt-BR"/>
+        </w:rPr>
+        <w:t>span</w:t>
+      </w:r>
+      <w:proofErr w:type="spellEnd"/>
+      <w:r>
+        <w:rPr>
+          <w:rFonts w:ascii="Consolas" w:eastAsia="Times New Roman" w:hAnsi="Consolas" w:cs="Times New Roman"/>
+          <w:color w:val="F6F6F4"/>
+          <w:sz w:val="21"/>
+          <w:szCs w:val="21"/>
+          <w:lang w:eastAsia="pt-BR"/>
+        </w:rPr>
+        <w:t>&gt;&lt;</w:t>
+      </w:r>
+      <w:proofErr w:type="spellStart"/>
+      <w:r>
+        <w:rPr>
+          <w:rFonts w:ascii="Consolas" w:eastAsia="Times New Roman" w:hAnsi="Consolas" w:cs="Times New Roman"/>
+          <w:color w:val="F286C4"/>
+          <w:sz w:val="21"/>
+          <w:szCs w:val="21"/>
+          <w:lang w:eastAsia="pt-BR"/>
+        </w:rPr>
+        <w:t>br</w:t>
+      </w:r>
+      <w:proofErr w:type="spellEnd"/>
+      <w:r>
+        <w:rPr>
+          <w:rFonts w:ascii="Consolas" w:eastAsia="Times New Roman" w:hAnsi="Consolas" w:cs="Times New Roman"/>
+          <w:color w:val="F6F6F4"/>
+          <w:sz w:val="21"/>
+          <w:szCs w:val="21"/>
+          <w:lang w:eastAsia="pt-BR"/>
+        </w:rPr>
+        <w:t>&gt;</w:t>
+      </w:r>
+    </w:p>
+    <w:p>
+      <w:pPr>
+        <w:pStyle w:val="PargrafodaLista"/>
+        <w:numPr>
+          <w:ilvl w:val="0"/>
+          <w:numId w:val="1"/>
+        </w:numPr>
+        <w:shd w:val="clear" w:color="auto" w:fill="282A36"/>
+        <w:spacing w:after="0" w:line="285" w:lineRule="atLeast"/>
+        <w:jc w:val="left"/>
+        <w:rPr>
+          <w:rFonts w:ascii="Consolas" w:eastAsia="Times New Roman" w:hAnsi="Consolas" w:cs="Times New Roman"/>
+          <w:color w:val="F6F6F4"/>
+          <w:sz w:val="21"/>
+          <w:szCs w:val="21"/>
+          <w:lang w:eastAsia="pt-BR"/>
+        </w:rPr>
+      </w:pPr>
+      <w:r>
+        <w:rPr>
+          <w:rFonts w:ascii="Consolas" w:eastAsia="Times New Roman" w:hAnsi="Consolas" w:cs="Times New Roman"/>
+          <w:color w:val="F6F6F4"/>
+          <w:sz w:val="21"/>
+          <w:szCs w:val="21"/>
+          <w:lang w:eastAsia="pt-BR"/>
+        </w:rPr>
+        <w:t>                &lt;</w:t>
+      </w:r>
+      <w:proofErr w:type="spellStart"/>
+      <w:r>
+        <w:rPr>
+          <w:rFonts w:ascii="Consolas" w:eastAsia="Times New Roman" w:hAnsi="Consolas" w:cs="Times New Roman"/>
+          <w:color w:val="F286C4"/>
+          <w:sz w:val="21"/>
+          <w:szCs w:val="21"/>
+          <w:lang w:eastAsia="pt-BR"/>
+        </w:rPr>
+        <w:t>span</w:t>
+      </w:r>
+      <w:proofErr w:type="spellEnd"/>
+      <w:r>
+        <w:rPr>
+          <w:rFonts w:ascii="Consolas" w:eastAsia="Times New Roman" w:hAnsi="Consolas" w:cs="Times New Roman"/>
+          <w:color w:val="F6F6F4"/>
+          <w:sz w:val="21"/>
+          <w:szCs w:val="21"/>
+          <w:lang w:eastAsia="pt-BR"/>
+        </w:rPr>
+        <w:t>&gt;ID: {{i</w:t>
+      </w:r>
+      <w:proofErr w:type="gramStart"/>
+      <w:r>
+        <w:rPr>
+          <w:rFonts w:ascii="Consolas" w:eastAsia="Times New Roman" w:hAnsi="Consolas" w:cs="Times New Roman"/>
+          <w:color w:val="F6F6F4"/>
+          <w:sz w:val="21"/>
+          <w:szCs w:val="21"/>
+          <w:lang w:eastAsia="pt-BR"/>
+        </w:rPr>
+        <w:t>}}&lt;</w:t>
+      </w:r>
+      <w:proofErr w:type="gramEnd"/>
+      <w:r>
+        <w:rPr>
+          <w:rFonts w:ascii="Consolas" w:eastAsia="Times New Roman" w:hAnsi="Consolas" w:cs="Times New Roman"/>
+          <w:color w:val="F6F6F4"/>
+          <w:sz w:val="21"/>
+          <w:szCs w:val="21"/>
+          <w:lang w:eastAsia="pt-BR"/>
+        </w:rPr>
+        <w:t>/</w:t>
+      </w:r>
+      <w:proofErr w:type="spellStart"/>
+      <w:r>
+        <w:rPr>
+          <w:rFonts w:ascii="Consolas" w:eastAsia="Times New Roman" w:hAnsi="Consolas" w:cs="Times New Roman"/>
+          <w:color w:val="F286C4"/>
+          <w:sz w:val="21"/>
+          <w:szCs w:val="21"/>
+          <w:lang w:eastAsia="pt-BR"/>
+        </w:rPr>
+        <w:t>span</w:t>
+      </w:r>
+      <w:proofErr w:type="spellEnd"/>
+      <w:r>
+        <w:rPr>
+          <w:rFonts w:ascii="Consolas" w:eastAsia="Times New Roman" w:hAnsi="Consolas" w:cs="Times New Roman"/>
+          <w:color w:val="F6F6F4"/>
+          <w:sz w:val="21"/>
+          <w:szCs w:val="21"/>
+          <w:lang w:eastAsia="pt-BR"/>
+        </w:rPr>
+        <w:t>&gt;&lt;</w:t>
+      </w:r>
+      <w:proofErr w:type="spellStart"/>
+      <w:r>
+        <w:rPr>
+          <w:rFonts w:ascii="Consolas" w:eastAsia="Times New Roman" w:hAnsi="Consolas" w:cs="Times New Roman"/>
+          <w:color w:val="F286C4"/>
+          <w:sz w:val="21"/>
+          <w:szCs w:val="21"/>
+          <w:lang w:eastAsia="pt-BR"/>
+        </w:rPr>
+        <w:t>br</w:t>
+      </w:r>
+      <w:proofErr w:type="spellEnd"/>
+      <w:r>
+        <w:rPr>
+          <w:rFonts w:ascii="Consolas" w:eastAsia="Times New Roman" w:hAnsi="Consolas" w:cs="Times New Roman"/>
+          <w:color w:val="F6F6F4"/>
+          <w:sz w:val="21"/>
+          <w:szCs w:val="21"/>
+          <w:lang w:eastAsia="pt-BR"/>
+        </w:rPr>
+        <w:t>&gt;</w:t>
+      </w:r>
+    </w:p>
+    <w:p>
+      <w:pPr>
+        <w:pStyle w:val="PargrafodaLista"/>
+        <w:numPr>
+          <w:ilvl w:val="0"/>
+          <w:numId w:val="1"/>
+        </w:numPr>
+        <w:shd w:val="clear" w:color="auto" w:fill="282A36"/>
+        <w:spacing w:after="0" w:line="285" w:lineRule="atLeast"/>
+        <w:jc w:val="left"/>
+        <w:rPr>
+          <w:rFonts w:ascii="Consolas" w:eastAsia="Times New Roman" w:hAnsi="Consolas" w:cs="Times New Roman"/>
+          <w:color w:val="F6F6F4"/>
+          <w:sz w:val="21"/>
+          <w:szCs w:val="21"/>
+          <w:lang w:eastAsia="pt-BR"/>
+        </w:rPr>
+      </w:pPr>
+      <w:r>
+        <w:rPr>
+          <w:rFonts w:ascii="Consolas" w:eastAsia="Times New Roman" w:hAnsi="Consolas" w:cs="Times New Roman"/>
+          <w:color w:val="F6F6F4"/>
+          <w:sz w:val="21"/>
+          <w:szCs w:val="21"/>
+          <w:lang w:eastAsia="pt-BR"/>
+        </w:rPr>
+        <w:t>            &lt;/</w:t>
+      </w:r>
+      <w:r>
+        <w:rPr>
+          <w:rFonts w:ascii="Consolas" w:eastAsia="Times New Roman" w:hAnsi="Consolas" w:cs="Times New Roman"/>
+          <w:color w:val="F286C4"/>
+          <w:sz w:val="21"/>
+          <w:szCs w:val="21"/>
+          <w:lang w:eastAsia="pt-BR"/>
+        </w:rPr>
+        <w:t>b-</w:t>
+      </w:r>
+      <w:proofErr w:type="spellStart"/>
+      <w:r>
+        <w:rPr>
+          <w:rFonts w:ascii="Consolas" w:eastAsia="Times New Roman" w:hAnsi="Consolas" w:cs="Times New Roman"/>
+          <w:color w:val="F286C4"/>
+          <w:sz w:val="21"/>
+          <w:szCs w:val="21"/>
+          <w:lang w:eastAsia="pt-BR"/>
+        </w:rPr>
+        <w:t>list</w:t>
+      </w:r>
+      <w:proofErr w:type="spellEnd"/>
+      <w:r>
+        <w:rPr>
+          <w:rFonts w:ascii="Consolas" w:eastAsia="Times New Roman" w:hAnsi="Consolas" w:cs="Times New Roman"/>
+          <w:color w:val="F286C4"/>
+          <w:sz w:val="21"/>
+          <w:szCs w:val="21"/>
+          <w:lang w:eastAsia="pt-BR"/>
+        </w:rPr>
+        <w:t>-</w:t>
+      </w:r>
+      <w:proofErr w:type="spellStart"/>
+      <w:r>
+        <w:rPr>
+          <w:rFonts w:ascii="Consolas" w:eastAsia="Times New Roman" w:hAnsi="Consolas" w:cs="Times New Roman"/>
+          <w:color w:val="F286C4"/>
+          <w:sz w:val="21"/>
+          <w:szCs w:val="21"/>
+          <w:lang w:eastAsia="pt-BR"/>
+        </w:rPr>
+        <w:t>group</w:t>
+      </w:r>
+      <w:proofErr w:type="spellEnd"/>
+      <w:r>
+        <w:rPr>
+          <w:rFonts w:ascii="Consolas" w:eastAsia="Times New Roman" w:hAnsi="Consolas" w:cs="Times New Roman"/>
+          <w:color w:val="F286C4"/>
+          <w:sz w:val="21"/>
+          <w:szCs w:val="21"/>
+          <w:lang w:eastAsia="pt-BR"/>
+        </w:rPr>
+        <w:t>-item</w:t>
+      </w:r>
+      <w:r>
+        <w:rPr>
+          <w:rFonts w:ascii="Consolas" w:eastAsia="Times New Roman" w:hAnsi="Consolas" w:cs="Times New Roman"/>
+          <w:color w:val="F6F6F4"/>
+          <w:sz w:val="21"/>
+          <w:szCs w:val="21"/>
+          <w:lang w:eastAsia="pt-BR"/>
+        </w:rPr>
+        <w:t>&gt;</w:t>
+      </w:r>
+    </w:p>
+    <w:p>
+      <w:pPr>
+        <w:pStyle w:val="PargrafodaLista"/>
+        <w:numPr>
+          <w:ilvl w:val="0"/>
+          <w:numId w:val="1"/>
+        </w:numPr>
+        <w:shd w:val="clear" w:color="auto" w:fill="282A36"/>
+        <w:spacing w:after="0" w:line="285" w:lineRule="atLeast"/>
+        <w:jc w:val="left"/>
+        <w:rPr>
+          <w:rFonts w:ascii="Consolas" w:eastAsia="Times New Roman" w:hAnsi="Consolas" w:cs="Times New Roman"/>
+          <w:color w:val="F6F6F4"/>
+          <w:sz w:val="21"/>
+          <w:szCs w:val="21"/>
+          <w:lang w:eastAsia="pt-BR"/>
+        </w:rPr>
+      </w:pPr>
+      <w:r>
+        <w:rPr>
+          <w:rFonts w:ascii="Consolas" w:eastAsia="Times New Roman" w:hAnsi="Consolas" w:cs="Times New Roman"/>
+          <w:color w:val="F6F6F4"/>
+          <w:sz w:val="21"/>
+          <w:szCs w:val="21"/>
+          <w:lang w:eastAsia="pt-BR"/>
+        </w:rPr>
+        <w:lastRenderedPageBreak/>
+        <w:t>        &lt;/</w:t>
+      </w:r>
+      <w:r>
+        <w:rPr>
+          <w:rFonts w:ascii="Consolas" w:eastAsia="Times New Roman" w:hAnsi="Consolas" w:cs="Times New Roman"/>
+          <w:color w:val="F286C4"/>
+          <w:sz w:val="21"/>
+          <w:szCs w:val="21"/>
+          <w:lang w:eastAsia="pt-BR"/>
+        </w:rPr>
+        <w:t>b-</w:t>
+      </w:r>
+      <w:proofErr w:type="spellStart"/>
+      <w:r>
+        <w:rPr>
+          <w:rFonts w:ascii="Consolas" w:eastAsia="Times New Roman" w:hAnsi="Consolas" w:cs="Times New Roman"/>
+          <w:color w:val="F286C4"/>
+          <w:sz w:val="21"/>
+          <w:szCs w:val="21"/>
+          <w:lang w:eastAsia="pt-BR"/>
+        </w:rPr>
+        <w:t>list</w:t>
+      </w:r>
+      <w:proofErr w:type="spellEnd"/>
+      <w:r>
+        <w:rPr>
+          <w:rFonts w:ascii="Consolas" w:eastAsia="Times New Roman" w:hAnsi="Consolas" w:cs="Times New Roman"/>
+          <w:color w:val="F286C4"/>
+          <w:sz w:val="21"/>
+          <w:szCs w:val="21"/>
+          <w:lang w:eastAsia="pt-BR"/>
+        </w:rPr>
+        <w:t>-</w:t>
+      </w:r>
+      <w:proofErr w:type="spellStart"/>
+      <w:r>
+        <w:rPr>
+          <w:rFonts w:ascii="Consolas" w:eastAsia="Times New Roman" w:hAnsi="Consolas" w:cs="Times New Roman"/>
+          <w:color w:val="F286C4"/>
+          <w:sz w:val="21"/>
+          <w:szCs w:val="21"/>
+          <w:lang w:eastAsia="pt-BR"/>
+        </w:rPr>
+        <w:t>group</w:t>
+      </w:r>
+      <w:proofErr w:type="spellEnd"/>
+      <w:r>
+        <w:rPr>
+          <w:rFonts w:ascii="Consolas" w:eastAsia="Times New Roman" w:hAnsi="Consolas" w:cs="Times New Roman"/>
+          <w:color w:val="F6F6F4"/>
+          <w:sz w:val="21"/>
+          <w:szCs w:val="21"/>
+          <w:lang w:eastAsia="pt-BR"/>
+        </w:rPr>
+        <w:t>&gt;</w:t>
       </w:r>
     </w:p>
     <w:p>

</xml_diff>

<commit_message>
Criando um interceptor de requisição
</commit_message>
<xml_diff>
--- a/Conectando com Servidor via HTTP.docx
+++ b/Conectando com Servidor via HTTP.docx
@@ -7038,6 +7038,7 @@
       <w:r>
         <w:rPr>
           <w:rFonts w:ascii="Consolas" w:hAnsi="Consolas"/>
+          <w:noProof/>
           <w:sz w:val="24"/>
           <w:szCs w:val="24"/>
         </w:rPr>
@@ -10636,6 +10637,1679 @@
           <w:lang w:eastAsia="pt-BR"/>
         </w:rPr>
         <w:t>&gt;</w:t>
+      </w:r>
+    </w:p>
+    <w:p>
+      <w:pPr>
+        <w:ind w:left="0" w:firstLine="340"/>
+        <w:rPr>
+          <w:rFonts w:ascii="Consolas" w:hAnsi="Consolas"/>
+          <w:sz w:val="24"/>
+          <w:szCs w:val="24"/>
+        </w:rPr>
+      </w:pPr>
+    </w:p>
+    <w:p>
+      <w:pPr>
+        <w:pStyle w:val="PargrafodaLista"/>
+        <w:ind w:left="1060" w:firstLine="0"/>
+        <w:rPr>
+          <w:rFonts w:ascii="Consolas" w:hAnsi="Consolas"/>
+          <w:b/>
+          <w:bCs/>
+          <w:sz w:val="28"/>
+          <w:szCs w:val="28"/>
+        </w:rPr>
+      </w:pPr>
+      <w:r>
+        <w:rPr>
+          <w:rFonts w:ascii="Consolas" w:hAnsi="Consolas"/>
+          <w:b/>
+          <w:bCs/>
+          <w:sz w:val="28"/>
+          <w:szCs w:val="28"/>
+        </w:rPr>
+        <w:t xml:space="preserve">Aula 242 – Acessando o </w:t>
+      </w:r>
+      <w:proofErr w:type="spellStart"/>
+      <w:r>
+        <w:rPr>
+          <w:rFonts w:ascii="Consolas" w:hAnsi="Consolas"/>
+          <w:b/>
+          <w:bCs/>
+          <w:sz w:val="28"/>
+          <w:szCs w:val="28"/>
+        </w:rPr>
+        <w:t>Axios</w:t>
+      </w:r>
+      <w:proofErr w:type="spellEnd"/>
+      <w:r>
+        <w:rPr>
+          <w:rFonts w:ascii="Consolas" w:hAnsi="Consolas"/>
+          <w:b/>
+          <w:bCs/>
+          <w:sz w:val="28"/>
+          <w:szCs w:val="28"/>
+        </w:rPr>
+        <w:t xml:space="preserve"> localmente</w:t>
+      </w:r>
+    </w:p>
+    <w:p>
+      <w:pPr>
+        <w:pStyle w:val="PargrafodaLista"/>
+        <w:numPr>
+          <w:ilvl w:val="0"/>
+          <w:numId w:val="1"/>
+        </w:numPr>
+        <w:rPr>
+          <w:rFonts w:ascii="Consolas" w:hAnsi="Consolas"/>
+          <w:sz w:val="24"/>
+          <w:szCs w:val="24"/>
+        </w:rPr>
+      </w:pPr>
+      <w:r>
+        <w:rPr>
+          <w:rFonts w:ascii="Consolas" w:hAnsi="Consolas"/>
+          <w:sz w:val="24"/>
+          <w:szCs w:val="24"/>
+        </w:rPr>
+        <w:t xml:space="preserve">Para acessar o </w:t>
+      </w:r>
+      <w:proofErr w:type="spellStart"/>
+      <w:r>
+        <w:rPr>
+          <w:rFonts w:ascii="Consolas" w:hAnsi="Consolas"/>
+          <w:sz w:val="24"/>
+          <w:szCs w:val="24"/>
+        </w:rPr>
+        <w:t>axios</w:t>
+      </w:r>
+      <w:proofErr w:type="spellEnd"/>
+      <w:r>
+        <w:rPr>
+          <w:rFonts w:ascii="Consolas" w:hAnsi="Consolas"/>
+          <w:sz w:val="24"/>
+          <w:szCs w:val="24"/>
+        </w:rPr>
+        <w:t xml:space="preserve"> localmente, basta realizar a importação do </w:t>
+      </w:r>
+      <w:proofErr w:type="spellStart"/>
+      <w:r>
+        <w:rPr>
+          <w:rFonts w:ascii="Consolas" w:hAnsi="Consolas"/>
+          <w:sz w:val="24"/>
+          <w:szCs w:val="24"/>
+        </w:rPr>
+        <w:t>axios</w:t>
+      </w:r>
+      <w:proofErr w:type="spellEnd"/>
+      <w:r>
+        <w:rPr>
+          <w:rFonts w:ascii="Consolas" w:hAnsi="Consolas"/>
+          <w:sz w:val="24"/>
+          <w:szCs w:val="24"/>
+        </w:rPr>
+        <w:t xml:space="preserve"> para o arquivo app.js</w:t>
+      </w:r>
+    </w:p>
+    <w:p>
+      <w:pPr>
+        <w:pStyle w:val="PargrafodaLista"/>
+        <w:numPr>
+          <w:ilvl w:val="0"/>
+          <w:numId w:val="1"/>
+        </w:numPr>
+        <w:rPr>
+          <w:rFonts w:ascii="Consolas" w:hAnsi="Consolas"/>
+          <w:sz w:val="24"/>
+          <w:szCs w:val="24"/>
+        </w:rPr>
+      </w:pPr>
+      <w:r>
+        <w:rPr>
+          <w:rFonts w:ascii="Consolas" w:hAnsi="Consolas"/>
+          <w:sz w:val="24"/>
+          <w:szCs w:val="24"/>
+        </w:rPr>
+        <w:t xml:space="preserve">E utilizar o </w:t>
+      </w:r>
+      <w:proofErr w:type="spellStart"/>
+      <w:r>
+        <w:rPr>
+          <w:rFonts w:ascii="Consolas" w:hAnsi="Consolas"/>
+          <w:sz w:val="24"/>
+          <w:szCs w:val="24"/>
+        </w:rPr>
+        <w:t>axios</w:t>
+      </w:r>
+      <w:proofErr w:type="spellEnd"/>
+      <w:r>
+        <w:rPr>
+          <w:rFonts w:ascii="Consolas" w:hAnsi="Consolas"/>
+          <w:sz w:val="24"/>
+          <w:szCs w:val="24"/>
+        </w:rPr>
+        <w:t xml:space="preserve"> nas requisições, porém será necessário passar a </w:t>
+      </w:r>
+      <w:proofErr w:type="spellStart"/>
+      <w:r>
+        <w:rPr>
+          <w:rFonts w:ascii="Consolas" w:hAnsi="Consolas"/>
+          <w:sz w:val="24"/>
+          <w:szCs w:val="24"/>
+        </w:rPr>
+        <w:t>url</w:t>
+      </w:r>
+      <w:proofErr w:type="spellEnd"/>
+      <w:r>
+        <w:rPr>
+          <w:rFonts w:ascii="Consolas" w:hAnsi="Consolas"/>
+          <w:sz w:val="24"/>
+          <w:szCs w:val="24"/>
+        </w:rPr>
+        <w:t xml:space="preserve"> completa do banco de dados para funcionar.</w:t>
+      </w:r>
+    </w:p>
+    <w:p>
+      <w:pPr>
+        <w:pStyle w:val="PargrafodaLista"/>
+        <w:numPr>
+          <w:ilvl w:val="0"/>
+          <w:numId w:val="1"/>
+        </w:numPr>
+        <w:shd w:val="clear" w:color="auto" w:fill="282A36"/>
+        <w:spacing w:after="0" w:line="285" w:lineRule="atLeast"/>
+        <w:jc w:val="left"/>
+        <w:rPr>
+          <w:rFonts w:ascii="Consolas" w:eastAsia="Times New Roman" w:hAnsi="Consolas" w:cs="Times New Roman"/>
+          <w:color w:val="F6F6F4"/>
+          <w:sz w:val="21"/>
+          <w:szCs w:val="21"/>
+          <w:lang w:eastAsia="pt-BR"/>
+        </w:rPr>
+      </w:pPr>
+      <w:proofErr w:type="spellStart"/>
+      <w:r>
+        <w:rPr>
+          <w:rFonts w:ascii="Consolas" w:eastAsia="Times New Roman" w:hAnsi="Consolas" w:cs="Times New Roman"/>
+          <w:color w:val="F286C4"/>
+          <w:sz w:val="21"/>
+          <w:szCs w:val="21"/>
+          <w:lang w:eastAsia="pt-BR"/>
+        </w:rPr>
+        <w:t>import</w:t>
+      </w:r>
+      <w:proofErr w:type="spellEnd"/>
+      <w:r>
+        <w:rPr>
+          <w:rFonts w:ascii="Consolas" w:eastAsia="Times New Roman" w:hAnsi="Consolas" w:cs="Times New Roman"/>
+          <w:color w:val="F6F6F4"/>
+          <w:sz w:val="21"/>
+          <w:szCs w:val="21"/>
+          <w:lang w:eastAsia="pt-BR"/>
+        </w:rPr>
+        <w:t xml:space="preserve"> </w:t>
+      </w:r>
+      <w:proofErr w:type="spellStart"/>
+      <w:r>
+        <w:rPr>
+          <w:rFonts w:ascii="Consolas" w:eastAsia="Times New Roman" w:hAnsi="Consolas" w:cs="Times New Roman"/>
+          <w:color w:val="F6F6F4"/>
+          <w:sz w:val="21"/>
+          <w:szCs w:val="21"/>
+          <w:lang w:eastAsia="pt-BR"/>
+        </w:rPr>
+        <w:t>axios</w:t>
+      </w:r>
+      <w:proofErr w:type="spellEnd"/>
+      <w:r>
+        <w:rPr>
+          <w:rFonts w:ascii="Consolas" w:eastAsia="Times New Roman" w:hAnsi="Consolas" w:cs="Times New Roman"/>
+          <w:color w:val="F6F6F4"/>
+          <w:sz w:val="21"/>
+          <w:szCs w:val="21"/>
+          <w:lang w:eastAsia="pt-BR"/>
+        </w:rPr>
+        <w:t xml:space="preserve"> </w:t>
+      </w:r>
+      <w:proofErr w:type="spellStart"/>
+      <w:r>
+        <w:rPr>
+          <w:rFonts w:ascii="Consolas" w:eastAsia="Times New Roman" w:hAnsi="Consolas" w:cs="Times New Roman"/>
+          <w:color w:val="F286C4"/>
+          <w:sz w:val="21"/>
+          <w:szCs w:val="21"/>
+          <w:lang w:eastAsia="pt-BR"/>
+        </w:rPr>
+        <w:t>from</w:t>
+      </w:r>
+      <w:proofErr w:type="spellEnd"/>
+      <w:r>
+        <w:rPr>
+          <w:rFonts w:ascii="Consolas" w:eastAsia="Times New Roman" w:hAnsi="Consolas" w:cs="Times New Roman"/>
+          <w:color w:val="F6F6F4"/>
+          <w:sz w:val="21"/>
+          <w:szCs w:val="21"/>
+          <w:lang w:eastAsia="pt-BR"/>
+        </w:rPr>
+        <w:t xml:space="preserve"> </w:t>
+      </w:r>
+      <w:r>
+        <w:rPr>
+          <w:rFonts w:ascii="Consolas" w:eastAsia="Times New Roman" w:hAnsi="Consolas" w:cs="Times New Roman"/>
+          <w:color w:val="DEE492"/>
+          <w:sz w:val="21"/>
+          <w:szCs w:val="21"/>
+          <w:lang w:eastAsia="pt-BR"/>
+        </w:rPr>
+        <w:t>'</w:t>
+      </w:r>
+      <w:proofErr w:type="spellStart"/>
+      <w:r>
+        <w:rPr>
+          <w:rFonts w:ascii="Consolas" w:eastAsia="Times New Roman" w:hAnsi="Consolas" w:cs="Times New Roman"/>
+          <w:color w:val="E7EE98"/>
+          <w:sz w:val="21"/>
+          <w:szCs w:val="21"/>
+          <w:lang w:eastAsia="pt-BR"/>
+        </w:rPr>
+        <w:t>axios</w:t>
+      </w:r>
+      <w:proofErr w:type="spellEnd"/>
+      <w:r>
+        <w:rPr>
+          <w:rFonts w:ascii="Consolas" w:eastAsia="Times New Roman" w:hAnsi="Consolas" w:cs="Times New Roman"/>
+          <w:color w:val="DEE492"/>
+          <w:sz w:val="21"/>
+          <w:szCs w:val="21"/>
+          <w:lang w:eastAsia="pt-BR"/>
+        </w:rPr>
+        <w:t>'</w:t>
+      </w:r>
+    </w:p>
+    <w:p>
+      <w:pPr>
+        <w:pStyle w:val="PargrafodaLista"/>
+        <w:numPr>
+          <w:ilvl w:val="0"/>
+          <w:numId w:val="1"/>
+        </w:numPr>
+        <w:rPr>
+          <w:rFonts w:ascii="Consolas" w:hAnsi="Consolas"/>
+          <w:sz w:val="24"/>
+          <w:szCs w:val="24"/>
+        </w:rPr>
+      </w:pPr>
+    </w:p>
+    <w:p>
+      <w:pPr>
+        <w:pStyle w:val="PargrafodaLista"/>
+        <w:numPr>
+          <w:ilvl w:val="0"/>
+          <w:numId w:val="1"/>
+        </w:numPr>
+        <w:shd w:val="clear" w:color="auto" w:fill="282A36"/>
+        <w:spacing w:after="0" w:line="285" w:lineRule="atLeast"/>
+        <w:jc w:val="left"/>
+        <w:rPr>
+          <w:rFonts w:ascii="Consolas" w:eastAsia="Times New Roman" w:hAnsi="Consolas" w:cs="Times New Roman"/>
+          <w:color w:val="F6F6F4"/>
+          <w:sz w:val="21"/>
+          <w:szCs w:val="21"/>
+          <w:lang w:eastAsia="pt-BR"/>
+        </w:rPr>
+      </w:pPr>
+      <w:r>
+        <w:rPr>
+          <w:rFonts w:ascii="Consolas" w:eastAsia="Times New Roman" w:hAnsi="Consolas" w:cs="Times New Roman"/>
+          <w:color w:val="7B7F8B"/>
+          <w:sz w:val="21"/>
+          <w:szCs w:val="21"/>
+          <w:lang w:eastAsia="pt-BR"/>
+        </w:rPr>
+        <w:t>//AXIOS LOCALMENTE</w:t>
+      </w:r>
+    </w:p>
+    <w:p>
+      <w:pPr>
+        <w:pStyle w:val="PargrafodaLista"/>
+        <w:numPr>
+          <w:ilvl w:val="0"/>
+          <w:numId w:val="1"/>
+        </w:numPr>
+        <w:shd w:val="clear" w:color="auto" w:fill="282A36"/>
+        <w:spacing w:after="0" w:line="285" w:lineRule="atLeast"/>
+        <w:jc w:val="left"/>
+        <w:rPr>
+          <w:rFonts w:ascii="Consolas" w:eastAsia="Times New Roman" w:hAnsi="Consolas" w:cs="Times New Roman"/>
+          <w:color w:val="F6F6F4"/>
+          <w:sz w:val="21"/>
+          <w:szCs w:val="21"/>
+          <w:lang w:eastAsia="pt-BR"/>
+        </w:rPr>
+      </w:pPr>
+      <w:r>
+        <w:rPr>
+          <w:rFonts w:ascii="Consolas" w:eastAsia="Times New Roman" w:hAnsi="Consolas" w:cs="Times New Roman"/>
+          <w:color w:val="F6F6F4"/>
+          <w:sz w:val="21"/>
+          <w:szCs w:val="21"/>
+          <w:lang w:eastAsia="pt-BR"/>
+        </w:rPr>
+        <w:t xml:space="preserve">            </w:t>
+      </w:r>
+      <w:proofErr w:type="gramStart"/>
+      <w:r>
+        <w:rPr>
+          <w:rFonts w:ascii="Consolas" w:eastAsia="Times New Roman" w:hAnsi="Consolas" w:cs="Times New Roman"/>
+          <w:color w:val="BF9EEE"/>
+          <w:sz w:val="21"/>
+          <w:szCs w:val="21"/>
+          <w:lang w:eastAsia="pt-BR"/>
+        </w:rPr>
+        <w:t>axios</w:t>
+      </w:r>
+      <w:r>
+        <w:rPr>
+          <w:rFonts w:ascii="Consolas" w:eastAsia="Times New Roman" w:hAnsi="Consolas" w:cs="Times New Roman"/>
+          <w:color w:val="F6F6F4"/>
+          <w:sz w:val="21"/>
+          <w:szCs w:val="21"/>
+          <w:lang w:eastAsia="pt-BR"/>
+        </w:rPr>
+        <w:t>.</w:t>
+      </w:r>
+      <w:r>
+        <w:rPr>
+          <w:rFonts w:ascii="Consolas" w:eastAsia="Times New Roman" w:hAnsi="Consolas" w:cs="Times New Roman"/>
+          <w:color w:val="62E884"/>
+          <w:sz w:val="21"/>
+          <w:szCs w:val="21"/>
+          <w:lang w:eastAsia="pt-BR"/>
+        </w:rPr>
+        <w:t>get</w:t>
+      </w:r>
+      <w:r>
+        <w:rPr>
+          <w:rFonts w:ascii="Consolas" w:eastAsia="Times New Roman" w:hAnsi="Consolas" w:cs="Times New Roman"/>
+          <w:color w:val="F6F6F4"/>
+          <w:sz w:val="21"/>
+          <w:szCs w:val="21"/>
+          <w:lang w:eastAsia="pt-BR"/>
+        </w:rPr>
+        <w:t>(</w:t>
+      </w:r>
+      <w:proofErr w:type="gramEnd"/>
+      <w:r>
+        <w:rPr>
+          <w:rFonts w:ascii="Consolas" w:eastAsia="Times New Roman" w:hAnsi="Consolas" w:cs="Times New Roman"/>
+          <w:color w:val="DEE492"/>
+          <w:sz w:val="21"/>
+          <w:szCs w:val="21"/>
+          <w:lang w:eastAsia="pt-BR"/>
+        </w:rPr>
+        <w:t>'</w:t>
+      </w:r>
+      <w:r>
+        <w:rPr>
+          <w:rFonts w:ascii="Consolas" w:eastAsia="Times New Roman" w:hAnsi="Consolas" w:cs="Times New Roman"/>
+          <w:color w:val="E7EE98"/>
+          <w:sz w:val="21"/>
+          <w:szCs w:val="21"/>
+          <w:lang w:eastAsia="pt-BR"/>
+        </w:rPr>
+        <w:t>https://curso-vue-4e8bd-default-rtdb.firebaseio.com/usuarios.json</w:t>
+      </w:r>
+      <w:r>
+        <w:rPr>
+          <w:rFonts w:ascii="Consolas" w:eastAsia="Times New Roman" w:hAnsi="Consolas" w:cs="Times New Roman"/>
+          <w:color w:val="DEE492"/>
+          <w:sz w:val="21"/>
+          <w:szCs w:val="21"/>
+          <w:lang w:eastAsia="pt-BR"/>
+        </w:rPr>
+        <w:t>'</w:t>
+      </w:r>
+      <w:r>
+        <w:rPr>
+          <w:rFonts w:ascii="Consolas" w:eastAsia="Times New Roman" w:hAnsi="Consolas" w:cs="Times New Roman"/>
+          <w:color w:val="F6F6F4"/>
+          <w:sz w:val="21"/>
+          <w:szCs w:val="21"/>
+          <w:lang w:eastAsia="pt-BR"/>
+        </w:rPr>
+        <w:t>).</w:t>
+      </w:r>
+      <w:r>
+        <w:rPr>
+          <w:rFonts w:ascii="Consolas" w:eastAsia="Times New Roman" w:hAnsi="Consolas" w:cs="Times New Roman"/>
+          <w:color w:val="62E884"/>
+          <w:sz w:val="21"/>
+          <w:szCs w:val="21"/>
+          <w:lang w:eastAsia="pt-BR"/>
+        </w:rPr>
+        <w:t>then</w:t>
+      </w:r>
+      <w:r>
+        <w:rPr>
+          <w:rFonts w:ascii="Consolas" w:eastAsia="Times New Roman" w:hAnsi="Consolas" w:cs="Times New Roman"/>
+          <w:color w:val="F6F6F4"/>
+          <w:sz w:val="21"/>
+          <w:szCs w:val="21"/>
+          <w:lang w:eastAsia="pt-BR"/>
+        </w:rPr>
+        <w:t>(</w:t>
+      </w:r>
+      <w:r>
+        <w:rPr>
+          <w:rFonts w:ascii="Consolas" w:eastAsia="Times New Roman" w:hAnsi="Consolas" w:cs="Times New Roman"/>
+          <w:i/>
+          <w:iCs/>
+          <w:color w:val="FFB86C"/>
+          <w:sz w:val="21"/>
+          <w:szCs w:val="21"/>
+          <w:lang w:eastAsia="pt-BR"/>
+        </w:rPr>
+        <w:t>resp</w:t>
+      </w:r>
+      <w:r>
+        <w:rPr>
+          <w:rFonts w:ascii="Consolas" w:eastAsia="Times New Roman" w:hAnsi="Consolas" w:cs="Times New Roman"/>
+          <w:color w:val="F6F6F4"/>
+          <w:sz w:val="21"/>
+          <w:szCs w:val="21"/>
+          <w:lang w:eastAsia="pt-BR"/>
+        </w:rPr>
+        <w:t xml:space="preserve"> </w:t>
+      </w:r>
+      <w:r>
+        <w:rPr>
+          <w:rFonts w:ascii="Consolas" w:eastAsia="Times New Roman" w:hAnsi="Consolas" w:cs="Times New Roman"/>
+          <w:color w:val="F286C4"/>
+          <w:sz w:val="21"/>
+          <w:szCs w:val="21"/>
+          <w:lang w:eastAsia="pt-BR"/>
+        </w:rPr>
+        <w:t>=&gt;</w:t>
+      </w:r>
+      <w:r>
+        <w:rPr>
+          <w:rFonts w:ascii="Consolas" w:eastAsia="Times New Roman" w:hAnsi="Consolas" w:cs="Times New Roman"/>
+          <w:color w:val="F6F6F4"/>
+          <w:sz w:val="21"/>
+          <w:szCs w:val="21"/>
+          <w:lang w:eastAsia="pt-BR"/>
+        </w:rPr>
+        <w:t xml:space="preserve"> {</w:t>
+      </w:r>
+    </w:p>
+    <w:p>
+      <w:pPr>
+        <w:pStyle w:val="PargrafodaLista"/>
+        <w:numPr>
+          <w:ilvl w:val="0"/>
+          <w:numId w:val="1"/>
+        </w:numPr>
+        <w:shd w:val="clear" w:color="auto" w:fill="282A36"/>
+        <w:spacing w:after="0" w:line="285" w:lineRule="atLeast"/>
+        <w:jc w:val="left"/>
+        <w:rPr>
+          <w:rFonts w:ascii="Consolas" w:eastAsia="Times New Roman" w:hAnsi="Consolas" w:cs="Times New Roman"/>
+          <w:color w:val="F6F6F4"/>
+          <w:sz w:val="21"/>
+          <w:szCs w:val="21"/>
+          <w:lang w:eastAsia="pt-BR"/>
+        </w:rPr>
+      </w:pPr>
+      <w:r>
+        <w:rPr>
+          <w:rFonts w:ascii="Consolas" w:eastAsia="Times New Roman" w:hAnsi="Consolas" w:cs="Times New Roman"/>
+          <w:color w:val="F6F6F4"/>
+          <w:sz w:val="21"/>
+          <w:szCs w:val="21"/>
+          <w:lang w:eastAsia="pt-BR"/>
+        </w:rPr>
+        <w:t xml:space="preserve">                </w:t>
+      </w:r>
+      <w:proofErr w:type="spellStart"/>
+      <w:proofErr w:type="gramStart"/>
+      <w:r>
+        <w:rPr>
+          <w:rFonts w:ascii="Consolas" w:eastAsia="Times New Roman" w:hAnsi="Consolas" w:cs="Times New Roman"/>
+          <w:i/>
+          <w:iCs/>
+          <w:color w:val="BF9EEE"/>
+          <w:sz w:val="21"/>
+          <w:szCs w:val="21"/>
+          <w:lang w:eastAsia="pt-BR"/>
+        </w:rPr>
+        <w:t>this</w:t>
+      </w:r>
+      <w:r>
+        <w:rPr>
+          <w:rFonts w:ascii="Consolas" w:eastAsia="Times New Roman" w:hAnsi="Consolas" w:cs="Times New Roman"/>
+          <w:color w:val="F6F6F4"/>
+          <w:sz w:val="21"/>
+          <w:szCs w:val="21"/>
+          <w:lang w:eastAsia="pt-BR"/>
+        </w:rPr>
+        <w:t>.usuarios</w:t>
+      </w:r>
+      <w:proofErr w:type="spellEnd"/>
+      <w:proofErr w:type="gramEnd"/>
+      <w:r>
+        <w:rPr>
+          <w:rFonts w:ascii="Consolas" w:eastAsia="Times New Roman" w:hAnsi="Consolas" w:cs="Times New Roman"/>
+          <w:color w:val="F6F6F4"/>
+          <w:sz w:val="21"/>
+          <w:szCs w:val="21"/>
+          <w:lang w:eastAsia="pt-BR"/>
+        </w:rPr>
+        <w:t xml:space="preserve"> </w:t>
+      </w:r>
+      <w:r>
+        <w:rPr>
+          <w:rFonts w:ascii="Consolas" w:eastAsia="Times New Roman" w:hAnsi="Consolas" w:cs="Times New Roman"/>
+          <w:color w:val="F286C4"/>
+          <w:sz w:val="21"/>
+          <w:szCs w:val="21"/>
+          <w:lang w:eastAsia="pt-BR"/>
+        </w:rPr>
+        <w:t>=</w:t>
+      </w:r>
+      <w:r>
+        <w:rPr>
+          <w:rFonts w:ascii="Consolas" w:eastAsia="Times New Roman" w:hAnsi="Consolas" w:cs="Times New Roman"/>
+          <w:color w:val="F6F6F4"/>
+          <w:sz w:val="21"/>
+          <w:szCs w:val="21"/>
+          <w:lang w:eastAsia="pt-BR"/>
+        </w:rPr>
+        <w:t xml:space="preserve"> </w:t>
+      </w:r>
+      <w:proofErr w:type="spellStart"/>
+      <w:r>
+        <w:rPr>
+          <w:rFonts w:ascii="Consolas" w:eastAsia="Times New Roman" w:hAnsi="Consolas" w:cs="Times New Roman"/>
+          <w:i/>
+          <w:iCs/>
+          <w:color w:val="FFB86C"/>
+          <w:sz w:val="21"/>
+          <w:szCs w:val="21"/>
+          <w:lang w:eastAsia="pt-BR"/>
+        </w:rPr>
+        <w:t>resp</w:t>
+      </w:r>
+      <w:r>
+        <w:rPr>
+          <w:rFonts w:ascii="Consolas" w:eastAsia="Times New Roman" w:hAnsi="Consolas" w:cs="Times New Roman"/>
+          <w:color w:val="F6F6F4"/>
+          <w:sz w:val="21"/>
+          <w:szCs w:val="21"/>
+          <w:lang w:eastAsia="pt-BR"/>
+        </w:rPr>
+        <w:t>.data</w:t>
+      </w:r>
+      <w:proofErr w:type="spellEnd"/>
+      <w:r>
+        <w:rPr>
+          <w:rFonts w:ascii="Consolas" w:eastAsia="Times New Roman" w:hAnsi="Consolas" w:cs="Times New Roman"/>
+          <w:color w:val="F6F6F4"/>
+          <w:sz w:val="21"/>
+          <w:szCs w:val="21"/>
+          <w:lang w:eastAsia="pt-BR"/>
+        </w:rPr>
+        <w:t xml:space="preserve"> </w:t>
+      </w:r>
+    </w:p>
+    <w:p>
+      <w:pPr>
+        <w:pStyle w:val="PargrafodaLista"/>
+        <w:numPr>
+          <w:ilvl w:val="0"/>
+          <w:numId w:val="1"/>
+        </w:numPr>
+        <w:shd w:val="clear" w:color="auto" w:fill="282A36"/>
+        <w:spacing w:after="0" w:line="285" w:lineRule="atLeast"/>
+        <w:jc w:val="left"/>
+        <w:rPr>
+          <w:rFonts w:ascii="Consolas" w:eastAsia="Times New Roman" w:hAnsi="Consolas" w:cs="Times New Roman"/>
+          <w:color w:val="F6F6F4"/>
+          <w:sz w:val="21"/>
+          <w:szCs w:val="21"/>
+          <w:lang w:eastAsia="pt-BR"/>
+        </w:rPr>
+      </w:pPr>
+      <w:r>
+        <w:rPr>
+          <w:rFonts w:ascii="Consolas" w:eastAsia="Times New Roman" w:hAnsi="Consolas" w:cs="Times New Roman"/>
+          <w:color w:val="F6F6F4"/>
+          <w:sz w:val="21"/>
+          <w:szCs w:val="21"/>
+          <w:lang w:eastAsia="pt-BR"/>
+        </w:rPr>
+        <w:t xml:space="preserve">                </w:t>
+      </w:r>
+      <w:r>
+        <w:rPr>
+          <w:rFonts w:ascii="Consolas" w:eastAsia="Times New Roman" w:hAnsi="Consolas" w:cs="Times New Roman"/>
+          <w:color w:val="BF9EEE"/>
+          <w:sz w:val="21"/>
+          <w:szCs w:val="21"/>
+          <w:lang w:eastAsia="pt-BR"/>
+        </w:rPr>
+        <w:t>console</w:t>
+      </w:r>
+      <w:r>
+        <w:rPr>
+          <w:rFonts w:ascii="Consolas" w:eastAsia="Times New Roman" w:hAnsi="Consolas" w:cs="Times New Roman"/>
+          <w:color w:val="F6F6F4"/>
+          <w:sz w:val="21"/>
+          <w:szCs w:val="21"/>
+          <w:lang w:eastAsia="pt-BR"/>
+        </w:rPr>
+        <w:t>.</w:t>
+      </w:r>
+      <w:r>
+        <w:rPr>
+          <w:rFonts w:ascii="Consolas" w:eastAsia="Times New Roman" w:hAnsi="Consolas" w:cs="Times New Roman"/>
+          <w:color w:val="62E884"/>
+          <w:sz w:val="21"/>
+          <w:szCs w:val="21"/>
+          <w:lang w:eastAsia="pt-BR"/>
+        </w:rPr>
+        <w:t>log</w:t>
+      </w:r>
+      <w:r>
+        <w:rPr>
+          <w:rFonts w:ascii="Consolas" w:eastAsia="Times New Roman" w:hAnsi="Consolas" w:cs="Times New Roman"/>
+          <w:color w:val="F6F6F4"/>
+          <w:sz w:val="21"/>
+          <w:szCs w:val="21"/>
+          <w:lang w:eastAsia="pt-BR"/>
+        </w:rPr>
+        <w:t>(</w:t>
+      </w:r>
+      <w:proofErr w:type="spellStart"/>
+      <w:proofErr w:type="gramStart"/>
+      <w:r>
+        <w:rPr>
+          <w:rFonts w:ascii="Consolas" w:eastAsia="Times New Roman" w:hAnsi="Consolas" w:cs="Times New Roman"/>
+          <w:i/>
+          <w:iCs/>
+          <w:color w:val="BF9EEE"/>
+          <w:sz w:val="21"/>
+          <w:szCs w:val="21"/>
+          <w:lang w:eastAsia="pt-BR"/>
+        </w:rPr>
+        <w:t>this</w:t>
+      </w:r>
+      <w:r>
+        <w:rPr>
+          <w:rFonts w:ascii="Consolas" w:eastAsia="Times New Roman" w:hAnsi="Consolas" w:cs="Times New Roman"/>
+          <w:color w:val="F6F6F4"/>
+          <w:sz w:val="21"/>
+          <w:szCs w:val="21"/>
+          <w:lang w:eastAsia="pt-BR"/>
+        </w:rPr>
+        <w:t>.usuarios</w:t>
+      </w:r>
+      <w:proofErr w:type="spellEnd"/>
+      <w:proofErr w:type="gramEnd"/>
+      <w:r>
+        <w:rPr>
+          <w:rFonts w:ascii="Consolas" w:eastAsia="Times New Roman" w:hAnsi="Consolas" w:cs="Times New Roman"/>
+          <w:color w:val="F6F6F4"/>
+          <w:sz w:val="21"/>
+          <w:szCs w:val="21"/>
+          <w:lang w:eastAsia="pt-BR"/>
+        </w:rPr>
+        <w:t>) })</w:t>
+      </w:r>
+    </w:p>
+    <w:p>
+      <w:pPr>
+        <w:pStyle w:val="PargrafodaLista"/>
+        <w:numPr>
+          <w:ilvl w:val="0"/>
+          <w:numId w:val="1"/>
+        </w:numPr>
+        <w:rPr>
+          <w:rFonts w:ascii="Consolas" w:hAnsi="Consolas"/>
+          <w:sz w:val="24"/>
+          <w:szCs w:val="24"/>
+        </w:rPr>
+      </w:pPr>
+    </w:p>
+    <w:p>
+      <w:pPr>
+        <w:pStyle w:val="PargrafodaLista"/>
+        <w:ind w:left="1060" w:firstLine="0"/>
+        <w:rPr>
+          <w:rFonts w:ascii="Consolas" w:hAnsi="Consolas"/>
+          <w:sz w:val="24"/>
+          <w:szCs w:val="24"/>
+        </w:rPr>
+      </w:pPr>
+    </w:p>
+    <w:p>
+      <w:pPr>
+        <w:pStyle w:val="PargrafodaLista"/>
+        <w:ind w:left="1060" w:firstLine="0"/>
+        <w:rPr>
+          <w:rFonts w:ascii="Consolas" w:hAnsi="Consolas"/>
+          <w:b/>
+          <w:bCs/>
+          <w:sz w:val="28"/>
+          <w:szCs w:val="28"/>
+        </w:rPr>
+      </w:pPr>
+      <w:r>
+        <w:rPr>
+          <w:rFonts w:ascii="Consolas" w:hAnsi="Consolas"/>
+          <w:b/>
+          <w:bCs/>
+          <w:sz w:val="28"/>
+          <w:szCs w:val="28"/>
+        </w:rPr>
+        <w:t>Aula 243 – Interceptando requisições</w:t>
+      </w:r>
+    </w:p>
+    <w:p>
+      <w:pPr>
+        <w:pStyle w:val="PargrafodaLista"/>
+        <w:numPr>
+          <w:ilvl w:val="0"/>
+          <w:numId w:val="1"/>
+        </w:numPr>
+        <w:rPr>
+          <w:rFonts w:ascii="Consolas" w:hAnsi="Consolas"/>
+          <w:sz w:val="24"/>
+          <w:szCs w:val="24"/>
+        </w:rPr>
+      </w:pPr>
+      <w:r>
+        <w:rPr>
+          <w:rFonts w:ascii="Consolas" w:hAnsi="Consolas"/>
+          <w:sz w:val="24"/>
+          <w:szCs w:val="24"/>
+        </w:rPr>
+        <w:t xml:space="preserve">Podemos interceptar as requisições e respostas de forma global no </w:t>
+      </w:r>
+      <w:proofErr w:type="spellStart"/>
+      <w:r>
+        <w:rPr>
+          <w:rFonts w:ascii="Consolas" w:hAnsi="Consolas"/>
+          <w:sz w:val="24"/>
+          <w:szCs w:val="24"/>
+        </w:rPr>
+        <w:t>axios</w:t>
+      </w:r>
+      <w:proofErr w:type="spellEnd"/>
+      <w:r>
+        <w:rPr>
+          <w:rFonts w:ascii="Consolas" w:hAnsi="Consolas"/>
+          <w:sz w:val="24"/>
+          <w:szCs w:val="24"/>
+        </w:rPr>
+        <w:t>.</w:t>
+      </w:r>
+    </w:p>
+    <w:p>
+      <w:pPr>
+        <w:pStyle w:val="PargrafodaLista"/>
+        <w:numPr>
+          <w:ilvl w:val="0"/>
+          <w:numId w:val="1"/>
+        </w:numPr>
+        <w:rPr>
+          <w:rFonts w:ascii="Consolas" w:hAnsi="Consolas"/>
+          <w:sz w:val="24"/>
+          <w:szCs w:val="24"/>
+        </w:rPr>
+      </w:pPr>
+      <w:r>
+        <w:rPr>
+          <w:rFonts w:ascii="Consolas" w:hAnsi="Consolas"/>
+          <w:sz w:val="24"/>
+          <w:szCs w:val="24"/>
+        </w:rPr>
+        <w:t xml:space="preserve">Podemos configurar isso diretamente no plugin que criamos. </w:t>
+      </w:r>
+    </w:p>
+    <w:p>
+      <w:pPr>
+        <w:pStyle w:val="PargrafodaLista"/>
+        <w:numPr>
+          <w:ilvl w:val="0"/>
+          <w:numId w:val="1"/>
+        </w:numPr>
+        <w:rPr>
+          <w:rFonts w:ascii="Consolas" w:hAnsi="Consolas"/>
+          <w:sz w:val="24"/>
+          <w:szCs w:val="24"/>
+        </w:rPr>
+      </w:pPr>
+      <w:r>
+        <w:rPr>
+          <w:rFonts w:ascii="Consolas" w:hAnsi="Consolas"/>
+          <w:sz w:val="24"/>
+          <w:szCs w:val="24"/>
+        </w:rPr>
+        <w:t xml:space="preserve">Utilizamos o </w:t>
+      </w:r>
+      <w:proofErr w:type="gramStart"/>
+      <w:r>
+        <w:rPr>
+          <w:rFonts w:ascii="Consolas" w:hAnsi="Consolas"/>
+          <w:sz w:val="24"/>
+          <w:szCs w:val="24"/>
+        </w:rPr>
+        <w:t>método .</w:t>
+      </w:r>
+      <w:proofErr w:type="spellStart"/>
+      <w:proofErr w:type="gramEnd"/>
+      <w:r>
+        <w:rPr>
+          <w:rFonts w:ascii="Consolas" w:hAnsi="Consolas"/>
+          <w:sz w:val="24"/>
+          <w:szCs w:val="24"/>
+        </w:rPr>
+        <w:t>interceptor.request.use</w:t>
+      </w:r>
+      <w:proofErr w:type="spellEnd"/>
+      <w:r>
+        <w:rPr>
+          <w:rFonts w:ascii="Consolas" w:hAnsi="Consolas"/>
+          <w:sz w:val="24"/>
+          <w:szCs w:val="24"/>
+        </w:rPr>
+        <w:t xml:space="preserve"> da instância global $http que criamos. Neste método iremos criar uma função que irá retornar as configurações de interceptação de requisição, além de podermos passar alterar as configurações caso necessário.</w:t>
+      </w:r>
+    </w:p>
+    <w:p>
+      <w:pPr>
+        <w:pStyle w:val="PargrafodaLista"/>
+        <w:numPr>
+          <w:ilvl w:val="0"/>
+          <w:numId w:val="1"/>
+        </w:numPr>
+        <w:shd w:val="clear" w:color="auto" w:fill="282A36"/>
+        <w:spacing w:after="0" w:line="285" w:lineRule="atLeast"/>
+        <w:jc w:val="left"/>
+        <w:rPr>
+          <w:rFonts w:ascii="Consolas" w:eastAsia="Times New Roman" w:hAnsi="Consolas" w:cs="Times New Roman"/>
+          <w:color w:val="F6F6F4"/>
+          <w:sz w:val="21"/>
+          <w:szCs w:val="21"/>
+          <w:lang w:eastAsia="pt-BR"/>
+        </w:rPr>
+      </w:pPr>
+      <w:proofErr w:type="gramStart"/>
+      <w:r>
+        <w:rPr>
+          <w:rFonts w:ascii="Consolas" w:eastAsia="Times New Roman" w:hAnsi="Consolas" w:cs="Times New Roman"/>
+          <w:color w:val="97E1F1"/>
+          <w:sz w:val="21"/>
+          <w:szCs w:val="21"/>
+          <w:lang w:eastAsia="pt-BR"/>
+        </w:rPr>
+        <w:t>Vue</w:t>
+      </w:r>
+      <w:r>
+        <w:rPr>
+          <w:rFonts w:ascii="Consolas" w:eastAsia="Times New Roman" w:hAnsi="Consolas" w:cs="Times New Roman"/>
+          <w:color w:val="F6F6F4"/>
+          <w:sz w:val="21"/>
+          <w:szCs w:val="21"/>
+          <w:lang w:eastAsia="pt-BR"/>
+        </w:rPr>
+        <w:t>.</w:t>
+      </w:r>
+      <w:proofErr w:type="spellStart"/>
+      <w:r>
+        <w:rPr>
+          <w:rFonts w:ascii="Consolas" w:eastAsia="Times New Roman" w:hAnsi="Consolas" w:cs="Times New Roman"/>
+          <w:color w:val="F6F6F4"/>
+          <w:sz w:val="21"/>
+          <w:szCs w:val="21"/>
+          <w:lang w:eastAsia="pt-BR"/>
+        </w:rPr>
+        <w:t>prototype</w:t>
+      </w:r>
+      <w:proofErr w:type="spellEnd"/>
+      <w:r>
+        <w:rPr>
+          <w:rFonts w:ascii="Consolas" w:eastAsia="Times New Roman" w:hAnsi="Consolas" w:cs="Times New Roman"/>
+          <w:color w:val="F6F6F4"/>
+          <w:sz w:val="21"/>
+          <w:szCs w:val="21"/>
+          <w:lang w:eastAsia="pt-BR"/>
+        </w:rPr>
+        <w:t>.$</w:t>
+      </w:r>
+      <w:proofErr w:type="spellStart"/>
+      <w:proofErr w:type="gramEnd"/>
+      <w:r>
+        <w:rPr>
+          <w:rFonts w:ascii="Consolas" w:eastAsia="Times New Roman" w:hAnsi="Consolas" w:cs="Times New Roman"/>
+          <w:color w:val="F6F6F4"/>
+          <w:sz w:val="21"/>
+          <w:szCs w:val="21"/>
+          <w:lang w:eastAsia="pt-BR"/>
+        </w:rPr>
+        <w:t>http.interceptors.request.</w:t>
+      </w:r>
+      <w:r>
+        <w:rPr>
+          <w:rFonts w:ascii="Consolas" w:eastAsia="Times New Roman" w:hAnsi="Consolas" w:cs="Times New Roman"/>
+          <w:color w:val="62E884"/>
+          <w:sz w:val="21"/>
+          <w:szCs w:val="21"/>
+          <w:lang w:eastAsia="pt-BR"/>
+        </w:rPr>
+        <w:t>use</w:t>
+      </w:r>
+      <w:proofErr w:type="spellEnd"/>
+      <w:r>
+        <w:rPr>
+          <w:rFonts w:ascii="Consolas" w:eastAsia="Times New Roman" w:hAnsi="Consolas" w:cs="Times New Roman"/>
+          <w:color w:val="F6F6F4"/>
+          <w:sz w:val="21"/>
+          <w:szCs w:val="21"/>
+          <w:lang w:eastAsia="pt-BR"/>
+        </w:rPr>
+        <w:t>(</w:t>
+      </w:r>
+      <w:proofErr w:type="spellStart"/>
+      <w:r>
+        <w:rPr>
+          <w:rFonts w:ascii="Consolas" w:eastAsia="Times New Roman" w:hAnsi="Consolas" w:cs="Times New Roman"/>
+          <w:i/>
+          <w:iCs/>
+          <w:color w:val="FFB86C"/>
+          <w:sz w:val="21"/>
+          <w:szCs w:val="21"/>
+          <w:lang w:eastAsia="pt-BR"/>
+        </w:rPr>
+        <w:t>config</w:t>
+      </w:r>
+      <w:proofErr w:type="spellEnd"/>
+      <w:r>
+        <w:rPr>
+          <w:rFonts w:ascii="Consolas" w:eastAsia="Times New Roman" w:hAnsi="Consolas" w:cs="Times New Roman"/>
+          <w:color w:val="F6F6F4"/>
+          <w:sz w:val="21"/>
+          <w:szCs w:val="21"/>
+          <w:lang w:eastAsia="pt-BR"/>
+        </w:rPr>
+        <w:t xml:space="preserve"> </w:t>
+      </w:r>
+      <w:r>
+        <w:rPr>
+          <w:rFonts w:ascii="Consolas" w:eastAsia="Times New Roman" w:hAnsi="Consolas" w:cs="Times New Roman"/>
+          <w:color w:val="F286C4"/>
+          <w:sz w:val="21"/>
+          <w:szCs w:val="21"/>
+          <w:lang w:eastAsia="pt-BR"/>
+        </w:rPr>
+        <w:t>=&gt;</w:t>
+      </w:r>
+      <w:r>
+        <w:rPr>
+          <w:rFonts w:ascii="Consolas" w:eastAsia="Times New Roman" w:hAnsi="Consolas" w:cs="Times New Roman"/>
+          <w:color w:val="F6F6F4"/>
+          <w:sz w:val="21"/>
+          <w:szCs w:val="21"/>
+          <w:lang w:eastAsia="pt-BR"/>
+        </w:rPr>
+        <w:t xml:space="preserve"> {</w:t>
+      </w:r>
+    </w:p>
+    <w:p>
+      <w:pPr>
+        <w:pStyle w:val="PargrafodaLista"/>
+        <w:numPr>
+          <w:ilvl w:val="0"/>
+          <w:numId w:val="1"/>
+        </w:numPr>
+        <w:shd w:val="clear" w:color="auto" w:fill="282A36"/>
+        <w:spacing w:after="0" w:line="285" w:lineRule="atLeast"/>
+        <w:jc w:val="left"/>
+        <w:rPr>
+          <w:rFonts w:ascii="Consolas" w:eastAsia="Times New Roman" w:hAnsi="Consolas" w:cs="Times New Roman"/>
+          <w:color w:val="F6F6F4"/>
+          <w:sz w:val="21"/>
+          <w:szCs w:val="21"/>
+          <w:lang w:eastAsia="pt-BR"/>
+        </w:rPr>
+      </w:pPr>
+      <w:r>
+        <w:rPr>
+          <w:rFonts w:ascii="Consolas" w:eastAsia="Times New Roman" w:hAnsi="Consolas" w:cs="Times New Roman"/>
+          <w:color w:val="F6F6F4"/>
+          <w:sz w:val="21"/>
+          <w:szCs w:val="21"/>
+          <w:lang w:eastAsia="pt-BR"/>
+        </w:rPr>
+        <w:t xml:space="preserve">            </w:t>
+      </w:r>
+    </w:p>
+    <w:p>
+      <w:pPr>
+        <w:pStyle w:val="PargrafodaLista"/>
+        <w:numPr>
+          <w:ilvl w:val="0"/>
+          <w:numId w:val="1"/>
+        </w:numPr>
+        <w:shd w:val="clear" w:color="auto" w:fill="282A36"/>
+        <w:spacing w:after="0" w:line="285" w:lineRule="atLeast"/>
+        <w:jc w:val="left"/>
+        <w:rPr>
+          <w:rFonts w:ascii="Consolas" w:eastAsia="Times New Roman" w:hAnsi="Consolas" w:cs="Times New Roman"/>
+          <w:color w:val="F6F6F4"/>
+          <w:sz w:val="21"/>
+          <w:szCs w:val="21"/>
+          <w:lang w:eastAsia="pt-BR"/>
+        </w:rPr>
+      </w:pPr>
+      <w:r>
+        <w:rPr>
+          <w:rFonts w:ascii="Consolas" w:eastAsia="Times New Roman" w:hAnsi="Consolas" w:cs="Times New Roman"/>
+          <w:color w:val="F6F6F4"/>
+          <w:sz w:val="21"/>
+          <w:szCs w:val="21"/>
+          <w:lang w:eastAsia="pt-BR"/>
+        </w:rPr>
+        <w:t xml:space="preserve">            </w:t>
+      </w:r>
+      <w:r>
+        <w:rPr>
+          <w:rFonts w:ascii="Consolas" w:eastAsia="Times New Roman" w:hAnsi="Consolas" w:cs="Times New Roman"/>
+          <w:color w:val="7B7F8B"/>
+          <w:sz w:val="21"/>
+          <w:szCs w:val="21"/>
+          <w:lang w:eastAsia="pt-BR"/>
+        </w:rPr>
+        <w:t>//exemplo de alteração de configuração.</w:t>
+      </w:r>
+    </w:p>
+    <w:p>
+      <w:pPr>
+        <w:pStyle w:val="PargrafodaLista"/>
+        <w:numPr>
+          <w:ilvl w:val="0"/>
+          <w:numId w:val="1"/>
+        </w:numPr>
+        <w:shd w:val="clear" w:color="auto" w:fill="282A36"/>
+        <w:spacing w:after="0" w:line="285" w:lineRule="atLeast"/>
+        <w:jc w:val="left"/>
+        <w:rPr>
+          <w:rFonts w:ascii="Consolas" w:eastAsia="Times New Roman" w:hAnsi="Consolas" w:cs="Times New Roman"/>
+          <w:color w:val="F6F6F4"/>
+          <w:sz w:val="21"/>
+          <w:szCs w:val="21"/>
+          <w:lang w:eastAsia="pt-BR"/>
+        </w:rPr>
+      </w:pPr>
+      <w:r>
+        <w:rPr>
+          <w:rFonts w:ascii="Consolas" w:eastAsia="Times New Roman" w:hAnsi="Consolas" w:cs="Times New Roman"/>
+          <w:color w:val="F6F6F4"/>
+          <w:sz w:val="21"/>
+          <w:szCs w:val="21"/>
+          <w:lang w:eastAsia="pt-BR"/>
+        </w:rPr>
+        <w:t xml:space="preserve">            </w:t>
+      </w:r>
+      <w:proofErr w:type="spellStart"/>
+      <w:proofErr w:type="gramStart"/>
+      <w:r>
+        <w:rPr>
+          <w:rFonts w:ascii="Consolas" w:eastAsia="Times New Roman" w:hAnsi="Consolas" w:cs="Times New Roman"/>
+          <w:color w:val="F286C4"/>
+          <w:sz w:val="21"/>
+          <w:szCs w:val="21"/>
+          <w:lang w:eastAsia="pt-BR"/>
+        </w:rPr>
+        <w:t>if</w:t>
+      </w:r>
+      <w:proofErr w:type="spellEnd"/>
+      <w:r>
+        <w:rPr>
+          <w:rFonts w:ascii="Consolas" w:eastAsia="Times New Roman" w:hAnsi="Consolas" w:cs="Times New Roman"/>
+          <w:color w:val="F6F6F4"/>
+          <w:sz w:val="21"/>
+          <w:szCs w:val="21"/>
+          <w:lang w:eastAsia="pt-BR"/>
+        </w:rPr>
+        <w:t>(</w:t>
+      </w:r>
+      <w:proofErr w:type="spellStart"/>
+      <w:proofErr w:type="gramEnd"/>
+      <w:r>
+        <w:rPr>
+          <w:rFonts w:ascii="Consolas" w:eastAsia="Times New Roman" w:hAnsi="Consolas" w:cs="Times New Roman"/>
+          <w:i/>
+          <w:iCs/>
+          <w:color w:val="FFB86C"/>
+          <w:sz w:val="21"/>
+          <w:szCs w:val="21"/>
+          <w:lang w:eastAsia="pt-BR"/>
+        </w:rPr>
+        <w:t>config</w:t>
+      </w:r>
+      <w:r>
+        <w:rPr>
+          <w:rFonts w:ascii="Consolas" w:eastAsia="Times New Roman" w:hAnsi="Consolas" w:cs="Times New Roman"/>
+          <w:color w:val="F6F6F4"/>
+          <w:sz w:val="21"/>
+          <w:szCs w:val="21"/>
+          <w:lang w:eastAsia="pt-BR"/>
+        </w:rPr>
+        <w:t>.method</w:t>
+      </w:r>
+      <w:proofErr w:type="spellEnd"/>
+      <w:r>
+        <w:rPr>
+          <w:rFonts w:ascii="Consolas" w:eastAsia="Times New Roman" w:hAnsi="Consolas" w:cs="Times New Roman"/>
+          <w:color w:val="F6F6F4"/>
+          <w:sz w:val="21"/>
+          <w:szCs w:val="21"/>
+          <w:lang w:eastAsia="pt-BR"/>
+        </w:rPr>
+        <w:t xml:space="preserve"> </w:t>
+      </w:r>
+      <w:r>
+        <w:rPr>
+          <w:rFonts w:ascii="Consolas" w:eastAsia="Times New Roman" w:hAnsi="Consolas" w:cs="Times New Roman"/>
+          <w:color w:val="F286C4"/>
+          <w:sz w:val="21"/>
+          <w:szCs w:val="21"/>
+          <w:lang w:eastAsia="pt-BR"/>
+        </w:rPr>
+        <w:t>===</w:t>
+      </w:r>
+      <w:r>
+        <w:rPr>
+          <w:rFonts w:ascii="Consolas" w:eastAsia="Times New Roman" w:hAnsi="Consolas" w:cs="Times New Roman"/>
+          <w:color w:val="F6F6F4"/>
+          <w:sz w:val="21"/>
+          <w:szCs w:val="21"/>
+          <w:lang w:eastAsia="pt-BR"/>
+        </w:rPr>
+        <w:t xml:space="preserve"> </w:t>
+      </w:r>
+      <w:r>
+        <w:rPr>
+          <w:rFonts w:ascii="Consolas" w:eastAsia="Times New Roman" w:hAnsi="Consolas" w:cs="Times New Roman"/>
+          <w:color w:val="DEE492"/>
+          <w:sz w:val="21"/>
+          <w:szCs w:val="21"/>
+          <w:lang w:eastAsia="pt-BR"/>
+        </w:rPr>
+        <w:t>'</w:t>
+      </w:r>
+      <w:r>
+        <w:rPr>
+          <w:rFonts w:ascii="Consolas" w:eastAsia="Times New Roman" w:hAnsi="Consolas" w:cs="Times New Roman"/>
+          <w:color w:val="E7EE98"/>
+          <w:sz w:val="21"/>
+          <w:szCs w:val="21"/>
+          <w:lang w:eastAsia="pt-BR"/>
+        </w:rPr>
+        <w:t>post</w:t>
+      </w:r>
+      <w:r>
+        <w:rPr>
+          <w:rFonts w:ascii="Consolas" w:eastAsia="Times New Roman" w:hAnsi="Consolas" w:cs="Times New Roman"/>
+          <w:color w:val="DEE492"/>
+          <w:sz w:val="21"/>
+          <w:szCs w:val="21"/>
+          <w:lang w:eastAsia="pt-BR"/>
+        </w:rPr>
+        <w:t>'</w:t>
+      </w:r>
+      <w:r>
+        <w:rPr>
+          <w:rFonts w:ascii="Consolas" w:eastAsia="Times New Roman" w:hAnsi="Consolas" w:cs="Times New Roman"/>
+          <w:color w:val="F6F6F4"/>
+          <w:sz w:val="21"/>
+          <w:szCs w:val="21"/>
+          <w:lang w:eastAsia="pt-BR"/>
+        </w:rPr>
+        <w:t>){</w:t>
+      </w:r>
+    </w:p>
+    <w:p>
+      <w:pPr>
+        <w:pStyle w:val="PargrafodaLista"/>
+        <w:numPr>
+          <w:ilvl w:val="0"/>
+          <w:numId w:val="1"/>
+        </w:numPr>
+        <w:shd w:val="clear" w:color="auto" w:fill="282A36"/>
+        <w:spacing w:after="0" w:line="285" w:lineRule="atLeast"/>
+        <w:jc w:val="left"/>
+        <w:rPr>
+          <w:rFonts w:ascii="Consolas" w:eastAsia="Times New Roman" w:hAnsi="Consolas" w:cs="Times New Roman"/>
+          <w:color w:val="F6F6F4"/>
+          <w:sz w:val="21"/>
+          <w:szCs w:val="21"/>
+          <w:lang w:eastAsia="pt-BR"/>
+        </w:rPr>
+      </w:pPr>
+      <w:r>
+        <w:rPr>
+          <w:rFonts w:ascii="Consolas" w:eastAsia="Times New Roman" w:hAnsi="Consolas" w:cs="Times New Roman"/>
+          <w:color w:val="F6F6F4"/>
+          <w:sz w:val="21"/>
+          <w:szCs w:val="21"/>
+          <w:lang w:eastAsia="pt-BR"/>
+        </w:rPr>
+        <w:t xml:space="preserve">                </w:t>
+      </w:r>
+      <w:proofErr w:type="spellStart"/>
+      <w:proofErr w:type="gramStart"/>
+      <w:r>
+        <w:rPr>
+          <w:rFonts w:ascii="Consolas" w:eastAsia="Times New Roman" w:hAnsi="Consolas" w:cs="Times New Roman"/>
+          <w:i/>
+          <w:iCs/>
+          <w:color w:val="FFB86C"/>
+          <w:sz w:val="21"/>
+          <w:szCs w:val="21"/>
+          <w:lang w:eastAsia="pt-BR"/>
+        </w:rPr>
+        <w:t>config</w:t>
+      </w:r>
+      <w:r>
+        <w:rPr>
+          <w:rFonts w:ascii="Consolas" w:eastAsia="Times New Roman" w:hAnsi="Consolas" w:cs="Times New Roman"/>
+          <w:color w:val="F6F6F4"/>
+          <w:sz w:val="21"/>
+          <w:szCs w:val="21"/>
+          <w:lang w:eastAsia="pt-BR"/>
+        </w:rPr>
+        <w:t>.method</w:t>
+      </w:r>
+      <w:proofErr w:type="spellEnd"/>
+      <w:proofErr w:type="gramEnd"/>
+      <w:r>
+        <w:rPr>
+          <w:rFonts w:ascii="Consolas" w:eastAsia="Times New Roman" w:hAnsi="Consolas" w:cs="Times New Roman"/>
+          <w:color w:val="F6F6F4"/>
+          <w:sz w:val="21"/>
+          <w:szCs w:val="21"/>
+          <w:lang w:eastAsia="pt-BR"/>
+        </w:rPr>
+        <w:t xml:space="preserve"> </w:t>
+      </w:r>
+      <w:r>
+        <w:rPr>
+          <w:rFonts w:ascii="Consolas" w:eastAsia="Times New Roman" w:hAnsi="Consolas" w:cs="Times New Roman"/>
+          <w:color w:val="F286C4"/>
+          <w:sz w:val="21"/>
+          <w:szCs w:val="21"/>
+          <w:lang w:eastAsia="pt-BR"/>
+        </w:rPr>
+        <w:t>=</w:t>
+      </w:r>
+      <w:r>
+        <w:rPr>
+          <w:rFonts w:ascii="Consolas" w:eastAsia="Times New Roman" w:hAnsi="Consolas" w:cs="Times New Roman"/>
+          <w:color w:val="F6F6F4"/>
+          <w:sz w:val="21"/>
+          <w:szCs w:val="21"/>
+          <w:lang w:eastAsia="pt-BR"/>
+        </w:rPr>
+        <w:t xml:space="preserve"> </w:t>
+      </w:r>
+      <w:r>
+        <w:rPr>
+          <w:rFonts w:ascii="Consolas" w:eastAsia="Times New Roman" w:hAnsi="Consolas" w:cs="Times New Roman"/>
+          <w:color w:val="DEE492"/>
+          <w:sz w:val="21"/>
+          <w:szCs w:val="21"/>
+          <w:lang w:eastAsia="pt-BR"/>
+        </w:rPr>
+        <w:t>'</w:t>
+      </w:r>
+      <w:proofErr w:type="spellStart"/>
+      <w:r>
+        <w:rPr>
+          <w:rFonts w:ascii="Consolas" w:eastAsia="Times New Roman" w:hAnsi="Consolas" w:cs="Times New Roman"/>
+          <w:color w:val="E7EE98"/>
+          <w:sz w:val="21"/>
+          <w:szCs w:val="21"/>
+          <w:lang w:eastAsia="pt-BR"/>
+        </w:rPr>
+        <w:t>put</w:t>
+      </w:r>
+      <w:proofErr w:type="spellEnd"/>
+      <w:r>
+        <w:rPr>
+          <w:rFonts w:ascii="Consolas" w:eastAsia="Times New Roman" w:hAnsi="Consolas" w:cs="Times New Roman"/>
+          <w:color w:val="DEE492"/>
+          <w:sz w:val="21"/>
+          <w:szCs w:val="21"/>
+          <w:lang w:eastAsia="pt-BR"/>
+        </w:rPr>
+        <w:t>'</w:t>
+      </w:r>
+    </w:p>
+    <w:p>
+      <w:pPr>
+        <w:pStyle w:val="PargrafodaLista"/>
+        <w:numPr>
+          <w:ilvl w:val="0"/>
+          <w:numId w:val="1"/>
+        </w:numPr>
+        <w:shd w:val="clear" w:color="auto" w:fill="282A36"/>
+        <w:spacing w:after="0" w:line="285" w:lineRule="atLeast"/>
+        <w:jc w:val="left"/>
+        <w:rPr>
+          <w:rFonts w:ascii="Consolas" w:eastAsia="Times New Roman" w:hAnsi="Consolas" w:cs="Times New Roman"/>
+          <w:color w:val="F6F6F4"/>
+          <w:sz w:val="21"/>
+          <w:szCs w:val="21"/>
+          <w:lang w:eastAsia="pt-BR"/>
+        </w:rPr>
+      </w:pPr>
+      <w:r>
+        <w:rPr>
+          <w:rFonts w:ascii="Consolas" w:eastAsia="Times New Roman" w:hAnsi="Consolas" w:cs="Times New Roman"/>
+          <w:color w:val="F6F6F4"/>
+          <w:sz w:val="21"/>
+          <w:szCs w:val="21"/>
+          <w:lang w:eastAsia="pt-BR"/>
+        </w:rPr>
+        <w:t>            }</w:t>
+      </w:r>
+    </w:p>
+    <w:p>
+      <w:pPr>
+        <w:pStyle w:val="PargrafodaLista"/>
+        <w:numPr>
+          <w:ilvl w:val="0"/>
+          <w:numId w:val="1"/>
+        </w:numPr>
+        <w:shd w:val="clear" w:color="auto" w:fill="282A36"/>
+        <w:spacing w:after="0" w:line="285" w:lineRule="atLeast"/>
+        <w:jc w:val="left"/>
+        <w:rPr>
+          <w:rFonts w:ascii="Consolas" w:eastAsia="Times New Roman" w:hAnsi="Consolas" w:cs="Times New Roman"/>
+          <w:color w:val="F6F6F4"/>
+          <w:sz w:val="21"/>
+          <w:szCs w:val="21"/>
+          <w:lang w:eastAsia="pt-BR"/>
+        </w:rPr>
+      </w:pPr>
+    </w:p>
+    <w:p>
+      <w:pPr>
+        <w:pStyle w:val="PargrafodaLista"/>
+        <w:numPr>
+          <w:ilvl w:val="0"/>
+          <w:numId w:val="1"/>
+        </w:numPr>
+        <w:shd w:val="clear" w:color="auto" w:fill="282A36"/>
+        <w:spacing w:after="0" w:line="285" w:lineRule="atLeast"/>
+        <w:jc w:val="left"/>
+        <w:rPr>
+          <w:rFonts w:ascii="Consolas" w:eastAsia="Times New Roman" w:hAnsi="Consolas" w:cs="Times New Roman"/>
+          <w:color w:val="F6F6F4"/>
+          <w:sz w:val="21"/>
+          <w:szCs w:val="21"/>
+          <w:lang w:eastAsia="pt-BR"/>
+        </w:rPr>
+      </w:pPr>
+      <w:r>
+        <w:rPr>
+          <w:rFonts w:ascii="Consolas" w:eastAsia="Times New Roman" w:hAnsi="Consolas" w:cs="Times New Roman"/>
+          <w:color w:val="F6F6F4"/>
+          <w:sz w:val="21"/>
+          <w:szCs w:val="21"/>
+          <w:lang w:eastAsia="pt-BR"/>
+        </w:rPr>
+        <w:t xml:space="preserve">            </w:t>
+      </w:r>
+      <w:r>
+        <w:rPr>
+          <w:rFonts w:ascii="Consolas" w:eastAsia="Times New Roman" w:hAnsi="Consolas" w:cs="Times New Roman"/>
+          <w:color w:val="BF9EEE"/>
+          <w:sz w:val="21"/>
+          <w:szCs w:val="21"/>
+          <w:lang w:eastAsia="pt-BR"/>
+        </w:rPr>
+        <w:t>console</w:t>
+      </w:r>
+      <w:r>
+        <w:rPr>
+          <w:rFonts w:ascii="Consolas" w:eastAsia="Times New Roman" w:hAnsi="Consolas" w:cs="Times New Roman"/>
+          <w:color w:val="F6F6F4"/>
+          <w:sz w:val="21"/>
+          <w:szCs w:val="21"/>
+          <w:lang w:eastAsia="pt-BR"/>
+        </w:rPr>
+        <w:t>.</w:t>
+      </w:r>
+      <w:r>
+        <w:rPr>
+          <w:rFonts w:ascii="Consolas" w:eastAsia="Times New Roman" w:hAnsi="Consolas" w:cs="Times New Roman"/>
+          <w:color w:val="62E884"/>
+          <w:sz w:val="21"/>
+          <w:szCs w:val="21"/>
+          <w:lang w:eastAsia="pt-BR"/>
+        </w:rPr>
+        <w:t>log</w:t>
+      </w:r>
+      <w:r>
+        <w:rPr>
+          <w:rFonts w:ascii="Consolas" w:eastAsia="Times New Roman" w:hAnsi="Consolas" w:cs="Times New Roman"/>
+          <w:color w:val="F6F6F4"/>
+          <w:sz w:val="21"/>
+          <w:szCs w:val="21"/>
+          <w:lang w:eastAsia="pt-BR"/>
+        </w:rPr>
+        <w:t>(</w:t>
+      </w:r>
+      <w:proofErr w:type="spellStart"/>
+      <w:proofErr w:type="gramStart"/>
+      <w:r>
+        <w:rPr>
+          <w:rFonts w:ascii="Consolas" w:eastAsia="Times New Roman" w:hAnsi="Consolas" w:cs="Times New Roman"/>
+          <w:i/>
+          <w:iCs/>
+          <w:color w:val="FFB86C"/>
+          <w:sz w:val="21"/>
+          <w:szCs w:val="21"/>
+          <w:lang w:eastAsia="pt-BR"/>
+        </w:rPr>
+        <w:t>config</w:t>
+      </w:r>
+      <w:r>
+        <w:rPr>
+          <w:rFonts w:ascii="Consolas" w:eastAsia="Times New Roman" w:hAnsi="Consolas" w:cs="Times New Roman"/>
+          <w:color w:val="F6F6F4"/>
+          <w:sz w:val="21"/>
+          <w:szCs w:val="21"/>
+          <w:lang w:eastAsia="pt-BR"/>
+        </w:rPr>
+        <w:t>.method</w:t>
+      </w:r>
+      <w:proofErr w:type="spellEnd"/>
+      <w:proofErr w:type="gramEnd"/>
+      <w:r>
+        <w:rPr>
+          <w:rFonts w:ascii="Consolas" w:eastAsia="Times New Roman" w:hAnsi="Consolas" w:cs="Times New Roman"/>
+          <w:color w:val="F6F6F4"/>
+          <w:sz w:val="21"/>
+          <w:szCs w:val="21"/>
+          <w:lang w:eastAsia="pt-BR"/>
+        </w:rPr>
+        <w:t>)</w:t>
+      </w:r>
+    </w:p>
+    <w:p>
+      <w:pPr>
+        <w:pStyle w:val="PargrafodaLista"/>
+        <w:numPr>
+          <w:ilvl w:val="0"/>
+          <w:numId w:val="1"/>
+        </w:numPr>
+        <w:shd w:val="clear" w:color="auto" w:fill="282A36"/>
+        <w:spacing w:after="0" w:line="285" w:lineRule="atLeast"/>
+        <w:jc w:val="left"/>
+        <w:rPr>
+          <w:rFonts w:ascii="Consolas" w:eastAsia="Times New Roman" w:hAnsi="Consolas" w:cs="Times New Roman"/>
+          <w:color w:val="F6F6F4"/>
+          <w:sz w:val="21"/>
+          <w:szCs w:val="21"/>
+          <w:lang w:eastAsia="pt-BR"/>
+        </w:rPr>
+      </w:pPr>
+    </w:p>
+    <w:p>
+      <w:pPr>
+        <w:pStyle w:val="PargrafodaLista"/>
+        <w:numPr>
+          <w:ilvl w:val="0"/>
+          <w:numId w:val="1"/>
+        </w:numPr>
+        <w:shd w:val="clear" w:color="auto" w:fill="282A36"/>
+        <w:spacing w:after="0" w:line="285" w:lineRule="atLeast"/>
+        <w:jc w:val="left"/>
+        <w:rPr>
+          <w:rFonts w:ascii="Consolas" w:eastAsia="Times New Roman" w:hAnsi="Consolas" w:cs="Times New Roman"/>
+          <w:color w:val="F6F6F4"/>
+          <w:sz w:val="21"/>
+          <w:szCs w:val="21"/>
+          <w:lang w:eastAsia="pt-BR"/>
+        </w:rPr>
+      </w:pPr>
+      <w:r>
+        <w:rPr>
+          <w:rFonts w:ascii="Consolas" w:eastAsia="Times New Roman" w:hAnsi="Consolas" w:cs="Times New Roman"/>
+          <w:color w:val="F6F6F4"/>
+          <w:sz w:val="21"/>
+          <w:szCs w:val="21"/>
+          <w:lang w:eastAsia="pt-BR"/>
+        </w:rPr>
+        <w:t xml:space="preserve">            </w:t>
+      </w:r>
+      <w:proofErr w:type="spellStart"/>
+      <w:r>
+        <w:rPr>
+          <w:rFonts w:ascii="Consolas" w:eastAsia="Times New Roman" w:hAnsi="Consolas" w:cs="Times New Roman"/>
+          <w:color w:val="F286C4"/>
+          <w:sz w:val="21"/>
+          <w:szCs w:val="21"/>
+          <w:lang w:eastAsia="pt-BR"/>
+        </w:rPr>
+        <w:t>return</w:t>
+      </w:r>
+      <w:proofErr w:type="spellEnd"/>
+      <w:r>
+        <w:rPr>
+          <w:rFonts w:ascii="Consolas" w:eastAsia="Times New Roman" w:hAnsi="Consolas" w:cs="Times New Roman"/>
+          <w:color w:val="F6F6F4"/>
+          <w:sz w:val="21"/>
+          <w:szCs w:val="21"/>
+          <w:lang w:eastAsia="pt-BR"/>
+        </w:rPr>
+        <w:t xml:space="preserve"> </w:t>
+      </w:r>
+      <w:proofErr w:type="spellStart"/>
+      <w:r>
+        <w:rPr>
+          <w:rFonts w:ascii="Consolas" w:eastAsia="Times New Roman" w:hAnsi="Consolas" w:cs="Times New Roman"/>
+          <w:i/>
+          <w:iCs/>
+          <w:color w:val="FFB86C"/>
+          <w:sz w:val="21"/>
+          <w:szCs w:val="21"/>
+          <w:lang w:eastAsia="pt-BR"/>
+        </w:rPr>
+        <w:t>config</w:t>
+      </w:r>
+      <w:proofErr w:type="spellEnd"/>
+    </w:p>
+    <w:p>
+      <w:pPr>
+        <w:pStyle w:val="PargrafodaLista"/>
+        <w:numPr>
+          <w:ilvl w:val="0"/>
+          <w:numId w:val="1"/>
+        </w:numPr>
+        <w:shd w:val="clear" w:color="auto" w:fill="282A36"/>
+        <w:spacing w:after="0" w:line="285" w:lineRule="atLeast"/>
+        <w:jc w:val="left"/>
+        <w:rPr>
+          <w:rFonts w:ascii="Consolas" w:eastAsia="Times New Roman" w:hAnsi="Consolas" w:cs="Times New Roman"/>
+          <w:color w:val="F6F6F4"/>
+          <w:sz w:val="21"/>
+          <w:szCs w:val="21"/>
+          <w:lang w:eastAsia="pt-BR"/>
+        </w:rPr>
+      </w:pPr>
+      <w:r>
+        <w:rPr>
+          <w:rFonts w:ascii="Consolas" w:eastAsia="Times New Roman" w:hAnsi="Consolas" w:cs="Times New Roman"/>
+          <w:color w:val="F6F6F4"/>
+          <w:sz w:val="21"/>
+          <w:szCs w:val="21"/>
+          <w:lang w:eastAsia="pt-BR"/>
+        </w:rPr>
+        <w:t>        })</w:t>
+      </w:r>
+    </w:p>
+    <w:p>
+      <w:pPr>
+        <w:pStyle w:val="PargrafodaLista"/>
+        <w:numPr>
+          <w:ilvl w:val="0"/>
+          <w:numId w:val="1"/>
+        </w:numPr>
+        <w:rPr>
+          <w:rFonts w:ascii="Consolas" w:hAnsi="Consolas"/>
+          <w:sz w:val="24"/>
+          <w:szCs w:val="24"/>
+        </w:rPr>
+      </w:pPr>
+      <w:r>
+        <w:rPr>
+          <w:rFonts w:ascii="Consolas" w:hAnsi="Consolas"/>
+          <w:sz w:val="24"/>
+          <w:szCs w:val="24"/>
+        </w:rPr>
+        <w:t>Nessa configuração toda requisição do tipo ‘post’ será convertida para ‘</w:t>
+      </w:r>
+      <w:proofErr w:type="spellStart"/>
+      <w:r>
+        <w:rPr>
+          <w:rFonts w:ascii="Consolas" w:hAnsi="Consolas"/>
+          <w:sz w:val="24"/>
+          <w:szCs w:val="24"/>
+        </w:rPr>
+        <w:t>put</w:t>
+      </w:r>
+      <w:proofErr w:type="spellEnd"/>
+      <w:r>
+        <w:rPr>
+          <w:rFonts w:ascii="Consolas" w:hAnsi="Consolas"/>
+          <w:sz w:val="24"/>
+          <w:szCs w:val="24"/>
+        </w:rPr>
+        <w:t>’</w:t>
+      </w:r>
+      <w:r>
+        <w:rPr>
+          <w:rFonts w:ascii="Consolas" w:hAnsi="Consolas"/>
+          <w:sz w:val="24"/>
+          <w:szCs w:val="24"/>
+        </w:rPr>
+        <w:t xml:space="preserve">. </w:t>
       </w:r>
     </w:p>
     <w:p>

</xml_diff>

<commit_message>
Criando um interceptor de resposta, criando um array com a resposta e retornando esse array no lugar dos dados do firebase
</commit_message>
<xml_diff>
--- a/Conectando com Servidor via HTTP.docx
+++ b/Conectando com Servidor via HTTP.docx
@@ -12310,6 +12310,3145 @@
           <w:szCs w:val="24"/>
         </w:rPr>
         <w:t xml:space="preserve">. </w:t>
+      </w:r>
+    </w:p>
+    <w:p>
+      <w:pPr>
+        <w:pStyle w:val="PargrafodaLista"/>
+        <w:numPr>
+          <w:ilvl w:val="0"/>
+          <w:numId w:val="1"/>
+        </w:numPr>
+        <w:rPr>
+          <w:rFonts w:ascii="Consolas" w:hAnsi="Consolas"/>
+          <w:sz w:val="24"/>
+          <w:szCs w:val="24"/>
+        </w:rPr>
+      </w:pPr>
+      <w:r>
+        <w:rPr>
+          <w:rFonts w:ascii="Consolas" w:hAnsi="Consolas"/>
+          <w:sz w:val="24"/>
+          <w:szCs w:val="24"/>
+        </w:rPr>
+        <w:t>Podemos realizar um tratamento ainda no nosso interceptor, para em caso de erro ele cancelar a requisição.</w:t>
+      </w:r>
+    </w:p>
+    <w:p>
+      <w:pPr>
+        <w:pStyle w:val="PargrafodaLista"/>
+        <w:numPr>
+          <w:ilvl w:val="0"/>
+          <w:numId w:val="1"/>
+        </w:numPr>
+        <w:shd w:val="clear" w:color="auto" w:fill="282A36"/>
+        <w:spacing w:after="0" w:line="285" w:lineRule="atLeast"/>
+        <w:jc w:val="left"/>
+        <w:rPr>
+          <w:rFonts w:ascii="Consolas" w:eastAsia="Times New Roman" w:hAnsi="Consolas" w:cs="Times New Roman"/>
+          <w:color w:val="F6F6F4"/>
+          <w:sz w:val="21"/>
+          <w:szCs w:val="21"/>
+          <w:lang w:eastAsia="pt-BR"/>
+        </w:rPr>
+      </w:pPr>
+      <w:proofErr w:type="gramStart"/>
+      <w:r>
+        <w:rPr>
+          <w:rFonts w:ascii="Consolas" w:eastAsia="Times New Roman" w:hAnsi="Consolas" w:cs="Times New Roman"/>
+          <w:color w:val="97E1F1"/>
+          <w:sz w:val="21"/>
+          <w:szCs w:val="21"/>
+          <w:lang w:eastAsia="pt-BR"/>
+        </w:rPr>
+        <w:t>Vue</w:t>
+      </w:r>
+      <w:r>
+        <w:rPr>
+          <w:rFonts w:ascii="Consolas" w:eastAsia="Times New Roman" w:hAnsi="Consolas" w:cs="Times New Roman"/>
+          <w:color w:val="F6F6F4"/>
+          <w:sz w:val="21"/>
+          <w:szCs w:val="21"/>
+          <w:lang w:eastAsia="pt-BR"/>
+        </w:rPr>
+        <w:t>.</w:t>
+      </w:r>
+      <w:proofErr w:type="spellStart"/>
+      <w:r>
+        <w:rPr>
+          <w:rFonts w:ascii="Consolas" w:eastAsia="Times New Roman" w:hAnsi="Consolas" w:cs="Times New Roman"/>
+          <w:color w:val="F6F6F4"/>
+          <w:sz w:val="21"/>
+          <w:szCs w:val="21"/>
+          <w:lang w:eastAsia="pt-BR"/>
+        </w:rPr>
+        <w:t>prototype</w:t>
+      </w:r>
+      <w:proofErr w:type="spellEnd"/>
+      <w:r>
+        <w:rPr>
+          <w:rFonts w:ascii="Consolas" w:eastAsia="Times New Roman" w:hAnsi="Consolas" w:cs="Times New Roman"/>
+          <w:color w:val="F6F6F4"/>
+          <w:sz w:val="21"/>
+          <w:szCs w:val="21"/>
+          <w:lang w:eastAsia="pt-BR"/>
+        </w:rPr>
+        <w:t>.$</w:t>
+      </w:r>
+      <w:proofErr w:type="spellStart"/>
+      <w:proofErr w:type="gramEnd"/>
+      <w:r>
+        <w:rPr>
+          <w:rFonts w:ascii="Consolas" w:eastAsia="Times New Roman" w:hAnsi="Consolas" w:cs="Times New Roman"/>
+          <w:color w:val="F6F6F4"/>
+          <w:sz w:val="21"/>
+          <w:szCs w:val="21"/>
+          <w:lang w:eastAsia="pt-BR"/>
+        </w:rPr>
+        <w:t>http.interceptors.request.</w:t>
+      </w:r>
+      <w:r>
+        <w:rPr>
+          <w:rFonts w:ascii="Consolas" w:eastAsia="Times New Roman" w:hAnsi="Consolas" w:cs="Times New Roman"/>
+          <w:color w:val="62E884"/>
+          <w:sz w:val="21"/>
+          <w:szCs w:val="21"/>
+          <w:lang w:eastAsia="pt-BR"/>
+        </w:rPr>
+        <w:t>use</w:t>
+      </w:r>
+      <w:proofErr w:type="spellEnd"/>
+      <w:r>
+        <w:rPr>
+          <w:rFonts w:ascii="Consolas" w:eastAsia="Times New Roman" w:hAnsi="Consolas" w:cs="Times New Roman"/>
+          <w:color w:val="F6F6F4"/>
+          <w:sz w:val="21"/>
+          <w:szCs w:val="21"/>
+          <w:lang w:eastAsia="pt-BR"/>
+        </w:rPr>
+        <w:t>(</w:t>
+      </w:r>
+      <w:proofErr w:type="spellStart"/>
+      <w:r>
+        <w:rPr>
+          <w:rFonts w:ascii="Consolas" w:eastAsia="Times New Roman" w:hAnsi="Consolas" w:cs="Times New Roman"/>
+          <w:i/>
+          <w:iCs/>
+          <w:color w:val="FFB86C"/>
+          <w:sz w:val="21"/>
+          <w:szCs w:val="21"/>
+          <w:lang w:eastAsia="pt-BR"/>
+        </w:rPr>
+        <w:t>config</w:t>
+      </w:r>
+      <w:proofErr w:type="spellEnd"/>
+      <w:r>
+        <w:rPr>
+          <w:rFonts w:ascii="Consolas" w:eastAsia="Times New Roman" w:hAnsi="Consolas" w:cs="Times New Roman"/>
+          <w:color w:val="F6F6F4"/>
+          <w:sz w:val="21"/>
+          <w:szCs w:val="21"/>
+          <w:lang w:eastAsia="pt-BR"/>
+        </w:rPr>
+        <w:t xml:space="preserve"> </w:t>
+      </w:r>
+      <w:r>
+        <w:rPr>
+          <w:rFonts w:ascii="Consolas" w:eastAsia="Times New Roman" w:hAnsi="Consolas" w:cs="Times New Roman"/>
+          <w:color w:val="F286C4"/>
+          <w:sz w:val="21"/>
+          <w:szCs w:val="21"/>
+          <w:lang w:eastAsia="pt-BR"/>
+        </w:rPr>
+        <w:t>=&gt;</w:t>
+      </w:r>
+      <w:r>
+        <w:rPr>
+          <w:rFonts w:ascii="Consolas" w:eastAsia="Times New Roman" w:hAnsi="Consolas" w:cs="Times New Roman"/>
+          <w:color w:val="F6F6F4"/>
+          <w:sz w:val="21"/>
+          <w:szCs w:val="21"/>
+          <w:lang w:eastAsia="pt-BR"/>
+        </w:rPr>
+        <w:t xml:space="preserve"> {</w:t>
+      </w:r>
+    </w:p>
+    <w:p>
+      <w:pPr>
+        <w:pStyle w:val="PargrafodaLista"/>
+        <w:numPr>
+          <w:ilvl w:val="0"/>
+          <w:numId w:val="1"/>
+        </w:numPr>
+        <w:shd w:val="clear" w:color="auto" w:fill="282A36"/>
+        <w:spacing w:after="0" w:line="285" w:lineRule="atLeast"/>
+        <w:jc w:val="left"/>
+        <w:rPr>
+          <w:rFonts w:ascii="Consolas" w:eastAsia="Times New Roman" w:hAnsi="Consolas" w:cs="Times New Roman"/>
+          <w:color w:val="F6F6F4"/>
+          <w:sz w:val="21"/>
+          <w:szCs w:val="21"/>
+          <w:lang w:eastAsia="pt-BR"/>
+        </w:rPr>
+      </w:pPr>
+      <w:r>
+        <w:rPr>
+          <w:rFonts w:ascii="Consolas" w:eastAsia="Times New Roman" w:hAnsi="Consolas" w:cs="Times New Roman"/>
+          <w:color w:val="F6F6F4"/>
+          <w:sz w:val="21"/>
+          <w:szCs w:val="21"/>
+          <w:lang w:eastAsia="pt-BR"/>
+        </w:rPr>
+        <w:t xml:space="preserve">            </w:t>
+      </w:r>
+    </w:p>
+    <w:p>
+      <w:pPr>
+        <w:pStyle w:val="PargrafodaLista"/>
+        <w:numPr>
+          <w:ilvl w:val="0"/>
+          <w:numId w:val="1"/>
+        </w:numPr>
+        <w:shd w:val="clear" w:color="auto" w:fill="282A36"/>
+        <w:spacing w:after="0" w:line="285" w:lineRule="atLeast"/>
+        <w:jc w:val="left"/>
+        <w:rPr>
+          <w:rFonts w:ascii="Consolas" w:eastAsia="Times New Roman" w:hAnsi="Consolas" w:cs="Times New Roman"/>
+          <w:color w:val="F6F6F4"/>
+          <w:sz w:val="21"/>
+          <w:szCs w:val="21"/>
+          <w:lang w:eastAsia="pt-BR"/>
+        </w:rPr>
+      </w:pPr>
+      <w:r>
+        <w:rPr>
+          <w:rFonts w:ascii="Consolas" w:eastAsia="Times New Roman" w:hAnsi="Consolas" w:cs="Times New Roman"/>
+          <w:color w:val="F6F6F4"/>
+          <w:sz w:val="21"/>
+          <w:szCs w:val="21"/>
+          <w:lang w:eastAsia="pt-BR"/>
+        </w:rPr>
+        <w:t xml:space="preserve">            </w:t>
+      </w:r>
+      <w:r>
+        <w:rPr>
+          <w:rFonts w:ascii="Consolas" w:eastAsia="Times New Roman" w:hAnsi="Consolas" w:cs="Times New Roman"/>
+          <w:color w:val="7B7F8B"/>
+          <w:sz w:val="21"/>
+          <w:szCs w:val="21"/>
+          <w:lang w:eastAsia="pt-BR"/>
+        </w:rPr>
+        <w:t>//exemplo de alteração de configuração.</w:t>
+      </w:r>
+    </w:p>
+    <w:p>
+      <w:pPr>
+        <w:pStyle w:val="PargrafodaLista"/>
+        <w:numPr>
+          <w:ilvl w:val="0"/>
+          <w:numId w:val="1"/>
+        </w:numPr>
+        <w:shd w:val="clear" w:color="auto" w:fill="282A36"/>
+        <w:spacing w:after="0" w:line="285" w:lineRule="atLeast"/>
+        <w:jc w:val="left"/>
+        <w:rPr>
+          <w:rFonts w:ascii="Consolas" w:eastAsia="Times New Roman" w:hAnsi="Consolas" w:cs="Times New Roman"/>
+          <w:color w:val="F6F6F4"/>
+          <w:sz w:val="21"/>
+          <w:szCs w:val="21"/>
+          <w:lang w:eastAsia="pt-BR"/>
+        </w:rPr>
+      </w:pPr>
+      <w:r>
+        <w:rPr>
+          <w:rFonts w:ascii="Consolas" w:eastAsia="Times New Roman" w:hAnsi="Consolas" w:cs="Times New Roman"/>
+          <w:color w:val="F6F6F4"/>
+          <w:sz w:val="21"/>
+          <w:szCs w:val="21"/>
+          <w:lang w:eastAsia="pt-BR"/>
+        </w:rPr>
+        <w:lastRenderedPageBreak/>
+        <w:t xml:space="preserve">            </w:t>
+      </w:r>
+      <w:r>
+        <w:rPr>
+          <w:rFonts w:ascii="Consolas" w:eastAsia="Times New Roman" w:hAnsi="Consolas" w:cs="Times New Roman"/>
+          <w:color w:val="7B7F8B"/>
+          <w:sz w:val="21"/>
+          <w:szCs w:val="21"/>
+          <w:lang w:eastAsia="pt-BR"/>
+        </w:rPr>
+        <w:t xml:space="preserve">// </w:t>
+      </w:r>
+      <w:proofErr w:type="spellStart"/>
+      <w:proofErr w:type="gramStart"/>
+      <w:r>
+        <w:rPr>
+          <w:rFonts w:ascii="Consolas" w:eastAsia="Times New Roman" w:hAnsi="Consolas" w:cs="Times New Roman"/>
+          <w:color w:val="7B7F8B"/>
+          <w:sz w:val="21"/>
+          <w:szCs w:val="21"/>
+          <w:lang w:eastAsia="pt-BR"/>
+        </w:rPr>
+        <w:t>if</w:t>
+      </w:r>
+      <w:proofErr w:type="spellEnd"/>
+      <w:r>
+        <w:rPr>
+          <w:rFonts w:ascii="Consolas" w:eastAsia="Times New Roman" w:hAnsi="Consolas" w:cs="Times New Roman"/>
+          <w:color w:val="7B7F8B"/>
+          <w:sz w:val="21"/>
+          <w:szCs w:val="21"/>
+          <w:lang w:eastAsia="pt-BR"/>
+        </w:rPr>
+        <w:t>(</w:t>
+      </w:r>
+      <w:proofErr w:type="spellStart"/>
+      <w:proofErr w:type="gramEnd"/>
+      <w:r>
+        <w:rPr>
+          <w:rFonts w:ascii="Consolas" w:eastAsia="Times New Roman" w:hAnsi="Consolas" w:cs="Times New Roman"/>
+          <w:color w:val="7B7F8B"/>
+          <w:sz w:val="21"/>
+          <w:szCs w:val="21"/>
+          <w:lang w:eastAsia="pt-BR"/>
+        </w:rPr>
+        <w:t>config.method</w:t>
+      </w:r>
+      <w:proofErr w:type="spellEnd"/>
+      <w:r>
+        <w:rPr>
+          <w:rFonts w:ascii="Consolas" w:eastAsia="Times New Roman" w:hAnsi="Consolas" w:cs="Times New Roman"/>
+          <w:color w:val="7B7F8B"/>
+          <w:sz w:val="21"/>
+          <w:szCs w:val="21"/>
+          <w:lang w:eastAsia="pt-BR"/>
+        </w:rPr>
+        <w:t xml:space="preserve"> === 'post'){</w:t>
+      </w:r>
+    </w:p>
+    <w:p>
+      <w:pPr>
+        <w:pStyle w:val="PargrafodaLista"/>
+        <w:numPr>
+          <w:ilvl w:val="0"/>
+          <w:numId w:val="1"/>
+        </w:numPr>
+        <w:shd w:val="clear" w:color="auto" w:fill="282A36"/>
+        <w:spacing w:after="0" w:line="285" w:lineRule="atLeast"/>
+        <w:jc w:val="left"/>
+        <w:rPr>
+          <w:rFonts w:ascii="Consolas" w:eastAsia="Times New Roman" w:hAnsi="Consolas" w:cs="Times New Roman"/>
+          <w:color w:val="F6F6F4"/>
+          <w:sz w:val="21"/>
+          <w:szCs w:val="21"/>
+          <w:lang w:eastAsia="pt-BR"/>
+        </w:rPr>
+      </w:pPr>
+      <w:r>
+        <w:rPr>
+          <w:rFonts w:ascii="Consolas" w:eastAsia="Times New Roman" w:hAnsi="Consolas" w:cs="Times New Roman"/>
+          <w:color w:val="F6F6F4"/>
+          <w:sz w:val="21"/>
+          <w:szCs w:val="21"/>
+          <w:lang w:eastAsia="pt-BR"/>
+        </w:rPr>
+        <w:t xml:space="preserve">            </w:t>
+      </w:r>
+      <w:r>
+        <w:rPr>
+          <w:rFonts w:ascii="Consolas" w:eastAsia="Times New Roman" w:hAnsi="Consolas" w:cs="Times New Roman"/>
+          <w:color w:val="7B7F8B"/>
+          <w:sz w:val="21"/>
+          <w:szCs w:val="21"/>
+          <w:lang w:eastAsia="pt-BR"/>
+        </w:rPr>
+        <w:t xml:space="preserve">//     </w:t>
+      </w:r>
+      <w:proofErr w:type="spellStart"/>
+      <w:proofErr w:type="gramStart"/>
+      <w:r>
+        <w:rPr>
+          <w:rFonts w:ascii="Consolas" w:eastAsia="Times New Roman" w:hAnsi="Consolas" w:cs="Times New Roman"/>
+          <w:color w:val="7B7F8B"/>
+          <w:sz w:val="21"/>
+          <w:szCs w:val="21"/>
+          <w:lang w:eastAsia="pt-BR"/>
+        </w:rPr>
+        <w:t>config.method</w:t>
+      </w:r>
+      <w:proofErr w:type="spellEnd"/>
+      <w:proofErr w:type="gramEnd"/>
+      <w:r>
+        <w:rPr>
+          <w:rFonts w:ascii="Consolas" w:eastAsia="Times New Roman" w:hAnsi="Consolas" w:cs="Times New Roman"/>
+          <w:color w:val="7B7F8B"/>
+          <w:sz w:val="21"/>
+          <w:szCs w:val="21"/>
+          <w:lang w:eastAsia="pt-BR"/>
+        </w:rPr>
+        <w:t xml:space="preserve"> = '</w:t>
+      </w:r>
+      <w:proofErr w:type="spellStart"/>
+      <w:r>
+        <w:rPr>
+          <w:rFonts w:ascii="Consolas" w:eastAsia="Times New Roman" w:hAnsi="Consolas" w:cs="Times New Roman"/>
+          <w:color w:val="7B7F8B"/>
+          <w:sz w:val="21"/>
+          <w:szCs w:val="21"/>
+          <w:lang w:eastAsia="pt-BR"/>
+        </w:rPr>
+        <w:t>put</w:t>
+      </w:r>
+      <w:proofErr w:type="spellEnd"/>
+      <w:r>
+        <w:rPr>
+          <w:rFonts w:ascii="Consolas" w:eastAsia="Times New Roman" w:hAnsi="Consolas" w:cs="Times New Roman"/>
+          <w:color w:val="7B7F8B"/>
+          <w:sz w:val="21"/>
+          <w:szCs w:val="21"/>
+          <w:lang w:eastAsia="pt-BR"/>
+        </w:rPr>
+        <w:t>'</w:t>
+      </w:r>
+    </w:p>
+    <w:p>
+      <w:pPr>
+        <w:pStyle w:val="PargrafodaLista"/>
+        <w:numPr>
+          <w:ilvl w:val="0"/>
+          <w:numId w:val="1"/>
+        </w:numPr>
+        <w:shd w:val="clear" w:color="auto" w:fill="282A36"/>
+        <w:spacing w:after="0" w:line="285" w:lineRule="atLeast"/>
+        <w:jc w:val="left"/>
+        <w:rPr>
+          <w:rFonts w:ascii="Consolas" w:eastAsia="Times New Roman" w:hAnsi="Consolas" w:cs="Times New Roman"/>
+          <w:color w:val="F6F6F4"/>
+          <w:sz w:val="21"/>
+          <w:szCs w:val="21"/>
+          <w:lang w:eastAsia="pt-BR"/>
+        </w:rPr>
+      </w:pPr>
+      <w:r>
+        <w:rPr>
+          <w:rFonts w:ascii="Consolas" w:eastAsia="Times New Roman" w:hAnsi="Consolas" w:cs="Times New Roman"/>
+          <w:color w:val="F6F6F4"/>
+          <w:sz w:val="21"/>
+          <w:szCs w:val="21"/>
+          <w:lang w:eastAsia="pt-BR"/>
+        </w:rPr>
+        <w:t xml:space="preserve">            </w:t>
+      </w:r>
+      <w:r>
+        <w:rPr>
+          <w:rFonts w:ascii="Consolas" w:eastAsia="Times New Roman" w:hAnsi="Consolas" w:cs="Times New Roman"/>
+          <w:color w:val="7B7F8B"/>
+          <w:sz w:val="21"/>
+          <w:szCs w:val="21"/>
+          <w:lang w:eastAsia="pt-BR"/>
+        </w:rPr>
+        <w:t>// }</w:t>
+      </w:r>
+    </w:p>
+    <w:p>
+      <w:pPr>
+        <w:pStyle w:val="PargrafodaLista"/>
+        <w:numPr>
+          <w:ilvl w:val="0"/>
+          <w:numId w:val="1"/>
+        </w:numPr>
+        <w:shd w:val="clear" w:color="auto" w:fill="282A36"/>
+        <w:spacing w:after="0" w:line="285" w:lineRule="atLeast"/>
+        <w:jc w:val="left"/>
+        <w:rPr>
+          <w:rFonts w:ascii="Consolas" w:eastAsia="Times New Roman" w:hAnsi="Consolas" w:cs="Times New Roman"/>
+          <w:color w:val="F6F6F4"/>
+          <w:sz w:val="21"/>
+          <w:szCs w:val="21"/>
+          <w:lang w:eastAsia="pt-BR"/>
+        </w:rPr>
+      </w:pPr>
+    </w:p>
+    <w:p>
+      <w:pPr>
+        <w:pStyle w:val="PargrafodaLista"/>
+        <w:numPr>
+          <w:ilvl w:val="0"/>
+          <w:numId w:val="1"/>
+        </w:numPr>
+        <w:shd w:val="clear" w:color="auto" w:fill="282A36"/>
+        <w:spacing w:after="0" w:line="285" w:lineRule="atLeast"/>
+        <w:jc w:val="left"/>
+        <w:rPr>
+          <w:rFonts w:ascii="Consolas" w:eastAsia="Times New Roman" w:hAnsi="Consolas" w:cs="Times New Roman"/>
+          <w:color w:val="F6F6F4"/>
+          <w:sz w:val="21"/>
+          <w:szCs w:val="21"/>
+          <w:lang w:eastAsia="pt-BR"/>
+        </w:rPr>
+      </w:pPr>
+      <w:r>
+        <w:rPr>
+          <w:rFonts w:ascii="Consolas" w:eastAsia="Times New Roman" w:hAnsi="Consolas" w:cs="Times New Roman"/>
+          <w:color w:val="F6F6F4"/>
+          <w:sz w:val="21"/>
+          <w:szCs w:val="21"/>
+          <w:lang w:eastAsia="pt-BR"/>
+        </w:rPr>
+        <w:t xml:space="preserve">            </w:t>
+      </w:r>
+      <w:r>
+        <w:rPr>
+          <w:rFonts w:ascii="Consolas" w:eastAsia="Times New Roman" w:hAnsi="Consolas" w:cs="Times New Roman"/>
+          <w:color w:val="BF9EEE"/>
+          <w:sz w:val="21"/>
+          <w:szCs w:val="21"/>
+          <w:lang w:eastAsia="pt-BR"/>
+        </w:rPr>
+        <w:t>console</w:t>
+      </w:r>
+      <w:r>
+        <w:rPr>
+          <w:rFonts w:ascii="Consolas" w:eastAsia="Times New Roman" w:hAnsi="Consolas" w:cs="Times New Roman"/>
+          <w:color w:val="F6F6F4"/>
+          <w:sz w:val="21"/>
+          <w:szCs w:val="21"/>
+          <w:lang w:eastAsia="pt-BR"/>
+        </w:rPr>
+        <w:t>.</w:t>
+      </w:r>
+      <w:r>
+        <w:rPr>
+          <w:rFonts w:ascii="Consolas" w:eastAsia="Times New Roman" w:hAnsi="Consolas" w:cs="Times New Roman"/>
+          <w:color w:val="62E884"/>
+          <w:sz w:val="21"/>
+          <w:szCs w:val="21"/>
+          <w:lang w:eastAsia="pt-BR"/>
+        </w:rPr>
+        <w:t>log</w:t>
+      </w:r>
+      <w:r>
+        <w:rPr>
+          <w:rFonts w:ascii="Consolas" w:eastAsia="Times New Roman" w:hAnsi="Consolas" w:cs="Times New Roman"/>
+          <w:color w:val="F6F6F4"/>
+          <w:sz w:val="21"/>
+          <w:szCs w:val="21"/>
+          <w:lang w:eastAsia="pt-BR"/>
+        </w:rPr>
+        <w:t>(</w:t>
+      </w:r>
+      <w:proofErr w:type="spellStart"/>
+      <w:proofErr w:type="gramStart"/>
+      <w:r>
+        <w:rPr>
+          <w:rFonts w:ascii="Consolas" w:eastAsia="Times New Roman" w:hAnsi="Consolas" w:cs="Times New Roman"/>
+          <w:i/>
+          <w:iCs/>
+          <w:color w:val="FFB86C"/>
+          <w:sz w:val="21"/>
+          <w:szCs w:val="21"/>
+          <w:lang w:eastAsia="pt-BR"/>
+        </w:rPr>
+        <w:t>config</w:t>
+      </w:r>
+      <w:r>
+        <w:rPr>
+          <w:rFonts w:ascii="Consolas" w:eastAsia="Times New Roman" w:hAnsi="Consolas" w:cs="Times New Roman"/>
+          <w:color w:val="F6F6F4"/>
+          <w:sz w:val="21"/>
+          <w:szCs w:val="21"/>
+          <w:lang w:eastAsia="pt-BR"/>
+        </w:rPr>
+        <w:t>.method</w:t>
+      </w:r>
+      <w:proofErr w:type="spellEnd"/>
+      <w:proofErr w:type="gramEnd"/>
+      <w:r>
+        <w:rPr>
+          <w:rFonts w:ascii="Consolas" w:eastAsia="Times New Roman" w:hAnsi="Consolas" w:cs="Times New Roman"/>
+          <w:color w:val="F6F6F4"/>
+          <w:sz w:val="21"/>
+          <w:szCs w:val="21"/>
+          <w:lang w:eastAsia="pt-BR"/>
+        </w:rPr>
+        <w:t>)</w:t>
+      </w:r>
+    </w:p>
+    <w:p>
+      <w:pPr>
+        <w:pStyle w:val="PargrafodaLista"/>
+        <w:numPr>
+          <w:ilvl w:val="0"/>
+          <w:numId w:val="1"/>
+        </w:numPr>
+        <w:shd w:val="clear" w:color="auto" w:fill="282A36"/>
+        <w:spacing w:after="0" w:line="285" w:lineRule="atLeast"/>
+        <w:jc w:val="left"/>
+        <w:rPr>
+          <w:rFonts w:ascii="Consolas" w:eastAsia="Times New Roman" w:hAnsi="Consolas" w:cs="Times New Roman"/>
+          <w:color w:val="F6F6F4"/>
+          <w:sz w:val="21"/>
+          <w:szCs w:val="21"/>
+          <w:lang w:eastAsia="pt-BR"/>
+        </w:rPr>
+      </w:pPr>
+    </w:p>
+    <w:p>
+      <w:pPr>
+        <w:pStyle w:val="PargrafodaLista"/>
+        <w:numPr>
+          <w:ilvl w:val="0"/>
+          <w:numId w:val="1"/>
+        </w:numPr>
+        <w:shd w:val="clear" w:color="auto" w:fill="282A36"/>
+        <w:spacing w:after="0" w:line="285" w:lineRule="atLeast"/>
+        <w:jc w:val="left"/>
+        <w:rPr>
+          <w:rFonts w:ascii="Consolas" w:eastAsia="Times New Roman" w:hAnsi="Consolas" w:cs="Times New Roman"/>
+          <w:color w:val="F6F6F4"/>
+          <w:sz w:val="21"/>
+          <w:szCs w:val="21"/>
+          <w:lang w:eastAsia="pt-BR"/>
+        </w:rPr>
+      </w:pPr>
+      <w:r>
+        <w:rPr>
+          <w:rFonts w:ascii="Consolas" w:eastAsia="Times New Roman" w:hAnsi="Consolas" w:cs="Times New Roman"/>
+          <w:color w:val="F6F6F4"/>
+          <w:sz w:val="21"/>
+          <w:szCs w:val="21"/>
+          <w:lang w:eastAsia="pt-BR"/>
+        </w:rPr>
+        <w:t xml:space="preserve">            </w:t>
+      </w:r>
+      <w:proofErr w:type="spellStart"/>
+      <w:r>
+        <w:rPr>
+          <w:rFonts w:ascii="Consolas" w:eastAsia="Times New Roman" w:hAnsi="Consolas" w:cs="Times New Roman"/>
+          <w:color w:val="F286C4"/>
+          <w:sz w:val="21"/>
+          <w:szCs w:val="21"/>
+          <w:lang w:eastAsia="pt-BR"/>
+        </w:rPr>
+        <w:t>return</w:t>
+      </w:r>
+      <w:proofErr w:type="spellEnd"/>
+      <w:r>
+        <w:rPr>
+          <w:rFonts w:ascii="Consolas" w:eastAsia="Times New Roman" w:hAnsi="Consolas" w:cs="Times New Roman"/>
+          <w:color w:val="F6F6F4"/>
+          <w:sz w:val="21"/>
+          <w:szCs w:val="21"/>
+          <w:lang w:eastAsia="pt-BR"/>
+        </w:rPr>
+        <w:t xml:space="preserve"> </w:t>
+      </w:r>
+      <w:proofErr w:type="spellStart"/>
+      <w:r>
+        <w:rPr>
+          <w:rFonts w:ascii="Consolas" w:eastAsia="Times New Roman" w:hAnsi="Consolas" w:cs="Times New Roman"/>
+          <w:i/>
+          <w:iCs/>
+          <w:color w:val="FFB86C"/>
+          <w:sz w:val="21"/>
+          <w:szCs w:val="21"/>
+          <w:lang w:eastAsia="pt-BR"/>
+        </w:rPr>
+        <w:t>config</w:t>
+      </w:r>
+      <w:proofErr w:type="spellEnd"/>
+    </w:p>
+    <w:p>
+      <w:pPr>
+        <w:pStyle w:val="PargrafodaLista"/>
+        <w:numPr>
+          <w:ilvl w:val="0"/>
+          <w:numId w:val="1"/>
+        </w:numPr>
+        <w:shd w:val="clear" w:color="auto" w:fill="282A36"/>
+        <w:spacing w:after="0" w:line="285" w:lineRule="atLeast"/>
+        <w:jc w:val="left"/>
+        <w:rPr>
+          <w:rFonts w:ascii="Consolas" w:eastAsia="Times New Roman" w:hAnsi="Consolas" w:cs="Times New Roman"/>
+          <w:color w:val="F6F6F4"/>
+          <w:sz w:val="21"/>
+          <w:szCs w:val="21"/>
+          <w:lang w:eastAsia="pt-BR"/>
+        </w:rPr>
+      </w:pPr>
+      <w:r>
+        <w:rPr>
+          <w:rFonts w:ascii="Consolas" w:eastAsia="Times New Roman" w:hAnsi="Consolas" w:cs="Times New Roman"/>
+          <w:color w:val="F6F6F4"/>
+          <w:sz w:val="21"/>
+          <w:szCs w:val="21"/>
+          <w:lang w:eastAsia="pt-BR"/>
+        </w:rPr>
+        <w:t xml:space="preserve">        }, </w:t>
+      </w:r>
+      <w:proofErr w:type="spellStart"/>
+      <w:r>
+        <w:rPr>
+          <w:rFonts w:ascii="Consolas" w:eastAsia="Times New Roman" w:hAnsi="Consolas" w:cs="Times New Roman"/>
+          <w:i/>
+          <w:iCs/>
+          <w:color w:val="FFB86C"/>
+          <w:sz w:val="21"/>
+          <w:szCs w:val="21"/>
+          <w:lang w:eastAsia="pt-BR"/>
+        </w:rPr>
+        <w:t>error</w:t>
+      </w:r>
+      <w:proofErr w:type="spellEnd"/>
+      <w:r>
+        <w:rPr>
+          <w:rFonts w:ascii="Consolas" w:eastAsia="Times New Roman" w:hAnsi="Consolas" w:cs="Times New Roman"/>
+          <w:color w:val="F286C4"/>
+          <w:sz w:val="21"/>
+          <w:szCs w:val="21"/>
+          <w:lang w:eastAsia="pt-BR"/>
+        </w:rPr>
+        <w:t>=&gt;</w:t>
+      </w:r>
+      <w:r>
+        <w:rPr>
+          <w:rFonts w:ascii="Consolas" w:eastAsia="Times New Roman" w:hAnsi="Consolas" w:cs="Times New Roman"/>
+          <w:color w:val="F6F6F4"/>
+          <w:sz w:val="21"/>
+          <w:szCs w:val="21"/>
+          <w:lang w:eastAsia="pt-BR"/>
+        </w:rPr>
+        <w:t xml:space="preserve"> </w:t>
+      </w:r>
+      <w:proofErr w:type="spellStart"/>
+      <w:r>
+        <w:rPr>
+          <w:rFonts w:ascii="Consolas" w:eastAsia="Times New Roman" w:hAnsi="Consolas" w:cs="Times New Roman"/>
+          <w:i/>
+          <w:iCs/>
+          <w:color w:val="97E1F1"/>
+          <w:sz w:val="21"/>
+          <w:szCs w:val="21"/>
+          <w:lang w:eastAsia="pt-BR"/>
+        </w:rPr>
+        <w:t>Promise</w:t>
+      </w:r>
+      <w:r>
+        <w:rPr>
+          <w:rFonts w:ascii="Consolas" w:eastAsia="Times New Roman" w:hAnsi="Consolas" w:cs="Times New Roman"/>
+          <w:color w:val="F6F6F4"/>
+          <w:sz w:val="21"/>
+          <w:szCs w:val="21"/>
+          <w:lang w:eastAsia="pt-BR"/>
+        </w:rPr>
+        <w:t>.</w:t>
+      </w:r>
+      <w:r>
+        <w:rPr>
+          <w:rFonts w:ascii="Consolas" w:eastAsia="Times New Roman" w:hAnsi="Consolas" w:cs="Times New Roman"/>
+          <w:color w:val="62E884"/>
+          <w:sz w:val="21"/>
+          <w:szCs w:val="21"/>
+          <w:lang w:eastAsia="pt-BR"/>
+        </w:rPr>
+        <w:t>reject</w:t>
+      </w:r>
+      <w:proofErr w:type="spellEnd"/>
+      <w:r>
+        <w:rPr>
+          <w:rFonts w:ascii="Consolas" w:eastAsia="Times New Roman" w:hAnsi="Consolas" w:cs="Times New Roman"/>
+          <w:color w:val="F6F6F4"/>
+          <w:sz w:val="21"/>
+          <w:szCs w:val="21"/>
+          <w:lang w:eastAsia="pt-BR"/>
+        </w:rPr>
+        <w:t>(</w:t>
+      </w:r>
+      <w:proofErr w:type="spellStart"/>
+      <w:r>
+        <w:rPr>
+          <w:rFonts w:ascii="Consolas" w:eastAsia="Times New Roman" w:hAnsi="Consolas" w:cs="Times New Roman"/>
+          <w:i/>
+          <w:iCs/>
+          <w:color w:val="FFB86C"/>
+          <w:sz w:val="21"/>
+          <w:szCs w:val="21"/>
+          <w:lang w:eastAsia="pt-BR"/>
+        </w:rPr>
+        <w:t>error</w:t>
+      </w:r>
+      <w:proofErr w:type="spellEnd"/>
+      <w:r>
+        <w:rPr>
+          <w:rFonts w:ascii="Consolas" w:eastAsia="Times New Roman" w:hAnsi="Consolas" w:cs="Times New Roman"/>
+          <w:color w:val="F6F6F4"/>
+          <w:sz w:val="21"/>
+          <w:szCs w:val="21"/>
+          <w:lang w:eastAsia="pt-BR"/>
+        </w:rPr>
+        <w:t>))</w:t>
+      </w:r>
+    </w:p>
+    <w:p>
+      <w:pPr>
+        <w:pStyle w:val="PargrafodaLista"/>
+        <w:numPr>
+          <w:ilvl w:val="0"/>
+          <w:numId w:val="1"/>
+        </w:numPr>
+        <w:rPr>
+          <w:rFonts w:ascii="Consolas" w:hAnsi="Consolas"/>
+          <w:sz w:val="24"/>
+          <w:szCs w:val="24"/>
+        </w:rPr>
+      </w:pPr>
+    </w:p>
+    <w:p>
+      <w:pPr>
+        <w:pStyle w:val="PargrafodaLista"/>
+        <w:ind w:left="1060" w:firstLine="0"/>
+        <w:rPr>
+          <w:rFonts w:ascii="Consolas" w:hAnsi="Consolas"/>
+          <w:b/>
+          <w:bCs/>
+          <w:sz w:val="28"/>
+          <w:szCs w:val="28"/>
+        </w:rPr>
+      </w:pPr>
+      <w:r>
+        <w:rPr>
+          <w:rFonts w:ascii="Consolas" w:hAnsi="Consolas"/>
+          <w:b/>
+          <w:bCs/>
+          <w:sz w:val="28"/>
+          <w:szCs w:val="28"/>
+        </w:rPr>
+        <w:t>Aula 244 – Interceptando respostas</w:t>
+      </w:r>
+    </w:p>
+    <w:p>
+      <w:pPr>
+        <w:pStyle w:val="PargrafodaLista"/>
+        <w:numPr>
+          <w:ilvl w:val="0"/>
+          <w:numId w:val="1"/>
+        </w:numPr>
+        <w:rPr>
+          <w:rFonts w:ascii="Consolas" w:hAnsi="Consolas"/>
+          <w:sz w:val="24"/>
+          <w:szCs w:val="24"/>
+        </w:rPr>
+      </w:pPr>
+      <w:r>
+        <w:rPr>
+          <w:rFonts w:ascii="Consolas" w:hAnsi="Consolas"/>
+          <w:sz w:val="24"/>
+          <w:szCs w:val="24"/>
+        </w:rPr>
+        <w:t xml:space="preserve">Vamos utilizar o </w:t>
+      </w:r>
+      <w:proofErr w:type="gramStart"/>
+      <w:r>
+        <w:rPr>
+          <w:rFonts w:ascii="Consolas" w:hAnsi="Consolas"/>
+          <w:sz w:val="24"/>
+          <w:szCs w:val="24"/>
+        </w:rPr>
+        <w:t>método .</w:t>
+      </w:r>
+      <w:proofErr w:type="spellStart"/>
+      <w:proofErr w:type="gramEnd"/>
+      <w:r>
+        <w:rPr>
+          <w:rFonts w:ascii="Consolas" w:hAnsi="Consolas"/>
+          <w:sz w:val="24"/>
+          <w:szCs w:val="24"/>
+        </w:rPr>
+        <w:t>interceptors.response.use</w:t>
+      </w:r>
+      <w:proofErr w:type="spellEnd"/>
+      <w:r>
+        <w:rPr>
+          <w:rFonts w:ascii="Consolas" w:hAnsi="Consolas"/>
+          <w:sz w:val="24"/>
+          <w:szCs w:val="24"/>
+        </w:rPr>
+        <w:t xml:space="preserve"> e utilizar uma </w:t>
+      </w:r>
+      <w:proofErr w:type="spellStart"/>
+      <w:r>
+        <w:rPr>
+          <w:rFonts w:ascii="Consolas" w:hAnsi="Consolas"/>
+          <w:sz w:val="24"/>
+          <w:szCs w:val="24"/>
+        </w:rPr>
+        <w:t>arrow</w:t>
+      </w:r>
+      <w:proofErr w:type="spellEnd"/>
+      <w:r>
+        <w:rPr>
+          <w:rFonts w:ascii="Consolas" w:hAnsi="Consolas"/>
+          <w:sz w:val="24"/>
+          <w:szCs w:val="24"/>
+        </w:rPr>
+        <w:t xml:space="preserve"> </w:t>
+      </w:r>
+      <w:proofErr w:type="spellStart"/>
+      <w:r>
+        <w:rPr>
+          <w:rFonts w:ascii="Consolas" w:hAnsi="Consolas"/>
+          <w:sz w:val="24"/>
+          <w:szCs w:val="24"/>
+        </w:rPr>
+        <w:t>function</w:t>
+      </w:r>
+      <w:proofErr w:type="spellEnd"/>
+      <w:r>
+        <w:rPr>
+          <w:rFonts w:ascii="Consolas" w:hAnsi="Consolas"/>
+          <w:sz w:val="24"/>
+          <w:szCs w:val="24"/>
+        </w:rPr>
+        <w:t xml:space="preserve"> para configurar a resposta.</w:t>
+      </w:r>
+    </w:p>
+    <w:p>
+      <w:pPr>
+        <w:pStyle w:val="PargrafodaLista"/>
+        <w:numPr>
+          <w:ilvl w:val="0"/>
+          <w:numId w:val="1"/>
+        </w:numPr>
+        <w:rPr>
+          <w:rFonts w:ascii="Consolas" w:hAnsi="Consolas"/>
+          <w:sz w:val="24"/>
+          <w:szCs w:val="24"/>
+        </w:rPr>
+      </w:pPr>
+      <w:r>
+        <w:rPr>
+          <w:rFonts w:ascii="Consolas" w:hAnsi="Consolas"/>
+          <w:sz w:val="24"/>
+          <w:szCs w:val="24"/>
+        </w:rPr>
+        <w:t xml:space="preserve">Nesse caso iremos </w:t>
+      </w:r>
+      <w:r>
+        <w:rPr>
+          <w:rFonts w:ascii="Consolas" w:hAnsi="Consolas"/>
+          <w:sz w:val="24"/>
+          <w:szCs w:val="24"/>
+        </w:rPr>
+        <w:t xml:space="preserve">capturar a reposta criando um </w:t>
+      </w:r>
+      <w:proofErr w:type="spellStart"/>
+      <w:r>
+        <w:rPr>
+          <w:rFonts w:ascii="Consolas" w:hAnsi="Consolas"/>
+          <w:sz w:val="24"/>
+          <w:szCs w:val="24"/>
+        </w:rPr>
+        <w:t>array</w:t>
+      </w:r>
+      <w:proofErr w:type="spellEnd"/>
+      <w:r>
+        <w:rPr>
+          <w:rFonts w:ascii="Consolas" w:hAnsi="Consolas"/>
+          <w:sz w:val="24"/>
+          <w:szCs w:val="24"/>
+        </w:rPr>
+        <w:t xml:space="preserve"> e preenchendo com os dados que foram interceptados. Após isso retornamos o </w:t>
+      </w:r>
+      <w:proofErr w:type="spellStart"/>
+      <w:r>
+        <w:rPr>
+          <w:rFonts w:ascii="Consolas" w:hAnsi="Consolas"/>
+          <w:sz w:val="24"/>
+          <w:szCs w:val="24"/>
+        </w:rPr>
+        <w:t>array</w:t>
+      </w:r>
+      <w:proofErr w:type="spellEnd"/>
+      <w:r>
+        <w:rPr>
+          <w:rFonts w:ascii="Consolas" w:hAnsi="Consolas"/>
+          <w:sz w:val="24"/>
+          <w:szCs w:val="24"/>
+        </w:rPr>
+        <w:t xml:space="preserve"> que criamos como resposta.</w:t>
+      </w:r>
+    </w:p>
+    <w:p>
+      <w:pPr>
+        <w:pStyle w:val="PargrafodaLista"/>
+        <w:numPr>
+          <w:ilvl w:val="0"/>
+          <w:numId w:val="1"/>
+        </w:numPr>
+        <w:shd w:val="clear" w:color="auto" w:fill="282A36"/>
+        <w:spacing w:after="0" w:line="285" w:lineRule="atLeast"/>
+        <w:jc w:val="left"/>
+        <w:rPr>
+          <w:rFonts w:ascii="Consolas" w:eastAsia="Times New Roman" w:hAnsi="Consolas" w:cs="Times New Roman"/>
+          <w:color w:val="F6F6F4"/>
+          <w:sz w:val="21"/>
+          <w:szCs w:val="21"/>
+          <w:lang w:eastAsia="pt-BR"/>
+        </w:rPr>
+      </w:pPr>
+      <w:r>
+        <w:rPr>
+          <w:rFonts w:ascii="Consolas" w:eastAsia="Times New Roman" w:hAnsi="Consolas" w:cs="Times New Roman"/>
+          <w:color w:val="F6F6F4"/>
+          <w:sz w:val="21"/>
+          <w:szCs w:val="21"/>
+          <w:lang w:eastAsia="pt-BR"/>
+        </w:rPr>
+        <w:t> </w:t>
+      </w:r>
+      <w:proofErr w:type="gramStart"/>
+      <w:r>
+        <w:rPr>
+          <w:rFonts w:ascii="Consolas" w:eastAsia="Times New Roman" w:hAnsi="Consolas" w:cs="Times New Roman"/>
+          <w:color w:val="97E1F1"/>
+          <w:sz w:val="21"/>
+          <w:szCs w:val="21"/>
+          <w:lang w:eastAsia="pt-BR"/>
+        </w:rPr>
+        <w:t>Vue</w:t>
+      </w:r>
+      <w:r>
+        <w:rPr>
+          <w:rFonts w:ascii="Consolas" w:eastAsia="Times New Roman" w:hAnsi="Consolas" w:cs="Times New Roman"/>
+          <w:color w:val="F6F6F4"/>
+          <w:sz w:val="21"/>
+          <w:szCs w:val="21"/>
+          <w:lang w:eastAsia="pt-BR"/>
+        </w:rPr>
+        <w:t>.</w:t>
+      </w:r>
+      <w:proofErr w:type="spellStart"/>
+      <w:r>
+        <w:rPr>
+          <w:rFonts w:ascii="Consolas" w:eastAsia="Times New Roman" w:hAnsi="Consolas" w:cs="Times New Roman"/>
+          <w:color w:val="F6F6F4"/>
+          <w:sz w:val="21"/>
+          <w:szCs w:val="21"/>
+          <w:lang w:eastAsia="pt-BR"/>
+        </w:rPr>
+        <w:t>prototype</w:t>
+      </w:r>
+      <w:proofErr w:type="spellEnd"/>
+      <w:r>
+        <w:rPr>
+          <w:rFonts w:ascii="Consolas" w:eastAsia="Times New Roman" w:hAnsi="Consolas" w:cs="Times New Roman"/>
+          <w:color w:val="F6F6F4"/>
+          <w:sz w:val="21"/>
+          <w:szCs w:val="21"/>
+          <w:lang w:eastAsia="pt-BR"/>
+        </w:rPr>
+        <w:t>.$</w:t>
+      </w:r>
+      <w:proofErr w:type="spellStart"/>
+      <w:proofErr w:type="gramEnd"/>
+      <w:r>
+        <w:rPr>
+          <w:rFonts w:ascii="Consolas" w:eastAsia="Times New Roman" w:hAnsi="Consolas" w:cs="Times New Roman"/>
+          <w:color w:val="F6F6F4"/>
+          <w:sz w:val="21"/>
+          <w:szCs w:val="21"/>
+          <w:lang w:eastAsia="pt-BR"/>
+        </w:rPr>
+        <w:t>http.interceptors.response.</w:t>
+      </w:r>
+      <w:r>
+        <w:rPr>
+          <w:rFonts w:ascii="Consolas" w:eastAsia="Times New Roman" w:hAnsi="Consolas" w:cs="Times New Roman"/>
+          <w:color w:val="62E884"/>
+          <w:sz w:val="21"/>
+          <w:szCs w:val="21"/>
+          <w:lang w:eastAsia="pt-BR"/>
+        </w:rPr>
+        <w:t>use</w:t>
+      </w:r>
+      <w:proofErr w:type="spellEnd"/>
+      <w:r>
+        <w:rPr>
+          <w:rFonts w:ascii="Consolas" w:eastAsia="Times New Roman" w:hAnsi="Consolas" w:cs="Times New Roman"/>
+          <w:color w:val="F6F6F4"/>
+          <w:sz w:val="21"/>
+          <w:szCs w:val="21"/>
+          <w:lang w:eastAsia="pt-BR"/>
+        </w:rPr>
+        <w:t>(</w:t>
+      </w:r>
+      <w:r>
+        <w:rPr>
+          <w:rFonts w:ascii="Consolas" w:eastAsia="Times New Roman" w:hAnsi="Consolas" w:cs="Times New Roman"/>
+          <w:i/>
+          <w:iCs/>
+          <w:color w:val="FFB86C"/>
+          <w:sz w:val="21"/>
+          <w:szCs w:val="21"/>
+          <w:lang w:eastAsia="pt-BR"/>
+        </w:rPr>
+        <w:t>res</w:t>
+      </w:r>
+      <w:r>
+        <w:rPr>
+          <w:rFonts w:ascii="Consolas" w:eastAsia="Times New Roman" w:hAnsi="Consolas" w:cs="Times New Roman"/>
+          <w:color w:val="F6F6F4"/>
+          <w:sz w:val="21"/>
+          <w:szCs w:val="21"/>
+          <w:lang w:eastAsia="pt-BR"/>
+        </w:rPr>
+        <w:t xml:space="preserve"> </w:t>
+      </w:r>
+      <w:r>
+        <w:rPr>
+          <w:rFonts w:ascii="Consolas" w:eastAsia="Times New Roman" w:hAnsi="Consolas" w:cs="Times New Roman"/>
+          <w:color w:val="F286C4"/>
+          <w:sz w:val="21"/>
+          <w:szCs w:val="21"/>
+          <w:lang w:eastAsia="pt-BR"/>
+        </w:rPr>
+        <w:t>=&gt;</w:t>
+      </w:r>
+      <w:r>
+        <w:rPr>
+          <w:rFonts w:ascii="Consolas" w:eastAsia="Times New Roman" w:hAnsi="Consolas" w:cs="Times New Roman"/>
+          <w:color w:val="F6F6F4"/>
+          <w:sz w:val="21"/>
+          <w:szCs w:val="21"/>
+          <w:lang w:eastAsia="pt-BR"/>
+        </w:rPr>
+        <w:t>{</w:t>
+      </w:r>
+    </w:p>
+    <w:p>
+      <w:pPr>
+        <w:pStyle w:val="PargrafodaLista"/>
+        <w:numPr>
+          <w:ilvl w:val="0"/>
+          <w:numId w:val="1"/>
+        </w:numPr>
+        <w:shd w:val="clear" w:color="auto" w:fill="282A36"/>
+        <w:spacing w:after="0" w:line="285" w:lineRule="atLeast"/>
+        <w:jc w:val="left"/>
+        <w:rPr>
+          <w:rFonts w:ascii="Consolas" w:eastAsia="Times New Roman" w:hAnsi="Consolas" w:cs="Times New Roman"/>
+          <w:color w:val="F6F6F4"/>
+          <w:sz w:val="21"/>
+          <w:szCs w:val="21"/>
+          <w:lang w:eastAsia="pt-BR"/>
+        </w:rPr>
+      </w:pPr>
+      <w:r>
+        <w:rPr>
+          <w:rFonts w:ascii="Consolas" w:eastAsia="Times New Roman" w:hAnsi="Consolas" w:cs="Times New Roman"/>
+          <w:color w:val="F6F6F4"/>
+          <w:sz w:val="21"/>
+          <w:szCs w:val="21"/>
+          <w:lang w:eastAsia="pt-BR"/>
+        </w:rPr>
+        <w:t xml:space="preserve">            </w:t>
+      </w:r>
+      <w:proofErr w:type="spellStart"/>
+      <w:r>
+        <w:rPr>
+          <w:rFonts w:ascii="Consolas" w:eastAsia="Times New Roman" w:hAnsi="Consolas" w:cs="Times New Roman"/>
+          <w:color w:val="F286C4"/>
+          <w:sz w:val="21"/>
+          <w:szCs w:val="21"/>
+          <w:lang w:eastAsia="pt-BR"/>
+        </w:rPr>
+        <w:t>const</w:t>
+      </w:r>
+      <w:proofErr w:type="spellEnd"/>
+      <w:r>
+        <w:rPr>
+          <w:rFonts w:ascii="Consolas" w:eastAsia="Times New Roman" w:hAnsi="Consolas" w:cs="Times New Roman"/>
+          <w:color w:val="F6F6F4"/>
+          <w:sz w:val="21"/>
+          <w:szCs w:val="21"/>
+          <w:lang w:eastAsia="pt-BR"/>
+        </w:rPr>
+        <w:t xml:space="preserve"> </w:t>
+      </w:r>
+      <w:proofErr w:type="spellStart"/>
+      <w:r>
+        <w:rPr>
+          <w:rFonts w:ascii="Consolas" w:eastAsia="Times New Roman" w:hAnsi="Consolas" w:cs="Times New Roman"/>
+          <w:color w:val="BF9EEE"/>
+          <w:sz w:val="21"/>
+          <w:szCs w:val="21"/>
+          <w:lang w:eastAsia="pt-BR"/>
+        </w:rPr>
+        <w:t>array</w:t>
+      </w:r>
+      <w:proofErr w:type="spellEnd"/>
+      <w:r>
+        <w:rPr>
+          <w:rFonts w:ascii="Consolas" w:eastAsia="Times New Roman" w:hAnsi="Consolas" w:cs="Times New Roman"/>
+          <w:color w:val="F6F6F4"/>
+          <w:sz w:val="21"/>
+          <w:szCs w:val="21"/>
+          <w:lang w:eastAsia="pt-BR"/>
+        </w:rPr>
+        <w:t xml:space="preserve"> </w:t>
+      </w:r>
+      <w:r>
+        <w:rPr>
+          <w:rFonts w:ascii="Consolas" w:eastAsia="Times New Roman" w:hAnsi="Consolas" w:cs="Times New Roman"/>
+          <w:color w:val="F286C4"/>
+          <w:sz w:val="21"/>
+          <w:szCs w:val="21"/>
+          <w:lang w:eastAsia="pt-BR"/>
+        </w:rPr>
+        <w:t>=</w:t>
+      </w:r>
+      <w:r>
+        <w:rPr>
+          <w:rFonts w:ascii="Consolas" w:eastAsia="Times New Roman" w:hAnsi="Consolas" w:cs="Times New Roman"/>
+          <w:color w:val="F6F6F4"/>
+          <w:sz w:val="21"/>
+          <w:szCs w:val="21"/>
+          <w:lang w:eastAsia="pt-BR"/>
+        </w:rPr>
+        <w:t xml:space="preserve"> []</w:t>
+      </w:r>
+    </w:p>
+    <w:p>
+      <w:pPr>
+        <w:pStyle w:val="PargrafodaLista"/>
+        <w:numPr>
+          <w:ilvl w:val="0"/>
+          <w:numId w:val="1"/>
+        </w:numPr>
+        <w:shd w:val="clear" w:color="auto" w:fill="282A36"/>
+        <w:spacing w:after="0" w:line="285" w:lineRule="atLeast"/>
+        <w:jc w:val="left"/>
+        <w:rPr>
+          <w:rFonts w:ascii="Consolas" w:eastAsia="Times New Roman" w:hAnsi="Consolas" w:cs="Times New Roman"/>
+          <w:color w:val="F6F6F4"/>
+          <w:sz w:val="21"/>
+          <w:szCs w:val="21"/>
+          <w:lang w:eastAsia="pt-BR"/>
+        </w:rPr>
+      </w:pPr>
+      <w:r>
+        <w:rPr>
+          <w:rFonts w:ascii="Consolas" w:eastAsia="Times New Roman" w:hAnsi="Consolas" w:cs="Times New Roman"/>
+          <w:color w:val="F6F6F4"/>
+          <w:sz w:val="21"/>
+          <w:szCs w:val="21"/>
+          <w:lang w:eastAsia="pt-BR"/>
+        </w:rPr>
+        <w:t xml:space="preserve">            </w:t>
+      </w:r>
+      <w:proofErr w:type="gramStart"/>
+      <w:r>
+        <w:rPr>
+          <w:rFonts w:ascii="Consolas" w:eastAsia="Times New Roman" w:hAnsi="Consolas" w:cs="Times New Roman"/>
+          <w:color w:val="F286C4"/>
+          <w:sz w:val="21"/>
+          <w:szCs w:val="21"/>
+          <w:lang w:eastAsia="pt-BR"/>
+        </w:rPr>
+        <w:t>for</w:t>
+      </w:r>
+      <w:r>
+        <w:rPr>
+          <w:rFonts w:ascii="Consolas" w:eastAsia="Times New Roman" w:hAnsi="Consolas" w:cs="Times New Roman"/>
+          <w:color w:val="F6F6F4"/>
+          <w:sz w:val="21"/>
+          <w:szCs w:val="21"/>
+          <w:lang w:eastAsia="pt-BR"/>
+        </w:rPr>
+        <w:t>(</w:t>
+      </w:r>
+      <w:proofErr w:type="spellStart"/>
+      <w:proofErr w:type="gramEnd"/>
+      <w:r>
+        <w:rPr>
+          <w:rFonts w:ascii="Consolas" w:eastAsia="Times New Roman" w:hAnsi="Consolas" w:cs="Times New Roman"/>
+          <w:color w:val="F286C4"/>
+          <w:sz w:val="21"/>
+          <w:szCs w:val="21"/>
+          <w:lang w:eastAsia="pt-BR"/>
+        </w:rPr>
+        <w:t>let</w:t>
+      </w:r>
+      <w:proofErr w:type="spellEnd"/>
+      <w:r>
+        <w:rPr>
+          <w:rFonts w:ascii="Consolas" w:eastAsia="Times New Roman" w:hAnsi="Consolas" w:cs="Times New Roman"/>
+          <w:color w:val="F6F6F4"/>
+          <w:sz w:val="21"/>
+          <w:szCs w:val="21"/>
+          <w:lang w:eastAsia="pt-BR"/>
+        </w:rPr>
+        <w:t xml:space="preserve"> chave </w:t>
+      </w:r>
+      <w:r>
+        <w:rPr>
+          <w:rFonts w:ascii="Consolas" w:eastAsia="Times New Roman" w:hAnsi="Consolas" w:cs="Times New Roman"/>
+          <w:color w:val="F286C4"/>
+          <w:sz w:val="21"/>
+          <w:szCs w:val="21"/>
+          <w:lang w:eastAsia="pt-BR"/>
+        </w:rPr>
+        <w:t>in</w:t>
+      </w:r>
+      <w:r>
+        <w:rPr>
+          <w:rFonts w:ascii="Consolas" w:eastAsia="Times New Roman" w:hAnsi="Consolas" w:cs="Times New Roman"/>
+          <w:color w:val="F6F6F4"/>
+          <w:sz w:val="21"/>
+          <w:szCs w:val="21"/>
+          <w:lang w:eastAsia="pt-BR"/>
+        </w:rPr>
+        <w:t xml:space="preserve"> </w:t>
+      </w:r>
+      <w:proofErr w:type="spellStart"/>
+      <w:r>
+        <w:rPr>
+          <w:rFonts w:ascii="Consolas" w:eastAsia="Times New Roman" w:hAnsi="Consolas" w:cs="Times New Roman"/>
+          <w:i/>
+          <w:iCs/>
+          <w:color w:val="FFB86C"/>
+          <w:sz w:val="21"/>
+          <w:szCs w:val="21"/>
+          <w:lang w:eastAsia="pt-BR"/>
+        </w:rPr>
+        <w:t>res</w:t>
+      </w:r>
+      <w:r>
+        <w:rPr>
+          <w:rFonts w:ascii="Consolas" w:eastAsia="Times New Roman" w:hAnsi="Consolas" w:cs="Times New Roman"/>
+          <w:color w:val="F6F6F4"/>
+          <w:sz w:val="21"/>
+          <w:szCs w:val="21"/>
+          <w:lang w:eastAsia="pt-BR"/>
+        </w:rPr>
+        <w:t>.data</w:t>
+      </w:r>
+      <w:proofErr w:type="spellEnd"/>
+      <w:r>
+        <w:rPr>
+          <w:rFonts w:ascii="Consolas" w:eastAsia="Times New Roman" w:hAnsi="Consolas" w:cs="Times New Roman"/>
+          <w:color w:val="F6F6F4"/>
+          <w:sz w:val="21"/>
+          <w:szCs w:val="21"/>
+          <w:lang w:eastAsia="pt-BR"/>
+        </w:rPr>
+        <w:t>){</w:t>
+      </w:r>
+    </w:p>
+    <w:p>
+      <w:pPr>
+        <w:pStyle w:val="PargrafodaLista"/>
+        <w:numPr>
+          <w:ilvl w:val="0"/>
+          <w:numId w:val="1"/>
+        </w:numPr>
+        <w:shd w:val="clear" w:color="auto" w:fill="282A36"/>
+        <w:spacing w:after="0" w:line="285" w:lineRule="atLeast"/>
+        <w:jc w:val="left"/>
+        <w:rPr>
+          <w:rFonts w:ascii="Consolas" w:eastAsia="Times New Roman" w:hAnsi="Consolas" w:cs="Times New Roman"/>
+          <w:color w:val="F6F6F4"/>
+          <w:sz w:val="21"/>
+          <w:szCs w:val="21"/>
+          <w:lang w:eastAsia="pt-BR"/>
+        </w:rPr>
+      </w:pPr>
+      <w:r>
+        <w:rPr>
+          <w:rFonts w:ascii="Consolas" w:eastAsia="Times New Roman" w:hAnsi="Consolas" w:cs="Times New Roman"/>
+          <w:color w:val="F6F6F4"/>
+          <w:sz w:val="21"/>
+          <w:szCs w:val="21"/>
+          <w:lang w:eastAsia="pt-BR"/>
+        </w:rPr>
+        <w:t xml:space="preserve">                </w:t>
+      </w:r>
+    </w:p>
+    <w:p>
+      <w:pPr>
+        <w:pStyle w:val="PargrafodaLista"/>
+        <w:numPr>
+          <w:ilvl w:val="0"/>
+          <w:numId w:val="1"/>
+        </w:numPr>
+        <w:shd w:val="clear" w:color="auto" w:fill="282A36"/>
+        <w:spacing w:after="0" w:line="285" w:lineRule="atLeast"/>
+        <w:jc w:val="left"/>
+        <w:rPr>
+          <w:rFonts w:ascii="Consolas" w:eastAsia="Times New Roman" w:hAnsi="Consolas" w:cs="Times New Roman"/>
+          <w:color w:val="F6F6F4"/>
+          <w:sz w:val="21"/>
+          <w:szCs w:val="21"/>
+          <w:lang w:eastAsia="pt-BR"/>
+        </w:rPr>
+      </w:pPr>
+      <w:r>
+        <w:rPr>
+          <w:rFonts w:ascii="Consolas" w:eastAsia="Times New Roman" w:hAnsi="Consolas" w:cs="Times New Roman"/>
+          <w:color w:val="F6F6F4"/>
+          <w:sz w:val="21"/>
+          <w:szCs w:val="21"/>
+          <w:lang w:eastAsia="pt-BR"/>
+        </w:rPr>
+        <w:t xml:space="preserve">                </w:t>
+      </w:r>
+      <w:r>
+        <w:rPr>
+          <w:rFonts w:ascii="Consolas" w:eastAsia="Times New Roman" w:hAnsi="Consolas" w:cs="Times New Roman"/>
+          <w:color w:val="7B7F8B"/>
+          <w:sz w:val="21"/>
+          <w:szCs w:val="21"/>
+          <w:lang w:eastAsia="pt-BR"/>
+        </w:rPr>
+        <w:t xml:space="preserve">// ... é chamado operador </w:t>
+      </w:r>
+      <w:proofErr w:type="spellStart"/>
+      <w:r>
+        <w:rPr>
+          <w:rFonts w:ascii="Consolas" w:eastAsia="Times New Roman" w:hAnsi="Consolas" w:cs="Times New Roman"/>
+          <w:color w:val="7B7F8B"/>
+          <w:sz w:val="21"/>
+          <w:szCs w:val="21"/>
+          <w:lang w:eastAsia="pt-BR"/>
+        </w:rPr>
+        <w:t>spredin</w:t>
+      </w:r>
+      <w:proofErr w:type="spellEnd"/>
+      <w:r>
+        <w:rPr>
+          <w:rFonts w:ascii="Consolas" w:eastAsia="Times New Roman" w:hAnsi="Consolas" w:cs="Times New Roman"/>
+          <w:color w:val="7B7F8B"/>
+          <w:sz w:val="21"/>
+          <w:szCs w:val="21"/>
+          <w:lang w:eastAsia="pt-BR"/>
+        </w:rPr>
+        <w:t xml:space="preserve"> poderia ser </w:t>
+      </w:r>
+    </w:p>
+    <w:p>
+      <w:pPr>
+        <w:pStyle w:val="PargrafodaLista"/>
+        <w:numPr>
+          <w:ilvl w:val="0"/>
+          <w:numId w:val="1"/>
+        </w:numPr>
+        <w:shd w:val="clear" w:color="auto" w:fill="282A36"/>
+        <w:spacing w:after="0" w:line="285" w:lineRule="atLeast"/>
+        <w:jc w:val="left"/>
+        <w:rPr>
+          <w:rFonts w:ascii="Consolas" w:eastAsia="Times New Roman" w:hAnsi="Consolas" w:cs="Times New Roman"/>
+          <w:color w:val="F6F6F4"/>
+          <w:sz w:val="21"/>
+          <w:szCs w:val="21"/>
+          <w:lang w:eastAsia="pt-BR"/>
+        </w:rPr>
+      </w:pPr>
+      <w:r>
+        <w:rPr>
+          <w:rFonts w:ascii="Consolas" w:eastAsia="Times New Roman" w:hAnsi="Consolas" w:cs="Times New Roman"/>
+          <w:color w:val="F6F6F4"/>
+          <w:sz w:val="21"/>
+          <w:szCs w:val="21"/>
+          <w:lang w:eastAsia="pt-BR"/>
+        </w:rPr>
+        <w:t xml:space="preserve">                </w:t>
+      </w:r>
+      <w:r>
+        <w:rPr>
+          <w:rFonts w:ascii="Consolas" w:eastAsia="Times New Roman" w:hAnsi="Consolas" w:cs="Times New Roman"/>
+          <w:color w:val="7B7F8B"/>
+          <w:sz w:val="21"/>
+          <w:szCs w:val="21"/>
+          <w:lang w:eastAsia="pt-BR"/>
+        </w:rPr>
+        <w:t>//</w:t>
+      </w:r>
+      <w:proofErr w:type="spellStart"/>
+      <w:r>
+        <w:rPr>
+          <w:rFonts w:ascii="Consolas" w:eastAsia="Times New Roman" w:hAnsi="Consolas" w:cs="Times New Roman"/>
+          <w:color w:val="7B7F8B"/>
+          <w:sz w:val="21"/>
+          <w:szCs w:val="21"/>
+          <w:lang w:eastAsia="pt-BR"/>
+        </w:rPr>
+        <w:t>substituido</w:t>
+      </w:r>
+      <w:proofErr w:type="spellEnd"/>
+      <w:r>
+        <w:rPr>
+          <w:rFonts w:ascii="Consolas" w:eastAsia="Times New Roman" w:hAnsi="Consolas" w:cs="Times New Roman"/>
+          <w:color w:val="7B7F8B"/>
+          <w:sz w:val="21"/>
+          <w:szCs w:val="21"/>
+          <w:lang w:eastAsia="pt-BR"/>
+        </w:rPr>
+        <w:t xml:space="preserve"> por nome: </w:t>
+      </w:r>
+      <w:proofErr w:type="spellStart"/>
+      <w:r>
+        <w:rPr>
+          <w:rFonts w:ascii="Consolas" w:eastAsia="Times New Roman" w:hAnsi="Consolas" w:cs="Times New Roman"/>
+          <w:color w:val="7B7F8B"/>
+          <w:sz w:val="21"/>
+          <w:szCs w:val="21"/>
+          <w:lang w:eastAsia="pt-BR"/>
+        </w:rPr>
+        <w:t>res.data</w:t>
+      </w:r>
+      <w:proofErr w:type="spellEnd"/>
+      <w:r>
+        <w:rPr>
+          <w:rFonts w:ascii="Consolas" w:eastAsia="Times New Roman" w:hAnsi="Consolas" w:cs="Times New Roman"/>
+          <w:color w:val="7B7F8B"/>
+          <w:sz w:val="21"/>
+          <w:szCs w:val="21"/>
+          <w:lang w:eastAsia="pt-BR"/>
+        </w:rPr>
+        <w:t>[chave</w:t>
+      </w:r>
+      <w:proofErr w:type="gramStart"/>
+      <w:r>
+        <w:rPr>
+          <w:rFonts w:ascii="Consolas" w:eastAsia="Times New Roman" w:hAnsi="Consolas" w:cs="Times New Roman"/>
+          <w:color w:val="7B7F8B"/>
+          <w:sz w:val="21"/>
+          <w:szCs w:val="21"/>
+          <w:lang w:eastAsia="pt-BR"/>
+        </w:rPr>
+        <w:t>].nome</w:t>
+      </w:r>
+      <w:proofErr w:type="gramEnd"/>
+    </w:p>
+    <w:p>
+      <w:pPr>
+        <w:pStyle w:val="PargrafodaLista"/>
+        <w:numPr>
+          <w:ilvl w:val="0"/>
+          <w:numId w:val="1"/>
+        </w:numPr>
+        <w:shd w:val="clear" w:color="auto" w:fill="282A36"/>
+        <w:spacing w:after="0" w:line="285" w:lineRule="atLeast"/>
+        <w:jc w:val="left"/>
+        <w:rPr>
+          <w:rFonts w:ascii="Consolas" w:eastAsia="Times New Roman" w:hAnsi="Consolas" w:cs="Times New Roman"/>
+          <w:color w:val="F6F6F4"/>
+          <w:sz w:val="21"/>
+          <w:szCs w:val="21"/>
+          <w:lang w:eastAsia="pt-BR"/>
+        </w:rPr>
+      </w:pPr>
+      <w:r>
+        <w:rPr>
+          <w:rFonts w:ascii="Consolas" w:eastAsia="Times New Roman" w:hAnsi="Consolas" w:cs="Times New Roman"/>
+          <w:color w:val="F6F6F4"/>
+          <w:sz w:val="21"/>
+          <w:szCs w:val="21"/>
+          <w:lang w:eastAsia="pt-BR"/>
+        </w:rPr>
+        <w:t xml:space="preserve">                </w:t>
+      </w:r>
+      <w:r>
+        <w:rPr>
+          <w:rFonts w:ascii="Consolas" w:eastAsia="Times New Roman" w:hAnsi="Consolas" w:cs="Times New Roman"/>
+          <w:color w:val="7B7F8B"/>
+          <w:sz w:val="21"/>
+          <w:szCs w:val="21"/>
+          <w:lang w:eastAsia="pt-BR"/>
+        </w:rPr>
+        <w:t xml:space="preserve">// e </w:t>
+      </w:r>
+      <w:proofErr w:type="spellStart"/>
+      <w:r>
+        <w:rPr>
+          <w:rFonts w:ascii="Consolas" w:eastAsia="Times New Roman" w:hAnsi="Consolas" w:cs="Times New Roman"/>
+          <w:color w:val="7B7F8B"/>
+          <w:sz w:val="21"/>
+          <w:szCs w:val="21"/>
+          <w:lang w:eastAsia="pt-BR"/>
+        </w:rPr>
+        <w:t>email</w:t>
+      </w:r>
+      <w:proofErr w:type="spellEnd"/>
+      <w:r>
+        <w:rPr>
+          <w:rFonts w:ascii="Consolas" w:eastAsia="Times New Roman" w:hAnsi="Consolas" w:cs="Times New Roman"/>
+          <w:color w:val="7B7F8B"/>
+          <w:sz w:val="21"/>
+          <w:szCs w:val="21"/>
+          <w:lang w:eastAsia="pt-BR"/>
+        </w:rPr>
+        <w:t xml:space="preserve">: </w:t>
+      </w:r>
+      <w:proofErr w:type="spellStart"/>
+      <w:r>
+        <w:rPr>
+          <w:rFonts w:ascii="Consolas" w:eastAsia="Times New Roman" w:hAnsi="Consolas" w:cs="Times New Roman"/>
+          <w:color w:val="7B7F8B"/>
+          <w:sz w:val="21"/>
+          <w:szCs w:val="21"/>
+          <w:lang w:eastAsia="pt-BR"/>
+        </w:rPr>
+        <w:t>res.data</w:t>
+      </w:r>
+      <w:proofErr w:type="spellEnd"/>
+      <w:r>
+        <w:rPr>
+          <w:rFonts w:ascii="Consolas" w:eastAsia="Times New Roman" w:hAnsi="Consolas" w:cs="Times New Roman"/>
+          <w:color w:val="7B7F8B"/>
+          <w:sz w:val="21"/>
+          <w:szCs w:val="21"/>
+          <w:lang w:eastAsia="pt-BR"/>
+        </w:rPr>
+        <w:t>[chave</w:t>
+      </w:r>
+      <w:proofErr w:type="gramStart"/>
+      <w:r>
+        <w:rPr>
+          <w:rFonts w:ascii="Consolas" w:eastAsia="Times New Roman" w:hAnsi="Consolas" w:cs="Times New Roman"/>
+          <w:color w:val="7B7F8B"/>
+          <w:sz w:val="21"/>
+          <w:szCs w:val="21"/>
+          <w:lang w:eastAsia="pt-BR"/>
+        </w:rPr>
+        <w:t>].</w:t>
+      </w:r>
+      <w:proofErr w:type="spellStart"/>
+      <w:r>
+        <w:rPr>
+          <w:rFonts w:ascii="Consolas" w:eastAsia="Times New Roman" w:hAnsi="Consolas" w:cs="Times New Roman"/>
+          <w:color w:val="7B7F8B"/>
+          <w:sz w:val="21"/>
+          <w:szCs w:val="21"/>
+          <w:lang w:eastAsia="pt-BR"/>
+        </w:rPr>
+        <w:t>email</w:t>
+      </w:r>
+      <w:proofErr w:type="spellEnd"/>
+      <w:proofErr w:type="gramEnd"/>
+    </w:p>
+    <w:p>
+      <w:pPr>
+        <w:pStyle w:val="PargrafodaLista"/>
+        <w:numPr>
+          <w:ilvl w:val="0"/>
+          <w:numId w:val="1"/>
+        </w:numPr>
+        <w:shd w:val="clear" w:color="auto" w:fill="282A36"/>
+        <w:spacing w:after="0" w:line="285" w:lineRule="atLeast"/>
+        <w:jc w:val="left"/>
+        <w:rPr>
+          <w:rFonts w:ascii="Consolas" w:eastAsia="Times New Roman" w:hAnsi="Consolas" w:cs="Times New Roman"/>
+          <w:color w:val="F6F6F4"/>
+          <w:sz w:val="21"/>
+          <w:szCs w:val="21"/>
+          <w:lang w:eastAsia="pt-BR"/>
+        </w:rPr>
+      </w:pPr>
+      <w:r>
+        <w:rPr>
+          <w:rFonts w:ascii="Consolas" w:eastAsia="Times New Roman" w:hAnsi="Consolas" w:cs="Times New Roman"/>
+          <w:color w:val="F6F6F4"/>
+          <w:sz w:val="21"/>
+          <w:szCs w:val="21"/>
+          <w:lang w:eastAsia="pt-BR"/>
+        </w:rPr>
+        <w:t xml:space="preserve">                </w:t>
+      </w:r>
+      <w:proofErr w:type="spellStart"/>
+      <w:proofErr w:type="gramStart"/>
+      <w:r>
+        <w:rPr>
+          <w:rFonts w:ascii="Consolas" w:eastAsia="Times New Roman" w:hAnsi="Consolas" w:cs="Times New Roman"/>
+          <w:color w:val="BF9EEE"/>
+          <w:sz w:val="21"/>
+          <w:szCs w:val="21"/>
+          <w:lang w:eastAsia="pt-BR"/>
+        </w:rPr>
+        <w:t>array</w:t>
+      </w:r>
+      <w:r>
+        <w:rPr>
+          <w:rFonts w:ascii="Consolas" w:eastAsia="Times New Roman" w:hAnsi="Consolas" w:cs="Times New Roman"/>
+          <w:color w:val="F6F6F4"/>
+          <w:sz w:val="21"/>
+          <w:szCs w:val="21"/>
+          <w:lang w:eastAsia="pt-BR"/>
+        </w:rPr>
+        <w:t>.</w:t>
+      </w:r>
+      <w:r>
+        <w:rPr>
+          <w:rFonts w:ascii="Consolas" w:eastAsia="Times New Roman" w:hAnsi="Consolas" w:cs="Times New Roman"/>
+          <w:color w:val="62E884"/>
+          <w:sz w:val="21"/>
+          <w:szCs w:val="21"/>
+          <w:lang w:eastAsia="pt-BR"/>
+        </w:rPr>
+        <w:t>push</w:t>
+      </w:r>
+      <w:proofErr w:type="spellEnd"/>
+      <w:proofErr w:type="gramEnd"/>
+      <w:r>
+        <w:rPr>
+          <w:rFonts w:ascii="Consolas" w:eastAsia="Times New Roman" w:hAnsi="Consolas" w:cs="Times New Roman"/>
+          <w:color w:val="F6F6F4"/>
+          <w:sz w:val="21"/>
+          <w:szCs w:val="21"/>
+          <w:lang w:eastAsia="pt-BR"/>
+        </w:rPr>
+        <w:t>({ id</w:t>
+      </w:r>
+      <w:r>
+        <w:rPr>
+          <w:rFonts w:ascii="Consolas" w:eastAsia="Times New Roman" w:hAnsi="Consolas" w:cs="Times New Roman"/>
+          <w:color w:val="F286C4"/>
+          <w:sz w:val="21"/>
+          <w:szCs w:val="21"/>
+          <w:lang w:eastAsia="pt-BR"/>
+        </w:rPr>
+        <w:t>:</w:t>
+      </w:r>
+      <w:r>
+        <w:rPr>
+          <w:rFonts w:ascii="Consolas" w:eastAsia="Times New Roman" w:hAnsi="Consolas" w:cs="Times New Roman"/>
+          <w:color w:val="F6F6F4"/>
+          <w:sz w:val="21"/>
+          <w:szCs w:val="21"/>
+          <w:lang w:eastAsia="pt-BR"/>
+        </w:rPr>
+        <w:t xml:space="preserve"> chave, </w:t>
+      </w:r>
+      <w:r>
+        <w:rPr>
+          <w:rFonts w:ascii="Consolas" w:eastAsia="Times New Roman" w:hAnsi="Consolas" w:cs="Times New Roman"/>
+          <w:color w:val="F286C4"/>
+          <w:sz w:val="21"/>
+          <w:szCs w:val="21"/>
+          <w:lang w:eastAsia="pt-BR"/>
+        </w:rPr>
+        <w:t>...</w:t>
+      </w:r>
+      <w:proofErr w:type="spellStart"/>
+      <w:r>
+        <w:rPr>
+          <w:rFonts w:ascii="Consolas" w:eastAsia="Times New Roman" w:hAnsi="Consolas" w:cs="Times New Roman"/>
+          <w:i/>
+          <w:iCs/>
+          <w:color w:val="FFB86C"/>
+          <w:sz w:val="21"/>
+          <w:szCs w:val="21"/>
+          <w:lang w:eastAsia="pt-BR"/>
+        </w:rPr>
+        <w:t>res</w:t>
+      </w:r>
+      <w:r>
+        <w:rPr>
+          <w:rFonts w:ascii="Consolas" w:eastAsia="Times New Roman" w:hAnsi="Consolas" w:cs="Times New Roman"/>
+          <w:color w:val="F6F6F4"/>
+          <w:sz w:val="21"/>
+          <w:szCs w:val="21"/>
+          <w:lang w:eastAsia="pt-BR"/>
+        </w:rPr>
+        <w:t>.data</w:t>
+      </w:r>
+      <w:proofErr w:type="spellEnd"/>
+      <w:r>
+        <w:rPr>
+          <w:rFonts w:ascii="Consolas" w:eastAsia="Times New Roman" w:hAnsi="Consolas" w:cs="Times New Roman"/>
+          <w:color w:val="F6F6F4"/>
+          <w:sz w:val="21"/>
+          <w:szCs w:val="21"/>
+          <w:lang w:eastAsia="pt-BR"/>
+        </w:rPr>
+        <w:t>[chave]})</w:t>
+      </w:r>
+    </w:p>
+    <w:p>
+      <w:pPr>
+        <w:pStyle w:val="PargrafodaLista"/>
+        <w:numPr>
+          <w:ilvl w:val="0"/>
+          <w:numId w:val="1"/>
+        </w:numPr>
+        <w:shd w:val="clear" w:color="auto" w:fill="282A36"/>
+        <w:spacing w:after="0" w:line="285" w:lineRule="atLeast"/>
+        <w:jc w:val="left"/>
+        <w:rPr>
+          <w:rFonts w:ascii="Consolas" w:eastAsia="Times New Roman" w:hAnsi="Consolas" w:cs="Times New Roman"/>
+          <w:color w:val="F6F6F4"/>
+          <w:sz w:val="21"/>
+          <w:szCs w:val="21"/>
+          <w:lang w:eastAsia="pt-BR"/>
+        </w:rPr>
+      </w:pPr>
+      <w:r>
+        <w:rPr>
+          <w:rFonts w:ascii="Consolas" w:eastAsia="Times New Roman" w:hAnsi="Consolas" w:cs="Times New Roman"/>
+          <w:color w:val="F6F6F4"/>
+          <w:sz w:val="21"/>
+          <w:szCs w:val="21"/>
+          <w:lang w:eastAsia="pt-BR"/>
+        </w:rPr>
+        <w:t>            }</w:t>
+      </w:r>
+    </w:p>
+    <w:p>
+      <w:pPr>
+        <w:pStyle w:val="PargrafodaLista"/>
+        <w:numPr>
+          <w:ilvl w:val="0"/>
+          <w:numId w:val="1"/>
+        </w:numPr>
+        <w:shd w:val="clear" w:color="auto" w:fill="282A36"/>
+        <w:spacing w:after="0" w:line="285" w:lineRule="atLeast"/>
+        <w:jc w:val="left"/>
+        <w:rPr>
+          <w:rFonts w:ascii="Consolas" w:eastAsia="Times New Roman" w:hAnsi="Consolas" w:cs="Times New Roman"/>
+          <w:color w:val="F6F6F4"/>
+          <w:sz w:val="21"/>
+          <w:szCs w:val="21"/>
+          <w:lang w:eastAsia="pt-BR"/>
+        </w:rPr>
+      </w:pPr>
+    </w:p>
+    <w:p>
+      <w:pPr>
+        <w:pStyle w:val="PargrafodaLista"/>
+        <w:numPr>
+          <w:ilvl w:val="0"/>
+          <w:numId w:val="1"/>
+        </w:numPr>
+        <w:shd w:val="clear" w:color="auto" w:fill="282A36"/>
+        <w:spacing w:after="0" w:line="285" w:lineRule="atLeast"/>
+        <w:jc w:val="left"/>
+        <w:rPr>
+          <w:rFonts w:ascii="Consolas" w:eastAsia="Times New Roman" w:hAnsi="Consolas" w:cs="Times New Roman"/>
+          <w:color w:val="F6F6F4"/>
+          <w:sz w:val="21"/>
+          <w:szCs w:val="21"/>
+          <w:lang w:eastAsia="pt-BR"/>
+        </w:rPr>
+      </w:pPr>
+      <w:r>
+        <w:rPr>
+          <w:rFonts w:ascii="Consolas" w:eastAsia="Times New Roman" w:hAnsi="Consolas" w:cs="Times New Roman"/>
+          <w:color w:val="F6F6F4"/>
+          <w:sz w:val="21"/>
+          <w:szCs w:val="21"/>
+          <w:lang w:eastAsia="pt-BR"/>
+        </w:rPr>
+        <w:t xml:space="preserve">            </w:t>
+      </w:r>
+      <w:proofErr w:type="spellStart"/>
+      <w:r>
+        <w:rPr>
+          <w:rFonts w:ascii="Consolas" w:eastAsia="Times New Roman" w:hAnsi="Consolas" w:cs="Times New Roman"/>
+          <w:i/>
+          <w:iCs/>
+          <w:color w:val="FFB86C"/>
+          <w:sz w:val="21"/>
+          <w:szCs w:val="21"/>
+          <w:lang w:eastAsia="pt-BR"/>
+        </w:rPr>
+        <w:t>res</w:t>
+      </w:r>
+      <w:r>
+        <w:rPr>
+          <w:rFonts w:ascii="Consolas" w:eastAsia="Times New Roman" w:hAnsi="Consolas" w:cs="Times New Roman"/>
+          <w:color w:val="F6F6F4"/>
+          <w:sz w:val="21"/>
+          <w:szCs w:val="21"/>
+          <w:lang w:eastAsia="pt-BR"/>
+        </w:rPr>
+        <w:t>.data</w:t>
+      </w:r>
+      <w:proofErr w:type="spellEnd"/>
+      <w:r>
+        <w:rPr>
+          <w:rFonts w:ascii="Consolas" w:eastAsia="Times New Roman" w:hAnsi="Consolas" w:cs="Times New Roman"/>
+          <w:color w:val="F6F6F4"/>
+          <w:sz w:val="21"/>
+          <w:szCs w:val="21"/>
+          <w:lang w:eastAsia="pt-BR"/>
+        </w:rPr>
+        <w:t xml:space="preserve"> </w:t>
+      </w:r>
+      <w:r>
+        <w:rPr>
+          <w:rFonts w:ascii="Consolas" w:eastAsia="Times New Roman" w:hAnsi="Consolas" w:cs="Times New Roman"/>
+          <w:color w:val="F286C4"/>
+          <w:sz w:val="21"/>
+          <w:szCs w:val="21"/>
+          <w:lang w:eastAsia="pt-BR"/>
+        </w:rPr>
+        <w:t>=</w:t>
+      </w:r>
+      <w:r>
+        <w:rPr>
+          <w:rFonts w:ascii="Consolas" w:eastAsia="Times New Roman" w:hAnsi="Consolas" w:cs="Times New Roman"/>
+          <w:color w:val="F6F6F4"/>
+          <w:sz w:val="21"/>
+          <w:szCs w:val="21"/>
+          <w:lang w:eastAsia="pt-BR"/>
+        </w:rPr>
+        <w:t xml:space="preserve"> </w:t>
+      </w:r>
+      <w:proofErr w:type="spellStart"/>
+      <w:r>
+        <w:rPr>
+          <w:rFonts w:ascii="Consolas" w:eastAsia="Times New Roman" w:hAnsi="Consolas" w:cs="Times New Roman"/>
+          <w:color w:val="BF9EEE"/>
+          <w:sz w:val="21"/>
+          <w:szCs w:val="21"/>
+          <w:lang w:eastAsia="pt-BR"/>
+        </w:rPr>
+        <w:t>array</w:t>
+      </w:r>
+      <w:proofErr w:type="spellEnd"/>
+    </w:p>
+    <w:p>
+      <w:pPr>
+        <w:pStyle w:val="PargrafodaLista"/>
+        <w:numPr>
+          <w:ilvl w:val="0"/>
+          <w:numId w:val="1"/>
+        </w:numPr>
+        <w:shd w:val="clear" w:color="auto" w:fill="282A36"/>
+        <w:spacing w:after="0" w:line="285" w:lineRule="atLeast"/>
+        <w:jc w:val="left"/>
+        <w:rPr>
+          <w:rFonts w:ascii="Consolas" w:eastAsia="Times New Roman" w:hAnsi="Consolas" w:cs="Times New Roman"/>
+          <w:color w:val="F6F6F4"/>
+          <w:sz w:val="21"/>
+          <w:szCs w:val="21"/>
+          <w:lang w:eastAsia="pt-BR"/>
+        </w:rPr>
+      </w:pPr>
+      <w:r>
+        <w:rPr>
+          <w:rFonts w:ascii="Consolas" w:eastAsia="Times New Roman" w:hAnsi="Consolas" w:cs="Times New Roman"/>
+          <w:color w:val="F6F6F4"/>
+          <w:sz w:val="21"/>
+          <w:szCs w:val="21"/>
+          <w:lang w:eastAsia="pt-BR"/>
+        </w:rPr>
+        <w:t xml:space="preserve">            </w:t>
+      </w:r>
+      <w:proofErr w:type="spellStart"/>
+      <w:r>
+        <w:rPr>
+          <w:rFonts w:ascii="Consolas" w:eastAsia="Times New Roman" w:hAnsi="Consolas" w:cs="Times New Roman"/>
+          <w:color w:val="F286C4"/>
+          <w:sz w:val="21"/>
+          <w:szCs w:val="21"/>
+          <w:lang w:eastAsia="pt-BR"/>
+        </w:rPr>
+        <w:t>return</w:t>
+      </w:r>
+      <w:proofErr w:type="spellEnd"/>
+      <w:r>
+        <w:rPr>
+          <w:rFonts w:ascii="Consolas" w:eastAsia="Times New Roman" w:hAnsi="Consolas" w:cs="Times New Roman"/>
+          <w:color w:val="F6F6F4"/>
+          <w:sz w:val="21"/>
+          <w:szCs w:val="21"/>
+          <w:lang w:eastAsia="pt-BR"/>
+        </w:rPr>
+        <w:t xml:space="preserve"> </w:t>
+      </w:r>
+      <w:r>
+        <w:rPr>
+          <w:rFonts w:ascii="Consolas" w:eastAsia="Times New Roman" w:hAnsi="Consolas" w:cs="Times New Roman"/>
+          <w:i/>
+          <w:iCs/>
+          <w:color w:val="FFB86C"/>
+          <w:sz w:val="21"/>
+          <w:szCs w:val="21"/>
+          <w:lang w:eastAsia="pt-BR"/>
+        </w:rPr>
+        <w:t>res</w:t>
+      </w:r>
+    </w:p>
+    <w:p>
+      <w:pPr>
+        <w:pStyle w:val="PargrafodaLista"/>
+        <w:numPr>
+          <w:ilvl w:val="0"/>
+          <w:numId w:val="1"/>
+        </w:numPr>
+        <w:shd w:val="clear" w:color="auto" w:fill="282A36"/>
+        <w:spacing w:after="0" w:line="285" w:lineRule="atLeast"/>
+        <w:jc w:val="left"/>
+        <w:rPr>
+          <w:rFonts w:ascii="Consolas" w:eastAsia="Times New Roman" w:hAnsi="Consolas" w:cs="Times New Roman"/>
+          <w:color w:val="F6F6F4"/>
+          <w:sz w:val="21"/>
+          <w:szCs w:val="21"/>
+          <w:lang w:eastAsia="pt-BR"/>
+        </w:rPr>
+      </w:pPr>
+    </w:p>
+    <w:p>
+      <w:pPr>
+        <w:pStyle w:val="PargrafodaLista"/>
+        <w:numPr>
+          <w:ilvl w:val="0"/>
+          <w:numId w:val="1"/>
+        </w:numPr>
+        <w:shd w:val="clear" w:color="auto" w:fill="282A36"/>
+        <w:spacing w:after="0" w:line="285" w:lineRule="atLeast"/>
+        <w:jc w:val="left"/>
+        <w:rPr>
+          <w:rFonts w:ascii="Consolas" w:eastAsia="Times New Roman" w:hAnsi="Consolas" w:cs="Times New Roman"/>
+          <w:color w:val="F6F6F4"/>
+          <w:sz w:val="21"/>
+          <w:szCs w:val="21"/>
+          <w:lang w:eastAsia="pt-BR"/>
+        </w:rPr>
+      </w:pPr>
+      <w:r>
+        <w:rPr>
+          <w:rFonts w:ascii="Consolas" w:eastAsia="Times New Roman" w:hAnsi="Consolas" w:cs="Times New Roman"/>
+          <w:color w:val="F6F6F4"/>
+          <w:sz w:val="21"/>
+          <w:szCs w:val="21"/>
+          <w:lang w:eastAsia="pt-BR"/>
+        </w:rPr>
+        <w:t xml:space="preserve">        </w:t>
+      </w:r>
+      <w:proofErr w:type="gramStart"/>
+      <w:r>
+        <w:rPr>
+          <w:rFonts w:ascii="Consolas" w:eastAsia="Times New Roman" w:hAnsi="Consolas" w:cs="Times New Roman"/>
+          <w:color w:val="F6F6F4"/>
+          <w:sz w:val="21"/>
+          <w:szCs w:val="21"/>
+          <w:lang w:eastAsia="pt-BR"/>
+        </w:rPr>
+        <w:t>},</w:t>
+      </w:r>
+      <w:proofErr w:type="spellStart"/>
+      <w:r>
+        <w:rPr>
+          <w:rFonts w:ascii="Consolas" w:eastAsia="Times New Roman" w:hAnsi="Consolas" w:cs="Times New Roman"/>
+          <w:i/>
+          <w:iCs/>
+          <w:color w:val="FFB86C"/>
+          <w:sz w:val="21"/>
+          <w:szCs w:val="21"/>
+          <w:lang w:eastAsia="pt-BR"/>
+        </w:rPr>
+        <w:t>error</w:t>
+      </w:r>
+      <w:proofErr w:type="spellEnd"/>
+      <w:proofErr w:type="gramEnd"/>
+      <w:r>
+        <w:rPr>
+          <w:rFonts w:ascii="Consolas" w:eastAsia="Times New Roman" w:hAnsi="Consolas" w:cs="Times New Roman"/>
+          <w:color w:val="F6F6F4"/>
+          <w:sz w:val="21"/>
+          <w:szCs w:val="21"/>
+          <w:lang w:eastAsia="pt-BR"/>
+        </w:rPr>
+        <w:t xml:space="preserve"> </w:t>
+      </w:r>
+      <w:r>
+        <w:rPr>
+          <w:rFonts w:ascii="Consolas" w:eastAsia="Times New Roman" w:hAnsi="Consolas" w:cs="Times New Roman"/>
+          <w:color w:val="F286C4"/>
+          <w:sz w:val="21"/>
+          <w:szCs w:val="21"/>
+          <w:lang w:eastAsia="pt-BR"/>
+        </w:rPr>
+        <w:t>=&gt;</w:t>
+      </w:r>
+      <w:r>
+        <w:rPr>
+          <w:rFonts w:ascii="Consolas" w:eastAsia="Times New Roman" w:hAnsi="Consolas" w:cs="Times New Roman"/>
+          <w:color w:val="F6F6F4"/>
+          <w:sz w:val="21"/>
+          <w:szCs w:val="21"/>
+          <w:lang w:eastAsia="pt-BR"/>
+        </w:rPr>
+        <w:t xml:space="preserve"> </w:t>
+      </w:r>
+      <w:proofErr w:type="spellStart"/>
+      <w:r>
+        <w:rPr>
+          <w:rFonts w:ascii="Consolas" w:eastAsia="Times New Roman" w:hAnsi="Consolas" w:cs="Times New Roman"/>
+          <w:i/>
+          <w:iCs/>
+          <w:color w:val="97E1F1"/>
+          <w:sz w:val="21"/>
+          <w:szCs w:val="21"/>
+          <w:lang w:eastAsia="pt-BR"/>
+        </w:rPr>
+        <w:t>Promise</w:t>
+      </w:r>
+      <w:r>
+        <w:rPr>
+          <w:rFonts w:ascii="Consolas" w:eastAsia="Times New Roman" w:hAnsi="Consolas" w:cs="Times New Roman"/>
+          <w:color w:val="F6F6F4"/>
+          <w:sz w:val="21"/>
+          <w:szCs w:val="21"/>
+          <w:lang w:eastAsia="pt-BR"/>
+        </w:rPr>
+        <w:t>.</w:t>
+      </w:r>
+      <w:r>
+        <w:rPr>
+          <w:rFonts w:ascii="Consolas" w:eastAsia="Times New Roman" w:hAnsi="Consolas" w:cs="Times New Roman"/>
+          <w:color w:val="62E884"/>
+          <w:sz w:val="21"/>
+          <w:szCs w:val="21"/>
+          <w:lang w:eastAsia="pt-BR"/>
+        </w:rPr>
+        <w:t>reject</w:t>
+      </w:r>
+      <w:proofErr w:type="spellEnd"/>
+      <w:r>
+        <w:rPr>
+          <w:rFonts w:ascii="Consolas" w:eastAsia="Times New Roman" w:hAnsi="Consolas" w:cs="Times New Roman"/>
+          <w:color w:val="F6F6F4"/>
+          <w:sz w:val="21"/>
+          <w:szCs w:val="21"/>
+          <w:lang w:eastAsia="pt-BR"/>
+        </w:rPr>
+        <w:t>(</w:t>
+      </w:r>
+      <w:proofErr w:type="spellStart"/>
+      <w:r>
+        <w:rPr>
+          <w:rFonts w:ascii="Consolas" w:eastAsia="Times New Roman" w:hAnsi="Consolas" w:cs="Times New Roman"/>
+          <w:i/>
+          <w:iCs/>
+          <w:color w:val="FFB86C"/>
+          <w:sz w:val="21"/>
+          <w:szCs w:val="21"/>
+          <w:lang w:eastAsia="pt-BR"/>
+        </w:rPr>
+        <w:t>error</w:t>
+      </w:r>
+      <w:proofErr w:type="spellEnd"/>
+      <w:r>
+        <w:rPr>
+          <w:rFonts w:ascii="Consolas" w:eastAsia="Times New Roman" w:hAnsi="Consolas" w:cs="Times New Roman"/>
+          <w:color w:val="F6F6F4"/>
+          <w:sz w:val="21"/>
+          <w:szCs w:val="21"/>
+          <w:lang w:eastAsia="pt-BR"/>
+        </w:rPr>
+        <w:t>))</w:t>
+      </w:r>
+    </w:p>
+    <w:p>
+      <w:pPr>
+        <w:pStyle w:val="PargrafodaLista"/>
+        <w:numPr>
+          <w:ilvl w:val="0"/>
+          <w:numId w:val="1"/>
+        </w:numPr>
+        <w:rPr>
+          <w:rFonts w:ascii="Consolas" w:hAnsi="Consolas"/>
+          <w:sz w:val="24"/>
+          <w:szCs w:val="24"/>
+        </w:rPr>
+      </w:pPr>
+      <w:r>
+        <w:rPr>
+          <w:rFonts w:ascii="Consolas" w:hAnsi="Consolas"/>
+          <w:sz w:val="24"/>
+          <w:szCs w:val="24"/>
+        </w:rPr>
+        <w:t xml:space="preserve">Temos que realizar algumas alterações no App.js para exibir o </w:t>
+      </w:r>
+      <w:proofErr w:type="spellStart"/>
+      <w:r>
+        <w:rPr>
+          <w:rFonts w:ascii="Consolas" w:hAnsi="Consolas"/>
+          <w:sz w:val="24"/>
+          <w:szCs w:val="24"/>
+        </w:rPr>
+        <w:t>array</w:t>
+      </w:r>
+      <w:proofErr w:type="spellEnd"/>
+      <w:r>
+        <w:rPr>
+          <w:rFonts w:ascii="Consolas" w:hAnsi="Consolas"/>
+          <w:sz w:val="24"/>
+          <w:szCs w:val="24"/>
+        </w:rPr>
+        <w:t xml:space="preserve"> que configuramos.</w:t>
+      </w:r>
+    </w:p>
+    <w:p>
+      <w:pPr>
+        <w:pStyle w:val="PargrafodaLista"/>
+        <w:numPr>
+          <w:ilvl w:val="0"/>
+          <w:numId w:val="1"/>
+        </w:numPr>
+        <w:shd w:val="clear" w:color="auto" w:fill="282A36"/>
+        <w:spacing w:after="0" w:line="285" w:lineRule="atLeast"/>
+        <w:jc w:val="left"/>
+        <w:rPr>
+          <w:rFonts w:ascii="Consolas" w:eastAsia="Times New Roman" w:hAnsi="Consolas" w:cs="Times New Roman"/>
+          <w:color w:val="F6F6F4"/>
+          <w:sz w:val="21"/>
+          <w:szCs w:val="21"/>
+          <w:lang w:eastAsia="pt-BR"/>
+        </w:rPr>
+      </w:pPr>
+      <w:r>
+        <w:rPr>
+          <w:rFonts w:ascii="Consolas" w:eastAsia="Times New Roman" w:hAnsi="Consolas" w:cs="Times New Roman"/>
+          <w:color w:val="F6F6F4"/>
+          <w:sz w:val="21"/>
+          <w:szCs w:val="21"/>
+          <w:lang w:eastAsia="pt-BR"/>
+        </w:rPr>
+        <w:t>&lt;</w:t>
+      </w:r>
+      <w:r>
+        <w:rPr>
+          <w:rFonts w:ascii="Consolas" w:eastAsia="Times New Roman" w:hAnsi="Consolas" w:cs="Times New Roman"/>
+          <w:color w:val="F286C4"/>
+          <w:sz w:val="21"/>
+          <w:szCs w:val="21"/>
+          <w:lang w:eastAsia="pt-BR"/>
+        </w:rPr>
+        <w:t>b-</w:t>
+      </w:r>
+      <w:proofErr w:type="spellStart"/>
+      <w:r>
+        <w:rPr>
+          <w:rFonts w:ascii="Consolas" w:eastAsia="Times New Roman" w:hAnsi="Consolas" w:cs="Times New Roman"/>
+          <w:color w:val="F286C4"/>
+          <w:sz w:val="21"/>
+          <w:szCs w:val="21"/>
+          <w:lang w:eastAsia="pt-BR"/>
+        </w:rPr>
+        <w:t>list</w:t>
+      </w:r>
+      <w:proofErr w:type="spellEnd"/>
+      <w:r>
+        <w:rPr>
+          <w:rFonts w:ascii="Consolas" w:eastAsia="Times New Roman" w:hAnsi="Consolas" w:cs="Times New Roman"/>
+          <w:color w:val="F286C4"/>
+          <w:sz w:val="21"/>
+          <w:szCs w:val="21"/>
+          <w:lang w:eastAsia="pt-BR"/>
+        </w:rPr>
+        <w:t>-</w:t>
+      </w:r>
+      <w:proofErr w:type="spellStart"/>
+      <w:r>
+        <w:rPr>
+          <w:rFonts w:ascii="Consolas" w:eastAsia="Times New Roman" w:hAnsi="Consolas" w:cs="Times New Roman"/>
+          <w:color w:val="F286C4"/>
+          <w:sz w:val="21"/>
+          <w:szCs w:val="21"/>
+          <w:lang w:eastAsia="pt-BR"/>
+        </w:rPr>
+        <w:t>group</w:t>
+      </w:r>
+      <w:proofErr w:type="spellEnd"/>
+      <w:r>
+        <w:rPr>
+          <w:rFonts w:ascii="Consolas" w:eastAsia="Times New Roman" w:hAnsi="Consolas" w:cs="Times New Roman"/>
+          <w:color w:val="F6F6F4"/>
+          <w:sz w:val="21"/>
+          <w:szCs w:val="21"/>
+          <w:lang w:eastAsia="pt-BR"/>
+        </w:rPr>
+        <w:t>&gt;</w:t>
+      </w:r>
+    </w:p>
+    <w:p>
+      <w:pPr>
+        <w:pStyle w:val="PargrafodaLista"/>
+        <w:numPr>
+          <w:ilvl w:val="0"/>
+          <w:numId w:val="1"/>
+        </w:numPr>
+        <w:shd w:val="clear" w:color="auto" w:fill="282A36"/>
+        <w:spacing w:after="0" w:line="285" w:lineRule="atLeast"/>
+        <w:jc w:val="left"/>
+        <w:rPr>
+          <w:rFonts w:ascii="Consolas" w:eastAsia="Times New Roman" w:hAnsi="Consolas" w:cs="Times New Roman"/>
+          <w:color w:val="F6F6F4"/>
+          <w:sz w:val="21"/>
+          <w:szCs w:val="21"/>
+          <w:lang w:eastAsia="pt-BR"/>
+        </w:rPr>
+      </w:pPr>
+      <w:r>
+        <w:rPr>
+          <w:rFonts w:ascii="Consolas" w:eastAsia="Times New Roman" w:hAnsi="Consolas" w:cs="Times New Roman"/>
+          <w:color w:val="F6F6F4"/>
+          <w:sz w:val="21"/>
+          <w:szCs w:val="21"/>
+          <w:lang w:eastAsia="pt-BR"/>
+        </w:rPr>
+        <w:t>            &lt;</w:t>
+      </w:r>
+      <w:r>
+        <w:rPr>
+          <w:rFonts w:ascii="Consolas" w:eastAsia="Times New Roman" w:hAnsi="Consolas" w:cs="Times New Roman"/>
+          <w:color w:val="F286C4"/>
+          <w:sz w:val="21"/>
+          <w:szCs w:val="21"/>
+          <w:lang w:eastAsia="pt-BR"/>
+        </w:rPr>
+        <w:t>b-</w:t>
+      </w:r>
+      <w:proofErr w:type="spellStart"/>
+      <w:r>
+        <w:rPr>
+          <w:rFonts w:ascii="Consolas" w:eastAsia="Times New Roman" w:hAnsi="Consolas" w:cs="Times New Roman"/>
+          <w:color w:val="F286C4"/>
+          <w:sz w:val="21"/>
+          <w:szCs w:val="21"/>
+          <w:lang w:eastAsia="pt-BR"/>
+        </w:rPr>
+        <w:t>list</w:t>
+      </w:r>
+      <w:proofErr w:type="spellEnd"/>
+      <w:r>
+        <w:rPr>
+          <w:rFonts w:ascii="Consolas" w:eastAsia="Times New Roman" w:hAnsi="Consolas" w:cs="Times New Roman"/>
+          <w:color w:val="F286C4"/>
+          <w:sz w:val="21"/>
+          <w:szCs w:val="21"/>
+          <w:lang w:eastAsia="pt-BR"/>
+        </w:rPr>
+        <w:t>-</w:t>
+      </w:r>
+      <w:proofErr w:type="spellStart"/>
+      <w:r>
+        <w:rPr>
+          <w:rFonts w:ascii="Consolas" w:eastAsia="Times New Roman" w:hAnsi="Consolas" w:cs="Times New Roman"/>
+          <w:color w:val="F286C4"/>
+          <w:sz w:val="21"/>
+          <w:szCs w:val="21"/>
+          <w:lang w:eastAsia="pt-BR"/>
+        </w:rPr>
+        <w:t>group</w:t>
+      </w:r>
+      <w:proofErr w:type="spellEnd"/>
+      <w:r>
+        <w:rPr>
+          <w:rFonts w:ascii="Consolas" w:eastAsia="Times New Roman" w:hAnsi="Consolas" w:cs="Times New Roman"/>
+          <w:color w:val="F286C4"/>
+          <w:sz w:val="21"/>
+          <w:szCs w:val="21"/>
+          <w:lang w:eastAsia="pt-BR"/>
+        </w:rPr>
+        <w:t>-item</w:t>
+      </w:r>
+      <w:r>
+        <w:rPr>
+          <w:rFonts w:ascii="Consolas" w:eastAsia="Times New Roman" w:hAnsi="Consolas" w:cs="Times New Roman"/>
+          <w:color w:val="F6F6F4"/>
+          <w:sz w:val="21"/>
+          <w:szCs w:val="21"/>
+          <w:lang w:eastAsia="pt-BR"/>
+        </w:rPr>
+        <w:t xml:space="preserve"> </w:t>
+      </w:r>
+    </w:p>
+    <w:p>
+      <w:pPr>
+        <w:pStyle w:val="PargrafodaLista"/>
+        <w:numPr>
+          <w:ilvl w:val="0"/>
+          <w:numId w:val="1"/>
+        </w:numPr>
+        <w:shd w:val="clear" w:color="auto" w:fill="282A36"/>
+        <w:spacing w:after="0" w:line="285" w:lineRule="atLeast"/>
+        <w:jc w:val="left"/>
+        <w:rPr>
+          <w:rFonts w:ascii="Consolas" w:eastAsia="Times New Roman" w:hAnsi="Consolas" w:cs="Times New Roman"/>
+          <w:color w:val="F6F6F4"/>
+          <w:sz w:val="21"/>
+          <w:szCs w:val="21"/>
+          <w:lang w:eastAsia="pt-BR"/>
+        </w:rPr>
+      </w:pPr>
+      <w:r>
+        <w:rPr>
+          <w:rFonts w:ascii="Consolas" w:eastAsia="Times New Roman" w:hAnsi="Consolas" w:cs="Times New Roman"/>
+          <w:color w:val="F6F6F4"/>
+          <w:sz w:val="21"/>
+          <w:szCs w:val="21"/>
+          <w:lang w:eastAsia="pt-BR"/>
+        </w:rPr>
+        <w:t xml:space="preserve">                </w:t>
+      </w:r>
+      <w:r>
+        <w:rPr>
+          <w:rFonts w:ascii="Consolas" w:eastAsia="Times New Roman" w:hAnsi="Consolas" w:cs="Times New Roman"/>
+          <w:color w:val="F286C4"/>
+          <w:sz w:val="21"/>
+          <w:szCs w:val="21"/>
+          <w:lang w:eastAsia="pt-BR"/>
+        </w:rPr>
+        <w:t>v-for=</w:t>
+      </w:r>
+      <w:r>
+        <w:rPr>
+          <w:rFonts w:ascii="Consolas" w:eastAsia="Times New Roman" w:hAnsi="Consolas" w:cs="Times New Roman"/>
+          <w:color w:val="DEE492"/>
+          <w:sz w:val="21"/>
+          <w:szCs w:val="21"/>
+          <w:lang w:eastAsia="pt-BR"/>
+        </w:rPr>
+        <w:t>"</w:t>
+      </w:r>
+      <w:r>
+        <w:rPr>
+          <w:rFonts w:ascii="Consolas" w:eastAsia="Times New Roman" w:hAnsi="Consolas" w:cs="Times New Roman"/>
+          <w:color w:val="F6F6F4"/>
+          <w:sz w:val="21"/>
+          <w:szCs w:val="21"/>
+          <w:lang w:eastAsia="pt-BR"/>
+        </w:rPr>
+        <w:t>(</w:t>
+      </w:r>
+      <w:proofErr w:type="spellStart"/>
+      <w:r>
+        <w:rPr>
+          <w:rFonts w:ascii="Consolas" w:eastAsia="Times New Roman" w:hAnsi="Consolas" w:cs="Times New Roman"/>
+          <w:color w:val="F6F6F4"/>
+          <w:sz w:val="21"/>
+          <w:szCs w:val="21"/>
+          <w:lang w:eastAsia="pt-BR"/>
+        </w:rPr>
+        <w:t>usuario</w:t>
+      </w:r>
+      <w:proofErr w:type="spellEnd"/>
+      <w:r>
+        <w:rPr>
+          <w:rFonts w:ascii="Consolas" w:eastAsia="Times New Roman" w:hAnsi="Consolas" w:cs="Times New Roman"/>
+          <w:color w:val="F6F6F4"/>
+          <w:sz w:val="21"/>
+          <w:szCs w:val="21"/>
+          <w:lang w:eastAsia="pt-BR"/>
+        </w:rPr>
+        <w:t xml:space="preserve">, id) </w:t>
+      </w:r>
+      <w:r>
+        <w:rPr>
+          <w:rFonts w:ascii="Consolas" w:eastAsia="Times New Roman" w:hAnsi="Consolas" w:cs="Times New Roman"/>
+          <w:color w:val="F286C4"/>
+          <w:sz w:val="21"/>
+          <w:szCs w:val="21"/>
+          <w:lang w:eastAsia="pt-BR"/>
+        </w:rPr>
+        <w:t>in</w:t>
+      </w:r>
+      <w:r>
+        <w:rPr>
+          <w:rFonts w:ascii="Consolas" w:eastAsia="Times New Roman" w:hAnsi="Consolas" w:cs="Times New Roman"/>
+          <w:color w:val="F6F6F4"/>
+          <w:sz w:val="21"/>
+          <w:szCs w:val="21"/>
+          <w:lang w:eastAsia="pt-BR"/>
+        </w:rPr>
+        <w:t xml:space="preserve"> </w:t>
+      </w:r>
+      <w:proofErr w:type="spellStart"/>
+      <w:r>
+        <w:rPr>
+          <w:rFonts w:ascii="Consolas" w:eastAsia="Times New Roman" w:hAnsi="Consolas" w:cs="Times New Roman"/>
+          <w:color w:val="F6F6F4"/>
+          <w:sz w:val="21"/>
+          <w:szCs w:val="21"/>
+          <w:lang w:eastAsia="pt-BR"/>
+        </w:rPr>
+        <w:t>usuarios</w:t>
+      </w:r>
+      <w:proofErr w:type="spellEnd"/>
+      <w:r>
+        <w:rPr>
+          <w:rFonts w:ascii="Consolas" w:eastAsia="Times New Roman" w:hAnsi="Consolas" w:cs="Times New Roman"/>
+          <w:color w:val="DEE492"/>
+          <w:sz w:val="21"/>
+          <w:szCs w:val="21"/>
+          <w:lang w:eastAsia="pt-BR"/>
+        </w:rPr>
+        <w:t>"</w:t>
+      </w:r>
+      <w:r>
+        <w:rPr>
+          <w:rFonts w:ascii="Consolas" w:eastAsia="Times New Roman" w:hAnsi="Consolas" w:cs="Times New Roman"/>
+          <w:color w:val="F6F6F4"/>
+          <w:sz w:val="21"/>
+          <w:szCs w:val="21"/>
+          <w:lang w:eastAsia="pt-BR"/>
+        </w:rPr>
+        <w:t xml:space="preserve"> </w:t>
+      </w:r>
+      <w:r>
+        <w:rPr>
+          <w:rFonts w:ascii="Consolas" w:eastAsia="Times New Roman" w:hAnsi="Consolas" w:cs="Times New Roman"/>
+          <w:color w:val="F286C4"/>
+          <w:sz w:val="21"/>
+          <w:szCs w:val="21"/>
+          <w:lang w:eastAsia="pt-BR"/>
+        </w:rPr>
+        <w:t>:</w:t>
+      </w:r>
+      <w:proofErr w:type="spellStart"/>
+      <w:r>
+        <w:rPr>
+          <w:rFonts w:ascii="Consolas" w:eastAsia="Times New Roman" w:hAnsi="Consolas" w:cs="Times New Roman"/>
+          <w:i/>
+          <w:iCs/>
+          <w:color w:val="62E884"/>
+          <w:sz w:val="21"/>
+          <w:szCs w:val="21"/>
+          <w:lang w:eastAsia="pt-BR"/>
+        </w:rPr>
+        <w:t>key</w:t>
+      </w:r>
+      <w:proofErr w:type="spellEnd"/>
+      <w:r>
+        <w:rPr>
+          <w:rFonts w:ascii="Consolas" w:eastAsia="Times New Roman" w:hAnsi="Consolas" w:cs="Times New Roman"/>
+          <w:color w:val="F286C4"/>
+          <w:sz w:val="21"/>
+          <w:szCs w:val="21"/>
+          <w:lang w:eastAsia="pt-BR"/>
+        </w:rPr>
+        <w:t>=</w:t>
+      </w:r>
+      <w:r>
+        <w:rPr>
+          <w:rFonts w:ascii="Consolas" w:eastAsia="Times New Roman" w:hAnsi="Consolas" w:cs="Times New Roman"/>
+          <w:color w:val="DEE492"/>
+          <w:sz w:val="21"/>
+          <w:szCs w:val="21"/>
+          <w:lang w:eastAsia="pt-BR"/>
+        </w:rPr>
+        <w:t>"</w:t>
+      </w:r>
+      <w:r>
+        <w:rPr>
+          <w:rFonts w:ascii="Consolas" w:eastAsia="Times New Roman" w:hAnsi="Consolas" w:cs="Times New Roman"/>
+          <w:color w:val="F6F6F4"/>
+          <w:sz w:val="21"/>
+          <w:szCs w:val="21"/>
+          <w:lang w:eastAsia="pt-BR"/>
+        </w:rPr>
+        <w:t>usuario.id</w:t>
+      </w:r>
+      <w:r>
+        <w:rPr>
+          <w:rFonts w:ascii="Consolas" w:eastAsia="Times New Roman" w:hAnsi="Consolas" w:cs="Times New Roman"/>
+          <w:color w:val="DEE492"/>
+          <w:sz w:val="21"/>
+          <w:szCs w:val="21"/>
+          <w:lang w:eastAsia="pt-BR"/>
+        </w:rPr>
+        <w:t>"</w:t>
+      </w:r>
+      <w:r>
+        <w:rPr>
+          <w:rFonts w:ascii="Consolas" w:eastAsia="Times New Roman" w:hAnsi="Consolas" w:cs="Times New Roman"/>
+          <w:color w:val="F6F6F4"/>
+          <w:sz w:val="21"/>
+          <w:szCs w:val="21"/>
+          <w:lang w:eastAsia="pt-BR"/>
+        </w:rPr>
+        <w:t>&gt;</w:t>
+      </w:r>
+    </w:p>
+    <w:p>
+      <w:pPr>
+        <w:pStyle w:val="PargrafodaLista"/>
+        <w:numPr>
+          <w:ilvl w:val="0"/>
+          <w:numId w:val="1"/>
+        </w:numPr>
+        <w:shd w:val="clear" w:color="auto" w:fill="282A36"/>
+        <w:spacing w:after="0" w:line="285" w:lineRule="atLeast"/>
+        <w:jc w:val="left"/>
+        <w:rPr>
+          <w:rFonts w:ascii="Consolas" w:eastAsia="Times New Roman" w:hAnsi="Consolas" w:cs="Times New Roman"/>
+          <w:color w:val="F6F6F4"/>
+          <w:sz w:val="21"/>
+          <w:szCs w:val="21"/>
+          <w:lang w:eastAsia="pt-BR"/>
+        </w:rPr>
+      </w:pPr>
+      <w:r>
+        <w:rPr>
+          <w:rFonts w:ascii="Consolas" w:eastAsia="Times New Roman" w:hAnsi="Consolas" w:cs="Times New Roman"/>
+          <w:color w:val="F6F6F4"/>
+          <w:sz w:val="21"/>
+          <w:szCs w:val="21"/>
+          <w:lang w:eastAsia="pt-BR"/>
+        </w:rPr>
+        <w:t>                &lt;</w:t>
+      </w:r>
+      <w:proofErr w:type="spellStart"/>
+      <w:r>
+        <w:rPr>
+          <w:rFonts w:ascii="Consolas" w:eastAsia="Times New Roman" w:hAnsi="Consolas" w:cs="Times New Roman"/>
+          <w:color w:val="F286C4"/>
+          <w:sz w:val="21"/>
+          <w:szCs w:val="21"/>
+          <w:lang w:eastAsia="pt-BR"/>
+        </w:rPr>
+        <w:t>span</w:t>
+      </w:r>
+      <w:proofErr w:type="spellEnd"/>
+      <w:r>
+        <w:rPr>
+          <w:rFonts w:ascii="Consolas" w:eastAsia="Times New Roman" w:hAnsi="Consolas" w:cs="Times New Roman"/>
+          <w:color w:val="F6F6F4"/>
+          <w:sz w:val="21"/>
+          <w:szCs w:val="21"/>
+          <w:lang w:eastAsia="pt-BR"/>
+        </w:rPr>
+        <w:t>&gt;</w:t>
+      </w:r>
+      <w:proofErr w:type="spellStart"/>
+      <w:r>
+        <w:rPr>
+          <w:rFonts w:ascii="Consolas" w:eastAsia="Times New Roman" w:hAnsi="Consolas" w:cs="Times New Roman"/>
+          <w:color w:val="F6F6F4"/>
+          <w:sz w:val="21"/>
+          <w:szCs w:val="21"/>
+          <w:lang w:eastAsia="pt-BR"/>
+        </w:rPr>
+        <w:t>Usuario</w:t>
+      </w:r>
+      <w:proofErr w:type="spellEnd"/>
+      <w:r>
+        <w:rPr>
+          <w:rFonts w:ascii="Consolas" w:eastAsia="Times New Roman" w:hAnsi="Consolas" w:cs="Times New Roman"/>
+          <w:color w:val="F6F6F4"/>
+          <w:sz w:val="21"/>
+          <w:szCs w:val="21"/>
+          <w:lang w:eastAsia="pt-BR"/>
+        </w:rPr>
+        <w:t>: {{</w:t>
+      </w:r>
+      <w:proofErr w:type="spellStart"/>
+      <w:proofErr w:type="gramStart"/>
+      <w:r>
+        <w:rPr>
+          <w:rFonts w:ascii="Consolas" w:eastAsia="Times New Roman" w:hAnsi="Consolas" w:cs="Times New Roman"/>
+          <w:color w:val="F6F6F4"/>
+          <w:sz w:val="21"/>
+          <w:szCs w:val="21"/>
+          <w:lang w:eastAsia="pt-BR"/>
+        </w:rPr>
+        <w:t>usuario.nome</w:t>
+      </w:r>
+      <w:proofErr w:type="spellEnd"/>
+      <w:proofErr w:type="gramEnd"/>
+      <w:r>
+        <w:rPr>
+          <w:rFonts w:ascii="Consolas" w:eastAsia="Times New Roman" w:hAnsi="Consolas" w:cs="Times New Roman"/>
+          <w:color w:val="F6F6F4"/>
+          <w:sz w:val="21"/>
+          <w:szCs w:val="21"/>
+          <w:lang w:eastAsia="pt-BR"/>
+        </w:rPr>
+        <w:t>}}&lt;/</w:t>
+      </w:r>
+      <w:proofErr w:type="spellStart"/>
+      <w:r>
+        <w:rPr>
+          <w:rFonts w:ascii="Consolas" w:eastAsia="Times New Roman" w:hAnsi="Consolas" w:cs="Times New Roman"/>
+          <w:color w:val="F286C4"/>
+          <w:sz w:val="21"/>
+          <w:szCs w:val="21"/>
+          <w:lang w:eastAsia="pt-BR"/>
+        </w:rPr>
+        <w:t>span</w:t>
+      </w:r>
+      <w:proofErr w:type="spellEnd"/>
+      <w:r>
+        <w:rPr>
+          <w:rFonts w:ascii="Consolas" w:eastAsia="Times New Roman" w:hAnsi="Consolas" w:cs="Times New Roman"/>
+          <w:color w:val="F6F6F4"/>
+          <w:sz w:val="21"/>
+          <w:szCs w:val="21"/>
+          <w:lang w:eastAsia="pt-BR"/>
+        </w:rPr>
+        <w:t>&gt;&lt;</w:t>
+      </w:r>
+      <w:proofErr w:type="spellStart"/>
+      <w:r>
+        <w:rPr>
+          <w:rFonts w:ascii="Consolas" w:eastAsia="Times New Roman" w:hAnsi="Consolas" w:cs="Times New Roman"/>
+          <w:color w:val="F286C4"/>
+          <w:sz w:val="21"/>
+          <w:szCs w:val="21"/>
+          <w:lang w:eastAsia="pt-BR"/>
+        </w:rPr>
+        <w:t>br</w:t>
+      </w:r>
+      <w:proofErr w:type="spellEnd"/>
+      <w:r>
+        <w:rPr>
+          <w:rFonts w:ascii="Consolas" w:eastAsia="Times New Roman" w:hAnsi="Consolas" w:cs="Times New Roman"/>
+          <w:color w:val="F6F6F4"/>
+          <w:sz w:val="21"/>
+          <w:szCs w:val="21"/>
+          <w:lang w:eastAsia="pt-BR"/>
+        </w:rPr>
+        <w:t>&gt;</w:t>
+      </w:r>
+    </w:p>
+    <w:p>
+      <w:pPr>
+        <w:pStyle w:val="PargrafodaLista"/>
+        <w:numPr>
+          <w:ilvl w:val="0"/>
+          <w:numId w:val="1"/>
+        </w:numPr>
+        <w:shd w:val="clear" w:color="auto" w:fill="282A36"/>
+        <w:spacing w:after="0" w:line="285" w:lineRule="atLeast"/>
+        <w:jc w:val="left"/>
+        <w:rPr>
+          <w:rFonts w:ascii="Consolas" w:eastAsia="Times New Roman" w:hAnsi="Consolas" w:cs="Times New Roman"/>
+          <w:color w:val="F6F6F4"/>
+          <w:sz w:val="21"/>
+          <w:szCs w:val="21"/>
+          <w:lang w:eastAsia="pt-BR"/>
+        </w:rPr>
+      </w:pPr>
+      <w:r>
+        <w:rPr>
+          <w:rFonts w:ascii="Consolas" w:eastAsia="Times New Roman" w:hAnsi="Consolas" w:cs="Times New Roman"/>
+          <w:color w:val="F6F6F4"/>
+          <w:sz w:val="21"/>
+          <w:szCs w:val="21"/>
+          <w:lang w:eastAsia="pt-BR"/>
+        </w:rPr>
+        <w:t>                &lt;</w:t>
+      </w:r>
+      <w:proofErr w:type="spellStart"/>
+      <w:r>
+        <w:rPr>
+          <w:rFonts w:ascii="Consolas" w:eastAsia="Times New Roman" w:hAnsi="Consolas" w:cs="Times New Roman"/>
+          <w:color w:val="F286C4"/>
+          <w:sz w:val="21"/>
+          <w:szCs w:val="21"/>
+          <w:lang w:eastAsia="pt-BR"/>
+        </w:rPr>
+        <w:t>span</w:t>
+      </w:r>
+      <w:proofErr w:type="spellEnd"/>
+      <w:r>
+        <w:rPr>
+          <w:rFonts w:ascii="Consolas" w:eastAsia="Times New Roman" w:hAnsi="Consolas" w:cs="Times New Roman"/>
+          <w:color w:val="F6F6F4"/>
+          <w:sz w:val="21"/>
+          <w:szCs w:val="21"/>
+          <w:lang w:eastAsia="pt-BR"/>
+        </w:rPr>
+        <w:t>&gt;</w:t>
+      </w:r>
+      <w:proofErr w:type="spellStart"/>
+      <w:r>
+        <w:rPr>
+          <w:rFonts w:ascii="Consolas" w:eastAsia="Times New Roman" w:hAnsi="Consolas" w:cs="Times New Roman"/>
+          <w:color w:val="F6F6F4"/>
+          <w:sz w:val="21"/>
+          <w:szCs w:val="21"/>
+          <w:lang w:eastAsia="pt-BR"/>
+        </w:rPr>
+        <w:t>email</w:t>
+      </w:r>
+      <w:proofErr w:type="spellEnd"/>
+      <w:r>
+        <w:rPr>
+          <w:rFonts w:ascii="Consolas" w:eastAsia="Times New Roman" w:hAnsi="Consolas" w:cs="Times New Roman"/>
+          <w:color w:val="F6F6F4"/>
+          <w:sz w:val="21"/>
+          <w:szCs w:val="21"/>
+          <w:lang w:eastAsia="pt-BR"/>
+        </w:rPr>
+        <w:t>: {{</w:t>
+      </w:r>
+      <w:proofErr w:type="spellStart"/>
+      <w:proofErr w:type="gramStart"/>
+      <w:r>
+        <w:rPr>
+          <w:rFonts w:ascii="Consolas" w:eastAsia="Times New Roman" w:hAnsi="Consolas" w:cs="Times New Roman"/>
+          <w:color w:val="F6F6F4"/>
+          <w:sz w:val="21"/>
+          <w:szCs w:val="21"/>
+          <w:lang w:eastAsia="pt-BR"/>
+        </w:rPr>
+        <w:t>usuario.email</w:t>
+      </w:r>
+      <w:proofErr w:type="spellEnd"/>
+      <w:proofErr w:type="gramEnd"/>
+      <w:r>
+        <w:rPr>
+          <w:rFonts w:ascii="Consolas" w:eastAsia="Times New Roman" w:hAnsi="Consolas" w:cs="Times New Roman"/>
+          <w:color w:val="F6F6F4"/>
+          <w:sz w:val="21"/>
+          <w:szCs w:val="21"/>
+          <w:lang w:eastAsia="pt-BR"/>
+        </w:rPr>
+        <w:t>}}&lt;/</w:t>
+      </w:r>
+      <w:proofErr w:type="spellStart"/>
+      <w:r>
+        <w:rPr>
+          <w:rFonts w:ascii="Consolas" w:eastAsia="Times New Roman" w:hAnsi="Consolas" w:cs="Times New Roman"/>
+          <w:color w:val="F286C4"/>
+          <w:sz w:val="21"/>
+          <w:szCs w:val="21"/>
+          <w:lang w:eastAsia="pt-BR"/>
+        </w:rPr>
+        <w:t>span</w:t>
+      </w:r>
+      <w:proofErr w:type="spellEnd"/>
+      <w:r>
+        <w:rPr>
+          <w:rFonts w:ascii="Consolas" w:eastAsia="Times New Roman" w:hAnsi="Consolas" w:cs="Times New Roman"/>
+          <w:color w:val="F6F6F4"/>
+          <w:sz w:val="21"/>
+          <w:szCs w:val="21"/>
+          <w:lang w:eastAsia="pt-BR"/>
+        </w:rPr>
+        <w:t>&gt;&lt;</w:t>
+      </w:r>
+      <w:proofErr w:type="spellStart"/>
+      <w:r>
+        <w:rPr>
+          <w:rFonts w:ascii="Consolas" w:eastAsia="Times New Roman" w:hAnsi="Consolas" w:cs="Times New Roman"/>
+          <w:color w:val="F286C4"/>
+          <w:sz w:val="21"/>
+          <w:szCs w:val="21"/>
+          <w:lang w:eastAsia="pt-BR"/>
+        </w:rPr>
+        <w:t>br</w:t>
+      </w:r>
+      <w:proofErr w:type="spellEnd"/>
+      <w:r>
+        <w:rPr>
+          <w:rFonts w:ascii="Consolas" w:eastAsia="Times New Roman" w:hAnsi="Consolas" w:cs="Times New Roman"/>
+          <w:color w:val="F6F6F4"/>
+          <w:sz w:val="21"/>
+          <w:szCs w:val="21"/>
+          <w:lang w:eastAsia="pt-BR"/>
+        </w:rPr>
+        <w:t>&gt;</w:t>
+      </w:r>
+    </w:p>
+    <w:p>
+      <w:pPr>
+        <w:pStyle w:val="PargrafodaLista"/>
+        <w:numPr>
+          <w:ilvl w:val="0"/>
+          <w:numId w:val="1"/>
+        </w:numPr>
+        <w:shd w:val="clear" w:color="auto" w:fill="282A36"/>
+        <w:spacing w:after="0" w:line="285" w:lineRule="atLeast"/>
+        <w:jc w:val="left"/>
+        <w:rPr>
+          <w:rFonts w:ascii="Consolas" w:eastAsia="Times New Roman" w:hAnsi="Consolas" w:cs="Times New Roman"/>
+          <w:color w:val="F6F6F4"/>
+          <w:sz w:val="21"/>
+          <w:szCs w:val="21"/>
+          <w:lang w:eastAsia="pt-BR"/>
+        </w:rPr>
+      </w:pPr>
+      <w:r>
+        <w:rPr>
+          <w:rFonts w:ascii="Consolas" w:eastAsia="Times New Roman" w:hAnsi="Consolas" w:cs="Times New Roman"/>
+          <w:color w:val="F6F6F4"/>
+          <w:sz w:val="21"/>
+          <w:szCs w:val="21"/>
+          <w:lang w:eastAsia="pt-BR"/>
+        </w:rPr>
+        <w:t>                &lt;</w:t>
+      </w:r>
+      <w:proofErr w:type="spellStart"/>
+      <w:r>
+        <w:rPr>
+          <w:rFonts w:ascii="Consolas" w:eastAsia="Times New Roman" w:hAnsi="Consolas" w:cs="Times New Roman"/>
+          <w:color w:val="F286C4"/>
+          <w:sz w:val="21"/>
+          <w:szCs w:val="21"/>
+          <w:lang w:eastAsia="pt-BR"/>
+        </w:rPr>
+        <w:t>span</w:t>
+      </w:r>
+      <w:proofErr w:type="spellEnd"/>
+      <w:r>
+        <w:rPr>
+          <w:rFonts w:ascii="Consolas" w:eastAsia="Times New Roman" w:hAnsi="Consolas" w:cs="Times New Roman"/>
+          <w:color w:val="F6F6F4"/>
+          <w:sz w:val="21"/>
+          <w:szCs w:val="21"/>
+          <w:lang w:eastAsia="pt-BR"/>
+        </w:rPr>
+        <w:t>&gt;ID: {{usuario.id</w:t>
+      </w:r>
+      <w:proofErr w:type="gramStart"/>
+      <w:r>
+        <w:rPr>
+          <w:rFonts w:ascii="Consolas" w:eastAsia="Times New Roman" w:hAnsi="Consolas" w:cs="Times New Roman"/>
+          <w:color w:val="F6F6F4"/>
+          <w:sz w:val="21"/>
+          <w:szCs w:val="21"/>
+          <w:lang w:eastAsia="pt-BR"/>
+        </w:rPr>
+        <w:t>}}&lt;</w:t>
+      </w:r>
+      <w:proofErr w:type="gramEnd"/>
+      <w:r>
+        <w:rPr>
+          <w:rFonts w:ascii="Consolas" w:eastAsia="Times New Roman" w:hAnsi="Consolas" w:cs="Times New Roman"/>
+          <w:color w:val="F6F6F4"/>
+          <w:sz w:val="21"/>
+          <w:szCs w:val="21"/>
+          <w:lang w:eastAsia="pt-BR"/>
+        </w:rPr>
+        <w:t>/</w:t>
+      </w:r>
+      <w:proofErr w:type="spellStart"/>
+      <w:r>
+        <w:rPr>
+          <w:rFonts w:ascii="Consolas" w:eastAsia="Times New Roman" w:hAnsi="Consolas" w:cs="Times New Roman"/>
+          <w:color w:val="F286C4"/>
+          <w:sz w:val="21"/>
+          <w:szCs w:val="21"/>
+          <w:lang w:eastAsia="pt-BR"/>
+        </w:rPr>
+        <w:t>span</w:t>
+      </w:r>
+      <w:proofErr w:type="spellEnd"/>
+      <w:r>
+        <w:rPr>
+          <w:rFonts w:ascii="Consolas" w:eastAsia="Times New Roman" w:hAnsi="Consolas" w:cs="Times New Roman"/>
+          <w:color w:val="F6F6F4"/>
+          <w:sz w:val="21"/>
+          <w:szCs w:val="21"/>
+          <w:lang w:eastAsia="pt-BR"/>
+        </w:rPr>
+        <w:t>&gt;&lt;</w:t>
+      </w:r>
+      <w:proofErr w:type="spellStart"/>
+      <w:r>
+        <w:rPr>
+          <w:rFonts w:ascii="Consolas" w:eastAsia="Times New Roman" w:hAnsi="Consolas" w:cs="Times New Roman"/>
+          <w:color w:val="F286C4"/>
+          <w:sz w:val="21"/>
+          <w:szCs w:val="21"/>
+          <w:lang w:eastAsia="pt-BR"/>
+        </w:rPr>
+        <w:t>br</w:t>
+      </w:r>
+      <w:proofErr w:type="spellEnd"/>
+      <w:r>
+        <w:rPr>
+          <w:rFonts w:ascii="Consolas" w:eastAsia="Times New Roman" w:hAnsi="Consolas" w:cs="Times New Roman"/>
+          <w:color w:val="F6F6F4"/>
+          <w:sz w:val="21"/>
+          <w:szCs w:val="21"/>
+          <w:lang w:eastAsia="pt-BR"/>
+        </w:rPr>
+        <w:t>&gt;</w:t>
+      </w:r>
+    </w:p>
+    <w:p>
+      <w:pPr>
+        <w:pStyle w:val="PargrafodaLista"/>
+        <w:numPr>
+          <w:ilvl w:val="0"/>
+          <w:numId w:val="1"/>
+        </w:numPr>
+        <w:shd w:val="clear" w:color="auto" w:fill="282A36"/>
+        <w:spacing w:after="0" w:line="285" w:lineRule="atLeast"/>
+        <w:jc w:val="left"/>
+        <w:rPr>
+          <w:rFonts w:ascii="Consolas" w:eastAsia="Times New Roman" w:hAnsi="Consolas" w:cs="Times New Roman"/>
+          <w:color w:val="F6F6F4"/>
+          <w:sz w:val="21"/>
+          <w:szCs w:val="21"/>
+          <w:lang w:eastAsia="pt-BR"/>
+        </w:rPr>
+      </w:pPr>
+      <w:r>
+        <w:rPr>
+          <w:rFonts w:ascii="Consolas" w:eastAsia="Times New Roman" w:hAnsi="Consolas" w:cs="Times New Roman"/>
+          <w:color w:val="F6F6F4"/>
+          <w:sz w:val="21"/>
+          <w:szCs w:val="21"/>
+          <w:lang w:eastAsia="pt-BR"/>
+        </w:rPr>
+        <w:t>            &lt;/</w:t>
+      </w:r>
+      <w:r>
+        <w:rPr>
+          <w:rFonts w:ascii="Consolas" w:eastAsia="Times New Roman" w:hAnsi="Consolas" w:cs="Times New Roman"/>
+          <w:color w:val="F286C4"/>
+          <w:sz w:val="21"/>
+          <w:szCs w:val="21"/>
+          <w:lang w:eastAsia="pt-BR"/>
+        </w:rPr>
+        <w:t>b-</w:t>
+      </w:r>
+      <w:proofErr w:type="spellStart"/>
+      <w:r>
+        <w:rPr>
+          <w:rFonts w:ascii="Consolas" w:eastAsia="Times New Roman" w:hAnsi="Consolas" w:cs="Times New Roman"/>
+          <w:color w:val="F286C4"/>
+          <w:sz w:val="21"/>
+          <w:szCs w:val="21"/>
+          <w:lang w:eastAsia="pt-BR"/>
+        </w:rPr>
+        <w:t>list</w:t>
+      </w:r>
+      <w:proofErr w:type="spellEnd"/>
+      <w:r>
+        <w:rPr>
+          <w:rFonts w:ascii="Consolas" w:eastAsia="Times New Roman" w:hAnsi="Consolas" w:cs="Times New Roman"/>
+          <w:color w:val="F286C4"/>
+          <w:sz w:val="21"/>
+          <w:szCs w:val="21"/>
+          <w:lang w:eastAsia="pt-BR"/>
+        </w:rPr>
+        <w:t>-</w:t>
+      </w:r>
+      <w:proofErr w:type="spellStart"/>
+      <w:r>
+        <w:rPr>
+          <w:rFonts w:ascii="Consolas" w:eastAsia="Times New Roman" w:hAnsi="Consolas" w:cs="Times New Roman"/>
+          <w:color w:val="F286C4"/>
+          <w:sz w:val="21"/>
+          <w:szCs w:val="21"/>
+          <w:lang w:eastAsia="pt-BR"/>
+        </w:rPr>
+        <w:t>group</w:t>
+      </w:r>
+      <w:proofErr w:type="spellEnd"/>
+      <w:r>
+        <w:rPr>
+          <w:rFonts w:ascii="Consolas" w:eastAsia="Times New Roman" w:hAnsi="Consolas" w:cs="Times New Roman"/>
+          <w:color w:val="F286C4"/>
+          <w:sz w:val="21"/>
+          <w:szCs w:val="21"/>
+          <w:lang w:eastAsia="pt-BR"/>
+        </w:rPr>
+        <w:t>-item</w:t>
+      </w:r>
+      <w:r>
+        <w:rPr>
+          <w:rFonts w:ascii="Consolas" w:eastAsia="Times New Roman" w:hAnsi="Consolas" w:cs="Times New Roman"/>
+          <w:color w:val="F6F6F4"/>
+          <w:sz w:val="21"/>
+          <w:szCs w:val="21"/>
+          <w:lang w:eastAsia="pt-BR"/>
+        </w:rPr>
+        <w:t>&gt;</w:t>
+      </w:r>
+    </w:p>
+    <w:p>
+      <w:pPr>
+        <w:pStyle w:val="PargrafodaLista"/>
+        <w:numPr>
+          <w:ilvl w:val="0"/>
+          <w:numId w:val="1"/>
+        </w:numPr>
+        <w:shd w:val="clear" w:color="auto" w:fill="282A36"/>
+        <w:spacing w:after="0" w:line="285" w:lineRule="atLeast"/>
+        <w:jc w:val="left"/>
+        <w:rPr>
+          <w:rFonts w:ascii="Consolas" w:eastAsia="Times New Roman" w:hAnsi="Consolas" w:cs="Times New Roman"/>
+          <w:color w:val="F6F6F4"/>
+          <w:sz w:val="21"/>
+          <w:szCs w:val="21"/>
+          <w:lang w:eastAsia="pt-BR"/>
+        </w:rPr>
+      </w:pPr>
+      <w:r>
+        <w:rPr>
+          <w:rFonts w:ascii="Consolas" w:eastAsia="Times New Roman" w:hAnsi="Consolas" w:cs="Times New Roman"/>
+          <w:color w:val="F6F6F4"/>
+          <w:sz w:val="21"/>
+          <w:szCs w:val="21"/>
+          <w:lang w:eastAsia="pt-BR"/>
+        </w:rPr>
+        <w:t>        &lt;/</w:t>
+      </w:r>
+      <w:r>
+        <w:rPr>
+          <w:rFonts w:ascii="Consolas" w:eastAsia="Times New Roman" w:hAnsi="Consolas" w:cs="Times New Roman"/>
+          <w:color w:val="F286C4"/>
+          <w:sz w:val="21"/>
+          <w:szCs w:val="21"/>
+          <w:lang w:eastAsia="pt-BR"/>
+        </w:rPr>
+        <w:t>b-</w:t>
+      </w:r>
+      <w:proofErr w:type="spellStart"/>
+      <w:r>
+        <w:rPr>
+          <w:rFonts w:ascii="Consolas" w:eastAsia="Times New Roman" w:hAnsi="Consolas" w:cs="Times New Roman"/>
+          <w:color w:val="F286C4"/>
+          <w:sz w:val="21"/>
+          <w:szCs w:val="21"/>
+          <w:lang w:eastAsia="pt-BR"/>
+        </w:rPr>
+        <w:t>list</w:t>
+      </w:r>
+      <w:proofErr w:type="spellEnd"/>
+      <w:r>
+        <w:rPr>
+          <w:rFonts w:ascii="Consolas" w:eastAsia="Times New Roman" w:hAnsi="Consolas" w:cs="Times New Roman"/>
+          <w:color w:val="F286C4"/>
+          <w:sz w:val="21"/>
+          <w:szCs w:val="21"/>
+          <w:lang w:eastAsia="pt-BR"/>
+        </w:rPr>
+        <w:t>-</w:t>
+      </w:r>
+      <w:proofErr w:type="spellStart"/>
+      <w:r>
+        <w:rPr>
+          <w:rFonts w:ascii="Consolas" w:eastAsia="Times New Roman" w:hAnsi="Consolas" w:cs="Times New Roman"/>
+          <w:color w:val="F286C4"/>
+          <w:sz w:val="21"/>
+          <w:szCs w:val="21"/>
+          <w:lang w:eastAsia="pt-BR"/>
+        </w:rPr>
+        <w:t>group</w:t>
+      </w:r>
+      <w:proofErr w:type="spellEnd"/>
+      <w:r>
+        <w:rPr>
+          <w:rFonts w:ascii="Consolas" w:eastAsia="Times New Roman" w:hAnsi="Consolas" w:cs="Times New Roman"/>
+          <w:color w:val="F6F6F4"/>
+          <w:sz w:val="21"/>
+          <w:szCs w:val="21"/>
+          <w:lang w:eastAsia="pt-BR"/>
+        </w:rPr>
+        <w:t>&gt;</w:t>
       </w:r>
     </w:p>
     <w:p>

</xml_diff>

<commit_message>
Adicionando headers globais e local na aplicacao
</commit_message>
<xml_diff>
--- a/Conectando com Servidor via HTTP.docx
+++ b/Conectando com Servidor via HTTP.docx
@@ -15449,6 +15449,1743 @@
           <w:lang w:eastAsia="pt-BR"/>
         </w:rPr>
         <w:t>&gt;</w:t>
+      </w:r>
+    </w:p>
+    <w:p>
+      <w:pPr>
+        <w:pStyle w:val="PargrafodaLista"/>
+        <w:ind w:left="1060" w:firstLine="0"/>
+        <w:rPr>
+          <w:rFonts w:ascii="Consolas" w:hAnsi="Consolas"/>
+          <w:sz w:val="24"/>
+          <w:szCs w:val="24"/>
+        </w:rPr>
+      </w:pPr>
+    </w:p>
+    <w:p>
+      <w:pPr>
+        <w:pStyle w:val="PargrafodaLista"/>
+        <w:ind w:left="1060" w:firstLine="0"/>
+        <w:rPr>
+          <w:rFonts w:ascii="Consolas" w:hAnsi="Consolas"/>
+          <w:b/>
+          <w:bCs/>
+          <w:sz w:val="28"/>
+          <w:szCs w:val="28"/>
+        </w:rPr>
+      </w:pPr>
+      <w:r>
+        <w:rPr>
+          <w:rFonts w:ascii="Consolas" w:hAnsi="Consolas"/>
+          <w:b/>
+          <w:bCs/>
+          <w:sz w:val="28"/>
+          <w:szCs w:val="28"/>
+        </w:rPr>
+        <w:t xml:space="preserve">Aula 245 – Adicionando </w:t>
+      </w:r>
+      <w:proofErr w:type="spellStart"/>
+      <w:r>
+        <w:rPr>
+          <w:rFonts w:ascii="Consolas" w:hAnsi="Consolas"/>
+          <w:b/>
+          <w:bCs/>
+          <w:sz w:val="28"/>
+          <w:szCs w:val="28"/>
+        </w:rPr>
+        <w:t>Headers</w:t>
+      </w:r>
+      <w:proofErr w:type="spellEnd"/>
+      <w:r>
+        <w:rPr>
+          <w:rFonts w:ascii="Consolas" w:hAnsi="Consolas"/>
+          <w:b/>
+          <w:bCs/>
+          <w:sz w:val="28"/>
+          <w:szCs w:val="28"/>
+        </w:rPr>
+        <w:t xml:space="preserve"> globais</w:t>
+      </w:r>
+    </w:p>
+    <w:p>
+      <w:pPr>
+        <w:pStyle w:val="PargrafodaLista"/>
+        <w:numPr>
+          <w:ilvl w:val="0"/>
+          <w:numId w:val="1"/>
+        </w:numPr>
+        <w:rPr>
+          <w:rFonts w:ascii="Consolas" w:hAnsi="Consolas"/>
+          <w:sz w:val="24"/>
+          <w:szCs w:val="24"/>
+        </w:rPr>
+      </w:pPr>
+      <w:r>
+        <w:rPr>
+          <w:rFonts w:ascii="Consolas" w:hAnsi="Consolas"/>
+          <w:sz w:val="24"/>
+          <w:szCs w:val="24"/>
+        </w:rPr>
+        <w:t>É muito comum passarmos token em autenticação</w:t>
+      </w:r>
+      <w:r>
+        <w:rPr>
+          <w:rFonts w:ascii="Consolas" w:hAnsi="Consolas"/>
+          <w:sz w:val="24"/>
+          <w:szCs w:val="24"/>
+        </w:rPr>
+        <w:t>, podemos fazer de forma global.</w:t>
+      </w:r>
+    </w:p>
+    <w:p>
+      <w:pPr>
+        <w:pStyle w:val="PargrafodaLista"/>
+        <w:numPr>
+          <w:ilvl w:val="0"/>
+          <w:numId w:val="1"/>
+        </w:numPr>
+        <w:rPr>
+          <w:rFonts w:ascii="Consolas" w:hAnsi="Consolas"/>
+          <w:sz w:val="24"/>
+          <w:szCs w:val="24"/>
+        </w:rPr>
+      </w:pPr>
+      <w:r>
+        <w:rPr>
+          <w:rFonts w:ascii="Consolas" w:hAnsi="Consolas"/>
+          <w:sz w:val="24"/>
+          <w:szCs w:val="24"/>
+        </w:rPr>
+        <w:t xml:space="preserve">Para isso basta </w:t>
+      </w:r>
+      <w:proofErr w:type="spellStart"/>
+      <w:r>
+        <w:rPr>
+          <w:rFonts w:ascii="Consolas" w:hAnsi="Consolas"/>
+          <w:sz w:val="24"/>
+          <w:szCs w:val="24"/>
+        </w:rPr>
+        <w:t>setarmos</w:t>
+      </w:r>
+      <w:proofErr w:type="spellEnd"/>
+      <w:r>
+        <w:rPr>
+          <w:rFonts w:ascii="Consolas" w:hAnsi="Consolas"/>
+          <w:sz w:val="24"/>
+          <w:szCs w:val="24"/>
+        </w:rPr>
+        <w:t xml:space="preserve"> o </w:t>
+      </w:r>
+      <w:proofErr w:type="gramStart"/>
+      <w:r>
+        <w:rPr>
+          <w:rFonts w:ascii="Consolas" w:hAnsi="Consolas"/>
+          <w:sz w:val="24"/>
+          <w:szCs w:val="24"/>
+        </w:rPr>
+        <w:t>método .</w:t>
+      </w:r>
+      <w:proofErr w:type="spellStart"/>
+      <w:r>
+        <w:rPr>
+          <w:rFonts w:ascii="Consolas" w:hAnsi="Consolas"/>
+          <w:sz w:val="24"/>
+          <w:szCs w:val="24"/>
+        </w:rPr>
+        <w:t>headers</w:t>
+      </w:r>
+      <w:proofErr w:type="gramEnd"/>
+      <w:r>
+        <w:rPr>
+          <w:rFonts w:ascii="Consolas" w:hAnsi="Consolas"/>
+          <w:sz w:val="24"/>
+          <w:szCs w:val="24"/>
+        </w:rPr>
+        <w:t>.common</w:t>
+      </w:r>
+      <w:proofErr w:type="spellEnd"/>
+    </w:p>
+    <w:p>
+      <w:pPr>
+        <w:pStyle w:val="PargrafodaLista"/>
+        <w:numPr>
+          <w:ilvl w:val="0"/>
+          <w:numId w:val="1"/>
+        </w:numPr>
+        <w:shd w:val="clear" w:color="auto" w:fill="282A36"/>
+        <w:spacing w:after="0" w:line="285" w:lineRule="atLeast"/>
+        <w:jc w:val="left"/>
+        <w:rPr>
+          <w:rFonts w:ascii="Consolas" w:eastAsia="Times New Roman" w:hAnsi="Consolas" w:cs="Times New Roman"/>
+          <w:color w:val="F6F6F4"/>
+          <w:sz w:val="21"/>
+          <w:szCs w:val="21"/>
+          <w:lang w:eastAsia="pt-BR"/>
+        </w:rPr>
+      </w:pPr>
+      <w:proofErr w:type="spellStart"/>
+      <w:proofErr w:type="gramStart"/>
+      <w:r>
+        <w:rPr>
+          <w:rFonts w:ascii="Consolas" w:eastAsia="Times New Roman" w:hAnsi="Consolas" w:cs="Times New Roman"/>
+          <w:color w:val="BF9EEE"/>
+          <w:sz w:val="21"/>
+          <w:szCs w:val="21"/>
+          <w:lang w:eastAsia="pt-BR"/>
+        </w:rPr>
+        <w:t>axios</w:t>
+      </w:r>
+      <w:r>
+        <w:rPr>
+          <w:rFonts w:ascii="Consolas" w:eastAsia="Times New Roman" w:hAnsi="Consolas" w:cs="Times New Roman"/>
+          <w:color w:val="F6F6F4"/>
+          <w:sz w:val="21"/>
+          <w:szCs w:val="21"/>
+          <w:lang w:eastAsia="pt-BR"/>
+        </w:rPr>
+        <w:t>.defaults</w:t>
+      </w:r>
+      <w:proofErr w:type="gramEnd"/>
+      <w:r>
+        <w:rPr>
+          <w:rFonts w:ascii="Consolas" w:eastAsia="Times New Roman" w:hAnsi="Consolas" w:cs="Times New Roman"/>
+          <w:color w:val="F6F6F4"/>
+          <w:sz w:val="21"/>
+          <w:szCs w:val="21"/>
+          <w:lang w:eastAsia="pt-BR"/>
+        </w:rPr>
+        <w:t>.headers.common</w:t>
+      </w:r>
+      <w:proofErr w:type="spellEnd"/>
+      <w:r>
+        <w:rPr>
+          <w:rFonts w:ascii="Consolas" w:eastAsia="Times New Roman" w:hAnsi="Consolas" w:cs="Times New Roman"/>
+          <w:color w:val="F6F6F4"/>
+          <w:sz w:val="21"/>
+          <w:szCs w:val="21"/>
+          <w:lang w:eastAsia="pt-BR"/>
+        </w:rPr>
+        <w:t>[</w:t>
+      </w:r>
+      <w:r>
+        <w:rPr>
+          <w:rFonts w:ascii="Consolas" w:eastAsia="Times New Roman" w:hAnsi="Consolas" w:cs="Times New Roman"/>
+          <w:color w:val="DEE492"/>
+          <w:sz w:val="21"/>
+          <w:szCs w:val="21"/>
+          <w:lang w:eastAsia="pt-BR"/>
+        </w:rPr>
+        <w:t>'</w:t>
+      </w:r>
+      <w:proofErr w:type="spellStart"/>
+      <w:r>
+        <w:rPr>
+          <w:rFonts w:ascii="Consolas" w:eastAsia="Times New Roman" w:hAnsi="Consolas" w:cs="Times New Roman"/>
+          <w:color w:val="E7EE98"/>
+          <w:sz w:val="21"/>
+          <w:szCs w:val="21"/>
+          <w:lang w:eastAsia="pt-BR"/>
+        </w:rPr>
+        <w:t>Authorization</w:t>
+      </w:r>
+      <w:proofErr w:type="spellEnd"/>
+      <w:r>
+        <w:rPr>
+          <w:rFonts w:ascii="Consolas" w:eastAsia="Times New Roman" w:hAnsi="Consolas" w:cs="Times New Roman"/>
+          <w:color w:val="DEE492"/>
+          <w:sz w:val="21"/>
+          <w:szCs w:val="21"/>
+          <w:lang w:eastAsia="pt-BR"/>
+        </w:rPr>
+        <w:t>'</w:t>
+      </w:r>
+      <w:r>
+        <w:rPr>
+          <w:rFonts w:ascii="Consolas" w:eastAsia="Times New Roman" w:hAnsi="Consolas" w:cs="Times New Roman"/>
+          <w:color w:val="F6F6F4"/>
+          <w:sz w:val="21"/>
+          <w:szCs w:val="21"/>
+          <w:lang w:eastAsia="pt-BR"/>
+        </w:rPr>
+        <w:t xml:space="preserve">] </w:t>
+      </w:r>
+      <w:r>
+        <w:rPr>
+          <w:rFonts w:ascii="Consolas" w:eastAsia="Times New Roman" w:hAnsi="Consolas" w:cs="Times New Roman"/>
+          <w:color w:val="F286C4"/>
+          <w:sz w:val="21"/>
+          <w:szCs w:val="21"/>
+          <w:lang w:eastAsia="pt-BR"/>
+        </w:rPr>
+        <w:t>=</w:t>
+      </w:r>
+      <w:r>
+        <w:rPr>
+          <w:rFonts w:ascii="Consolas" w:eastAsia="Times New Roman" w:hAnsi="Consolas" w:cs="Times New Roman"/>
+          <w:color w:val="F6F6F4"/>
+          <w:sz w:val="21"/>
+          <w:szCs w:val="21"/>
+          <w:lang w:eastAsia="pt-BR"/>
+        </w:rPr>
+        <w:t xml:space="preserve"> </w:t>
+      </w:r>
+      <w:r>
+        <w:rPr>
+          <w:rFonts w:ascii="Consolas" w:eastAsia="Times New Roman" w:hAnsi="Consolas" w:cs="Times New Roman"/>
+          <w:color w:val="DEE492"/>
+          <w:sz w:val="21"/>
+          <w:szCs w:val="21"/>
+          <w:lang w:eastAsia="pt-BR"/>
+        </w:rPr>
+        <w:t>'</w:t>
+      </w:r>
+      <w:r>
+        <w:rPr>
+          <w:rFonts w:ascii="Consolas" w:eastAsia="Times New Roman" w:hAnsi="Consolas" w:cs="Times New Roman"/>
+          <w:color w:val="E7EE98"/>
+          <w:sz w:val="21"/>
+          <w:szCs w:val="21"/>
+          <w:lang w:eastAsia="pt-BR"/>
+        </w:rPr>
+        <w:t>abc123</w:t>
+      </w:r>
+      <w:r>
+        <w:rPr>
+          <w:rFonts w:ascii="Consolas" w:eastAsia="Times New Roman" w:hAnsi="Consolas" w:cs="Times New Roman"/>
+          <w:color w:val="DEE492"/>
+          <w:sz w:val="21"/>
+          <w:szCs w:val="21"/>
+          <w:lang w:eastAsia="pt-BR"/>
+        </w:rPr>
+        <w:t>'</w:t>
+      </w:r>
+    </w:p>
+    <w:p>
+      <w:pPr>
+        <w:pStyle w:val="PargrafodaLista"/>
+        <w:numPr>
+          <w:ilvl w:val="0"/>
+          <w:numId w:val="1"/>
+        </w:numPr>
+        <w:shd w:val="clear" w:color="auto" w:fill="282A36"/>
+        <w:spacing w:after="0" w:line="285" w:lineRule="atLeast"/>
+        <w:jc w:val="left"/>
+        <w:rPr>
+          <w:rFonts w:ascii="Consolas" w:eastAsia="Times New Roman" w:hAnsi="Consolas" w:cs="Times New Roman"/>
+          <w:color w:val="F6F6F4"/>
+          <w:sz w:val="21"/>
+          <w:szCs w:val="21"/>
+          <w:lang w:eastAsia="pt-BR"/>
+        </w:rPr>
+      </w:pPr>
+      <w:proofErr w:type="spellStart"/>
+      <w:r>
+        <w:rPr>
+          <w:rFonts w:ascii="Consolas" w:eastAsia="Times New Roman" w:hAnsi="Consolas" w:cs="Times New Roman"/>
+          <w:color w:val="BF9EEE"/>
+          <w:sz w:val="21"/>
+          <w:szCs w:val="21"/>
+          <w:lang w:eastAsia="pt-BR"/>
+        </w:rPr>
+        <w:t>axios</w:t>
+      </w:r>
+      <w:r>
+        <w:rPr>
+          <w:rFonts w:ascii="Consolas" w:eastAsia="Times New Roman" w:hAnsi="Consolas" w:cs="Times New Roman"/>
+          <w:color w:val="F6F6F4"/>
+          <w:sz w:val="21"/>
+          <w:szCs w:val="21"/>
+          <w:lang w:eastAsia="pt-BR"/>
+        </w:rPr>
+        <w:t>.defaults.headers.get</w:t>
+      </w:r>
+      <w:proofErr w:type="spellEnd"/>
+      <w:r>
+        <w:rPr>
+          <w:rFonts w:ascii="Consolas" w:eastAsia="Times New Roman" w:hAnsi="Consolas" w:cs="Times New Roman"/>
+          <w:color w:val="F6F6F4"/>
+          <w:sz w:val="21"/>
+          <w:szCs w:val="21"/>
+          <w:lang w:eastAsia="pt-BR"/>
+        </w:rPr>
+        <w:t>[</w:t>
+      </w:r>
+      <w:r>
+        <w:rPr>
+          <w:rFonts w:ascii="Consolas" w:eastAsia="Times New Roman" w:hAnsi="Consolas" w:cs="Times New Roman"/>
+          <w:color w:val="DEE492"/>
+          <w:sz w:val="21"/>
+          <w:szCs w:val="21"/>
+          <w:lang w:eastAsia="pt-BR"/>
+        </w:rPr>
+        <w:t>'</w:t>
+      </w:r>
+      <w:proofErr w:type="spellStart"/>
+      <w:r>
+        <w:rPr>
+          <w:rFonts w:ascii="Consolas" w:eastAsia="Times New Roman" w:hAnsi="Consolas" w:cs="Times New Roman"/>
+          <w:color w:val="E7EE98"/>
+          <w:sz w:val="21"/>
+          <w:szCs w:val="21"/>
+          <w:lang w:eastAsia="pt-BR"/>
+        </w:rPr>
+        <w:t>Accepts</w:t>
+      </w:r>
+      <w:proofErr w:type="spellEnd"/>
+      <w:r>
+        <w:rPr>
+          <w:rFonts w:ascii="Consolas" w:eastAsia="Times New Roman" w:hAnsi="Consolas" w:cs="Times New Roman"/>
+          <w:color w:val="DEE492"/>
+          <w:sz w:val="21"/>
+          <w:szCs w:val="21"/>
+          <w:lang w:eastAsia="pt-BR"/>
+        </w:rPr>
+        <w:t>'</w:t>
+      </w:r>
+      <w:r>
+        <w:rPr>
+          <w:rFonts w:ascii="Consolas" w:eastAsia="Times New Roman" w:hAnsi="Consolas" w:cs="Times New Roman"/>
+          <w:color w:val="F6F6F4"/>
+          <w:sz w:val="21"/>
+          <w:szCs w:val="21"/>
+          <w:lang w:eastAsia="pt-BR"/>
+        </w:rPr>
+        <w:t xml:space="preserve">] </w:t>
+      </w:r>
+      <w:proofErr w:type="gramStart"/>
+      <w:r>
+        <w:rPr>
+          <w:rFonts w:ascii="Consolas" w:eastAsia="Times New Roman" w:hAnsi="Consolas" w:cs="Times New Roman"/>
+          <w:color w:val="F286C4"/>
+          <w:sz w:val="21"/>
+          <w:szCs w:val="21"/>
+          <w:lang w:eastAsia="pt-BR"/>
+        </w:rPr>
+        <w:t>=</w:t>
+      </w:r>
+      <w:r>
+        <w:rPr>
+          <w:rFonts w:ascii="Consolas" w:eastAsia="Times New Roman" w:hAnsi="Consolas" w:cs="Times New Roman"/>
+          <w:color w:val="F6F6F4"/>
+          <w:sz w:val="21"/>
+          <w:szCs w:val="21"/>
+          <w:lang w:eastAsia="pt-BR"/>
+        </w:rPr>
+        <w:t xml:space="preserve">  </w:t>
+      </w:r>
+      <w:r>
+        <w:rPr>
+          <w:rFonts w:ascii="Consolas" w:eastAsia="Times New Roman" w:hAnsi="Consolas" w:cs="Times New Roman"/>
+          <w:color w:val="DEE492"/>
+          <w:sz w:val="21"/>
+          <w:szCs w:val="21"/>
+          <w:lang w:eastAsia="pt-BR"/>
+        </w:rPr>
+        <w:t>'</w:t>
+      </w:r>
+      <w:proofErr w:type="spellStart"/>
+      <w:proofErr w:type="gramEnd"/>
+      <w:r>
+        <w:rPr>
+          <w:rFonts w:ascii="Consolas" w:eastAsia="Times New Roman" w:hAnsi="Consolas" w:cs="Times New Roman"/>
+          <w:color w:val="E7EE98"/>
+          <w:sz w:val="21"/>
+          <w:szCs w:val="21"/>
+          <w:lang w:eastAsia="pt-BR"/>
+        </w:rPr>
+        <w:t>applicationjson</w:t>
+      </w:r>
+      <w:proofErr w:type="spellEnd"/>
+      <w:r>
+        <w:rPr>
+          <w:rFonts w:ascii="Consolas" w:eastAsia="Times New Roman" w:hAnsi="Consolas" w:cs="Times New Roman"/>
+          <w:color w:val="DEE492"/>
+          <w:sz w:val="21"/>
+          <w:szCs w:val="21"/>
+          <w:lang w:eastAsia="pt-BR"/>
+        </w:rPr>
+        <w:t>'</w:t>
+      </w:r>
+    </w:p>
+    <w:p>
+      <w:pPr>
+        <w:pStyle w:val="PargrafodaLista"/>
+        <w:numPr>
+          <w:ilvl w:val="0"/>
+          <w:numId w:val="1"/>
+        </w:numPr>
+        <w:rPr>
+          <w:rFonts w:ascii="Consolas" w:hAnsi="Consolas"/>
+          <w:sz w:val="24"/>
+          <w:szCs w:val="24"/>
+        </w:rPr>
+      </w:pPr>
+      <w:r>
+        <w:rPr>
+          <w:rFonts w:ascii="Consolas" w:hAnsi="Consolas"/>
+          <w:sz w:val="24"/>
+          <w:szCs w:val="24"/>
+        </w:rPr>
+        <w:lastRenderedPageBreak/>
+        <w:t>mas no nosso projeto estamos utilizando a forma local então configuramos da seguinte maneira.</w:t>
+      </w:r>
+    </w:p>
+    <w:p>
+      <w:pPr>
+        <w:pStyle w:val="PargrafodaLista"/>
+        <w:numPr>
+          <w:ilvl w:val="0"/>
+          <w:numId w:val="1"/>
+        </w:numPr>
+        <w:shd w:val="clear" w:color="auto" w:fill="282A36"/>
+        <w:spacing w:after="0" w:line="285" w:lineRule="atLeast"/>
+        <w:jc w:val="left"/>
+        <w:rPr>
+          <w:rFonts w:ascii="Consolas" w:eastAsia="Times New Roman" w:hAnsi="Consolas" w:cs="Times New Roman"/>
+          <w:color w:val="F6F6F4"/>
+          <w:sz w:val="21"/>
+          <w:szCs w:val="21"/>
+          <w:lang w:eastAsia="pt-BR"/>
+        </w:rPr>
+      </w:pPr>
+      <w:proofErr w:type="gramStart"/>
+      <w:r>
+        <w:rPr>
+          <w:rFonts w:ascii="Consolas" w:eastAsia="Times New Roman" w:hAnsi="Consolas" w:cs="Times New Roman"/>
+          <w:color w:val="97E1F1"/>
+          <w:sz w:val="21"/>
+          <w:szCs w:val="21"/>
+          <w:lang w:eastAsia="pt-BR"/>
+        </w:rPr>
+        <w:t>Vue</w:t>
+      </w:r>
+      <w:r>
+        <w:rPr>
+          <w:rFonts w:ascii="Consolas" w:eastAsia="Times New Roman" w:hAnsi="Consolas" w:cs="Times New Roman"/>
+          <w:color w:val="F6F6F4"/>
+          <w:sz w:val="21"/>
+          <w:szCs w:val="21"/>
+          <w:lang w:eastAsia="pt-BR"/>
+        </w:rPr>
+        <w:t>.</w:t>
+      </w:r>
+      <w:proofErr w:type="spellStart"/>
+      <w:r>
+        <w:rPr>
+          <w:rFonts w:ascii="Consolas" w:eastAsia="Times New Roman" w:hAnsi="Consolas" w:cs="Times New Roman"/>
+          <w:color w:val="F6F6F4"/>
+          <w:sz w:val="21"/>
+          <w:szCs w:val="21"/>
+          <w:lang w:eastAsia="pt-BR"/>
+        </w:rPr>
+        <w:t>prototype</w:t>
+      </w:r>
+      <w:proofErr w:type="spellEnd"/>
+      <w:r>
+        <w:rPr>
+          <w:rFonts w:ascii="Consolas" w:eastAsia="Times New Roman" w:hAnsi="Consolas" w:cs="Times New Roman"/>
+          <w:color w:val="F6F6F4"/>
+          <w:sz w:val="21"/>
+          <w:szCs w:val="21"/>
+          <w:lang w:eastAsia="pt-BR"/>
+        </w:rPr>
+        <w:t>.$</w:t>
+      </w:r>
+      <w:proofErr w:type="gramEnd"/>
+      <w:r>
+        <w:rPr>
+          <w:rFonts w:ascii="Consolas" w:eastAsia="Times New Roman" w:hAnsi="Consolas" w:cs="Times New Roman"/>
+          <w:color w:val="F6F6F4"/>
+          <w:sz w:val="21"/>
+          <w:szCs w:val="21"/>
+          <w:lang w:eastAsia="pt-BR"/>
+        </w:rPr>
+        <w:t xml:space="preserve">http </w:t>
+      </w:r>
+      <w:r>
+        <w:rPr>
+          <w:rFonts w:ascii="Consolas" w:eastAsia="Times New Roman" w:hAnsi="Consolas" w:cs="Times New Roman"/>
+          <w:color w:val="F286C4"/>
+          <w:sz w:val="21"/>
+          <w:szCs w:val="21"/>
+          <w:lang w:eastAsia="pt-BR"/>
+        </w:rPr>
+        <w:t>=</w:t>
+      </w:r>
+      <w:r>
+        <w:rPr>
+          <w:rFonts w:ascii="Consolas" w:eastAsia="Times New Roman" w:hAnsi="Consolas" w:cs="Times New Roman"/>
+          <w:color w:val="F6F6F4"/>
+          <w:sz w:val="21"/>
+          <w:szCs w:val="21"/>
+          <w:lang w:eastAsia="pt-BR"/>
+        </w:rPr>
+        <w:t xml:space="preserve"> </w:t>
+      </w:r>
+      <w:proofErr w:type="spellStart"/>
+      <w:r>
+        <w:rPr>
+          <w:rFonts w:ascii="Consolas" w:eastAsia="Times New Roman" w:hAnsi="Consolas" w:cs="Times New Roman"/>
+          <w:color w:val="BF9EEE"/>
+          <w:sz w:val="21"/>
+          <w:szCs w:val="21"/>
+          <w:lang w:eastAsia="pt-BR"/>
+        </w:rPr>
+        <w:t>axios</w:t>
+      </w:r>
+      <w:r>
+        <w:rPr>
+          <w:rFonts w:ascii="Consolas" w:eastAsia="Times New Roman" w:hAnsi="Consolas" w:cs="Times New Roman"/>
+          <w:color w:val="F6F6F4"/>
+          <w:sz w:val="21"/>
+          <w:szCs w:val="21"/>
+          <w:lang w:eastAsia="pt-BR"/>
+        </w:rPr>
+        <w:t>.</w:t>
+      </w:r>
+      <w:r>
+        <w:rPr>
+          <w:rFonts w:ascii="Consolas" w:eastAsia="Times New Roman" w:hAnsi="Consolas" w:cs="Times New Roman"/>
+          <w:color w:val="62E884"/>
+          <w:sz w:val="21"/>
+          <w:szCs w:val="21"/>
+          <w:lang w:eastAsia="pt-BR"/>
+        </w:rPr>
+        <w:t>create</w:t>
+      </w:r>
+      <w:proofErr w:type="spellEnd"/>
+      <w:r>
+        <w:rPr>
+          <w:rFonts w:ascii="Consolas" w:eastAsia="Times New Roman" w:hAnsi="Consolas" w:cs="Times New Roman"/>
+          <w:color w:val="F6F6F4"/>
+          <w:sz w:val="21"/>
+          <w:szCs w:val="21"/>
+          <w:lang w:eastAsia="pt-BR"/>
+        </w:rPr>
+        <w:t>({</w:t>
+      </w:r>
+    </w:p>
+    <w:p>
+      <w:pPr>
+        <w:pStyle w:val="PargrafodaLista"/>
+        <w:numPr>
+          <w:ilvl w:val="0"/>
+          <w:numId w:val="1"/>
+        </w:numPr>
+        <w:shd w:val="clear" w:color="auto" w:fill="282A36"/>
+        <w:spacing w:after="0" w:line="285" w:lineRule="atLeast"/>
+        <w:jc w:val="left"/>
+        <w:rPr>
+          <w:rFonts w:ascii="Consolas" w:eastAsia="Times New Roman" w:hAnsi="Consolas" w:cs="Times New Roman"/>
+          <w:color w:val="F6F6F4"/>
+          <w:sz w:val="21"/>
+          <w:szCs w:val="21"/>
+          <w:lang w:eastAsia="pt-BR"/>
+        </w:rPr>
+      </w:pPr>
+      <w:r>
+        <w:rPr>
+          <w:rFonts w:ascii="Consolas" w:eastAsia="Times New Roman" w:hAnsi="Consolas" w:cs="Times New Roman"/>
+          <w:color w:val="F6F6F4"/>
+          <w:sz w:val="21"/>
+          <w:szCs w:val="21"/>
+          <w:lang w:eastAsia="pt-BR"/>
+        </w:rPr>
+        <w:t xml:space="preserve">            </w:t>
+      </w:r>
+      <w:proofErr w:type="spellStart"/>
+      <w:r>
+        <w:rPr>
+          <w:rFonts w:ascii="Consolas" w:eastAsia="Times New Roman" w:hAnsi="Consolas" w:cs="Times New Roman"/>
+          <w:color w:val="F6F6F4"/>
+          <w:sz w:val="21"/>
+          <w:szCs w:val="21"/>
+          <w:lang w:eastAsia="pt-BR"/>
+        </w:rPr>
+        <w:t>baseURL</w:t>
+      </w:r>
+      <w:proofErr w:type="spellEnd"/>
+      <w:r>
+        <w:rPr>
+          <w:rFonts w:ascii="Consolas" w:eastAsia="Times New Roman" w:hAnsi="Consolas" w:cs="Times New Roman"/>
+          <w:color w:val="F286C4"/>
+          <w:sz w:val="21"/>
+          <w:szCs w:val="21"/>
+          <w:lang w:eastAsia="pt-BR"/>
+        </w:rPr>
+        <w:t>:</w:t>
+      </w:r>
+      <w:r>
+        <w:rPr>
+          <w:rFonts w:ascii="Consolas" w:eastAsia="Times New Roman" w:hAnsi="Consolas" w:cs="Times New Roman"/>
+          <w:color w:val="F6F6F4"/>
+          <w:sz w:val="21"/>
+          <w:szCs w:val="21"/>
+          <w:lang w:eastAsia="pt-BR"/>
+        </w:rPr>
+        <w:t xml:space="preserve"> </w:t>
+      </w:r>
+      <w:r>
+        <w:rPr>
+          <w:rFonts w:ascii="Consolas" w:eastAsia="Times New Roman" w:hAnsi="Consolas" w:cs="Times New Roman"/>
+          <w:color w:val="DEE492"/>
+          <w:sz w:val="21"/>
+          <w:szCs w:val="21"/>
+          <w:lang w:eastAsia="pt-BR"/>
+        </w:rPr>
+        <w:t>'</w:t>
+      </w:r>
+      <w:r>
+        <w:rPr>
+          <w:rFonts w:ascii="Consolas" w:eastAsia="Times New Roman" w:hAnsi="Consolas" w:cs="Times New Roman"/>
+          <w:color w:val="E7EE98"/>
+          <w:sz w:val="21"/>
+          <w:szCs w:val="21"/>
+          <w:lang w:eastAsia="pt-BR"/>
+        </w:rPr>
+        <w:t>https://curso-vue-4e8bd-default-rtdb.firebaseio.com/</w:t>
+      </w:r>
+      <w:r>
+        <w:rPr>
+          <w:rFonts w:ascii="Consolas" w:eastAsia="Times New Roman" w:hAnsi="Consolas" w:cs="Times New Roman"/>
+          <w:color w:val="DEE492"/>
+          <w:sz w:val="21"/>
+          <w:szCs w:val="21"/>
+          <w:lang w:eastAsia="pt-BR"/>
+        </w:rPr>
+        <w:t>'</w:t>
+      </w:r>
+      <w:r>
+        <w:rPr>
+          <w:rFonts w:ascii="Consolas" w:eastAsia="Times New Roman" w:hAnsi="Consolas" w:cs="Times New Roman"/>
+          <w:color w:val="F6F6F4"/>
+          <w:sz w:val="21"/>
+          <w:szCs w:val="21"/>
+          <w:lang w:eastAsia="pt-BR"/>
+        </w:rPr>
+        <w:t>,</w:t>
+      </w:r>
+    </w:p>
+    <w:p>
+      <w:pPr>
+        <w:pStyle w:val="PargrafodaLista"/>
+        <w:numPr>
+          <w:ilvl w:val="0"/>
+          <w:numId w:val="1"/>
+        </w:numPr>
+        <w:shd w:val="clear" w:color="auto" w:fill="282A36"/>
+        <w:spacing w:after="0" w:line="285" w:lineRule="atLeast"/>
+        <w:jc w:val="left"/>
+        <w:rPr>
+          <w:rFonts w:ascii="Consolas" w:eastAsia="Times New Roman" w:hAnsi="Consolas" w:cs="Times New Roman"/>
+          <w:color w:val="F6F6F4"/>
+          <w:sz w:val="21"/>
+          <w:szCs w:val="21"/>
+          <w:lang w:eastAsia="pt-BR"/>
+        </w:rPr>
+      </w:pPr>
+      <w:r>
+        <w:rPr>
+          <w:rFonts w:ascii="Consolas" w:eastAsia="Times New Roman" w:hAnsi="Consolas" w:cs="Times New Roman"/>
+          <w:color w:val="F6F6F4"/>
+          <w:sz w:val="21"/>
+          <w:szCs w:val="21"/>
+          <w:lang w:eastAsia="pt-BR"/>
+        </w:rPr>
+        <w:t xml:space="preserve">            </w:t>
+      </w:r>
+      <w:proofErr w:type="spellStart"/>
+      <w:r>
+        <w:rPr>
+          <w:rFonts w:ascii="Consolas" w:eastAsia="Times New Roman" w:hAnsi="Consolas" w:cs="Times New Roman"/>
+          <w:color w:val="F6F6F4"/>
+          <w:sz w:val="21"/>
+          <w:szCs w:val="21"/>
+          <w:lang w:eastAsia="pt-BR"/>
+        </w:rPr>
+        <w:t>headers</w:t>
+      </w:r>
+      <w:proofErr w:type="spellEnd"/>
+      <w:r>
+        <w:rPr>
+          <w:rFonts w:ascii="Consolas" w:eastAsia="Times New Roman" w:hAnsi="Consolas" w:cs="Times New Roman"/>
+          <w:color w:val="F286C4"/>
+          <w:sz w:val="21"/>
+          <w:szCs w:val="21"/>
+          <w:lang w:eastAsia="pt-BR"/>
+        </w:rPr>
+        <w:t>:</w:t>
+      </w:r>
+      <w:r>
+        <w:rPr>
+          <w:rFonts w:ascii="Consolas" w:eastAsia="Times New Roman" w:hAnsi="Consolas" w:cs="Times New Roman"/>
+          <w:color w:val="F6F6F4"/>
+          <w:sz w:val="21"/>
+          <w:szCs w:val="21"/>
+          <w:lang w:eastAsia="pt-BR"/>
+        </w:rPr>
+        <w:t xml:space="preserve"> {</w:t>
+      </w:r>
+    </w:p>
+    <w:p>
+      <w:pPr>
+        <w:pStyle w:val="PargrafodaLista"/>
+        <w:numPr>
+          <w:ilvl w:val="0"/>
+          <w:numId w:val="1"/>
+        </w:numPr>
+        <w:shd w:val="clear" w:color="auto" w:fill="282A36"/>
+        <w:spacing w:after="0" w:line="285" w:lineRule="atLeast"/>
+        <w:jc w:val="left"/>
+        <w:rPr>
+          <w:rFonts w:ascii="Consolas" w:eastAsia="Times New Roman" w:hAnsi="Consolas" w:cs="Times New Roman"/>
+          <w:color w:val="F6F6F4"/>
+          <w:sz w:val="21"/>
+          <w:szCs w:val="21"/>
+          <w:lang w:eastAsia="pt-BR"/>
+        </w:rPr>
+      </w:pPr>
+      <w:r>
+        <w:rPr>
+          <w:rFonts w:ascii="Consolas" w:eastAsia="Times New Roman" w:hAnsi="Consolas" w:cs="Times New Roman"/>
+          <w:color w:val="F6F6F4"/>
+          <w:sz w:val="21"/>
+          <w:szCs w:val="21"/>
+          <w:lang w:eastAsia="pt-BR"/>
+        </w:rPr>
+        <w:t xml:space="preserve">                </w:t>
+      </w:r>
+      <w:r>
+        <w:rPr>
+          <w:rFonts w:ascii="Consolas" w:eastAsia="Times New Roman" w:hAnsi="Consolas" w:cs="Times New Roman"/>
+          <w:color w:val="DEE492"/>
+          <w:sz w:val="21"/>
+          <w:szCs w:val="21"/>
+          <w:lang w:eastAsia="pt-BR"/>
+        </w:rPr>
+        <w:t>'</w:t>
+      </w:r>
+      <w:proofErr w:type="spellStart"/>
+      <w:r>
+        <w:rPr>
+          <w:rFonts w:ascii="Consolas" w:eastAsia="Times New Roman" w:hAnsi="Consolas" w:cs="Times New Roman"/>
+          <w:color w:val="E7EE98"/>
+          <w:sz w:val="21"/>
+          <w:szCs w:val="21"/>
+          <w:lang w:eastAsia="pt-BR"/>
+        </w:rPr>
+        <w:t>Authorization</w:t>
+      </w:r>
+      <w:proofErr w:type="spellEnd"/>
+      <w:r>
+        <w:rPr>
+          <w:rFonts w:ascii="Consolas" w:eastAsia="Times New Roman" w:hAnsi="Consolas" w:cs="Times New Roman"/>
+          <w:color w:val="DEE492"/>
+          <w:sz w:val="21"/>
+          <w:szCs w:val="21"/>
+          <w:lang w:eastAsia="pt-BR"/>
+        </w:rPr>
+        <w:t>'</w:t>
+      </w:r>
+      <w:r>
+        <w:rPr>
+          <w:rFonts w:ascii="Consolas" w:eastAsia="Times New Roman" w:hAnsi="Consolas" w:cs="Times New Roman"/>
+          <w:color w:val="F286C4"/>
+          <w:sz w:val="21"/>
+          <w:szCs w:val="21"/>
+          <w:lang w:eastAsia="pt-BR"/>
+        </w:rPr>
+        <w:t>:</w:t>
+      </w:r>
+      <w:r>
+        <w:rPr>
+          <w:rFonts w:ascii="Consolas" w:eastAsia="Times New Roman" w:hAnsi="Consolas" w:cs="Times New Roman"/>
+          <w:color w:val="F6F6F4"/>
+          <w:sz w:val="21"/>
+          <w:szCs w:val="21"/>
+          <w:lang w:eastAsia="pt-BR"/>
+        </w:rPr>
+        <w:t xml:space="preserve"> </w:t>
+      </w:r>
+      <w:r>
+        <w:rPr>
+          <w:rFonts w:ascii="Consolas" w:eastAsia="Times New Roman" w:hAnsi="Consolas" w:cs="Times New Roman"/>
+          <w:color w:val="DEE492"/>
+          <w:sz w:val="21"/>
+          <w:szCs w:val="21"/>
+          <w:lang w:eastAsia="pt-BR"/>
+        </w:rPr>
+        <w:t>'</w:t>
+      </w:r>
+      <w:r>
+        <w:rPr>
+          <w:rFonts w:ascii="Consolas" w:eastAsia="Times New Roman" w:hAnsi="Consolas" w:cs="Times New Roman"/>
+          <w:color w:val="E7EE98"/>
+          <w:sz w:val="21"/>
+          <w:szCs w:val="21"/>
+          <w:lang w:eastAsia="pt-BR"/>
+        </w:rPr>
+        <w:t>abc123</w:t>
+      </w:r>
+      <w:r>
+        <w:rPr>
+          <w:rFonts w:ascii="Consolas" w:eastAsia="Times New Roman" w:hAnsi="Consolas" w:cs="Times New Roman"/>
+          <w:color w:val="DEE492"/>
+          <w:sz w:val="21"/>
+          <w:szCs w:val="21"/>
+          <w:lang w:eastAsia="pt-BR"/>
+        </w:rPr>
+        <w:t>'</w:t>
+      </w:r>
+    </w:p>
+    <w:p>
+      <w:pPr>
+        <w:pStyle w:val="PargrafodaLista"/>
+        <w:numPr>
+          <w:ilvl w:val="0"/>
+          <w:numId w:val="1"/>
+        </w:numPr>
+        <w:shd w:val="clear" w:color="auto" w:fill="282A36"/>
+        <w:spacing w:after="0" w:line="285" w:lineRule="atLeast"/>
+        <w:jc w:val="left"/>
+        <w:rPr>
+          <w:rFonts w:ascii="Consolas" w:eastAsia="Times New Roman" w:hAnsi="Consolas" w:cs="Times New Roman"/>
+          <w:color w:val="F6F6F4"/>
+          <w:sz w:val="21"/>
+          <w:szCs w:val="21"/>
+          <w:lang w:eastAsia="pt-BR"/>
+        </w:rPr>
+      </w:pPr>
+      <w:r>
+        <w:rPr>
+          <w:rFonts w:ascii="Consolas" w:eastAsia="Times New Roman" w:hAnsi="Consolas" w:cs="Times New Roman"/>
+          <w:color w:val="F6F6F4"/>
+          <w:sz w:val="21"/>
+          <w:szCs w:val="21"/>
+          <w:lang w:eastAsia="pt-BR"/>
+        </w:rPr>
+        <w:t>            }</w:t>
+      </w:r>
+    </w:p>
+    <w:p>
+      <w:pPr>
+        <w:pStyle w:val="PargrafodaLista"/>
+        <w:numPr>
+          <w:ilvl w:val="0"/>
+          <w:numId w:val="1"/>
+        </w:numPr>
+        <w:shd w:val="clear" w:color="auto" w:fill="282A36"/>
+        <w:spacing w:after="0" w:line="285" w:lineRule="atLeast"/>
+        <w:jc w:val="left"/>
+        <w:rPr>
+          <w:rFonts w:ascii="Consolas" w:eastAsia="Times New Roman" w:hAnsi="Consolas" w:cs="Times New Roman"/>
+          <w:color w:val="F6F6F4"/>
+          <w:sz w:val="21"/>
+          <w:szCs w:val="21"/>
+          <w:lang w:eastAsia="pt-BR"/>
+        </w:rPr>
+      </w:pPr>
+      <w:r>
+        <w:rPr>
+          <w:rFonts w:ascii="Consolas" w:eastAsia="Times New Roman" w:hAnsi="Consolas" w:cs="Times New Roman"/>
+          <w:color w:val="F6F6F4"/>
+          <w:sz w:val="21"/>
+          <w:szCs w:val="21"/>
+          <w:lang w:eastAsia="pt-BR"/>
+        </w:rPr>
+        <w:t>        })</w:t>
+      </w:r>
+    </w:p>
+    <w:p>
+      <w:pPr>
+        <w:pStyle w:val="PargrafodaLista"/>
+        <w:numPr>
+          <w:ilvl w:val="0"/>
+          <w:numId w:val="1"/>
+        </w:numPr>
+        <w:rPr>
+          <w:rFonts w:ascii="Consolas" w:hAnsi="Consolas"/>
+          <w:sz w:val="24"/>
+          <w:szCs w:val="24"/>
+        </w:rPr>
+      </w:pPr>
+      <w:r>
+        <w:rPr>
+          <w:rFonts w:ascii="Consolas" w:hAnsi="Consolas"/>
+          <w:sz w:val="24"/>
+          <w:szCs w:val="24"/>
+        </w:rPr>
+        <w:t>Podemos também incluir o header dentro de um componente.</w:t>
+      </w:r>
+    </w:p>
+    <w:p>
+      <w:pPr>
+        <w:pStyle w:val="PargrafodaLista"/>
+        <w:numPr>
+          <w:ilvl w:val="0"/>
+          <w:numId w:val="1"/>
+        </w:numPr>
+        <w:shd w:val="clear" w:color="auto" w:fill="282A36"/>
+        <w:spacing w:after="0" w:line="285" w:lineRule="atLeast"/>
+        <w:jc w:val="left"/>
+        <w:rPr>
+          <w:rFonts w:ascii="Consolas" w:eastAsia="Times New Roman" w:hAnsi="Consolas" w:cs="Times New Roman"/>
+          <w:color w:val="F6F6F4"/>
+          <w:sz w:val="21"/>
+          <w:szCs w:val="21"/>
+          <w:lang w:eastAsia="pt-BR"/>
+        </w:rPr>
+      </w:pPr>
+      <w:proofErr w:type="spellStart"/>
+      <w:proofErr w:type="gramStart"/>
+      <w:r>
+        <w:rPr>
+          <w:rFonts w:ascii="Consolas" w:eastAsia="Times New Roman" w:hAnsi="Consolas" w:cs="Times New Roman"/>
+          <w:color w:val="62E884"/>
+          <w:sz w:val="21"/>
+          <w:szCs w:val="21"/>
+          <w:lang w:eastAsia="pt-BR"/>
+        </w:rPr>
+        <w:t>obterUsuarios</w:t>
+      </w:r>
+      <w:proofErr w:type="spellEnd"/>
+      <w:r>
+        <w:rPr>
+          <w:rFonts w:ascii="Consolas" w:eastAsia="Times New Roman" w:hAnsi="Consolas" w:cs="Times New Roman"/>
+          <w:color w:val="F6F6F4"/>
+          <w:sz w:val="21"/>
+          <w:szCs w:val="21"/>
+          <w:lang w:eastAsia="pt-BR"/>
+        </w:rPr>
+        <w:t>(</w:t>
+      </w:r>
+      <w:proofErr w:type="gramEnd"/>
+      <w:r>
+        <w:rPr>
+          <w:rFonts w:ascii="Consolas" w:eastAsia="Times New Roman" w:hAnsi="Consolas" w:cs="Times New Roman"/>
+          <w:color w:val="F6F6F4"/>
+          <w:sz w:val="21"/>
+          <w:szCs w:val="21"/>
+          <w:lang w:eastAsia="pt-BR"/>
+        </w:rPr>
+        <w:t>){</w:t>
+      </w:r>
+    </w:p>
+    <w:p>
+      <w:pPr>
+        <w:pStyle w:val="PargrafodaLista"/>
+        <w:numPr>
+          <w:ilvl w:val="0"/>
+          <w:numId w:val="1"/>
+        </w:numPr>
+        <w:shd w:val="clear" w:color="auto" w:fill="282A36"/>
+        <w:spacing w:after="0" w:line="285" w:lineRule="atLeast"/>
+        <w:jc w:val="left"/>
+        <w:rPr>
+          <w:rFonts w:ascii="Consolas" w:eastAsia="Times New Roman" w:hAnsi="Consolas" w:cs="Times New Roman"/>
+          <w:color w:val="F6F6F4"/>
+          <w:sz w:val="21"/>
+          <w:szCs w:val="21"/>
+          <w:lang w:eastAsia="pt-BR"/>
+        </w:rPr>
+      </w:pPr>
+      <w:r>
+        <w:rPr>
+          <w:rFonts w:ascii="Consolas" w:eastAsia="Times New Roman" w:hAnsi="Consolas" w:cs="Times New Roman"/>
+          <w:color w:val="F6F6F4"/>
+          <w:sz w:val="21"/>
+          <w:szCs w:val="21"/>
+          <w:lang w:eastAsia="pt-BR"/>
+        </w:rPr>
+        <w:t xml:space="preserve">            </w:t>
+      </w:r>
+      <w:proofErr w:type="spellStart"/>
+      <w:proofErr w:type="gramStart"/>
+      <w:r>
+        <w:rPr>
+          <w:rFonts w:ascii="Consolas" w:eastAsia="Times New Roman" w:hAnsi="Consolas" w:cs="Times New Roman"/>
+          <w:i/>
+          <w:iCs/>
+          <w:color w:val="BF9EEE"/>
+          <w:sz w:val="21"/>
+          <w:szCs w:val="21"/>
+          <w:lang w:eastAsia="pt-BR"/>
+        </w:rPr>
+        <w:t>this</w:t>
+      </w:r>
+      <w:proofErr w:type="spellEnd"/>
+      <w:r>
+        <w:rPr>
+          <w:rFonts w:ascii="Consolas" w:eastAsia="Times New Roman" w:hAnsi="Consolas" w:cs="Times New Roman"/>
+          <w:color w:val="F6F6F4"/>
+          <w:sz w:val="21"/>
+          <w:szCs w:val="21"/>
+          <w:lang w:eastAsia="pt-BR"/>
+        </w:rPr>
+        <w:t>.$</w:t>
+      </w:r>
+      <w:proofErr w:type="spellStart"/>
+      <w:proofErr w:type="gramEnd"/>
+      <w:r>
+        <w:rPr>
+          <w:rFonts w:ascii="Consolas" w:eastAsia="Times New Roman" w:hAnsi="Consolas" w:cs="Times New Roman"/>
+          <w:color w:val="F6F6F4"/>
+          <w:sz w:val="21"/>
+          <w:szCs w:val="21"/>
+          <w:lang w:eastAsia="pt-BR"/>
+        </w:rPr>
+        <w:t>http.</w:t>
+      </w:r>
+      <w:r>
+        <w:rPr>
+          <w:rFonts w:ascii="Consolas" w:eastAsia="Times New Roman" w:hAnsi="Consolas" w:cs="Times New Roman"/>
+          <w:color w:val="62E884"/>
+          <w:sz w:val="21"/>
+          <w:szCs w:val="21"/>
+          <w:lang w:eastAsia="pt-BR"/>
+        </w:rPr>
+        <w:t>get</w:t>
+      </w:r>
+      <w:proofErr w:type="spellEnd"/>
+      <w:r>
+        <w:rPr>
+          <w:rFonts w:ascii="Consolas" w:eastAsia="Times New Roman" w:hAnsi="Consolas" w:cs="Times New Roman"/>
+          <w:color w:val="F6F6F4"/>
+          <w:sz w:val="21"/>
+          <w:szCs w:val="21"/>
+          <w:lang w:eastAsia="pt-BR"/>
+        </w:rPr>
+        <w:t>(</w:t>
+      </w:r>
+      <w:r>
+        <w:rPr>
+          <w:rFonts w:ascii="Consolas" w:eastAsia="Times New Roman" w:hAnsi="Consolas" w:cs="Times New Roman"/>
+          <w:color w:val="DEE492"/>
+          <w:sz w:val="21"/>
+          <w:szCs w:val="21"/>
+          <w:lang w:eastAsia="pt-BR"/>
+        </w:rPr>
+        <w:t>'</w:t>
+      </w:r>
+      <w:proofErr w:type="spellStart"/>
+      <w:r>
+        <w:rPr>
+          <w:rFonts w:ascii="Consolas" w:eastAsia="Times New Roman" w:hAnsi="Consolas" w:cs="Times New Roman"/>
+          <w:color w:val="E7EE98"/>
+          <w:sz w:val="21"/>
+          <w:szCs w:val="21"/>
+          <w:lang w:eastAsia="pt-BR"/>
+        </w:rPr>
+        <w:t>usuarios.json</w:t>
+      </w:r>
+      <w:proofErr w:type="spellEnd"/>
+      <w:r>
+        <w:rPr>
+          <w:rFonts w:ascii="Consolas" w:eastAsia="Times New Roman" w:hAnsi="Consolas" w:cs="Times New Roman"/>
+          <w:color w:val="DEE492"/>
+          <w:sz w:val="21"/>
+          <w:szCs w:val="21"/>
+          <w:lang w:eastAsia="pt-BR"/>
+        </w:rPr>
+        <w:t>'</w:t>
+      </w:r>
+      <w:r>
+        <w:rPr>
+          <w:rFonts w:ascii="Consolas" w:eastAsia="Times New Roman" w:hAnsi="Consolas" w:cs="Times New Roman"/>
+          <w:color w:val="F6F6F4"/>
+          <w:sz w:val="21"/>
+          <w:szCs w:val="21"/>
+          <w:lang w:eastAsia="pt-BR"/>
+        </w:rPr>
+        <w:t>).</w:t>
+      </w:r>
+      <w:proofErr w:type="spellStart"/>
+      <w:r>
+        <w:rPr>
+          <w:rFonts w:ascii="Consolas" w:eastAsia="Times New Roman" w:hAnsi="Consolas" w:cs="Times New Roman"/>
+          <w:color w:val="62E884"/>
+          <w:sz w:val="21"/>
+          <w:szCs w:val="21"/>
+          <w:lang w:eastAsia="pt-BR"/>
+        </w:rPr>
+        <w:t>then</w:t>
+      </w:r>
+      <w:proofErr w:type="spellEnd"/>
+      <w:r>
+        <w:rPr>
+          <w:rFonts w:ascii="Consolas" w:eastAsia="Times New Roman" w:hAnsi="Consolas" w:cs="Times New Roman"/>
+          <w:color w:val="F6F6F4"/>
+          <w:sz w:val="21"/>
+          <w:szCs w:val="21"/>
+          <w:lang w:eastAsia="pt-BR"/>
+        </w:rPr>
+        <w:t>(</w:t>
+      </w:r>
+      <w:proofErr w:type="spellStart"/>
+      <w:r>
+        <w:rPr>
+          <w:rFonts w:ascii="Consolas" w:eastAsia="Times New Roman" w:hAnsi="Consolas" w:cs="Times New Roman"/>
+          <w:i/>
+          <w:iCs/>
+          <w:color w:val="FFB86C"/>
+          <w:sz w:val="21"/>
+          <w:szCs w:val="21"/>
+          <w:lang w:eastAsia="pt-BR"/>
+        </w:rPr>
+        <w:t>resp</w:t>
+      </w:r>
+      <w:proofErr w:type="spellEnd"/>
+      <w:r>
+        <w:rPr>
+          <w:rFonts w:ascii="Consolas" w:eastAsia="Times New Roman" w:hAnsi="Consolas" w:cs="Times New Roman"/>
+          <w:color w:val="F6F6F4"/>
+          <w:sz w:val="21"/>
+          <w:szCs w:val="21"/>
+          <w:lang w:eastAsia="pt-BR"/>
+        </w:rPr>
+        <w:t xml:space="preserve"> </w:t>
+      </w:r>
+      <w:r>
+        <w:rPr>
+          <w:rFonts w:ascii="Consolas" w:eastAsia="Times New Roman" w:hAnsi="Consolas" w:cs="Times New Roman"/>
+          <w:color w:val="F286C4"/>
+          <w:sz w:val="21"/>
+          <w:szCs w:val="21"/>
+          <w:lang w:eastAsia="pt-BR"/>
+        </w:rPr>
+        <w:t>=&gt;</w:t>
+      </w:r>
+      <w:r>
+        <w:rPr>
+          <w:rFonts w:ascii="Consolas" w:eastAsia="Times New Roman" w:hAnsi="Consolas" w:cs="Times New Roman"/>
+          <w:color w:val="F6F6F4"/>
+          <w:sz w:val="21"/>
+          <w:szCs w:val="21"/>
+          <w:lang w:eastAsia="pt-BR"/>
+        </w:rPr>
+        <w:t xml:space="preserve"> {</w:t>
+      </w:r>
+    </w:p>
+    <w:p>
+      <w:pPr>
+        <w:pStyle w:val="PargrafodaLista"/>
+        <w:numPr>
+          <w:ilvl w:val="0"/>
+          <w:numId w:val="1"/>
+        </w:numPr>
+        <w:shd w:val="clear" w:color="auto" w:fill="282A36"/>
+        <w:spacing w:after="0" w:line="285" w:lineRule="atLeast"/>
+        <w:jc w:val="left"/>
+        <w:rPr>
+          <w:rFonts w:ascii="Consolas" w:eastAsia="Times New Roman" w:hAnsi="Consolas" w:cs="Times New Roman"/>
+          <w:color w:val="F6F6F4"/>
+          <w:sz w:val="21"/>
+          <w:szCs w:val="21"/>
+          <w:lang w:eastAsia="pt-BR"/>
+        </w:rPr>
+      </w:pPr>
+      <w:r>
+        <w:rPr>
+          <w:rFonts w:ascii="Consolas" w:eastAsia="Times New Roman" w:hAnsi="Consolas" w:cs="Times New Roman"/>
+          <w:color w:val="F6F6F4"/>
+          <w:sz w:val="21"/>
+          <w:szCs w:val="21"/>
+          <w:lang w:eastAsia="pt-BR"/>
+        </w:rPr>
+        <w:t xml:space="preserve">                </w:t>
+      </w:r>
+      <w:proofErr w:type="spellStart"/>
+      <w:proofErr w:type="gramStart"/>
+      <w:r>
+        <w:rPr>
+          <w:rFonts w:ascii="Consolas" w:eastAsia="Times New Roman" w:hAnsi="Consolas" w:cs="Times New Roman"/>
+          <w:i/>
+          <w:iCs/>
+          <w:color w:val="BF9EEE"/>
+          <w:sz w:val="21"/>
+          <w:szCs w:val="21"/>
+          <w:lang w:eastAsia="pt-BR"/>
+        </w:rPr>
+        <w:t>this</w:t>
+      </w:r>
+      <w:r>
+        <w:rPr>
+          <w:rFonts w:ascii="Consolas" w:eastAsia="Times New Roman" w:hAnsi="Consolas" w:cs="Times New Roman"/>
+          <w:color w:val="F6F6F4"/>
+          <w:sz w:val="21"/>
+          <w:szCs w:val="21"/>
+          <w:lang w:eastAsia="pt-BR"/>
+        </w:rPr>
+        <w:t>.usuarios</w:t>
+      </w:r>
+      <w:proofErr w:type="spellEnd"/>
+      <w:proofErr w:type="gramEnd"/>
+      <w:r>
+        <w:rPr>
+          <w:rFonts w:ascii="Consolas" w:eastAsia="Times New Roman" w:hAnsi="Consolas" w:cs="Times New Roman"/>
+          <w:color w:val="F6F6F4"/>
+          <w:sz w:val="21"/>
+          <w:szCs w:val="21"/>
+          <w:lang w:eastAsia="pt-BR"/>
+        </w:rPr>
+        <w:t xml:space="preserve"> </w:t>
+      </w:r>
+      <w:r>
+        <w:rPr>
+          <w:rFonts w:ascii="Consolas" w:eastAsia="Times New Roman" w:hAnsi="Consolas" w:cs="Times New Roman"/>
+          <w:color w:val="F286C4"/>
+          <w:sz w:val="21"/>
+          <w:szCs w:val="21"/>
+          <w:lang w:eastAsia="pt-BR"/>
+        </w:rPr>
+        <w:t>=</w:t>
+      </w:r>
+      <w:r>
+        <w:rPr>
+          <w:rFonts w:ascii="Consolas" w:eastAsia="Times New Roman" w:hAnsi="Consolas" w:cs="Times New Roman"/>
+          <w:color w:val="F6F6F4"/>
+          <w:sz w:val="21"/>
+          <w:szCs w:val="21"/>
+          <w:lang w:eastAsia="pt-BR"/>
+        </w:rPr>
+        <w:t xml:space="preserve"> </w:t>
+      </w:r>
+      <w:proofErr w:type="spellStart"/>
+      <w:r>
+        <w:rPr>
+          <w:rFonts w:ascii="Consolas" w:eastAsia="Times New Roman" w:hAnsi="Consolas" w:cs="Times New Roman"/>
+          <w:i/>
+          <w:iCs/>
+          <w:color w:val="FFB86C"/>
+          <w:sz w:val="21"/>
+          <w:szCs w:val="21"/>
+          <w:lang w:eastAsia="pt-BR"/>
+        </w:rPr>
+        <w:t>resp</w:t>
+      </w:r>
+      <w:r>
+        <w:rPr>
+          <w:rFonts w:ascii="Consolas" w:eastAsia="Times New Roman" w:hAnsi="Consolas" w:cs="Times New Roman"/>
+          <w:color w:val="F6F6F4"/>
+          <w:sz w:val="21"/>
+          <w:szCs w:val="21"/>
+          <w:lang w:eastAsia="pt-BR"/>
+        </w:rPr>
+        <w:t>.data</w:t>
+      </w:r>
+      <w:proofErr w:type="spellEnd"/>
+      <w:r>
+        <w:rPr>
+          <w:rFonts w:ascii="Consolas" w:eastAsia="Times New Roman" w:hAnsi="Consolas" w:cs="Times New Roman"/>
+          <w:color w:val="F6F6F4"/>
+          <w:sz w:val="21"/>
+          <w:szCs w:val="21"/>
+          <w:lang w:eastAsia="pt-BR"/>
+        </w:rPr>
+        <w:t xml:space="preserve"> </w:t>
+      </w:r>
+    </w:p>
+    <w:p>
+      <w:pPr>
+        <w:pStyle w:val="PargrafodaLista"/>
+        <w:numPr>
+          <w:ilvl w:val="0"/>
+          <w:numId w:val="1"/>
+        </w:numPr>
+        <w:shd w:val="clear" w:color="auto" w:fill="282A36"/>
+        <w:spacing w:after="0" w:line="285" w:lineRule="atLeast"/>
+        <w:jc w:val="left"/>
+        <w:rPr>
+          <w:rFonts w:ascii="Consolas" w:eastAsia="Times New Roman" w:hAnsi="Consolas" w:cs="Times New Roman"/>
+          <w:color w:val="F6F6F4"/>
+          <w:sz w:val="21"/>
+          <w:szCs w:val="21"/>
+          <w:lang w:eastAsia="pt-BR"/>
+        </w:rPr>
+      </w:pPr>
+      <w:r>
+        <w:rPr>
+          <w:rFonts w:ascii="Consolas" w:eastAsia="Times New Roman" w:hAnsi="Consolas" w:cs="Times New Roman"/>
+          <w:color w:val="F6F6F4"/>
+          <w:sz w:val="21"/>
+          <w:szCs w:val="21"/>
+          <w:lang w:eastAsia="pt-BR"/>
+        </w:rPr>
+        <w:t xml:space="preserve">                </w:t>
+      </w:r>
+      <w:r>
+        <w:rPr>
+          <w:rFonts w:ascii="Consolas" w:eastAsia="Times New Roman" w:hAnsi="Consolas" w:cs="Times New Roman"/>
+          <w:color w:val="BF9EEE"/>
+          <w:sz w:val="21"/>
+          <w:szCs w:val="21"/>
+          <w:lang w:eastAsia="pt-BR"/>
+        </w:rPr>
+        <w:t>console</w:t>
+      </w:r>
+      <w:r>
+        <w:rPr>
+          <w:rFonts w:ascii="Consolas" w:eastAsia="Times New Roman" w:hAnsi="Consolas" w:cs="Times New Roman"/>
+          <w:color w:val="F6F6F4"/>
+          <w:sz w:val="21"/>
+          <w:szCs w:val="21"/>
+          <w:lang w:eastAsia="pt-BR"/>
+        </w:rPr>
+        <w:t>.</w:t>
+      </w:r>
+      <w:r>
+        <w:rPr>
+          <w:rFonts w:ascii="Consolas" w:eastAsia="Times New Roman" w:hAnsi="Consolas" w:cs="Times New Roman"/>
+          <w:color w:val="62E884"/>
+          <w:sz w:val="21"/>
+          <w:szCs w:val="21"/>
+          <w:lang w:eastAsia="pt-BR"/>
+        </w:rPr>
+        <w:t>log</w:t>
+      </w:r>
+      <w:r>
+        <w:rPr>
+          <w:rFonts w:ascii="Consolas" w:eastAsia="Times New Roman" w:hAnsi="Consolas" w:cs="Times New Roman"/>
+          <w:color w:val="F6F6F4"/>
+          <w:sz w:val="21"/>
+          <w:szCs w:val="21"/>
+          <w:lang w:eastAsia="pt-BR"/>
+        </w:rPr>
+        <w:t>(</w:t>
+      </w:r>
+      <w:proofErr w:type="spellStart"/>
+      <w:proofErr w:type="gramStart"/>
+      <w:r>
+        <w:rPr>
+          <w:rFonts w:ascii="Consolas" w:eastAsia="Times New Roman" w:hAnsi="Consolas" w:cs="Times New Roman"/>
+          <w:i/>
+          <w:iCs/>
+          <w:color w:val="BF9EEE"/>
+          <w:sz w:val="21"/>
+          <w:szCs w:val="21"/>
+          <w:lang w:eastAsia="pt-BR"/>
+        </w:rPr>
+        <w:t>this</w:t>
+      </w:r>
+      <w:r>
+        <w:rPr>
+          <w:rFonts w:ascii="Consolas" w:eastAsia="Times New Roman" w:hAnsi="Consolas" w:cs="Times New Roman"/>
+          <w:color w:val="F6F6F4"/>
+          <w:sz w:val="21"/>
+          <w:szCs w:val="21"/>
+          <w:lang w:eastAsia="pt-BR"/>
+        </w:rPr>
+        <w:t>.usuarios</w:t>
+      </w:r>
+      <w:proofErr w:type="spellEnd"/>
+      <w:proofErr w:type="gramEnd"/>
+      <w:r>
+        <w:rPr>
+          <w:rFonts w:ascii="Consolas" w:eastAsia="Times New Roman" w:hAnsi="Consolas" w:cs="Times New Roman"/>
+          <w:color w:val="F6F6F4"/>
+          <w:sz w:val="21"/>
+          <w:szCs w:val="21"/>
+          <w:lang w:eastAsia="pt-BR"/>
+        </w:rPr>
+        <w:t>)</w:t>
+      </w:r>
+    </w:p>
+    <w:p>
+      <w:pPr>
+        <w:pStyle w:val="PargrafodaLista"/>
+        <w:numPr>
+          <w:ilvl w:val="0"/>
+          <w:numId w:val="1"/>
+        </w:numPr>
+        <w:shd w:val="clear" w:color="auto" w:fill="282A36"/>
+        <w:spacing w:after="0" w:line="285" w:lineRule="atLeast"/>
+        <w:jc w:val="left"/>
+        <w:rPr>
+          <w:rFonts w:ascii="Consolas" w:eastAsia="Times New Roman" w:hAnsi="Consolas" w:cs="Times New Roman"/>
+          <w:color w:val="F6F6F4"/>
+          <w:sz w:val="21"/>
+          <w:szCs w:val="21"/>
+          <w:lang w:eastAsia="pt-BR"/>
+        </w:rPr>
+      </w:pPr>
+      <w:r>
+        <w:rPr>
+          <w:rFonts w:ascii="Consolas" w:eastAsia="Times New Roman" w:hAnsi="Consolas" w:cs="Times New Roman"/>
+          <w:color w:val="F6F6F4"/>
+          <w:sz w:val="21"/>
+          <w:szCs w:val="21"/>
+          <w:lang w:eastAsia="pt-BR"/>
+        </w:rPr>
+        <w:t xml:space="preserve">                </w:t>
+      </w:r>
+    </w:p>
+    <w:p>
+      <w:pPr>
+        <w:pStyle w:val="PargrafodaLista"/>
+        <w:numPr>
+          <w:ilvl w:val="0"/>
+          <w:numId w:val="1"/>
+        </w:numPr>
+        <w:shd w:val="clear" w:color="auto" w:fill="282A36"/>
+        <w:spacing w:after="0" w:line="285" w:lineRule="atLeast"/>
+        <w:jc w:val="left"/>
+        <w:rPr>
+          <w:rFonts w:ascii="Consolas" w:eastAsia="Times New Roman" w:hAnsi="Consolas" w:cs="Times New Roman"/>
+          <w:color w:val="F6F6F4"/>
+          <w:sz w:val="21"/>
+          <w:szCs w:val="21"/>
+          <w:lang w:eastAsia="pt-BR"/>
+        </w:rPr>
+      </w:pPr>
+      <w:r>
+        <w:rPr>
+          <w:rFonts w:ascii="Consolas" w:eastAsia="Times New Roman" w:hAnsi="Consolas" w:cs="Times New Roman"/>
+          <w:color w:val="F6F6F4"/>
+          <w:sz w:val="21"/>
+          <w:szCs w:val="21"/>
+          <w:lang w:eastAsia="pt-BR"/>
+        </w:rPr>
+        <w:t xml:space="preserve">                </w:t>
+      </w:r>
+      <w:r>
+        <w:rPr>
+          <w:rFonts w:ascii="Consolas" w:eastAsia="Times New Roman" w:hAnsi="Consolas" w:cs="Times New Roman"/>
+          <w:color w:val="7B7F8B"/>
+          <w:sz w:val="21"/>
+          <w:szCs w:val="21"/>
+          <w:lang w:eastAsia="pt-BR"/>
+        </w:rPr>
+        <w:t>//configurando de forma local o header '</w:t>
+      </w:r>
+      <w:proofErr w:type="spellStart"/>
+      <w:r>
+        <w:rPr>
+          <w:rFonts w:ascii="Consolas" w:eastAsia="Times New Roman" w:hAnsi="Consolas" w:cs="Times New Roman"/>
+          <w:color w:val="7B7F8B"/>
+          <w:sz w:val="21"/>
+          <w:szCs w:val="21"/>
+          <w:lang w:eastAsia="pt-BR"/>
+        </w:rPr>
+        <w:t>Autrhorization</w:t>
+      </w:r>
+      <w:proofErr w:type="spellEnd"/>
+      <w:r>
+        <w:rPr>
+          <w:rFonts w:ascii="Consolas" w:eastAsia="Times New Roman" w:hAnsi="Consolas" w:cs="Times New Roman"/>
+          <w:color w:val="7B7F8B"/>
+          <w:sz w:val="21"/>
+          <w:szCs w:val="21"/>
+          <w:lang w:eastAsia="pt-BR"/>
+        </w:rPr>
+        <w:t>'</w:t>
+      </w:r>
+    </w:p>
+    <w:p>
+      <w:pPr>
+        <w:pStyle w:val="PargrafodaLista"/>
+        <w:numPr>
+          <w:ilvl w:val="0"/>
+          <w:numId w:val="1"/>
+        </w:numPr>
+        <w:shd w:val="clear" w:color="auto" w:fill="282A36"/>
+        <w:spacing w:after="0" w:line="285" w:lineRule="atLeast"/>
+        <w:jc w:val="left"/>
+        <w:rPr>
+          <w:rFonts w:ascii="Consolas" w:eastAsia="Times New Roman" w:hAnsi="Consolas" w:cs="Times New Roman"/>
+          <w:color w:val="F6F6F4"/>
+          <w:sz w:val="21"/>
+          <w:szCs w:val="21"/>
+          <w:lang w:eastAsia="pt-BR"/>
+        </w:rPr>
+      </w:pPr>
+      <w:r>
+        <w:rPr>
+          <w:rFonts w:ascii="Consolas" w:eastAsia="Times New Roman" w:hAnsi="Consolas" w:cs="Times New Roman"/>
+          <w:color w:val="F6F6F4"/>
+          <w:sz w:val="21"/>
+          <w:szCs w:val="21"/>
+          <w:lang w:eastAsia="pt-BR"/>
+        </w:rPr>
+        <w:t xml:space="preserve">                </w:t>
+      </w:r>
+      <w:proofErr w:type="spellStart"/>
+      <w:proofErr w:type="gramStart"/>
+      <w:r>
+        <w:rPr>
+          <w:rFonts w:ascii="Consolas" w:eastAsia="Times New Roman" w:hAnsi="Consolas" w:cs="Times New Roman"/>
+          <w:i/>
+          <w:iCs/>
+          <w:color w:val="BF9EEE"/>
+          <w:sz w:val="21"/>
+          <w:szCs w:val="21"/>
+          <w:lang w:eastAsia="pt-BR"/>
+        </w:rPr>
+        <w:t>this</w:t>
+      </w:r>
+      <w:proofErr w:type="spellEnd"/>
+      <w:r>
+        <w:rPr>
+          <w:rFonts w:ascii="Consolas" w:eastAsia="Times New Roman" w:hAnsi="Consolas" w:cs="Times New Roman"/>
+          <w:color w:val="F6F6F4"/>
+          <w:sz w:val="21"/>
+          <w:szCs w:val="21"/>
+          <w:lang w:eastAsia="pt-BR"/>
+        </w:rPr>
+        <w:t>.$</w:t>
+      </w:r>
+      <w:proofErr w:type="spellStart"/>
+      <w:proofErr w:type="gramEnd"/>
+      <w:r>
+        <w:rPr>
+          <w:rFonts w:ascii="Consolas" w:eastAsia="Times New Roman" w:hAnsi="Consolas" w:cs="Times New Roman"/>
+          <w:color w:val="F6F6F4"/>
+          <w:sz w:val="21"/>
+          <w:szCs w:val="21"/>
+          <w:lang w:eastAsia="pt-BR"/>
+        </w:rPr>
+        <w:t>http.defaults.headers.common</w:t>
+      </w:r>
+      <w:proofErr w:type="spellEnd"/>
+      <w:r>
+        <w:rPr>
+          <w:rFonts w:ascii="Consolas" w:eastAsia="Times New Roman" w:hAnsi="Consolas" w:cs="Times New Roman"/>
+          <w:color w:val="F6F6F4"/>
+          <w:sz w:val="21"/>
+          <w:szCs w:val="21"/>
+          <w:lang w:eastAsia="pt-BR"/>
+        </w:rPr>
+        <w:t>[</w:t>
+      </w:r>
+      <w:r>
+        <w:rPr>
+          <w:rFonts w:ascii="Consolas" w:eastAsia="Times New Roman" w:hAnsi="Consolas" w:cs="Times New Roman"/>
+          <w:color w:val="DEE492"/>
+          <w:sz w:val="21"/>
+          <w:szCs w:val="21"/>
+          <w:lang w:eastAsia="pt-BR"/>
+        </w:rPr>
+        <w:t>'</w:t>
+      </w:r>
+      <w:proofErr w:type="spellStart"/>
+      <w:r>
+        <w:rPr>
+          <w:rFonts w:ascii="Consolas" w:eastAsia="Times New Roman" w:hAnsi="Consolas" w:cs="Times New Roman"/>
+          <w:color w:val="E7EE98"/>
+          <w:sz w:val="21"/>
+          <w:szCs w:val="21"/>
+          <w:lang w:eastAsia="pt-BR"/>
+        </w:rPr>
+        <w:t>Authorization</w:t>
+      </w:r>
+      <w:proofErr w:type="spellEnd"/>
+      <w:r>
+        <w:rPr>
+          <w:rFonts w:ascii="Consolas" w:eastAsia="Times New Roman" w:hAnsi="Consolas" w:cs="Times New Roman"/>
+          <w:color w:val="DEE492"/>
+          <w:sz w:val="21"/>
+          <w:szCs w:val="21"/>
+          <w:lang w:eastAsia="pt-BR"/>
+        </w:rPr>
+        <w:t>'</w:t>
+      </w:r>
+      <w:r>
+        <w:rPr>
+          <w:rFonts w:ascii="Consolas" w:eastAsia="Times New Roman" w:hAnsi="Consolas" w:cs="Times New Roman"/>
+          <w:color w:val="F6F6F4"/>
+          <w:sz w:val="21"/>
+          <w:szCs w:val="21"/>
+          <w:lang w:eastAsia="pt-BR"/>
+        </w:rPr>
+        <w:t xml:space="preserve">] </w:t>
+      </w:r>
+      <w:r>
+        <w:rPr>
+          <w:rFonts w:ascii="Consolas" w:eastAsia="Times New Roman" w:hAnsi="Consolas" w:cs="Times New Roman"/>
+          <w:color w:val="F286C4"/>
+          <w:sz w:val="21"/>
+          <w:szCs w:val="21"/>
+          <w:lang w:eastAsia="pt-BR"/>
+        </w:rPr>
+        <w:t>=</w:t>
+      </w:r>
+      <w:r>
+        <w:rPr>
+          <w:rFonts w:ascii="Consolas" w:eastAsia="Times New Roman" w:hAnsi="Consolas" w:cs="Times New Roman"/>
+          <w:color w:val="F6F6F4"/>
+          <w:sz w:val="21"/>
+          <w:szCs w:val="21"/>
+          <w:lang w:eastAsia="pt-BR"/>
+        </w:rPr>
+        <w:t xml:space="preserve"> </w:t>
+      </w:r>
+      <w:r>
+        <w:rPr>
+          <w:rFonts w:ascii="Consolas" w:eastAsia="Times New Roman" w:hAnsi="Consolas" w:cs="Times New Roman"/>
+          <w:color w:val="DEE492"/>
+          <w:sz w:val="21"/>
+          <w:szCs w:val="21"/>
+          <w:lang w:eastAsia="pt-BR"/>
+        </w:rPr>
+        <w:t>'</w:t>
+      </w:r>
+      <w:r>
+        <w:rPr>
+          <w:rFonts w:ascii="Consolas" w:eastAsia="Times New Roman" w:hAnsi="Consolas" w:cs="Times New Roman"/>
+          <w:color w:val="E7EE98"/>
+          <w:sz w:val="21"/>
+          <w:szCs w:val="21"/>
+          <w:lang w:eastAsia="pt-BR"/>
+        </w:rPr>
+        <w:t>abc123</w:t>
+      </w:r>
+      <w:r>
+        <w:rPr>
+          <w:rFonts w:ascii="Consolas" w:eastAsia="Times New Roman" w:hAnsi="Consolas" w:cs="Times New Roman"/>
+          <w:color w:val="DEE492"/>
+          <w:sz w:val="21"/>
+          <w:szCs w:val="21"/>
+          <w:lang w:eastAsia="pt-BR"/>
+        </w:rPr>
+        <w:t>'</w:t>
+      </w:r>
+      <w:r>
+        <w:rPr>
+          <w:rFonts w:ascii="Consolas" w:eastAsia="Times New Roman" w:hAnsi="Consolas" w:cs="Times New Roman"/>
+          <w:color w:val="F6F6F4"/>
+          <w:sz w:val="21"/>
+          <w:szCs w:val="21"/>
+          <w:lang w:eastAsia="pt-BR"/>
+        </w:rPr>
+        <w:t xml:space="preserve"> </w:t>
+      </w:r>
+    </w:p>
+    <w:p>
+      <w:pPr>
+        <w:pStyle w:val="PargrafodaLista"/>
+        <w:numPr>
+          <w:ilvl w:val="0"/>
+          <w:numId w:val="1"/>
+        </w:numPr>
+        <w:shd w:val="clear" w:color="auto" w:fill="282A36"/>
+        <w:spacing w:after="0" w:line="285" w:lineRule="atLeast"/>
+        <w:jc w:val="left"/>
+        <w:rPr>
+          <w:rFonts w:ascii="Consolas" w:eastAsia="Times New Roman" w:hAnsi="Consolas" w:cs="Times New Roman"/>
+          <w:color w:val="F6F6F4"/>
+          <w:sz w:val="21"/>
+          <w:szCs w:val="21"/>
+          <w:lang w:eastAsia="pt-BR"/>
+        </w:rPr>
+      </w:pPr>
+      <w:r>
+        <w:rPr>
+          <w:rFonts w:ascii="Consolas" w:eastAsia="Times New Roman" w:hAnsi="Consolas" w:cs="Times New Roman"/>
+          <w:color w:val="F6F6F4"/>
+          <w:sz w:val="21"/>
+          <w:szCs w:val="21"/>
+          <w:lang w:eastAsia="pt-BR"/>
+        </w:rPr>
+        <w:t>                })</w:t>
       </w:r>
     </w:p>
     <w:p>

</xml_diff>

<commit_message>
Exibindo mensagens de erro, configurando mensagens personalizadas
</commit_message>
<xml_diff>
--- a/Conectando com Servidor via HTTP.docx
+++ b/Conectando com Servidor via HTTP.docx
@@ -23388,6 +23388,3172 @@
           <w:lang w:eastAsia="pt-BR"/>
         </w:rPr>
         <w:t>()</w:t>
+      </w:r>
+    </w:p>
+    <w:p>
+      <w:pPr>
+        <w:pStyle w:val="PargrafodaLista"/>
+        <w:numPr>
+          <w:ilvl w:val="0"/>
+          <w:numId w:val="1"/>
+        </w:numPr>
+        <w:shd w:val="clear" w:color="auto" w:fill="282A36"/>
+        <w:spacing w:after="0" w:line="285" w:lineRule="atLeast"/>
+        <w:jc w:val="left"/>
+        <w:rPr>
+          <w:rFonts w:ascii="Consolas" w:eastAsia="Times New Roman" w:hAnsi="Consolas" w:cs="Times New Roman"/>
+          <w:color w:val="F6F6F4"/>
+          <w:sz w:val="21"/>
+          <w:szCs w:val="21"/>
+          <w:lang w:eastAsia="pt-BR"/>
+        </w:rPr>
+      </w:pPr>
+      <w:r>
+        <w:rPr>
+          <w:rFonts w:ascii="Consolas" w:eastAsia="Times New Roman" w:hAnsi="Consolas" w:cs="Times New Roman"/>
+          <w:color w:val="F6F6F4"/>
+          <w:sz w:val="21"/>
+          <w:szCs w:val="21"/>
+          <w:lang w:eastAsia="pt-BR"/>
+        </w:rPr>
+        <w:t>            })</w:t>
+      </w:r>
+    </w:p>
+    <w:p>
+      <w:pPr>
+        <w:pStyle w:val="PargrafodaLista"/>
+        <w:numPr>
+          <w:ilvl w:val="0"/>
+          <w:numId w:val="1"/>
+        </w:numPr>
+        <w:shd w:val="clear" w:color="auto" w:fill="282A36"/>
+        <w:spacing w:after="0" w:line="285" w:lineRule="atLeast"/>
+        <w:jc w:val="left"/>
+        <w:rPr>
+          <w:rFonts w:ascii="Consolas" w:eastAsia="Times New Roman" w:hAnsi="Consolas" w:cs="Times New Roman"/>
+          <w:color w:val="F6F6F4"/>
+          <w:sz w:val="21"/>
+          <w:szCs w:val="21"/>
+          <w:lang w:eastAsia="pt-BR"/>
+        </w:rPr>
+      </w:pPr>
+      <w:r>
+        <w:rPr>
+          <w:rFonts w:ascii="Consolas" w:eastAsia="Times New Roman" w:hAnsi="Consolas" w:cs="Times New Roman"/>
+          <w:color w:val="F6F6F4"/>
+          <w:sz w:val="21"/>
+          <w:szCs w:val="21"/>
+          <w:lang w:eastAsia="pt-BR"/>
+        </w:rPr>
+        <w:t>        }</w:t>
+      </w:r>
+    </w:p>
+    <w:p>
+      <w:pPr>
+        <w:pStyle w:val="PargrafodaLista"/>
+        <w:ind w:left="1060" w:firstLine="0"/>
+        <w:rPr>
+          <w:rFonts w:ascii="Consolas" w:hAnsi="Consolas"/>
+          <w:sz w:val="24"/>
+          <w:szCs w:val="24"/>
+        </w:rPr>
+      </w:pPr>
+    </w:p>
+    <w:p>
+      <w:pPr>
+        <w:pStyle w:val="PargrafodaLista"/>
+        <w:ind w:left="1060" w:firstLine="0"/>
+        <w:rPr>
+          <w:rFonts w:ascii="Consolas" w:hAnsi="Consolas"/>
+          <w:b/>
+          <w:bCs/>
+          <w:sz w:val="24"/>
+          <w:szCs w:val="24"/>
+        </w:rPr>
+      </w:pPr>
+      <w:r>
+        <w:rPr>
+          <w:rFonts w:ascii="Consolas" w:hAnsi="Consolas"/>
+          <w:b/>
+          <w:bCs/>
+          <w:sz w:val="24"/>
+          <w:szCs w:val="24"/>
+        </w:rPr>
+        <w:t>Aula 247 – Exibindo mensagens</w:t>
+      </w:r>
+    </w:p>
+    <w:p>
+      <w:pPr>
+        <w:pStyle w:val="PargrafodaLista"/>
+        <w:numPr>
+          <w:ilvl w:val="0"/>
+          <w:numId w:val="1"/>
+        </w:numPr>
+        <w:rPr>
+          <w:rFonts w:ascii="Consolas" w:hAnsi="Consolas"/>
+          <w:sz w:val="24"/>
+          <w:szCs w:val="24"/>
+        </w:rPr>
+      </w:pPr>
+      <w:r>
+        <w:rPr>
+          <w:rFonts w:ascii="Consolas" w:hAnsi="Consolas"/>
+          <w:sz w:val="24"/>
+          <w:szCs w:val="24"/>
+        </w:rPr>
+        <w:t xml:space="preserve">Iremos definir um novo </w:t>
+      </w:r>
+      <w:proofErr w:type="spellStart"/>
+      <w:r>
+        <w:rPr>
+          <w:rFonts w:ascii="Consolas" w:hAnsi="Consolas"/>
+          <w:sz w:val="24"/>
+          <w:szCs w:val="24"/>
+        </w:rPr>
+        <w:t>array</w:t>
+      </w:r>
+      <w:proofErr w:type="spellEnd"/>
+      <w:r>
+        <w:rPr>
+          <w:rFonts w:ascii="Consolas" w:hAnsi="Consolas"/>
+          <w:sz w:val="24"/>
+          <w:szCs w:val="24"/>
+        </w:rPr>
+        <w:t xml:space="preserve"> chamado mensagens, acrescentando o </w:t>
+      </w:r>
+      <w:proofErr w:type="spellStart"/>
+      <w:r>
+        <w:rPr>
+          <w:rFonts w:ascii="Consolas" w:hAnsi="Consolas"/>
+          <w:sz w:val="24"/>
+          <w:szCs w:val="24"/>
+        </w:rPr>
+        <w:t>array</w:t>
+      </w:r>
+      <w:proofErr w:type="spellEnd"/>
+      <w:r>
+        <w:rPr>
+          <w:rFonts w:ascii="Consolas" w:hAnsi="Consolas"/>
+          <w:sz w:val="24"/>
+          <w:szCs w:val="24"/>
+        </w:rPr>
+        <w:t xml:space="preserve"> no método </w:t>
+      </w:r>
+      <w:proofErr w:type="gramStart"/>
+      <w:r>
+        <w:rPr>
+          <w:rFonts w:ascii="Consolas" w:hAnsi="Consolas"/>
+          <w:sz w:val="24"/>
+          <w:szCs w:val="24"/>
+        </w:rPr>
+        <w:t>limpar(</w:t>
+      </w:r>
+      <w:proofErr w:type="gramEnd"/>
+      <w:r>
+        <w:rPr>
+          <w:rFonts w:ascii="Consolas" w:hAnsi="Consolas"/>
+          <w:sz w:val="24"/>
+          <w:szCs w:val="24"/>
+        </w:rPr>
+        <w:t>).</w:t>
+      </w:r>
+    </w:p>
+    <w:p>
+      <w:pPr>
+        <w:pStyle w:val="PargrafodaLista"/>
+        <w:numPr>
+          <w:ilvl w:val="0"/>
+          <w:numId w:val="1"/>
+        </w:numPr>
+        <w:rPr>
+          <w:rFonts w:ascii="Consolas" w:hAnsi="Consolas"/>
+          <w:sz w:val="24"/>
+          <w:szCs w:val="24"/>
+        </w:rPr>
+      </w:pPr>
+      <w:r>
+        <w:rPr>
+          <w:rFonts w:ascii="Consolas" w:hAnsi="Consolas"/>
+          <w:sz w:val="24"/>
+          <w:szCs w:val="24"/>
+        </w:rPr>
+        <w:t xml:space="preserve">Esse </w:t>
+      </w:r>
+      <w:proofErr w:type="spellStart"/>
+      <w:r>
+        <w:rPr>
+          <w:rFonts w:ascii="Consolas" w:hAnsi="Consolas"/>
+          <w:sz w:val="24"/>
+          <w:szCs w:val="24"/>
+        </w:rPr>
+        <w:t>array</w:t>
+      </w:r>
+      <w:proofErr w:type="spellEnd"/>
+      <w:r>
+        <w:rPr>
+          <w:rFonts w:ascii="Consolas" w:hAnsi="Consolas"/>
+          <w:sz w:val="24"/>
+          <w:szCs w:val="24"/>
+        </w:rPr>
+        <w:t xml:space="preserve"> terá </w:t>
+      </w:r>
+      <w:r>
+        <w:rPr>
+          <w:rFonts w:ascii="Consolas" w:hAnsi="Consolas"/>
+          <w:sz w:val="24"/>
+          <w:szCs w:val="24"/>
+        </w:rPr>
+        <w:t xml:space="preserve">dois parâmetros, o texto e o tipo sendo o texto a mensagem do erro e o tipo será passado como </w:t>
+      </w:r>
+      <w:proofErr w:type="spellStart"/>
+      <w:r>
+        <w:rPr>
+          <w:rFonts w:ascii="Consolas" w:hAnsi="Consolas"/>
+          <w:sz w:val="24"/>
+          <w:szCs w:val="24"/>
+        </w:rPr>
+        <w:t>bind</w:t>
+      </w:r>
+      <w:proofErr w:type="spellEnd"/>
+      <w:r>
+        <w:rPr>
+          <w:rFonts w:ascii="Consolas" w:hAnsi="Consolas"/>
+          <w:sz w:val="24"/>
+          <w:szCs w:val="24"/>
+        </w:rPr>
+        <w:t xml:space="preserve"> para :</w:t>
+      </w:r>
+      <w:proofErr w:type="spellStart"/>
+      <w:r>
+        <w:rPr>
+          <w:rFonts w:ascii="Consolas" w:hAnsi="Consolas"/>
+          <w:sz w:val="24"/>
+          <w:szCs w:val="24"/>
+        </w:rPr>
+        <w:t>variant</w:t>
+      </w:r>
+      <w:proofErr w:type="spellEnd"/>
+      <w:r>
+        <w:rPr>
+          <w:rFonts w:ascii="Consolas" w:hAnsi="Consolas"/>
+          <w:sz w:val="24"/>
+          <w:szCs w:val="24"/>
+        </w:rPr>
+        <w:t xml:space="preserve"> de um b-</w:t>
+      </w:r>
+      <w:proofErr w:type="spellStart"/>
+      <w:r>
+        <w:rPr>
+          <w:rFonts w:ascii="Consolas" w:hAnsi="Consolas"/>
+          <w:sz w:val="24"/>
+          <w:szCs w:val="24"/>
+        </w:rPr>
+        <w:t>alert</w:t>
+      </w:r>
+      <w:proofErr w:type="spellEnd"/>
+      <w:r>
+        <w:rPr>
+          <w:rFonts w:ascii="Consolas" w:hAnsi="Consolas"/>
+          <w:sz w:val="24"/>
+          <w:szCs w:val="24"/>
+        </w:rPr>
+        <w:t xml:space="preserve"> fazendo com que o b-</w:t>
+      </w:r>
+      <w:proofErr w:type="spellStart"/>
+      <w:r>
+        <w:rPr>
+          <w:rFonts w:ascii="Consolas" w:hAnsi="Consolas"/>
+          <w:sz w:val="24"/>
+          <w:szCs w:val="24"/>
+        </w:rPr>
+        <w:t>alert</w:t>
+      </w:r>
+      <w:proofErr w:type="spellEnd"/>
+      <w:r>
+        <w:rPr>
+          <w:rFonts w:ascii="Consolas" w:hAnsi="Consolas"/>
+          <w:sz w:val="24"/>
+          <w:szCs w:val="24"/>
+        </w:rPr>
+        <w:t xml:space="preserve"> mude conforme a mensagem de erro.</w:t>
+      </w:r>
+    </w:p>
+    <w:p>
+      <w:pPr>
+        <w:pStyle w:val="PargrafodaLista"/>
+        <w:numPr>
+          <w:ilvl w:val="0"/>
+          <w:numId w:val="1"/>
+        </w:numPr>
+        <w:rPr>
+          <w:rFonts w:ascii="Consolas" w:hAnsi="Consolas"/>
+          <w:sz w:val="24"/>
+          <w:szCs w:val="24"/>
+        </w:rPr>
+      </w:pPr>
+      <w:r>
+        <w:rPr>
+          <w:rFonts w:ascii="Consolas" w:hAnsi="Consolas"/>
+          <w:sz w:val="24"/>
+          <w:szCs w:val="24"/>
+        </w:rPr>
+        <w:t>Para isso vamos inserir um b-</w:t>
+      </w:r>
+      <w:proofErr w:type="spellStart"/>
+      <w:r>
+        <w:rPr>
+          <w:rFonts w:ascii="Consolas" w:hAnsi="Consolas"/>
+          <w:sz w:val="24"/>
+          <w:szCs w:val="24"/>
+        </w:rPr>
+        <w:t>alert</w:t>
+      </w:r>
+      <w:proofErr w:type="spellEnd"/>
+      <w:r>
+        <w:rPr>
+          <w:rFonts w:ascii="Consolas" w:hAnsi="Consolas"/>
+          <w:sz w:val="24"/>
+          <w:szCs w:val="24"/>
+        </w:rPr>
+        <w:t xml:space="preserve"> no </w:t>
+      </w:r>
+      <w:proofErr w:type="spellStart"/>
+      <w:r>
+        <w:rPr>
+          <w:rFonts w:ascii="Consolas" w:hAnsi="Consolas"/>
+          <w:sz w:val="24"/>
+          <w:szCs w:val="24"/>
+        </w:rPr>
+        <w:t>inicio</w:t>
+      </w:r>
+      <w:proofErr w:type="spellEnd"/>
+      <w:r>
+        <w:rPr>
+          <w:rFonts w:ascii="Consolas" w:hAnsi="Consolas"/>
+          <w:sz w:val="24"/>
+          <w:szCs w:val="24"/>
+        </w:rPr>
+        <w:t xml:space="preserve"> do </w:t>
+      </w:r>
+      <w:proofErr w:type="spellStart"/>
+      <w:r>
+        <w:rPr>
+          <w:rFonts w:ascii="Consolas" w:hAnsi="Consolas"/>
+          <w:sz w:val="24"/>
+          <w:szCs w:val="24"/>
+        </w:rPr>
+        <w:t>template</w:t>
+      </w:r>
+      <w:proofErr w:type="spellEnd"/>
+      <w:r>
+        <w:rPr>
+          <w:rFonts w:ascii="Consolas" w:hAnsi="Consolas"/>
+          <w:sz w:val="24"/>
+          <w:szCs w:val="24"/>
+        </w:rPr>
+        <w:t>.</w:t>
+      </w:r>
+      <w:r>
+        <w:rPr>
+          <w:rFonts w:ascii="Consolas" w:hAnsi="Consolas"/>
+          <w:sz w:val="24"/>
+          <w:szCs w:val="24"/>
+        </w:rPr>
+        <w:t xml:space="preserve"> Vamos </w:t>
+      </w:r>
+      <w:proofErr w:type="spellStart"/>
+      <w:r>
+        <w:rPr>
+          <w:rFonts w:ascii="Consolas" w:hAnsi="Consolas"/>
+          <w:sz w:val="24"/>
+          <w:szCs w:val="24"/>
+        </w:rPr>
+        <w:t>setar</w:t>
+      </w:r>
+      <w:proofErr w:type="spellEnd"/>
+      <w:r>
+        <w:rPr>
+          <w:rFonts w:ascii="Consolas" w:hAnsi="Consolas"/>
+          <w:sz w:val="24"/>
+          <w:szCs w:val="24"/>
+        </w:rPr>
+        <w:t xml:space="preserve"> o b-</w:t>
+      </w:r>
+      <w:proofErr w:type="spellStart"/>
+      <w:r>
+        <w:rPr>
+          <w:rFonts w:ascii="Consolas" w:hAnsi="Consolas"/>
+          <w:sz w:val="24"/>
+          <w:szCs w:val="24"/>
+        </w:rPr>
+        <w:t>alert</w:t>
+      </w:r>
+      <w:proofErr w:type="spellEnd"/>
+      <w:r>
+        <w:rPr>
+          <w:rFonts w:ascii="Consolas" w:hAnsi="Consolas"/>
+          <w:sz w:val="24"/>
+          <w:szCs w:val="24"/>
+        </w:rPr>
+        <w:t xml:space="preserve"> com show </w:t>
+      </w:r>
+      <w:proofErr w:type="spellStart"/>
+      <w:r>
+        <w:rPr>
+          <w:rFonts w:ascii="Consolas" w:hAnsi="Consolas"/>
+          <w:sz w:val="24"/>
+          <w:szCs w:val="24"/>
+        </w:rPr>
+        <w:t>dismissible</w:t>
+      </w:r>
+      <w:proofErr w:type="spellEnd"/>
+      <w:r>
+        <w:rPr>
+          <w:rFonts w:ascii="Consolas" w:hAnsi="Consolas"/>
+          <w:sz w:val="24"/>
+          <w:szCs w:val="24"/>
+        </w:rPr>
+        <w:t xml:space="preserve"> para aparecer o ‘x’ para fechar a mensagem.</w:t>
+      </w:r>
+    </w:p>
+    <w:p>
+      <w:pPr>
+        <w:pStyle w:val="PargrafodaLista"/>
+        <w:numPr>
+          <w:ilvl w:val="0"/>
+          <w:numId w:val="1"/>
+        </w:numPr>
+        <w:rPr>
+          <w:rFonts w:ascii="Consolas" w:hAnsi="Consolas"/>
+          <w:sz w:val="24"/>
+          <w:szCs w:val="24"/>
+        </w:rPr>
+      </w:pPr>
+      <w:r>
+        <w:rPr>
+          <w:rFonts w:ascii="Consolas" w:hAnsi="Consolas"/>
+          <w:sz w:val="24"/>
+          <w:szCs w:val="24"/>
+        </w:rPr>
+        <w:t xml:space="preserve"> Iremos utilizar um v-for que terá uma mensagem contida no </w:t>
+      </w:r>
+      <w:proofErr w:type="spellStart"/>
+      <w:r>
+        <w:rPr>
+          <w:rFonts w:ascii="Consolas" w:hAnsi="Consolas"/>
+          <w:sz w:val="24"/>
+          <w:szCs w:val="24"/>
+        </w:rPr>
+        <w:t>array</w:t>
+      </w:r>
+      <w:proofErr w:type="spellEnd"/>
+      <w:r>
+        <w:rPr>
+          <w:rFonts w:ascii="Consolas" w:hAnsi="Consolas"/>
+          <w:sz w:val="24"/>
+          <w:szCs w:val="24"/>
+        </w:rPr>
+        <w:t xml:space="preserve"> mensagens.</w:t>
+      </w:r>
+    </w:p>
+    <w:p>
+      <w:pPr>
+        <w:pStyle w:val="PargrafodaLista"/>
+        <w:numPr>
+          <w:ilvl w:val="0"/>
+          <w:numId w:val="1"/>
+        </w:numPr>
+        <w:rPr>
+          <w:rFonts w:ascii="Consolas" w:hAnsi="Consolas"/>
+          <w:sz w:val="24"/>
+          <w:szCs w:val="24"/>
+        </w:rPr>
+      </w:pPr>
+      <w:r>
+        <w:rPr>
+          <w:rFonts w:ascii="Consolas" w:hAnsi="Consolas"/>
+          <w:sz w:val="24"/>
+          <w:szCs w:val="24"/>
+        </w:rPr>
+        <w:t xml:space="preserve">Como dissemos faremos um </w:t>
+      </w:r>
+      <w:proofErr w:type="spellStart"/>
+      <w:r>
+        <w:rPr>
+          <w:rFonts w:ascii="Consolas" w:hAnsi="Consolas"/>
+          <w:sz w:val="24"/>
+          <w:szCs w:val="24"/>
+        </w:rPr>
+        <w:t>bind</w:t>
+      </w:r>
+      <w:proofErr w:type="spellEnd"/>
+      <w:r>
+        <w:rPr>
+          <w:rFonts w:ascii="Consolas" w:hAnsi="Consolas"/>
+          <w:sz w:val="24"/>
+          <w:szCs w:val="24"/>
+        </w:rPr>
+        <w:t xml:space="preserve"> da propriedade :variante passan</w:t>
+      </w:r>
+      <w:r>
+        <w:rPr>
+          <w:rFonts w:ascii="Consolas" w:hAnsi="Consolas"/>
+          <w:sz w:val="24"/>
+          <w:szCs w:val="24"/>
+        </w:rPr>
+        <w:t>d</w:t>
+      </w:r>
+      <w:r>
+        <w:rPr>
+          <w:rFonts w:ascii="Consolas" w:hAnsi="Consolas"/>
+          <w:sz w:val="24"/>
+          <w:szCs w:val="24"/>
+        </w:rPr>
+        <w:t>o o tipo da mensagem para ele.</w:t>
+      </w:r>
+    </w:p>
+    <w:p>
+      <w:pPr>
+        <w:pStyle w:val="PargrafodaLista"/>
+        <w:numPr>
+          <w:ilvl w:val="0"/>
+          <w:numId w:val="1"/>
+        </w:numPr>
+        <w:rPr>
+          <w:rFonts w:ascii="Consolas" w:hAnsi="Consolas"/>
+          <w:sz w:val="24"/>
+          <w:szCs w:val="24"/>
+        </w:rPr>
+      </w:pPr>
+      <w:r>
+        <w:rPr>
+          <w:rFonts w:ascii="Consolas" w:hAnsi="Consolas"/>
+          <w:sz w:val="24"/>
+          <w:szCs w:val="24"/>
+        </w:rPr>
+        <w:t xml:space="preserve">Faremos também uma interpolação com </w:t>
+      </w:r>
+      <w:proofErr w:type="spellStart"/>
+      <w:proofErr w:type="gramStart"/>
+      <w:r>
+        <w:rPr>
+          <w:rFonts w:ascii="Consolas" w:hAnsi="Consolas"/>
+          <w:sz w:val="24"/>
+          <w:szCs w:val="24"/>
+        </w:rPr>
+        <w:t>mensagem.texto</w:t>
+      </w:r>
+      <w:proofErr w:type="spellEnd"/>
+      <w:proofErr w:type="gramEnd"/>
+      <w:r>
+        <w:rPr>
+          <w:rFonts w:ascii="Consolas" w:hAnsi="Consolas"/>
+          <w:sz w:val="24"/>
+          <w:szCs w:val="24"/>
+        </w:rPr>
+        <w:t xml:space="preserve"> para passar o conteúdo da mensagem para o </w:t>
+      </w:r>
+      <w:proofErr w:type="spellStart"/>
+      <w:r>
+        <w:rPr>
+          <w:rFonts w:ascii="Consolas" w:hAnsi="Consolas"/>
+          <w:sz w:val="24"/>
+          <w:szCs w:val="24"/>
+        </w:rPr>
+        <w:t>alert</w:t>
+      </w:r>
+      <w:proofErr w:type="spellEnd"/>
+    </w:p>
+    <w:p>
+      <w:pPr>
+        <w:pStyle w:val="PargrafodaLista"/>
+        <w:numPr>
+          <w:ilvl w:val="0"/>
+          <w:numId w:val="1"/>
+        </w:numPr>
+        <w:shd w:val="clear" w:color="auto" w:fill="282A36"/>
+        <w:spacing w:after="0" w:line="285" w:lineRule="atLeast"/>
+        <w:jc w:val="left"/>
+        <w:rPr>
+          <w:rFonts w:ascii="Consolas" w:eastAsia="Times New Roman" w:hAnsi="Consolas" w:cs="Times New Roman"/>
+          <w:color w:val="F6F6F4"/>
+          <w:sz w:val="21"/>
+          <w:szCs w:val="21"/>
+          <w:lang w:eastAsia="pt-BR"/>
+        </w:rPr>
+      </w:pPr>
+      <w:r>
+        <w:rPr>
+          <w:rFonts w:ascii="Consolas" w:eastAsia="Times New Roman" w:hAnsi="Consolas" w:cs="Times New Roman"/>
+          <w:color w:val="F6F6F4"/>
+          <w:sz w:val="21"/>
+          <w:szCs w:val="21"/>
+          <w:lang w:eastAsia="pt-BR"/>
+        </w:rPr>
+        <w:t>&lt;</w:t>
+      </w:r>
+      <w:r>
+        <w:rPr>
+          <w:rFonts w:ascii="Consolas" w:eastAsia="Times New Roman" w:hAnsi="Consolas" w:cs="Times New Roman"/>
+          <w:color w:val="F286C4"/>
+          <w:sz w:val="21"/>
+          <w:szCs w:val="21"/>
+          <w:lang w:eastAsia="pt-BR"/>
+        </w:rPr>
+        <w:t>b-</w:t>
+      </w:r>
+      <w:proofErr w:type="spellStart"/>
+      <w:r>
+        <w:rPr>
+          <w:rFonts w:ascii="Consolas" w:eastAsia="Times New Roman" w:hAnsi="Consolas" w:cs="Times New Roman"/>
+          <w:color w:val="F286C4"/>
+          <w:sz w:val="21"/>
+          <w:szCs w:val="21"/>
+          <w:lang w:eastAsia="pt-BR"/>
+        </w:rPr>
+        <w:t>alert</w:t>
+      </w:r>
+      <w:proofErr w:type="spellEnd"/>
+      <w:r>
+        <w:rPr>
+          <w:rFonts w:ascii="Consolas" w:eastAsia="Times New Roman" w:hAnsi="Consolas" w:cs="Times New Roman"/>
+          <w:color w:val="F6F6F4"/>
+          <w:sz w:val="21"/>
+          <w:szCs w:val="21"/>
+          <w:lang w:eastAsia="pt-BR"/>
+        </w:rPr>
+        <w:t xml:space="preserve"> </w:t>
+      </w:r>
+      <w:r>
+        <w:rPr>
+          <w:rFonts w:ascii="Consolas" w:eastAsia="Times New Roman" w:hAnsi="Consolas" w:cs="Times New Roman"/>
+          <w:i/>
+          <w:iCs/>
+          <w:color w:val="62E884"/>
+          <w:sz w:val="21"/>
+          <w:szCs w:val="21"/>
+          <w:lang w:eastAsia="pt-BR"/>
+        </w:rPr>
+        <w:t>show</w:t>
+      </w:r>
+      <w:r>
+        <w:rPr>
+          <w:rFonts w:ascii="Consolas" w:eastAsia="Times New Roman" w:hAnsi="Consolas" w:cs="Times New Roman"/>
+          <w:color w:val="F6F6F4"/>
+          <w:sz w:val="21"/>
+          <w:szCs w:val="21"/>
+          <w:lang w:eastAsia="pt-BR"/>
+        </w:rPr>
+        <w:t xml:space="preserve"> </w:t>
+      </w:r>
+      <w:proofErr w:type="spellStart"/>
+      <w:r>
+        <w:rPr>
+          <w:rFonts w:ascii="Consolas" w:eastAsia="Times New Roman" w:hAnsi="Consolas" w:cs="Times New Roman"/>
+          <w:i/>
+          <w:iCs/>
+          <w:color w:val="62E884"/>
+          <w:sz w:val="21"/>
+          <w:szCs w:val="21"/>
+          <w:lang w:eastAsia="pt-BR"/>
+        </w:rPr>
+        <w:t>dismissible</w:t>
+      </w:r>
+      <w:proofErr w:type="spellEnd"/>
+      <w:r>
+        <w:rPr>
+          <w:rFonts w:ascii="Consolas" w:eastAsia="Times New Roman" w:hAnsi="Consolas" w:cs="Times New Roman"/>
+          <w:color w:val="F6F6F4"/>
+          <w:sz w:val="21"/>
+          <w:szCs w:val="21"/>
+          <w:lang w:eastAsia="pt-BR"/>
+        </w:rPr>
+        <w:t xml:space="preserve"> </w:t>
+      </w:r>
+    </w:p>
+    <w:p>
+      <w:pPr>
+        <w:pStyle w:val="PargrafodaLista"/>
+        <w:numPr>
+          <w:ilvl w:val="0"/>
+          <w:numId w:val="1"/>
+        </w:numPr>
+        <w:shd w:val="clear" w:color="auto" w:fill="282A36"/>
+        <w:spacing w:after="0" w:line="285" w:lineRule="atLeast"/>
+        <w:jc w:val="left"/>
+        <w:rPr>
+          <w:rFonts w:ascii="Consolas" w:eastAsia="Times New Roman" w:hAnsi="Consolas" w:cs="Times New Roman"/>
+          <w:color w:val="F6F6F4"/>
+          <w:sz w:val="21"/>
+          <w:szCs w:val="21"/>
+          <w:lang w:eastAsia="pt-BR"/>
+        </w:rPr>
+      </w:pPr>
+      <w:r>
+        <w:rPr>
+          <w:rFonts w:ascii="Consolas" w:eastAsia="Times New Roman" w:hAnsi="Consolas" w:cs="Times New Roman"/>
+          <w:color w:val="F6F6F4"/>
+          <w:sz w:val="21"/>
+          <w:szCs w:val="21"/>
+          <w:lang w:eastAsia="pt-BR"/>
+        </w:rPr>
+        <w:t xml:space="preserve">                </w:t>
+      </w:r>
+      <w:r>
+        <w:rPr>
+          <w:rFonts w:ascii="Consolas" w:eastAsia="Times New Roman" w:hAnsi="Consolas" w:cs="Times New Roman"/>
+          <w:color w:val="F286C4"/>
+          <w:sz w:val="21"/>
+          <w:szCs w:val="21"/>
+          <w:lang w:eastAsia="pt-BR"/>
+        </w:rPr>
+        <w:t>v-for=</w:t>
+      </w:r>
+      <w:r>
+        <w:rPr>
+          <w:rFonts w:ascii="Consolas" w:eastAsia="Times New Roman" w:hAnsi="Consolas" w:cs="Times New Roman"/>
+          <w:color w:val="DEE492"/>
+          <w:sz w:val="21"/>
+          <w:szCs w:val="21"/>
+          <w:lang w:eastAsia="pt-BR"/>
+        </w:rPr>
+        <w:t>"</w:t>
+      </w:r>
+      <w:r>
+        <w:rPr>
+          <w:rFonts w:ascii="Consolas" w:eastAsia="Times New Roman" w:hAnsi="Consolas" w:cs="Times New Roman"/>
+          <w:color w:val="F6F6F4"/>
+          <w:sz w:val="21"/>
+          <w:szCs w:val="21"/>
+          <w:lang w:eastAsia="pt-BR"/>
+        </w:rPr>
+        <w:t xml:space="preserve">mensagem </w:t>
+      </w:r>
+      <w:r>
+        <w:rPr>
+          <w:rFonts w:ascii="Consolas" w:eastAsia="Times New Roman" w:hAnsi="Consolas" w:cs="Times New Roman"/>
+          <w:color w:val="F286C4"/>
+          <w:sz w:val="21"/>
+          <w:szCs w:val="21"/>
+          <w:lang w:eastAsia="pt-BR"/>
+        </w:rPr>
+        <w:t>in</w:t>
+      </w:r>
+      <w:r>
+        <w:rPr>
+          <w:rFonts w:ascii="Consolas" w:eastAsia="Times New Roman" w:hAnsi="Consolas" w:cs="Times New Roman"/>
+          <w:color w:val="F6F6F4"/>
+          <w:sz w:val="21"/>
+          <w:szCs w:val="21"/>
+          <w:lang w:eastAsia="pt-BR"/>
+        </w:rPr>
+        <w:t xml:space="preserve"> mensagens</w:t>
+      </w:r>
+      <w:r>
+        <w:rPr>
+          <w:rFonts w:ascii="Consolas" w:eastAsia="Times New Roman" w:hAnsi="Consolas" w:cs="Times New Roman"/>
+          <w:color w:val="DEE492"/>
+          <w:sz w:val="21"/>
+          <w:szCs w:val="21"/>
+          <w:lang w:eastAsia="pt-BR"/>
+        </w:rPr>
+        <w:t>"</w:t>
+      </w:r>
+    </w:p>
+    <w:p>
+      <w:pPr>
+        <w:pStyle w:val="PargrafodaLista"/>
+        <w:numPr>
+          <w:ilvl w:val="0"/>
+          <w:numId w:val="1"/>
+        </w:numPr>
+        <w:shd w:val="clear" w:color="auto" w:fill="282A36"/>
+        <w:spacing w:after="0" w:line="285" w:lineRule="atLeast"/>
+        <w:jc w:val="left"/>
+        <w:rPr>
+          <w:rFonts w:ascii="Consolas" w:eastAsia="Times New Roman" w:hAnsi="Consolas" w:cs="Times New Roman"/>
+          <w:color w:val="F6F6F4"/>
+          <w:sz w:val="21"/>
+          <w:szCs w:val="21"/>
+          <w:lang w:eastAsia="pt-BR"/>
+        </w:rPr>
+      </w:pPr>
+      <w:r>
+        <w:rPr>
+          <w:rFonts w:ascii="Consolas" w:eastAsia="Times New Roman" w:hAnsi="Consolas" w:cs="Times New Roman"/>
+          <w:color w:val="F6F6F4"/>
+          <w:sz w:val="21"/>
+          <w:szCs w:val="21"/>
+          <w:lang w:eastAsia="pt-BR"/>
+        </w:rPr>
+        <w:t xml:space="preserve">                </w:t>
+      </w:r>
+      <w:r>
+        <w:rPr>
+          <w:rFonts w:ascii="Consolas" w:eastAsia="Times New Roman" w:hAnsi="Consolas" w:cs="Times New Roman"/>
+          <w:color w:val="F286C4"/>
+          <w:sz w:val="21"/>
+          <w:szCs w:val="21"/>
+          <w:lang w:eastAsia="pt-BR"/>
+        </w:rPr>
+        <w:t>:</w:t>
+      </w:r>
+      <w:proofErr w:type="spellStart"/>
+      <w:r>
+        <w:rPr>
+          <w:rFonts w:ascii="Consolas" w:eastAsia="Times New Roman" w:hAnsi="Consolas" w:cs="Times New Roman"/>
+          <w:i/>
+          <w:iCs/>
+          <w:color w:val="62E884"/>
+          <w:sz w:val="21"/>
+          <w:szCs w:val="21"/>
+          <w:lang w:eastAsia="pt-BR"/>
+        </w:rPr>
+        <w:t>key</w:t>
+      </w:r>
+      <w:proofErr w:type="spellEnd"/>
+      <w:r>
+        <w:rPr>
+          <w:rFonts w:ascii="Consolas" w:eastAsia="Times New Roman" w:hAnsi="Consolas" w:cs="Times New Roman"/>
+          <w:color w:val="F286C4"/>
+          <w:sz w:val="21"/>
+          <w:szCs w:val="21"/>
+          <w:lang w:eastAsia="pt-BR"/>
+        </w:rPr>
+        <w:t>=</w:t>
+      </w:r>
+      <w:r>
+        <w:rPr>
+          <w:rFonts w:ascii="Consolas" w:eastAsia="Times New Roman" w:hAnsi="Consolas" w:cs="Times New Roman"/>
+          <w:color w:val="DEE492"/>
+          <w:sz w:val="21"/>
+          <w:szCs w:val="21"/>
+          <w:lang w:eastAsia="pt-BR"/>
+        </w:rPr>
+        <w:t>"</w:t>
+      </w:r>
+      <w:proofErr w:type="spellStart"/>
+      <w:proofErr w:type="gramStart"/>
+      <w:r>
+        <w:rPr>
+          <w:rFonts w:ascii="Consolas" w:eastAsia="Times New Roman" w:hAnsi="Consolas" w:cs="Times New Roman"/>
+          <w:color w:val="F6F6F4"/>
+          <w:sz w:val="21"/>
+          <w:szCs w:val="21"/>
+          <w:lang w:eastAsia="pt-BR"/>
+        </w:rPr>
+        <w:t>mensagem.texto</w:t>
+      </w:r>
+      <w:proofErr w:type="spellEnd"/>
+      <w:proofErr w:type="gramEnd"/>
+      <w:r>
+        <w:rPr>
+          <w:rFonts w:ascii="Consolas" w:eastAsia="Times New Roman" w:hAnsi="Consolas" w:cs="Times New Roman"/>
+          <w:color w:val="DEE492"/>
+          <w:sz w:val="21"/>
+          <w:szCs w:val="21"/>
+          <w:lang w:eastAsia="pt-BR"/>
+        </w:rPr>
+        <w:t>"</w:t>
+      </w:r>
+    </w:p>
+    <w:p>
+      <w:pPr>
+        <w:pStyle w:val="PargrafodaLista"/>
+        <w:numPr>
+          <w:ilvl w:val="0"/>
+          <w:numId w:val="1"/>
+        </w:numPr>
+        <w:shd w:val="clear" w:color="auto" w:fill="282A36"/>
+        <w:spacing w:after="0" w:line="285" w:lineRule="atLeast"/>
+        <w:jc w:val="left"/>
+        <w:rPr>
+          <w:rFonts w:ascii="Consolas" w:eastAsia="Times New Roman" w:hAnsi="Consolas" w:cs="Times New Roman"/>
+          <w:color w:val="F6F6F4"/>
+          <w:sz w:val="21"/>
+          <w:szCs w:val="21"/>
+          <w:lang w:eastAsia="pt-BR"/>
+        </w:rPr>
+      </w:pPr>
+      <w:r>
+        <w:rPr>
+          <w:rFonts w:ascii="Consolas" w:eastAsia="Times New Roman" w:hAnsi="Consolas" w:cs="Times New Roman"/>
+          <w:color w:val="F6F6F4"/>
+          <w:sz w:val="21"/>
+          <w:szCs w:val="21"/>
+          <w:lang w:eastAsia="pt-BR"/>
+        </w:rPr>
+        <w:t xml:space="preserve">                </w:t>
+      </w:r>
+      <w:r>
+        <w:rPr>
+          <w:rFonts w:ascii="Consolas" w:eastAsia="Times New Roman" w:hAnsi="Consolas" w:cs="Times New Roman"/>
+          <w:color w:val="F286C4"/>
+          <w:sz w:val="21"/>
+          <w:szCs w:val="21"/>
+          <w:lang w:eastAsia="pt-BR"/>
+        </w:rPr>
+        <w:t>:</w:t>
+      </w:r>
+      <w:proofErr w:type="spellStart"/>
+      <w:r>
+        <w:rPr>
+          <w:rFonts w:ascii="Consolas" w:eastAsia="Times New Roman" w:hAnsi="Consolas" w:cs="Times New Roman"/>
+          <w:i/>
+          <w:iCs/>
+          <w:color w:val="62E884"/>
+          <w:sz w:val="21"/>
+          <w:szCs w:val="21"/>
+          <w:lang w:eastAsia="pt-BR"/>
+        </w:rPr>
+        <w:t>variant</w:t>
+      </w:r>
+      <w:proofErr w:type="spellEnd"/>
+      <w:r>
+        <w:rPr>
+          <w:rFonts w:ascii="Consolas" w:eastAsia="Times New Roman" w:hAnsi="Consolas" w:cs="Times New Roman"/>
+          <w:color w:val="F286C4"/>
+          <w:sz w:val="21"/>
+          <w:szCs w:val="21"/>
+          <w:lang w:eastAsia="pt-BR"/>
+        </w:rPr>
+        <w:t>=</w:t>
+      </w:r>
+      <w:r>
+        <w:rPr>
+          <w:rFonts w:ascii="Consolas" w:eastAsia="Times New Roman" w:hAnsi="Consolas" w:cs="Times New Roman"/>
+          <w:color w:val="DEE492"/>
+          <w:sz w:val="21"/>
+          <w:szCs w:val="21"/>
+          <w:lang w:eastAsia="pt-BR"/>
+        </w:rPr>
+        <w:t>"</w:t>
+      </w:r>
+      <w:proofErr w:type="spellStart"/>
+      <w:proofErr w:type="gramStart"/>
+      <w:r>
+        <w:rPr>
+          <w:rFonts w:ascii="Consolas" w:eastAsia="Times New Roman" w:hAnsi="Consolas" w:cs="Times New Roman"/>
+          <w:color w:val="F6F6F4"/>
+          <w:sz w:val="21"/>
+          <w:szCs w:val="21"/>
+          <w:lang w:eastAsia="pt-BR"/>
+        </w:rPr>
+        <w:t>mensagem.tipo</w:t>
+      </w:r>
+      <w:proofErr w:type="spellEnd"/>
+      <w:proofErr w:type="gramEnd"/>
+      <w:r>
+        <w:rPr>
+          <w:rFonts w:ascii="Consolas" w:eastAsia="Times New Roman" w:hAnsi="Consolas" w:cs="Times New Roman"/>
+          <w:color w:val="DEE492"/>
+          <w:sz w:val="21"/>
+          <w:szCs w:val="21"/>
+          <w:lang w:eastAsia="pt-BR"/>
+        </w:rPr>
+        <w:t>"</w:t>
+      </w:r>
+    </w:p>
+    <w:p>
+      <w:pPr>
+        <w:pStyle w:val="PargrafodaLista"/>
+        <w:numPr>
+          <w:ilvl w:val="0"/>
+          <w:numId w:val="1"/>
+        </w:numPr>
+        <w:shd w:val="clear" w:color="auto" w:fill="282A36"/>
+        <w:spacing w:after="0" w:line="285" w:lineRule="atLeast"/>
+        <w:jc w:val="left"/>
+        <w:rPr>
+          <w:rFonts w:ascii="Consolas" w:eastAsia="Times New Roman" w:hAnsi="Consolas" w:cs="Times New Roman"/>
+          <w:color w:val="F6F6F4"/>
+          <w:sz w:val="21"/>
+          <w:szCs w:val="21"/>
+          <w:lang w:eastAsia="pt-BR"/>
+        </w:rPr>
+      </w:pPr>
+      <w:r>
+        <w:rPr>
+          <w:rFonts w:ascii="Consolas" w:eastAsia="Times New Roman" w:hAnsi="Consolas" w:cs="Times New Roman"/>
+          <w:color w:val="F6F6F4"/>
+          <w:sz w:val="21"/>
+          <w:szCs w:val="21"/>
+          <w:lang w:eastAsia="pt-BR"/>
+        </w:rPr>
+        <w:lastRenderedPageBreak/>
+        <w:t>                &gt;{{</w:t>
+      </w:r>
+      <w:proofErr w:type="spellStart"/>
+      <w:proofErr w:type="gramStart"/>
+      <w:r>
+        <w:rPr>
+          <w:rFonts w:ascii="Consolas" w:eastAsia="Times New Roman" w:hAnsi="Consolas" w:cs="Times New Roman"/>
+          <w:color w:val="F6F6F4"/>
+          <w:sz w:val="21"/>
+          <w:szCs w:val="21"/>
+          <w:lang w:eastAsia="pt-BR"/>
+        </w:rPr>
+        <w:t>mensagem.texto</w:t>
+      </w:r>
+      <w:proofErr w:type="spellEnd"/>
+      <w:proofErr w:type="gramEnd"/>
+      <w:r>
+        <w:rPr>
+          <w:rFonts w:ascii="Consolas" w:eastAsia="Times New Roman" w:hAnsi="Consolas" w:cs="Times New Roman"/>
+          <w:color w:val="F6F6F4"/>
+          <w:sz w:val="21"/>
+          <w:szCs w:val="21"/>
+          <w:lang w:eastAsia="pt-BR"/>
+        </w:rPr>
+        <w:t>}}&lt;/</w:t>
+      </w:r>
+      <w:r>
+        <w:rPr>
+          <w:rFonts w:ascii="Consolas" w:eastAsia="Times New Roman" w:hAnsi="Consolas" w:cs="Times New Roman"/>
+          <w:color w:val="F286C4"/>
+          <w:sz w:val="21"/>
+          <w:szCs w:val="21"/>
+          <w:lang w:eastAsia="pt-BR"/>
+        </w:rPr>
+        <w:t>b-</w:t>
+      </w:r>
+      <w:proofErr w:type="spellStart"/>
+      <w:r>
+        <w:rPr>
+          <w:rFonts w:ascii="Consolas" w:eastAsia="Times New Roman" w:hAnsi="Consolas" w:cs="Times New Roman"/>
+          <w:color w:val="F286C4"/>
+          <w:sz w:val="21"/>
+          <w:szCs w:val="21"/>
+          <w:lang w:eastAsia="pt-BR"/>
+        </w:rPr>
+        <w:t>alert</w:t>
+      </w:r>
+      <w:proofErr w:type="spellEnd"/>
+      <w:r>
+        <w:rPr>
+          <w:rFonts w:ascii="Consolas" w:eastAsia="Times New Roman" w:hAnsi="Consolas" w:cs="Times New Roman"/>
+          <w:color w:val="F6F6F4"/>
+          <w:sz w:val="21"/>
+          <w:szCs w:val="21"/>
+          <w:lang w:eastAsia="pt-BR"/>
+        </w:rPr>
+        <w:t>&gt;</w:t>
+      </w:r>
+    </w:p>
+    <w:p>
+      <w:pPr>
+        <w:pStyle w:val="PargrafodaLista"/>
+        <w:numPr>
+          <w:ilvl w:val="0"/>
+          <w:numId w:val="1"/>
+        </w:numPr>
+        <w:shd w:val="clear" w:color="auto" w:fill="282A36"/>
+        <w:spacing w:after="0" w:line="285" w:lineRule="atLeast"/>
+        <w:jc w:val="left"/>
+        <w:rPr>
+          <w:rFonts w:ascii="Consolas" w:eastAsia="Times New Roman" w:hAnsi="Consolas" w:cs="Times New Roman"/>
+          <w:color w:val="F6F6F4"/>
+          <w:sz w:val="21"/>
+          <w:szCs w:val="21"/>
+          <w:lang w:eastAsia="pt-BR"/>
+        </w:rPr>
+      </w:pPr>
+      <w:r>
+        <w:rPr>
+          <w:rFonts w:ascii="Consolas" w:eastAsia="Times New Roman" w:hAnsi="Consolas" w:cs="Times New Roman"/>
+          <w:color w:val="F6F6F4"/>
+          <w:sz w:val="21"/>
+          <w:szCs w:val="21"/>
+          <w:lang w:eastAsia="pt-BR"/>
+        </w:rPr>
+        <w:t>        &lt;</w:t>
+      </w:r>
+      <w:r>
+        <w:rPr>
+          <w:rFonts w:ascii="Consolas" w:eastAsia="Times New Roman" w:hAnsi="Consolas" w:cs="Times New Roman"/>
+          <w:color w:val="F286C4"/>
+          <w:sz w:val="21"/>
+          <w:szCs w:val="21"/>
+          <w:lang w:eastAsia="pt-BR"/>
+        </w:rPr>
+        <w:t>b-card</w:t>
+      </w:r>
+      <w:r>
+        <w:rPr>
+          <w:rFonts w:ascii="Consolas" w:eastAsia="Times New Roman" w:hAnsi="Consolas" w:cs="Times New Roman"/>
+          <w:color w:val="F6F6F4"/>
+          <w:sz w:val="21"/>
+          <w:szCs w:val="21"/>
+          <w:lang w:eastAsia="pt-BR"/>
+        </w:rPr>
+        <w:t>&gt;</w:t>
+      </w:r>
+    </w:p>
+    <w:p>
+      <w:pPr>
+        <w:pStyle w:val="PargrafodaLista"/>
+        <w:numPr>
+          <w:ilvl w:val="0"/>
+          <w:numId w:val="1"/>
+        </w:numPr>
+        <w:rPr>
+          <w:rFonts w:ascii="Consolas" w:hAnsi="Consolas"/>
+          <w:sz w:val="24"/>
+          <w:szCs w:val="24"/>
+        </w:rPr>
+      </w:pPr>
+      <w:proofErr w:type="gramStart"/>
+      <w:r>
+        <w:rPr>
+          <w:rFonts w:ascii="Consolas" w:hAnsi="Consolas"/>
+          <w:sz w:val="24"/>
+          <w:szCs w:val="24"/>
+        </w:rPr>
+        <w:t>Estas mensagem</w:t>
+      </w:r>
+      <w:proofErr w:type="gramEnd"/>
+      <w:r>
+        <w:rPr>
+          <w:rFonts w:ascii="Consolas" w:hAnsi="Consolas"/>
+          <w:sz w:val="24"/>
+          <w:szCs w:val="24"/>
+        </w:rPr>
+        <w:t xml:space="preserve"> devem ser inseridas no tratamento dos métodos, por isso iremos incluir uma lógica para inserir estas </w:t>
+      </w:r>
+      <w:proofErr w:type="spellStart"/>
+      <w:r>
+        <w:rPr>
+          <w:rFonts w:ascii="Consolas" w:hAnsi="Consolas"/>
+          <w:sz w:val="24"/>
+          <w:szCs w:val="24"/>
+        </w:rPr>
+        <w:t>mensagems</w:t>
+      </w:r>
+      <w:proofErr w:type="spellEnd"/>
+      <w:r>
+        <w:rPr>
+          <w:rFonts w:ascii="Consolas" w:hAnsi="Consolas"/>
+          <w:sz w:val="24"/>
+          <w:szCs w:val="24"/>
+        </w:rPr>
+        <w:t>.</w:t>
+      </w:r>
+    </w:p>
+    <w:p>
+      <w:pPr>
+        <w:pStyle w:val="PargrafodaLista"/>
+        <w:numPr>
+          <w:ilvl w:val="0"/>
+          <w:numId w:val="1"/>
+        </w:numPr>
+        <w:rPr>
+          <w:rFonts w:ascii="Consolas" w:hAnsi="Consolas"/>
+          <w:sz w:val="24"/>
+          <w:szCs w:val="24"/>
+        </w:rPr>
+      </w:pPr>
+      <w:r>
+        <w:rPr>
+          <w:rFonts w:ascii="Consolas" w:hAnsi="Consolas"/>
+          <w:sz w:val="24"/>
+          <w:szCs w:val="24"/>
+        </w:rPr>
+        <w:t xml:space="preserve">No método </w:t>
+      </w:r>
+      <w:proofErr w:type="gramStart"/>
+      <w:r>
+        <w:rPr>
+          <w:rFonts w:ascii="Consolas" w:hAnsi="Consolas"/>
+          <w:sz w:val="24"/>
+          <w:szCs w:val="24"/>
+        </w:rPr>
+        <w:t>salvar(</w:t>
+      </w:r>
+      <w:proofErr w:type="gramEnd"/>
+      <w:r>
+        <w:rPr>
+          <w:rFonts w:ascii="Consolas" w:hAnsi="Consolas"/>
+          <w:sz w:val="24"/>
+          <w:szCs w:val="24"/>
+        </w:rPr>
+        <w:t xml:space="preserve">) temos a opção de utilizar os métodos patch ou post do </w:t>
+      </w:r>
+      <w:proofErr w:type="spellStart"/>
+      <w:r>
+        <w:rPr>
+          <w:rFonts w:ascii="Consolas" w:hAnsi="Consolas"/>
+          <w:sz w:val="24"/>
+          <w:szCs w:val="24"/>
+        </w:rPr>
+        <w:t>axios</w:t>
+      </w:r>
+      <w:proofErr w:type="spellEnd"/>
+      <w:r>
+        <w:rPr>
+          <w:rFonts w:ascii="Consolas" w:hAnsi="Consolas"/>
+          <w:sz w:val="24"/>
+          <w:szCs w:val="24"/>
+        </w:rPr>
+        <w:t xml:space="preserve">, conforme o valor da constante método. Então faremos iremos verificar qual o método que está sendo aplicado e inserir uma mensagem correspondente no </w:t>
+      </w:r>
+      <w:proofErr w:type="spellStart"/>
+      <w:r>
+        <w:rPr>
+          <w:rFonts w:ascii="Consolas" w:hAnsi="Consolas"/>
+          <w:sz w:val="24"/>
+          <w:szCs w:val="24"/>
+        </w:rPr>
+        <w:t>array</w:t>
+      </w:r>
+      <w:proofErr w:type="spellEnd"/>
+      <w:r>
+        <w:rPr>
+          <w:rFonts w:ascii="Consolas" w:hAnsi="Consolas"/>
+          <w:sz w:val="24"/>
+          <w:szCs w:val="24"/>
+        </w:rPr>
+        <w:t xml:space="preserve"> mensagens.</w:t>
+      </w:r>
+    </w:p>
+    <w:p>
+      <w:pPr>
+        <w:pStyle w:val="PargrafodaLista"/>
+        <w:numPr>
+          <w:ilvl w:val="0"/>
+          <w:numId w:val="1"/>
+        </w:numPr>
+        <w:shd w:val="clear" w:color="auto" w:fill="282A36"/>
+        <w:spacing w:after="0" w:line="285" w:lineRule="atLeast"/>
+        <w:jc w:val="left"/>
+        <w:rPr>
+          <w:rFonts w:ascii="Consolas" w:eastAsia="Times New Roman" w:hAnsi="Consolas" w:cs="Times New Roman"/>
+          <w:color w:val="F6F6F4"/>
+          <w:sz w:val="21"/>
+          <w:szCs w:val="21"/>
+          <w:lang w:eastAsia="pt-BR"/>
+        </w:rPr>
+      </w:pPr>
+      <w:proofErr w:type="spellStart"/>
+      <w:proofErr w:type="gramStart"/>
+      <w:r>
+        <w:rPr>
+          <w:rFonts w:ascii="Consolas" w:eastAsia="Times New Roman" w:hAnsi="Consolas" w:cs="Times New Roman"/>
+          <w:color w:val="F286C4"/>
+          <w:sz w:val="21"/>
+          <w:szCs w:val="21"/>
+          <w:lang w:eastAsia="pt-BR"/>
+        </w:rPr>
+        <w:t>if</w:t>
+      </w:r>
+      <w:proofErr w:type="spellEnd"/>
+      <w:r>
+        <w:rPr>
+          <w:rFonts w:ascii="Consolas" w:eastAsia="Times New Roman" w:hAnsi="Consolas" w:cs="Times New Roman"/>
+          <w:color w:val="F6F6F4"/>
+          <w:sz w:val="21"/>
+          <w:szCs w:val="21"/>
+          <w:lang w:eastAsia="pt-BR"/>
+        </w:rPr>
+        <w:t>(</w:t>
+      </w:r>
+      <w:proofErr w:type="spellStart"/>
+      <w:proofErr w:type="gramEnd"/>
+      <w:r>
+        <w:rPr>
+          <w:rFonts w:ascii="Consolas" w:eastAsia="Times New Roman" w:hAnsi="Consolas" w:cs="Times New Roman"/>
+          <w:color w:val="BF9EEE"/>
+          <w:sz w:val="21"/>
+          <w:szCs w:val="21"/>
+          <w:lang w:eastAsia="pt-BR"/>
+        </w:rPr>
+        <w:t>metodo</w:t>
+      </w:r>
+      <w:proofErr w:type="spellEnd"/>
+      <w:r>
+        <w:rPr>
+          <w:rFonts w:ascii="Consolas" w:eastAsia="Times New Roman" w:hAnsi="Consolas" w:cs="Times New Roman"/>
+          <w:color w:val="F6F6F4"/>
+          <w:sz w:val="21"/>
+          <w:szCs w:val="21"/>
+          <w:lang w:eastAsia="pt-BR"/>
+        </w:rPr>
+        <w:t xml:space="preserve"> </w:t>
+      </w:r>
+      <w:r>
+        <w:rPr>
+          <w:rFonts w:ascii="Consolas" w:eastAsia="Times New Roman" w:hAnsi="Consolas" w:cs="Times New Roman"/>
+          <w:color w:val="F286C4"/>
+          <w:sz w:val="21"/>
+          <w:szCs w:val="21"/>
+          <w:lang w:eastAsia="pt-BR"/>
+        </w:rPr>
+        <w:t>===</w:t>
+      </w:r>
+      <w:r>
+        <w:rPr>
+          <w:rFonts w:ascii="Consolas" w:eastAsia="Times New Roman" w:hAnsi="Consolas" w:cs="Times New Roman"/>
+          <w:color w:val="F6F6F4"/>
+          <w:sz w:val="21"/>
+          <w:szCs w:val="21"/>
+          <w:lang w:eastAsia="pt-BR"/>
+        </w:rPr>
+        <w:t xml:space="preserve"> </w:t>
+      </w:r>
+      <w:r>
+        <w:rPr>
+          <w:rFonts w:ascii="Consolas" w:eastAsia="Times New Roman" w:hAnsi="Consolas" w:cs="Times New Roman"/>
+          <w:color w:val="DEE492"/>
+          <w:sz w:val="21"/>
+          <w:szCs w:val="21"/>
+          <w:lang w:eastAsia="pt-BR"/>
+        </w:rPr>
+        <w:t>'</w:t>
+      </w:r>
+      <w:r>
+        <w:rPr>
+          <w:rFonts w:ascii="Consolas" w:eastAsia="Times New Roman" w:hAnsi="Consolas" w:cs="Times New Roman"/>
+          <w:color w:val="E7EE98"/>
+          <w:sz w:val="21"/>
+          <w:szCs w:val="21"/>
+          <w:lang w:eastAsia="pt-BR"/>
+        </w:rPr>
+        <w:t>patch</w:t>
+      </w:r>
+      <w:r>
+        <w:rPr>
+          <w:rFonts w:ascii="Consolas" w:eastAsia="Times New Roman" w:hAnsi="Consolas" w:cs="Times New Roman"/>
+          <w:color w:val="DEE492"/>
+          <w:sz w:val="21"/>
+          <w:szCs w:val="21"/>
+          <w:lang w:eastAsia="pt-BR"/>
+        </w:rPr>
+        <w:t>'</w:t>
+      </w:r>
+      <w:r>
+        <w:rPr>
+          <w:rFonts w:ascii="Consolas" w:eastAsia="Times New Roman" w:hAnsi="Consolas" w:cs="Times New Roman"/>
+          <w:color w:val="F6F6F4"/>
+          <w:sz w:val="21"/>
+          <w:szCs w:val="21"/>
+          <w:lang w:eastAsia="pt-BR"/>
+        </w:rPr>
+        <w:t>){</w:t>
+      </w:r>
+    </w:p>
+    <w:p>
+      <w:pPr>
+        <w:pStyle w:val="PargrafodaLista"/>
+        <w:numPr>
+          <w:ilvl w:val="0"/>
+          <w:numId w:val="1"/>
+        </w:numPr>
+        <w:shd w:val="clear" w:color="auto" w:fill="282A36"/>
+        <w:spacing w:after="0" w:line="285" w:lineRule="atLeast"/>
+        <w:jc w:val="left"/>
+        <w:rPr>
+          <w:rFonts w:ascii="Consolas" w:eastAsia="Times New Roman" w:hAnsi="Consolas" w:cs="Times New Roman"/>
+          <w:color w:val="F6F6F4"/>
+          <w:sz w:val="21"/>
+          <w:szCs w:val="21"/>
+          <w:lang w:eastAsia="pt-BR"/>
+        </w:rPr>
+      </w:pPr>
+      <w:r>
+        <w:rPr>
+          <w:rFonts w:ascii="Consolas" w:eastAsia="Times New Roman" w:hAnsi="Consolas" w:cs="Times New Roman"/>
+          <w:color w:val="F6F6F4"/>
+          <w:sz w:val="21"/>
+          <w:szCs w:val="21"/>
+          <w:lang w:eastAsia="pt-BR"/>
+        </w:rPr>
+        <w:t xml:space="preserve">                        </w:t>
+      </w:r>
+      <w:proofErr w:type="spellStart"/>
+      <w:proofErr w:type="gramStart"/>
+      <w:r>
+        <w:rPr>
+          <w:rFonts w:ascii="Consolas" w:eastAsia="Times New Roman" w:hAnsi="Consolas" w:cs="Times New Roman"/>
+          <w:i/>
+          <w:iCs/>
+          <w:color w:val="BF9EEE"/>
+          <w:sz w:val="21"/>
+          <w:szCs w:val="21"/>
+          <w:lang w:eastAsia="pt-BR"/>
+        </w:rPr>
+        <w:t>this</w:t>
+      </w:r>
+      <w:r>
+        <w:rPr>
+          <w:rFonts w:ascii="Consolas" w:eastAsia="Times New Roman" w:hAnsi="Consolas" w:cs="Times New Roman"/>
+          <w:color w:val="F6F6F4"/>
+          <w:sz w:val="21"/>
+          <w:szCs w:val="21"/>
+          <w:lang w:eastAsia="pt-BR"/>
+        </w:rPr>
+        <w:t>.mensagens</w:t>
+      </w:r>
+      <w:proofErr w:type="gramEnd"/>
+      <w:r>
+        <w:rPr>
+          <w:rFonts w:ascii="Consolas" w:eastAsia="Times New Roman" w:hAnsi="Consolas" w:cs="Times New Roman"/>
+          <w:color w:val="F6F6F4"/>
+          <w:sz w:val="21"/>
+          <w:szCs w:val="21"/>
+          <w:lang w:eastAsia="pt-BR"/>
+        </w:rPr>
+        <w:t>.</w:t>
+      </w:r>
+      <w:r>
+        <w:rPr>
+          <w:rFonts w:ascii="Consolas" w:eastAsia="Times New Roman" w:hAnsi="Consolas" w:cs="Times New Roman"/>
+          <w:color w:val="62E884"/>
+          <w:sz w:val="21"/>
+          <w:szCs w:val="21"/>
+          <w:lang w:eastAsia="pt-BR"/>
+        </w:rPr>
+        <w:t>push</w:t>
+      </w:r>
+      <w:proofErr w:type="spellEnd"/>
+      <w:r>
+        <w:rPr>
+          <w:rFonts w:ascii="Consolas" w:eastAsia="Times New Roman" w:hAnsi="Consolas" w:cs="Times New Roman"/>
+          <w:color w:val="F6F6F4"/>
+          <w:sz w:val="21"/>
+          <w:szCs w:val="21"/>
+          <w:lang w:eastAsia="pt-BR"/>
+        </w:rPr>
+        <w:t>({</w:t>
+      </w:r>
+    </w:p>
+    <w:p>
+      <w:pPr>
+        <w:pStyle w:val="PargrafodaLista"/>
+        <w:numPr>
+          <w:ilvl w:val="0"/>
+          <w:numId w:val="1"/>
+        </w:numPr>
+        <w:shd w:val="clear" w:color="auto" w:fill="282A36"/>
+        <w:spacing w:after="0" w:line="285" w:lineRule="atLeast"/>
+        <w:jc w:val="left"/>
+        <w:rPr>
+          <w:rFonts w:ascii="Consolas" w:eastAsia="Times New Roman" w:hAnsi="Consolas" w:cs="Times New Roman"/>
+          <w:color w:val="F6F6F4"/>
+          <w:sz w:val="21"/>
+          <w:szCs w:val="21"/>
+          <w:lang w:eastAsia="pt-BR"/>
+        </w:rPr>
+      </w:pPr>
+      <w:r>
+        <w:rPr>
+          <w:rFonts w:ascii="Consolas" w:eastAsia="Times New Roman" w:hAnsi="Consolas" w:cs="Times New Roman"/>
+          <w:color w:val="F6F6F4"/>
+          <w:sz w:val="21"/>
+          <w:szCs w:val="21"/>
+          <w:lang w:eastAsia="pt-BR"/>
+        </w:rPr>
+        <w:t>                            texto</w:t>
+      </w:r>
+      <w:r>
+        <w:rPr>
+          <w:rFonts w:ascii="Consolas" w:eastAsia="Times New Roman" w:hAnsi="Consolas" w:cs="Times New Roman"/>
+          <w:color w:val="F286C4"/>
+          <w:sz w:val="21"/>
+          <w:szCs w:val="21"/>
+          <w:lang w:eastAsia="pt-BR"/>
+        </w:rPr>
+        <w:t>:</w:t>
+      </w:r>
+      <w:r>
+        <w:rPr>
+          <w:rFonts w:ascii="Consolas" w:eastAsia="Times New Roman" w:hAnsi="Consolas" w:cs="Times New Roman"/>
+          <w:color w:val="F6F6F4"/>
+          <w:sz w:val="21"/>
+          <w:szCs w:val="21"/>
+          <w:lang w:eastAsia="pt-BR"/>
+        </w:rPr>
+        <w:t xml:space="preserve"> </w:t>
+      </w:r>
+      <w:r>
+        <w:rPr>
+          <w:rFonts w:ascii="Consolas" w:eastAsia="Times New Roman" w:hAnsi="Consolas" w:cs="Times New Roman"/>
+          <w:color w:val="DEE492"/>
+          <w:sz w:val="21"/>
+          <w:szCs w:val="21"/>
+          <w:lang w:eastAsia="pt-BR"/>
+        </w:rPr>
+        <w:t>'</w:t>
+      </w:r>
+      <w:r>
+        <w:rPr>
+          <w:rFonts w:ascii="Consolas" w:eastAsia="Times New Roman" w:hAnsi="Consolas" w:cs="Times New Roman"/>
+          <w:color w:val="E7EE98"/>
+          <w:sz w:val="21"/>
+          <w:szCs w:val="21"/>
+          <w:lang w:eastAsia="pt-BR"/>
+        </w:rPr>
+        <w:t xml:space="preserve">Usuário alterado com </w:t>
+      </w:r>
+      <w:proofErr w:type="gramStart"/>
+      <w:r>
+        <w:rPr>
+          <w:rFonts w:ascii="Consolas" w:eastAsia="Times New Roman" w:hAnsi="Consolas" w:cs="Times New Roman"/>
+          <w:color w:val="E7EE98"/>
+          <w:sz w:val="21"/>
+          <w:szCs w:val="21"/>
+          <w:lang w:eastAsia="pt-BR"/>
+        </w:rPr>
+        <w:t>sucesso !</w:t>
+      </w:r>
+      <w:proofErr w:type="gramEnd"/>
+      <w:r>
+        <w:rPr>
+          <w:rFonts w:ascii="Consolas" w:eastAsia="Times New Roman" w:hAnsi="Consolas" w:cs="Times New Roman"/>
+          <w:color w:val="DEE492"/>
+          <w:sz w:val="21"/>
+          <w:szCs w:val="21"/>
+          <w:lang w:eastAsia="pt-BR"/>
+        </w:rPr>
+        <w:t>'</w:t>
+      </w:r>
+      <w:r>
+        <w:rPr>
+          <w:rFonts w:ascii="Consolas" w:eastAsia="Times New Roman" w:hAnsi="Consolas" w:cs="Times New Roman"/>
+          <w:color w:val="F6F6F4"/>
+          <w:sz w:val="21"/>
+          <w:szCs w:val="21"/>
+          <w:lang w:eastAsia="pt-BR"/>
+        </w:rPr>
+        <w:t>,</w:t>
+      </w:r>
+    </w:p>
+    <w:p>
+      <w:pPr>
+        <w:pStyle w:val="PargrafodaLista"/>
+        <w:numPr>
+          <w:ilvl w:val="0"/>
+          <w:numId w:val="1"/>
+        </w:numPr>
+        <w:shd w:val="clear" w:color="auto" w:fill="282A36"/>
+        <w:spacing w:after="0" w:line="285" w:lineRule="atLeast"/>
+        <w:jc w:val="left"/>
+        <w:rPr>
+          <w:rFonts w:ascii="Consolas" w:eastAsia="Times New Roman" w:hAnsi="Consolas" w:cs="Times New Roman"/>
+          <w:color w:val="F6F6F4"/>
+          <w:sz w:val="21"/>
+          <w:szCs w:val="21"/>
+          <w:lang w:eastAsia="pt-BR"/>
+        </w:rPr>
+      </w:pPr>
+      <w:r>
+        <w:rPr>
+          <w:rFonts w:ascii="Consolas" w:eastAsia="Times New Roman" w:hAnsi="Consolas" w:cs="Times New Roman"/>
+          <w:color w:val="F6F6F4"/>
+          <w:sz w:val="21"/>
+          <w:szCs w:val="21"/>
+          <w:lang w:eastAsia="pt-BR"/>
+        </w:rPr>
+        <w:t>                            tipo</w:t>
+      </w:r>
+      <w:r>
+        <w:rPr>
+          <w:rFonts w:ascii="Consolas" w:eastAsia="Times New Roman" w:hAnsi="Consolas" w:cs="Times New Roman"/>
+          <w:color w:val="F286C4"/>
+          <w:sz w:val="21"/>
+          <w:szCs w:val="21"/>
+          <w:lang w:eastAsia="pt-BR"/>
+        </w:rPr>
+        <w:t>:</w:t>
+      </w:r>
+      <w:r>
+        <w:rPr>
+          <w:rFonts w:ascii="Consolas" w:eastAsia="Times New Roman" w:hAnsi="Consolas" w:cs="Times New Roman"/>
+          <w:color w:val="F6F6F4"/>
+          <w:sz w:val="21"/>
+          <w:szCs w:val="21"/>
+          <w:lang w:eastAsia="pt-BR"/>
+        </w:rPr>
+        <w:t xml:space="preserve"> </w:t>
+      </w:r>
+      <w:r>
+        <w:rPr>
+          <w:rFonts w:ascii="Consolas" w:eastAsia="Times New Roman" w:hAnsi="Consolas" w:cs="Times New Roman"/>
+          <w:color w:val="DEE492"/>
+          <w:sz w:val="21"/>
+          <w:szCs w:val="21"/>
+          <w:lang w:eastAsia="pt-BR"/>
+        </w:rPr>
+        <w:t>'</w:t>
+      </w:r>
+      <w:proofErr w:type="spellStart"/>
+      <w:r>
+        <w:rPr>
+          <w:rFonts w:ascii="Consolas" w:eastAsia="Times New Roman" w:hAnsi="Consolas" w:cs="Times New Roman"/>
+          <w:color w:val="E7EE98"/>
+          <w:sz w:val="21"/>
+          <w:szCs w:val="21"/>
+          <w:lang w:eastAsia="pt-BR"/>
+        </w:rPr>
+        <w:t>warning</w:t>
+      </w:r>
+      <w:proofErr w:type="spellEnd"/>
+      <w:r>
+        <w:rPr>
+          <w:rFonts w:ascii="Consolas" w:eastAsia="Times New Roman" w:hAnsi="Consolas" w:cs="Times New Roman"/>
+          <w:color w:val="DEE492"/>
+          <w:sz w:val="21"/>
+          <w:szCs w:val="21"/>
+          <w:lang w:eastAsia="pt-BR"/>
+        </w:rPr>
+        <w:t>'</w:t>
+      </w:r>
+    </w:p>
+    <w:p>
+      <w:pPr>
+        <w:pStyle w:val="PargrafodaLista"/>
+        <w:numPr>
+          <w:ilvl w:val="0"/>
+          <w:numId w:val="1"/>
+        </w:numPr>
+        <w:shd w:val="clear" w:color="auto" w:fill="282A36"/>
+        <w:spacing w:after="0" w:line="285" w:lineRule="atLeast"/>
+        <w:jc w:val="left"/>
+        <w:rPr>
+          <w:rFonts w:ascii="Consolas" w:eastAsia="Times New Roman" w:hAnsi="Consolas" w:cs="Times New Roman"/>
+          <w:color w:val="F6F6F4"/>
+          <w:sz w:val="21"/>
+          <w:szCs w:val="21"/>
+          <w:lang w:eastAsia="pt-BR"/>
+        </w:rPr>
+      </w:pPr>
+      <w:r>
+        <w:rPr>
+          <w:rFonts w:ascii="Consolas" w:eastAsia="Times New Roman" w:hAnsi="Consolas" w:cs="Times New Roman"/>
+          <w:color w:val="F6F6F4"/>
+          <w:sz w:val="21"/>
+          <w:szCs w:val="21"/>
+          <w:lang w:eastAsia="pt-BR"/>
+        </w:rPr>
+        <w:t>                        })</w:t>
+      </w:r>
+    </w:p>
+    <w:p>
+      <w:pPr>
+        <w:pStyle w:val="PargrafodaLista"/>
+        <w:numPr>
+          <w:ilvl w:val="0"/>
+          <w:numId w:val="1"/>
+        </w:numPr>
+        <w:shd w:val="clear" w:color="auto" w:fill="282A36"/>
+        <w:spacing w:after="0" w:line="285" w:lineRule="atLeast"/>
+        <w:jc w:val="left"/>
+        <w:rPr>
+          <w:rFonts w:ascii="Consolas" w:eastAsia="Times New Roman" w:hAnsi="Consolas" w:cs="Times New Roman"/>
+          <w:color w:val="F6F6F4"/>
+          <w:sz w:val="21"/>
+          <w:szCs w:val="21"/>
+          <w:lang w:eastAsia="pt-BR"/>
+        </w:rPr>
+      </w:pPr>
+      <w:r>
+        <w:rPr>
+          <w:rFonts w:ascii="Consolas" w:eastAsia="Times New Roman" w:hAnsi="Consolas" w:cs="Times New Roman"/>
+          <w:color w:val="F6F6F4"/>
+          <w:sz w:val="21"/>
+          <w:szCs w:val="21"/>
+          <w:lang w:eastAsia="pt-BR"/>
+        </w:rPr>
+        <w:t xml:space="preserve">                    </w:t>
+      </w:r>
+      <w:proofErr w:type="gramStart"/>
+      <w:r>
+        <w:rPr>
+          <w:rFonts w:ascii="Consolas" w:eastAsia="Times New Roman" w:hAnsi="Consolas" w:cs="Times New Roman"/>
+          <w:color w:val="F6F6F4"/>
+          <w:sz w:val="21"/>
+          <w:szCs w:val="21"/>
+          <w:lang w:eastAsia="pt-BR"/>
+        </w:rPr>
+        <w:t>}</w:t>
+      </w:r>
+      <w:proofErr w:type="spellStart"/>
+      <w:r>
+        <w:rPr>
+          <w:rFonts w:ascii="Consolas" w:eastAsia="Times New Roman" w:hAnsi="Consolas" w:cs="Times New Roman"/>
+          <w:color w:val="F286C4"/>
+          <w:sz w:val="21"/>
+          <w:szCs w:val="21"/>
+          <w:lang w:eastAsia="pt-BR"/>
+        </w:rPr>
+        <w:t>else</w:t>
+      </w:r>
+      <w:proofErr w:type="spellEnd"/>
+      <w:proofErr w:type="gramEnd"/>
+      <w:r>
+        <w:rPr>
+          <w:rFonts w:ascii="Consolas" w:eastAsia="Times New Roman" w:hAnsi="Consolas" w:cs="Times New Roman"/>
+          <w:color w:val="F6F6F4"/>
+          <w:sz w:val="21"/>
+          <w:szCs w:val="21"/>
+          <w:lang w:eastAsia="pt-BR"/>
+        </w:rPr>
+        <w:t>{</w:t>
+      </w:r>
+    </w:p>
+    <w:p>
+      <w:pPr>
+        <w:pStyle w:val="PargrafodaLista"/>
+        <w:numPr>
+          <w:ilvl w:val="0"/>
+          <w:numId w:val="1"/>
+        </w:numPr>
+        <w:shd w:val="clear" w:color="auto" w:fill="282A36"/>
+        <w:spacing w:after="0" w:line="285" w:lineRule="atLeast"/>
+        <w:jc w:val="left"/>
+        <w:rPr>
+          <w:rFonts w:ascii="Consolas" w:eastAsia="Times New Roman" w:hAnsi="Consolas" w:cs="Times New Roman"/>
+          <w:color w:val="F6F6F4"/>
+          <w:sz w:val="21"/>
+          <w:szCs w:val="21"/>
+          <w:lang w:eastAsia="pt-BR"/>
+        </w:rPr>
+      </w:pPr>
+      <w:r>
+        <w:rPr>
+          <w:rFonts w:ascii="Consolas" w:eastAsia="Times New Roman" w:hAnsi="Consolas" w:cs="Times New Roman"/>
+          <w:color w:val="F6F6F4"/>
+          <w:sz w:val="21"/>
+          <w:szCs w:val="21"/>
+          <w:lang w:eastAsia="pt-BR"/>
+        </w:rPr>
+        <w:t xml:space="preserve">                        </w:t>
+      </w:r>
+      <w:proofErr w:type="spellStart"/>
+      <w:proofErr w:type="gramStart"/>
+      <w:r>
+        <w:rPr>
+          <w:rFonts w:ascii="Consolas" w:eastAsia="Times New Roman" w:hAnsi="Consolas" w:cs="Times New Roman"/>
+          <w:i/>
+          <w:iCs/>
+          <w:color w:val="BF9EEE"/>
+          <w:sz w:val="21"/>
+          <w:szCs w:val="21"/>
+          <w:lang w:eastAsia="pt-BR"/>
+        </w:rPr>
+        <w:t>this</w:t>
+      </w:r>
+      <w:r>
+        <w:rPr>
+          <w:rFonts w:ascii="Consolas" w:eastAsia="Times New Roman" w:hAnsi="Consolas" w:cs="Times New Roman"/>
+          <w:color w:val="F6F6F4"/>
+          <w:sz w:val="21"/>
+          <w:szCs w:val="21"/>
+          <w:lang w:eastAsia="pt-BR"/>
+        </w:rPr>
+        <w:t>.mensagens</w:t>
+      </w:r>
+      <w:proofErr w:type="gramEnd"/>
+      <w:r>
+        <w:rPr>
+          <w:rFonts w:ascii="Consolas" w:eastAsia="Times New Roman" w:hAnsi="Consolas" w:cs="Times New Roman"/>
+          <w:color w:val="F6F6F4"/>
+          <w:sz w:val="21"/>
+          <w:szCs w:val="21"/>
+          <w:lang w:eastAsia="pt-BR"/>
+        </w:rPr>
+        <w:t>.</w:t>
+      </w:r>
+      <w:r>
+        <w:rPr>
+          <w:rFonts w:ascii="Consolas" w:eastAsia="Times New Roman" w:hAnsi="Consolas" w:cs="Times New Roman"/>
+          <w:color w:val="62E884"/>
+          <w:sz w:val="21"/>
+          <w:szCs w:val="21"/>
+          <w:lang w:eastAsia="pt-BR"/>
+        </w:rPr>
+        <w:t>push</w:t>
+      </w:r>
+      <w:proofErr w:type="spellEnd"/>
+      <w:r>
+        <w:rPr>
+          <w:rFonts w:ascii="Consolas" w:eastAsia="Times New Roman" w:hAnsi="Consolas" w:cs="Times New Roman"/>
+          <w:color w:val="F6F6F4"/>
+          <w:sz w:val="21"/>
+          <w:szCs w:val="21"/>
+          <w:lang w:eastAsia="pt-BR"/>
+        </w:rPr>
+        <w:t>({</w:t>
+      </w:r>
+    </w:p>
+    <w:p>
+      <w:pPr>
+        <w:pStyle w:val="PargrafodaLista"/>
+        <w:numPr>
+          <w:ilvl w:val="0"/>
+          <w:numId w:val="1"/>
+        </w:numPr>
+        <w:shd w:val="clear" w:color="auto" w:fill="282A36"/>
+        <w:spacing w:after="0" w:line="285" w:lineRule="atLeast"/>
+        <w:jc w:val="left"/>
+        <w:rPr>
+          <w:rFonts w:ascii="Consolas" w:eastAsia="Times New Roman" w:hAnsi="Consolas" w:cs="Times New Roman"/>
+          <w:color w:val="F6F6F4"/>
+          <w:sz w:val="21"/>
+          <w:szCs w:val="21"/>
+          <w:lang w:eastAsia="pt-BR"/>
+        </w:rPr>
+      </w:pPr>
+      <w:r>
+        <w:rPr>
+          <w:rFonts w:ascii="Consolas" w:eastAsia="Times New Roman" w:hAnsi="Consolas" w:cs="Times New Roman"/>
+          <w:color w:val="F6F6F4"/>
+          <w:sz w:val="21"/>
+          <w:szCs w:val="21"/>
+          <w:lang w:eastAsia="pt-BR"/>
+        </w:rPr>
+        <w:t>                            texto</w:t>
+      </w:r>
+      <w:r>
+        <w:rPr>
+          <w:rFonts w:ascii="Consolas" w:eastAsia="Times New Roman" w:hAnsi="Consolas" w:cs="Times New Roman"/>
+          <w:color w:val="F286C4"/>
+          <w:sz w:val="21"/>
+          <w:szCs w:val="21"/>
+          <w:lang w:eastAsia="pt-BR"/>
+        </w:rPr>
+        <w:t>:</w:t>
+      </w:r>
+      <w:r>
+        <w:rPr>
+          <w:rFonts w:ascii="Consolas" w:eastAsia="Times New Roman" w:hAnsi="Consolas" w:cs="Times New Roman"/>
+          <w:color w:val="F6F6F4"/>
+          <w:sz w:val="21"/>
+          <w:szCs w:val="21"/>
+          <w:lang w:eastAsia="pt-BR"/>
+        </w:rPr>
+        <w:t xml:space="preserve"> </w:t>
+      </w:r>
+      <w:r>
+        <w:rPr>
+          <w:rFonts w:ascii="Consolas" w:eastAsia="Times New Roman" w:hAnsi="Consolas" w:cs="Times New Roman"/>
+          <w:color w:val="DEE492"/>
+          <w:sz w:val="21"/>
+          <w:szCs w:val="21"/>
+          <w:lang w:eastAsia="pt-BR"/>
+        </w:rPr>
+        <w:t>'</w:t>
+      </w:r>
+      <w:r>
+        <w:rPr>
+          <w:rFonts w:ascii="Consolas" w:eastAsia="Times New Roman" w:hAnsi="Consolas" w:cs="Times New Roman"/>
+          <w:color w:val="E7EE98"/>
+          <w:sz w:val="21"/>
+          <w:szCs w:val="21"/>
+          <w:lang w:eastAsia="pt-BR"/>
+        </w:rPr>
+        <w:t xml:space="preserve">Usuário cadastrado com </w:t>
+      </w:r>
+      <w:proofErr w:type="gramStart"/>
+      <w:r>
+        <w:rPr>
+          <w:rFonts w:ascii="Consolas" w:eastAsia="Times New Roman" w:hAnsi="Consolas" w:cs="Times New Roman"/>
+          <w:color w:val="E7EE98"/>
+          <w:sz w:val="21"/>
+          <w:szCs w:val="21"/>
+          <w:lang w:eastAsia="pt-BR"/>
+        </w:rPr>
+        <w:t>sucesso !</w:t>
+      </w:r>
+      <w:proofErr w:type="gramEnd"/>
+      <w:r>
+        <w:rPr>
+          <w:rFonts w:ascii="Consolas" w:eastAsia="Times New Roman" w:hAnsi="Consolas" w:cs="Times New Roman"/>
+          <w:color w:val="DEE492"/>
+          <w:sz w:val="21"/>
+          <w:szCs w:val="21"/>
+          <w:lang w:eastAsia="pt-BR"/>
+        </w:rPr>
+        <w:t>'</w:t>
+      </w:r>
+      <w:r>
+        <w:rPr>
+          <w:rFonts w:ascii="Consolas" w:eastAsia="Times New Roman" w:hAnsi="Consolas" w:cs="Times New Roman"/>
+          <w:color w:val="F6F6F4"/>
+          <w:sz w:val="21"/>
+          <w:szCs w:val="21"/>
+          <w:lang w:eastAsia="pt-BR"/>
+        </w:rPr>
+        <w:t>,</w:t>
+      </w:r>
+    </w:p>
+    <w:p>
+      <w:pPr>
+        <w:pStyle w:val="PargrafodaLista"/>
+        <w:numPr>
+          <w:ilvl w:val="0"/>
+          <w:numId w:val="1"/>
+        </w:numPr>
+        <w:shd w:val="clear" w:color="auto" w:fill="282A36"/>
+        <w:spacing w:after="0" w:line="285" w:lineRule="atLeast"/>
+        <w:jc w:val="left"/>
+        <w:rPr>
+          <w:rFonts w:ascii="Consolas" w:eastAsia="Times New Roman" w:hAnsi="Consolas" w:cs="Times New Roman"/>
+          <w:color w:val="F6F6F4"/>
+          <w:sz w:val="21"/>
+          <w:szCs w:val="21"/>
+          <w:lang w:eastAsia="pt-BR"/>
+        </w:rPr>
+      </w:pPr>
+      <w:r>
+        <w:rPr>
+          <w:rFonts w:ascii="Consolas" w:eastAsia="Times New Roman" w:hAnsi="Consolas" w:cs="Times New Roman"/>
+          <w:color w:val="F6F6F4"/>
+          <w:sz w:val="21"/>
+          <w:szCs w:val="21"/>
+          <w:lang w:eastAsia="pt-BR"/>
+        </w:rPr>
+        <w:t>                            tipo</w:t>
+      </w:r>
+      <w:r>
+        <w:rPr>
+          <w:rFonts w:ascii="Consolas" w:eastAsia="Times New Roman" w:hAnsi="Consolas" w:cs="Times New Roman"/>
+          <w:color w:val="F286C4"/>
+          <w:sz w:val="21"/>
+          <w:szCs w:val="21"/>
+          <w:lang w:eastAsia="pt-BR"/>
+        </w:rPr>
+        <w:t>:</w:t>
+      </w:r>
+      <w:r>
+        <w:rPr>
+          <w:rFonts w:ascii="Consolas" w:eastAsia="Times New Roman" w:hAnsi="Consolas" w:cs="Times New Roman"/>
+          <w:color w:val="F6F6F4"/>
+          <w:sz w:val="21"/>
+          <w:szCs w:val="21"/>
+          <w:lang w:eastAsia="pt-BR"/>
+        </w:rPr>
+        <w:t xml:space="preserve"> </w:t>
+      </w:r>
+      <w:r>
+        <w:rPr>
+          <w:rFonts w:ascii="Consolas" w:eastAsia="Times New Roman" w:hAnsi="Consolas" w:cs="Times New Roman"/>
+          <w:color w:val="DEE492"/>
+          <w:sz w:val="21"/>
+          <w:szCs w:val="21"/>
+          <w:lang w:eastAsia="pt-BR"/>
+        </w:rPr>
+        <w:t>'</w:t>
+      </w:r>
+      <w:proofErr w:type="spellStart"/>
+      <w:r>
+        <w:rPr>
+          <w:rFonts w:ascii="Consolas" w:eastAsia="Times New Roman" w:hAnsi="Consolas" w:cs="Times New Roman"/>
+          <w:color w:val="E7EE98"/>
+          <w:sz w:val="21"/>
+          <w:szCs w:val="21"/>
+          <w:lang w:eastAsia="pt-BR"/>
+        </w:rPr>
+        <w:t>success</w:t>
+      </w:r>
+      <w:proofErr w:type="spellEnd"/>
+      <w:r>
+        <w:rPr>
+          <w:rFonts w:ascii="Consolas" w:eastAsia="Times New Roman" w:hAnsi="Consolas" w:cs="Times New Roman"/>
+          <w:color w:val="DEE492"/>
+          <w:sz w:val="21"/>
+          <w:szCs w:val="21"/>
+          <w:lang w:eastAsia="pt-BR"/>
+        </w:rPr>
+        <w:t>'</w:t>
+      </w:r>
+    </w:p>
+    <w:p>
+      <w:pPr>
+        <w:pStyle w:val="PargrafodaLista"/>
+        <w:numPr>
+          <w:ilvl w:val="0"/>
+          <w:numId w:val="1"/>
+        </w:numPr>
+        <w:shd w:val="clear" w:color="auto" w:fill="282A36"/>
+        <w:spacing w:after="0" w:line="285" w:lineRule="atLeast"/>
+        <w:jc w:val="left"/>
+        <w:rPr>
+          <w:rFonts w:ascii="Consolas" w:eastAsia="Times New Roman" w:hAnsi="Consolas" w:cs="Times New Roman"/>
+          <w:color w:val="F6F6F4"/>
+          <w:sz w:val="21"/>
+          <w:szCs w:val="21"/>
+          <w:lang w:eastAsia="pt-BR"/>
+        </w:rPr>
+      </w:pPr>
+      <w:r>
+        <w:rPr>
+          <w:rFonts w:ascii="Consolas" w:eastAsia="Times New Roman" w:hAnsi="Consolas" w:cs="Times New Roman"/>
+          <w:color w:val="F6F6F4"/>
+          <w:sz w:val="21"/>
+          <w:szCs w:val="21"/>
+          <w:lang w:eastAsia="pt-BR"/>
+        </w:rPr>
+        <w:t>                        })</w:t>
+      </w:r>
+    </w:p>
+    <w:p>
+      <w:pPr>
+        <w:pStyle w:val="PargrafodaLista"/>
+        <w:numPr>
+          <w:ilvl w:val="0"/>
+          <w:numId w:val="1"/>
+        </w:numPr>
+        <w:shd w:val="clear" w:color="auto" w:fill="282A36"/>
+        <w:spacing w:after="0" w:line="285" w:lineRule="atLeast"/>
+        <w:jc w:val="left"/>
+        <w:rPr>
+          <w:rFonts w:ascii="Consolas" w:eastAsia="Times New Roman" w:hAnsi="Consolas" w:cs="Times New Roman"/>
+          <w:color w:val="F6F6F4"/>
+          <w:sz w:val="21"/>
+          <w:szCs w:val="21"/>
+          <w:lang w:eastAsia="pt-BR"/>
+        </w:rPr>
+      </w:pPr>
+      <w:r>
+        <w:rPr>
+          <w:rFonts w:ascii="Consolas" w:eastAsia="Times New Roman" w:hAnsi="Consolas" w:cs="Times New Roman"/>
+          <w:color w:val="F6F6F4"/>
+          <w:sz w:val="21"/>
+          <w:szCs w:val="21"/>
+          <w:lang w:eastAsia="pt-BR"/>
+        </w:rPr>
+        <w:t>                    }</w:t>
+      </w:r>
+    </w:p>
+    <w:p>
+      <w:pPr>
+        <w:pStyle w:val="PargrafodaLista"/>
+        <w:numPr>
+          <w:ilvl w:val="0"/>
+          <w:numId w:val="1"/>
+        </w:numPr>
+        <w:rPr>
+          <w:rFonts w:ascii="Consolas" w:hAnsi="Consolas"/>
+          <w:sz w:val="24"/>
+          <w:szCs w:val="24"/>
+        </w:rPr>
+      </w:pPr>
+      <w:r>
+        <w:rPr>
+          <w:rFonts w:ascii="Consolas" w:hAnsi="Consolas"/>
+          <w:sz w:val="24"/>
+          <w:szCs w:val="24"/>
+        </w:rPr>
+        <w:t>Desta forma se alterarmos um usuário ou criarmos um novo a mensagem será gerada automaticamente.</w:t>
+      </w:r>
+    </w:p>
+    <w:p>
+      <w:pPr>
+        <w:pStyle w:val="PargrafodaLista"/>
+        <w:numPr>
+          <w:ilvl w:val="0"/>
+          <w:numId w:val="1"/>
+        </w:numPr>
+        <w:rPr>
+          <w:rFonts w:ascii="Consolas" w:hAnsi="Consolas"/>
+          <w:sz w:val="24"/>
+          <w:szCs w:val="24"/>
+        </w:rPr>
+      </w:pPr>
+      <w:r>
+        <w:rPr>
+          <w:rFonts w:ascii="Consolas" w:hAnsi="Consolas"/>
+          <w:sz w:val="24"/>
+          <w:szCs w:val="24"/>
+        </w:rPr>
+        <w:t xml:space="preserve">No método de exclusão iremos fazer da mesma forma, porém iremos utilizar um tratamento de erro com catch passando para o </w:t>
+      </w:r>
+      <w:proofErr w:type="spellStart"/>
+      <w:r>
+        <w:rPr>
+          <w:rFonts w:ascii="Consolas" w:hAnsi="Consolas"/>
+          <w:sz w:val="24"/>
+          <w:szCs w:val="24"/>
+        </w:rPr>
+        <w:t>array</w:t>
+      </w:r>
+      <w:proofErr w:type="spellEnd"/>
+      <w:r>
+        <w:rPr>
+          <w:rFonts w:ascii="Consolas" w:hAnsi="Consolas"/>
+          <w:sz w:val="24"/>
+          <w:szCs w:val="24"/>
+        </w:rPr>
+        <w:t xml:space="preserve"> de mensagem um erro personalizado.</w:t>
+      </w:r>
+    </w:p>
+    <w:p>
+      <w:pPr>
+        <w:pStyle w:val="PargrafodaLista"/>
+        <w:numPr>
+          <w:ilvl w:val="0"/>
+          <w:numId w:val="1"/>
+        </w:numPr>
+        <w:shd w:val="clear" w:color="auto" w:fill="282A36"/>
+        <w:spacing w:after="0" w:line="285" w:lineRule="atLeast"/>
+        <w:jc w:val="left"/>
+        <w:rPr>
+          <w:rFonts w:ascii="Consolas" w:eastAsia="Times New Roman" w:hAnsi="Consolas" w:cs="Times New Roman"/>
+          <w:color w:val="F6F6F4"/>
+          <w:sz w:val="21"/>
+          <w:szCs w:val="21"/>
+          <w:lang w:eastAsia="pt-BR"/>
+        </w:rPr>
+      </w:pPr>
+      <w:r>
+        <w:rPr>
+          <w:rFonts w:ascii="Consolas" w:eastAsia="Times New Roman" w:hAnsi="Consolas" w:cs="Times New Roman"/>
+          <w:color w:val="62E884"/>
+          <w:sz w:val="21"/>
+          <w:szCs w:val="21"/>
+          <w:lang w:eastAsia="pt-BR"/>
+        </w:rPr>
+        <w:t>excluir</w:t>
+      </w:r>
+      <w:r>
+        <w:rPr>
+          <w:rFonts w:ascii="Consolas" w:eastAsia="Times New Roman" w:hAnsi="Consolas" w:cs="Times New Roman"/>
+          <w:color w:val="F6F6F4"/>
+          <w:sz w:val="21"/>
+          <w:szCs w:val="21"/>
+          <w:lang w:eastAsia="pt-BR"/>
+        </w:rPr>
+        <w:t>(</w:t>
+      </w:r>
+      <w:r>
+        <w:rPr>
+          <w:rFonts w:ascii="Consolas" w:eastAsia="Times New Roman" w:hAnsi="Consolas" w:cs="Times New Roman"/>
+          <w:i/>
+          <w:iCs/>
+          <w:color w:val="FFB86C"/>
+          <w:sz w:val="21"/>
+          <w:szCs w:val="21"/>
+          <w:lang w:eastAsia="pt-BR"/>
+        </w:rPr>
+        <w:t>id</w:t>
+      </w:r>
+      <w:proofErr w:type="gramStart"/>
+      <w:r>
+        <w:rPr>
+          <w:rFonts w:ascii="Consolas" w:eastAsia="Times New Roman" w:hAnsi="Consolas" w:cs="Times New Roman"/>
+          <w:color w:val="F6F6F4"/>
+          <w:sz w:val="21"/>
+          <w:szCs w:val="21"/>
+          <w:lang w:eastAsia="pt-BR"/>
+        </w:rPr>
+        <w:t>){</w:t>
+      </w:r>
+      <w:proofErr w:type="gramEnd"/>
+    </w:p>
+    <w:p>
+      <w:pPr>
+        <w:pStyle w:val="PargrafodaLista"/>
+        <w:numPr>
+          <w:ilvl w:val="0"/>
+          <w:numId w:val="1"/>
+        </w:numPr>
+        <w:shd w:val="clear" w:color="auto" w:fill="282A36"/>
+        <w:spacing w:after="0" w:line="285" w:lineRule="atLeast"/>
+        <w:jc w:val="left"/>
+        <w:rPr>
+          <w:rFonts w:ascii="Consolas" w:eastAsia="Times New Roman" w:hAnsi="Consolas" w:cs="Times New Roman"/>
+          <w:color w:val="F6F6F4"/>
+          <w:sz w:val="21"/>
+          <w:szCs w:val="21"/>
+          <w:lang w:eastAsia="pt-BR"/>
+        </w:rPr>
+      </w:pPr>
+      <w:r>
+        <w:rPr>
+          <w:rFonts w:ascii="Consolas" w:eastAsia="Times New Roman" w:hAnsi="Consolas" w:cs="Times New Roman"/>
+          <w:color w:val="F6F6F4"/>
+          <w:sz w:val="21"/>
+          <w:szCs w:val="21"/>
+          <w:lang w:eastAsia="pt-BR"/>
+        </w:rPr>
+        <w:t xml:space="preserve">            </w:t>
+      </w:r>
+      <w:proofErr w:type="spellStart"/>
+      <w:proofErr w:type="gramStart"/>
+      <w:r>
+        <w:rPr>
+          <w:rFonts w:ascii="Consolas" w:eastAsia="Times New Roman" w:hAnsi="Consolas" w:cs="Times New Roman"/>
+          <w:i/>
+          <w:iCs/>
+          <w:color w:val="BF9EEE"/>
+          <w:sz w:val="21"/>
+          <w:szCs w:val="21"/>
+          <w:lang w:eastAsia="pt-BR"/>
+        </w:rPr>
+        <w:t>this</w:t>
+      </w:r>
+      <w:proofErr w:type="spellEnd"/>
+      <w:r>
+        <w:rPr>
+          <w:rFonts w:ascii="Consolas" w:eastAsia="Times New Roman" w:hAnsi="Consolas" w:cs="Times New Roman"/>
+          <w:color w:val="F6F6F4"/>
+          <w:sz w:val="21"/>
+          <w:szCs w:val="21"/>
+          <w:lang w:eastAsia="pt-BR"/>
+        </w:rPr>
+        <w:t>.$</w:t>
+      </w:r>
+      <w:proofErr w:type="spellStart"/>
+      <w:proofErr w:type="gramEnd"/>
+      <w:r>
+        <w:rPr>
+          <w:rFonts w:ascii="Consolas" w:eastAsia="Times New Roman" w:hAnsi="Consolas" w:cs="Times New Roman"/>
+          <w:color w:val="F6F6F4"/>
+          <w:sz w:val="21"/>
+          <w:szCs w:val="21"/>
+          <w:lang w:eastAsia="pt-BR"/>
+        </w:rPr>
+        <w:t>http.</w:t>
+      </w:r>
+      <w:r>
+        <w:rPr>
+          <w:rFonts w:ascii="Consolas" w:eastAsia="Times New Roman" w:hAnsi="Consolas" w:cs="Times New Roman"/>
+          <w:color w:val="62E884"/>
+          <w:sz w:val="21"/>
+          <w:szCs w:val="21"/>
+          <w:lang w:eastAsia="pt-BR"/>
+        </w:rPr>
+        <w:t>delete</w:t>
+      </w:r>
+      <w:proofErr w:type="spellEnd"/>
+      <w:r>
+        <w:rPr>
+          <w:rFonts w:ascii="Consolas" w:eastAsia="Times New Roman" w:hAnsi="Consolas" w:cs="Times New Roman"/>
+          <w:color w:val="F6F6F4"/>
+          <w:sz w:val="21"/>
+          <w:szCs w:val="21"/>
+          <w:lang w:eastAsia="pt-BR"/>
+        </w:rPr>
+        <w:t>(</w:t>
+      </w:r>
+      <w:r>
+        <w:rPr>
+          <w:rFonts w:ascii="Consolas" w:eastAsia="Times New Roman" w:hAnsi="Consolas" w:cs="Times New Roman"/>
+          <w:color w:val="E7EE98"/>
+          <w:sz w:val="21"/>
+          <w:szCs w:val="21"/>
+          <w:lang w:eastAsia="pt-BR"/>
+        </w:rPr>
+        <w:t>`/</w:t>
+      </w:r>
+      <w:proofErr w:type="spellStart"/>
+      <w:r>
+        <w:rPr>
+          <w:rFonts w:ascii="Consolas" w:eastAsia="Times New Roman" w:hAnsi="Consolas" w:cs="Times New Roman"/>
+          <w:color w:val="E7EE98"/>
+          <w:sz w:val="21"/>
+          <w:szCs w:val="21"/>
+          <w:lang w:eastAsia="pt-BR"/>
+        </w:rPr>
+        <w:t>usuarios</w:t>
+      </w:r>
+      <w:proofErr w:type="spellEnd"/>
+      <w:r>
+        <w:rPr>
+          <w:rFonts w:ascii="Consolas" w:eastAsia="Times New Roman" w:hAnsi="Consolas" w:cs="Times New Roman"/>
+          <w:color w:val="E7EE98"/>
+          <w:sz w:val="21"/>
+          <w:szCs w:val="21"/>
+          <w:lang w:eastAsia="pt-BR"/>
+        </w:rPr>
+        <w:t>/</w:t>
+      </w:r>
+      <w:r>
+        <w:rPr>
+          <w:rFonts w:ascii="Consolas" w:eastAsia="Times New Roman" w:hAnsi="Consolas" w:cs="Times New Roman"/>
+          <w:color w:val="F286C4"/>
+          <w:sz w:val="21"/>
+          <w:szCs w:val="21"/>
+          <w:lang w:eastAsia="pt-BR"/>
+        </w:rPr>
+        <w:t>${</w:t>
+      </w:r>
+      <w:r>
+        <w:rPr>
+          <w:rFonts w:ascii="Consolas" w:eastAsia="Times New Roman" w:hAnsi="Consolas" w:cs="Times New Roman"/>
+          <w:i/>
+          <w:iCs/>
+          <w:color w:val="FFB86C"/>
+          <w:sz w:val="21"/>
+          <w:szCs w:val="21"/>
+          <w:lang w:eastAsia="pt-BR"/>
+        </w:rPr>
+        <w:t>id</w:t>
+      </w:r>
+      <w:r>
+        <w:rPr>
+          <w:rFonts w:ascii="Consolas" w:eastAsia="Times New Roman" w:hAnsi="Consolas" w:cs="Times New Roman"/>
+          <w:color w:val="F286C4"/>
+          <w:sz w:val="21"/>
+          <w:szCs w:val="21"/>
+          <w:lang w:eastAsia="pt-BR"/>
+        </w:rPr>
+        <w:t>}</w:t>
+      </w:r>
+      <w:r>
+        <w:rPr>
+          <w:rFonts w:ascii="Consolas" w:eastAsia="Times New Roman" w:hAnsi="Consolas" w:cs="Times New Roman"/>
+          <w:color w:val="E7EE98"/>
+          <w:sz w:val="21"/>
+          <w:szCs w:val="21"/>
+          <w:lang w:eastAsia="pt-BR"/>
+        </w:rPr>
+        <w:t>.</w:t>
+      </w:r>
+      <w:proofErr w:type="spellStart"/>
+      <w:r>
+        <w:rPr>
+          <w:rFonts w:ascii="Consolas" w:eastAsia="Times New Roman" w:hAnsi="Consolas" w:cs="Times New Roman"/>
+          <w:color w:val="E7EE98"/>
+          <w:sz w:val="21"/>
+          <w:szCs w:val="21"/>
+          <w:lang w:eastAsia="pt-BR"/>
+        </w:rPr>
+        <w:t>json</w:t>
+      </w:r>
+      <w:proofErr w:type="spellEnd"/>
+      <w:r>
+        <w:rPr>
+          <w:rFonts w:ascii="Consolas" w:eastAsia="Times New Roman" w:hAnsi="Consolas" w:cs="Times New Roman"/>
+          <w:color w:val="E7EE98"/>
+          <w:sz w:val="21"/>
+          <w:szCs w:val="21"/>
+          <w:lang w:eastAsia="pt-BR"/>
+        </w:rPr>
+        <w:t>`</w:t>
+      </w:r>
+      <w:r>
+        <w:rPr>
+          <w:rFonts w:ascii="Consolas" w:eastAsia="Times New Roman" w:hAnsi="Consolas" w:cs="Times New Roman"/>
+          <w:color w:val="F6F6F4"/>
+          <w:sz w:val="21"/>
+          <w:szCs w:val="21"/>
+          <w:lang w:eastAsia="pt-BR"/>
+        </w:rPr>
+        <w:t>).</w:t>
+      </w:r>
+      <w:proofErr w:type="spellStart"/>
+      <w:r>
+        <w:rPr>
+          <w:rFonts w:ascii="Consolas" w:eastAsia="Times New Roman" w:hAnsi="Consolas" w:cs="Times New Roman"/>
+          <w:color w:val="62E884"/>
+          <w:sz w:val="21"/>
+          <w:szCs w:val="21"/>
+          <w:lang w:eastAsia="pt-BR"/>
+        </w:rPr>
+        <w:t>then</w:t>
+      </w:r>
+      <w:proofErr w:type="spellEnd"/>
+      <w:r>
+        <w:rPr>
+          <w:rFonts w:ascii="Consolas" w:eastAsia="Times New Roman" w:hAnsi="Consolas" w:cs="Times New Roman"/>
+          <w:color w:val="F6F6F4"/>
+          <w:sz w:val="21"/>
+          <w:szCs w:val="21"/>
+          <w:lang w:eastAsia="pt-BR"/>
+        </w:rPr>
+        <w:t>(()</w:t>
+      </w:r>
+      <w:r>
+        <w:rPr>
+          <w:rFonts w:ascii="Consolas" w:eastAsia="Times New Roman" w:hAnsi="Consolas" w:cs="Times New Roman"/>
+          <w:color w:val="F286C4"/>
+          <w:sz w:val="21"/>
+          <w:szCs w:val="21"/>
+          <w:lang w:eastAsia="pt-BR"/>
+        </w:rPr>
+        <w:t>=&gt;</w:t>
+      </w:r>
+      <w:r>
+        <w:rPr>
+          <w:rFonts w:ascii="Consolas" w:eastAsia="Times New Roman" w:hAnsi="Consolas" w:cs="Times New Roman"/>
+          <w:color w:val="F6F6F4"/>
+          <w:sz w:val="21"/>
+          <w:szCs w:val="21"/>
+          <w:lang w:eastAsia="pt-BR"/>
+        </w:rPr>
+        <w:t>{</w:t>
+      </w:r>
+    </w:p>
+    <w:p>
+      <w:pPr>
+        <w:pStyle w:val="PargrafodaLista"/>
+        <w:numPr>
+          <w:ilvl w:val="0"/>
+          <w:numId w:val="1"/>
+        </w:numPr>
+        <w:shd w:val="clear" w:color="auto" w:fill="282A36"/>
+        <w:spacing w:after="0" w:line="285" w:lineRule="atLeast"/>
+        <w:jc w:val="left"/>
+        <w:rPr>
+          <w:rFonts w:ascii="Consolas" w:eastAsia="Times New Roman" w:hAnsi="Consolas" w:cs="Times New Roman"/>
+          <w:color w:val="F6F6F4"/>
+          <w:sz w:val="21"/>
+          <w:szCs w:val="21"/>
+          <w:lang w:eastAsia="pt-BR"/>
+        </w:rPr>
+      </w:pPr>
+      <w:r>
+        <w:rPr>
+          <w:rFonts w:ascii="Consolas" w:eastAsia="Times New Roman" w:hAnsi="Consolas" w:cs="Times New Roman"/>
+          <w:color w:val="F6F6F4"/>
+          <w:sz w:val="21"/>
+          <w:szCs w:val="21"/>
+          <w:lang w:eastAsia="pt-BR"/>
+        </w:rPr>
+        <w:t xml:space="preserve">                </w:t>
+      </w:r>
+      <w:proofErr w:type="spellStart"/>
+      <w:proofErr w:type="gramStart"/>
+      <w:r>
+        <w:rPr>
+          <w:rFonts w:ascii="Consolas" w:eastAsia="Times New Roman" w:hAnsi="Consolas" w:cs="Times New Roman"/>
+          <w:i/>
+          <w:iCs/>
+          <w:color w:val="BF9EEE"/>
+          <w:sz w:val="21"/>
+          <w:szCs w:val="21"/>
+          <w:lang w:eastAsia="pt-BR"/>
+        </w:rPr>
+        <w:t>this</w:t>
+      </w:r>
+      <w:r>
+        <w:rPr>
+          <w:rFonts w:ascii="Consolas" w:eastAsia="Times New Roman" w:hAnsi="Consolas" w:cs="Times New Roman"/>
+          <w:color w:val="F6F6F4"/>
+          <w:sz w:val="21"/>
+          <w:szCs w:val="21"/>
+          <w:lang w:eastAsia="pt-BR"/>
+        </w:rPr>
+        <w:t>.</w:t>
+      </w:r>
+      <w:r>
+        <w:rPr>
+          <w:rFonts w:ascii="Consolas" w:eastAsia="Times New Roman" w:hAnsi="Consolas" w:cs="Times New Roman"/>
+          <w:color w:val="62E884"/>
+          <w:sz w:val="21"/>
+          <w:szCs w:val="21"/>
+          <w:lang w:eastAsia="pt-BR"/>
+        </w:rPr>
+        <w:t>limpar</w:t>
+      </w:r>
+      <w:proofErr w:type="spellEnd"/>
+      <w:proofErr w:type="gramEnd"/>
+      <w:r>
+        <w:rPr>
+          <w:rFonts w:ascii="Consolas" w:eastAsia="Times New Roman" w:hAnsi="Consolas" w:cs="Times New Roman"/>
+          <w:color w:val="F6F6F4"/>
+          <w:sz w:val="21"/>
+          <w:szCs w:val="21"/>
+          <w:lang w:eastAsia="pt-BR"/>
+        </w:rPr>
+        <w:t>()</w:t>
+      </w:r>
+    </w:p>
+    <w:p>
+      <w:pPr>
+        <w:pStyle w:val="PargrafodaLista"/>
+        <w:numPr>
+          <w:ilvl w:val="0"/>
+          <w:numId w:val="1"/>
+        </w:numPr>
+        <w:shd w:val="clear" w:color="auto" w:fill="282A36"/>
+        <w:spacing w:after="0" w:line="285" w:lineRule="atLeast"/>
+        <w:jc w:val="left"/>
+        <w:rPr>
+          <w:rFonts w:ascii="Consolas" w:eastAsia="Times New Roman" w:hAnsi="Consolas" w:cs="Times New Roman"/>
+          <w:color w:val="F6F6F4"/>
+          <w:sz w:val="21"/>
+          <w:szCs w:val="21"/>
+          <w:lang w:eastAsia="pt-BR"/>
+        </w:rPr>
+      </w:pPr>
+      <w:r>
+        <w:rPr>
+          <w:rFonts w:ascii="Consolas" w:eastAsia="Times New Roman" w:hAnsi="Consolas" w:cs="Times New Roman"/>
+          <w:color w:val="F6F6F4"/>
+          <w:sz w:val="21"/>
+          <w:szCs w:val="21"/>
+          <w:lang w:eastAsia="pt-BR"/>
+        </w:rPr>
+        <w:t xml:space="preserve">                </w:t>
+      </w:r>
+      <w:proofErr w:type="spellStart"/>
+      <w:proofErr w:type="gramStart"/>
+      <w:r>
+        <w:rPr>
+          <w:rFonts w:ascii="Consolas" w:eastAsia="Times New Roman" w:hAnsi="Consolas" w:cs="Times New Roman"/>
+          <w:i/>
+          <w:iCs/>
+          <w:color w:val="BF9EEE"/>
+          <w:sz w:val="21"/>
+          <w:szCs w:val="21"/>
+          <w:lang w:eastAsia="pt-BR"/>
+        </w:rPr>
+        <w:t>this</w:t>
+      </w:r>
+      <w:r>
+        <w:rPr>
+          <w:rFonts w:ascii="Consolas" w:eastAsia="Times New Roman" w:hAnsi="Consolas" w:cs="Times New Roman"/>
+          <w:color w:val="F6F6F4"/>
+          <w:sz w:val="21"/>
+          <w:szCs w:val="21"/>
+          <w:lang w:eastAsia="pt-BR"/>
+        </w:rPr>
+        <w:t>.mensagens</w:t>
+      </w:r>
+      <w:proofErr w:type="gramEnd"/>
+      <w:r>
+        <w:rPr>
+          <w:rFonts w:ascii="Consolas" w:eastAsia="Times New Roman" w:hAnsi="Consolas" w:cs="Times New Roman"/>
+          <w:color w:val="F6F6F4"/>
+          <w:sz w:val="21"/>
+          <w:szCs w:val="21"/>
+          <w:lang w:eastAsia="pt-BR"/>
+        </w:rPr>
+        <w:t>.</w:t>
+      </w:r>
+      <w:r>
+        <w:rPr>
+          <w:rFonts w:ascii="Consolas" w:eastAsia="Times New Roman" w:hAnsi="Consolas" w:cs="Times New Roman"/>
+          <w:color w:val="62E884"/>
+          <w:sz w:val="21"/>
+          <w:szCs w:val="21"/>
+          <w:lang w:eastAsia="pt-BR"/>
+        </w:rPr>
+        <w:t>push</w:t>
+      </w:r>
+      <w:proofErr w:type="spellEnd"/>
+      <w:r>
+        <w:rPr>
+          <w:rFonts w:ascii="Consolas" w:eastAsia="Times New Roman" w:hAnsi="Consolas" w:cs="Times New Roman"/>
+          <w:color w:val="F6F6F4"/>
+          <w:sz w:val="21"/>
+          <w:szCs w:val="21"/>
+          <w:lang w:eastAsia="pt-BR"/>
+        </w:rPr>
+        <w:t>({</w:t>
+      </w:r>
+    </w:p>
+    <w:p>
+      <w:pPr>
+        <w:pStyle w:val="PargrafodaLista"/>
+        <w:numPr>
+          <w:ilvl w:val="0"/>
+          <w:numId w:val="1"/>
+        </w:numPr>
+        <w:shd w:val="clear" w:color="auto" w:fill="282A36"/>
+        <w:spacing w:after="0" w:line="285" w:lineRule="atLeast"/>
+        <w:jc w:val="left"/>
+        <w:rPr>
+          <w:rFonts w:ascii="Consolas" w:eastAsia="Times New Roman" w:hAnsi="Consolas" w:cs="Times New Roman"/>
+          <w:color w:val="F6F6F4"/>
+          <w:sz w:val="21"/>
+          <w:szCs w:val="21"/>
+          <w:lang w:eastAsia="pt-BR"/>
+        </w:rPr>
+      </w:pPr>
+      <w:r>
+        <w:rPr>
+          <w:rFonts w:ascii="Consolas" w:eastAsia="Times New Roman" w:hAnsi="Consolas" w:cs="Times New Roman"/>
+          <w:color w:val="F6F6F4"/>
+          <w:sz w:val="21"/>
+          <w:szCs w:val="21"/>
+          <w:lang w:eastAsia="pt-BR"/>
+        </w:rPr>
+        <w:t>                    texto</w:t>
+      </w:r>
+      <w:r>
+        <w:rPr>
+          <w:rFonts w:ascii="Consolas" w:eastAsia="Times New Roman" w:hAnsi="Consolas" w:cs="Times New Roman"/>
+          <w:color w:val="F286C4"/>
+          <w:sz w:val="21"/>
+          <w:szCs w:val="21"/>
+          <w:lang w:eastAsia="pt-BR"/>
+        </w:rPr>
+        <w:t>:</w:t>
+      </w:r>
+      <w:r>
+        <w:rPr>
+          <w:rFonts w:ascii="Consolas" w:eastAsia="Times New Roman" w:hAnsi="Consolas" w:cs="Times New Roman"/>
+          <w:color w:val="F6F6F4"/>
+          <w:sz w:val="21"/>
+          <w:szCs w:val="21"/>
+          <w:lang w:eastAsia="pt-BR"/>
+        </w:rPr>
+        <w:t xml:space="preserve"> </w:t>
+      </w:r>
+      <w:r>
+        <w:rPr>
+          <w:rFonts w:ascii="Consolas" w:eastAsia="Times New Roman" w:hAnsi="Consolas" w:cs="Times New Roman"/>
+          <w:color w:val="DEE492"/>
+          <w:sz w:val="21"/>
+          <w:szCs w:val="21"/>
+          <w:lang w:eastAsia="pt-BR"/>
+        </w:rPr>
+        <w:t>'</w:t>
+      </w:r>
+      <w:r>
+        <w:rPr>
+          <w:rFonts w:ascii="Consolas" w:eastAsia="Times New Roman" w:hAnsi="Consolas" w:cs="Times New Roman"/>
+          <w:color w:val="E7EE98"/>
+          <w:sz w:val="21"/>
+          <w:szCs w:val="21"/>
+          <w:lang w:eastAsia="pt-BR"/>
+        </w:rPr>
+        <w:t xml:space="preserve">Usuário </w:t>
+      </w:r>
+      <w:proofErr w:type="gramStart"/>
+      <w:r>
+        <w:rPr>
+          <w:rFonts w:ascii="Consolas" w:eastAsia="Times New Roman" w:hAnsi="Consolas" w:cs="Times New Roman"/>
+          <w:color w:val="E7EE98"/>
+          <w:sz w:val="21"/>
+          <w:szCs w:val="21"/>
+          <w:lang w:eastAsia="pt-BR"/>
+        </w:rPr>
+        <w:t>apagado !</w:t>
+      </w:r>
+      <w:proofErr w:type="gramEnd"/>
+      <w:r>
+        <w:rPr>
+          <w:rFonts w:ascii="Consolas" w:eastAsia="Times New Roman" w:hAnsi="Consolas" w:cs="Times New Roman"/>
+          <w:color w:val="DEE492"/>
+          <w:sz w:val="21"/>
+          <w:szCs w:val="21"/>
+          <w:lang w:eastAsia="pt-BR"/>
+        </w:rPr>
+        <w:t>'</w:t>
+      </w:r>
+      <w:r>
+        <w:rPr>
+          <w:rFonts w:ascii="Consolas" w:eastAsia="Times New Roman" w:hAnsi="Consolas" w:cs="Times New Roman"/>
+          <w:color w:val="F6F6F4"/>
+          <w:sz w:val="21"/>
+          <w:szCs w:val="21"/>
+          <w:lang w:eastAsia="pt-BR"/>
+        </w:rPr>
+        <w:t>,</w:t>
+      </w:r>
+    </w:p>
+    <w:p>
+      <w:pPr>
+        <w:pStyle w:val="PargrafodaLista"/>
+        <w:numPr>
+          <w:ilvl w:val="0"/>
+          <w:numId w:val="1"/>
+        </w:numPr>
+        <w:shd w:val="clear" w:color="auto" w:fill="282A36"/>
+        <w:spacing w:after="0" w:line="285" w:lineRule="atLeast"/>
+        <w:jc w:val="left"/>
+        <w:rPr>
+          <w:rFonts w:ascii="Consolas" w:eastAsia="Times New Roman" w:hAnsi="Consolas" w:cs="Times New Roman"/>
+          <w:color w:val="F6F6F4"/>
+          <w:sz w:val="21"/>
+          <w:szCs w:val="21"/>
+          <w:lang w:eastAsia="pt-BR"/>
+        </w:rPr>
+      </w:pPr>
+      <w:r>
+        <w:rPr>
+          <w:rFonts w:ascii="Consolas" w:eastAsia="Times New Roman" w:hAnsi="Consolas" w:cs="Times New Roman"/>
+          <w:color w:val="F6F6F4"/>
+          <w:sz w:val="21"/>
+          <w:szCs w:val="21"/>
+          <w:lang w:eastAsia="pt-BR"/>
+        </w:rPr>
+        <w:t>                    tipo</w:t>
+      </w:r>
+      <w:r>
+        <w:rPr>
+          <w:rFonts w:ascii="Consolas" w:eastAsia="Times New Roman" w:hAnsi="Consolas" w:cs="Times New Roman"/>
+          <w:color w:val="F286C4"/>
+          <w:sz w:val="21"/>
+          <w:szCs w:val="21"/>
+          <w:lang w:eastAsia="pt-BR"/>
+        </w:rPr>
+        <w:t>:</w:t>
+      </w:r>
+      <w:r>
+        <w:rPr>
+          <w:rFonts w:ascii="Consolas" w:eastAsia="Times New Roman" w:hAnsi="Consolas" w:cs="Times New Roman"/>
+          <w:color w:val="F6F6F4"/>
+          <w:sz w:val="21"/>
+          <w:szCs w:val="21"/>
+          <w:lang w:eastAsia="pt-BR"/>
+        </w:rPr>
+        <w:t xml:space="preserve"> </w:t>
+      </w:r>
+      <w:r>
+        <w:rPr>
+          <w:rFonts w:ascii="Consolas" w:eastAsia="Times New Roman" w:hAnsi="Consolas" w:cs="Times New Roman"/>
+          <w:color w:val="DEE492"/>
+          <w:sz w:val="21"/>
+          <w:szCs w:val="21"/>
+          <w:lang w:eastAsia="pt-BR"/>
+        </w:rPr>
+        <w:t>'</w:t>
+      </w:r>
+      <w:proofErr w:type="spellStart"/>
+      <w:r>
+        <w:rPr>
+          <w:rFonts w:ascii="Consolas" w:eastAsia="Times New Roman" w:hAnsi="Consolas" w:cs="Times New Roman"/>
+          <w:color w:val="E7EE98"/>
+          <w:sz w:val="21"/>
+          <w:szCs w:val="21"/>
+          <w:lang w:eastAsia="pt-BR"/>
+        </w:rPr>
+        <w:t>info</w:t>
+      </w:r>
+      <w:proofErr w:type="spellEnd"/>
+      <w:r>
+        <w:rPr>
+          <w:rFonts w:ascii="Consolas" w:eastAsia="Times New Roman" w:hAnsi="Consolas" w:cs="Times New Roman"/>
+          <w:color w:val="DEE492"/>
+          <w:sz w:val="21"/>
+          <w:szCs w:val="21"/>
+          <w:lang w:eastAsia="pt-BR"/>
+        </w:rPr>
+        <w:t>'</w:t>
+      </w:r>
+    </w:p>
+    <w:p>
+      <w:pPr>
+        <w:pStyle w:val="PargrafodaLista"/>
+        <w:numPr>
+          <w:ilvl w:val="0"/>
+          <w:numId w:val="1"/>
+        </w:numPr>
+        <w:shd w:val="clear" w:color="auto" w:fill="282A36"/>
+        <w:spacing w:after="0" w:line="285" w:lineRule="atLeast"/>
+        <w:jc w:val="left"/>
+        <w:rPr>
+          <w:rFonts w:ascii="Consolas" w:eastAsia="Times New Roman" w:hAnsi="Consolas" w:cs="Times New Roman"/>
+          <w:color w:val="F6F6F4"/>
+          <w:sz w:val="21"/>
+          <w:szCs w:val="21"/>
+          <w:lang w:eastAsia="pt-BR"/>
+        </w:rPr>
+      </w:pPr>
+      <w:r>
+        <w:rPr>
+          <w:rFonts w:ascii="Consolas" w:eastAsia="Times New Roman" w:hAnsi="Consolas" w:cs="Times New Roman"/>
+          <w:color w:val="F6F6F4"/>
+          <w:sz w:val="21"/>
+          <w:szCs w:val="21"/>
+          <w:lang w:eastAsia="pt-BR"/>
+        </w:rPr>
+        <w:t>                })</w:t>
+      </w:r>
+    </w:p>
+    <w:p>
+      <w:pPr>
+        <w:pStyle w:val="PargrafodaLista"/>
+        <w:numPr>
+          <w:ilvl w:val="0"/>
+          <w:numId w:val="1"/>
+        </w:numPr>
+        <w:shd w:val="clear" w:color="auto" w:fill="282A36"/>
+        <w:spacing w:after="0" w:line="285" w:lineRule="atLeast"/>
+        <w:jc w:val="left"/>
+        <w:rPr>
+          <w:rFonts w:ascii="Consolas" w:eastAsia="Times New Roman" w:hAnsi="Consolas" w:cs="Times New Roman"/>
+          <w:color w:val="F6F6F4"/>
+          <w:sz w:val="21"/>
+          <w:szCs w:val="21"/>
+          <w:lang w:eastAsia="pt-BR"/>
+        </w:rPr>
+      </w:pPr>
+      <w:r>
+        <w:rPr>
+          <w:rFonts w:ascii="Consolas" w:eastAsia="Times New Roman" w:hAnsi="Consolas" w:cs="Times New Roman"/>
+          <w:color w:val="F6F6F4"/>
+          <w:sz w:val="21"/>
+          <w:szCs w:val="21"/>
+          <w:lang w:eastAsia="pt-BR"/>
+        </w:rPr>
+        <w:t>            }</w:t>
+      </w:r>
+      <w:proofErr w:type="gramStart"/>
+      <w:r>
+        <w:rPr>
+          <w:rFonts w:ascii="Consolas" w:eastAsia="Times New Roman" w:hAnsi="Consolas" w:cs="Times New Roman"/>
+          <w:color w:val="F6F6F4"/>
+          <w:sz w:val="21"/>
+          <w:szCs w:val="21"/>
+          <w:lang w:eastAsia="pt-BR"/>
+        </w:rPr>
+        <w:t>).</w:t>
+      </w:r>
+      <w:r>
+        <w:rPr>
+          <w:rFonts w:ascii="Consolas" w:eastAsia="Times New Roman" w:hAnsi="Consolas" w:cs="Times New Roman"/>
+          <w:color w:val="62E884"/>
+          <w:sz w:val="21"/>
+          <w:szCs w:val="21"/>
+          <w:lang w:eastAsia="pt-BR"/>
+        </w:rPr>
+        <w:t>catch</w:t>
+      </w:r>
+      <w:proofErr w:type="gramEnd"/>
+      <w:r>
+        <w:rPr>
+          <w:rFonts w:ascii="Consolas" w:eastAsia="Times New Roman" w:hAnsi="Consolas" w:cs="Times New Roman"/>
+          <w:color w:val="F6F6F4"/>
+          <w:sz w:val="21"/>
+          <w:szCs w:val="21"/>
+          <w:lang w:eastAsia="pt-BR"/>
+        </w:rPr>
+        <w:t>(</w:t>
+      </w:r>
+      <w:proofErr w:type="spellStart"/>
+      <w:r>
+        <w:rPr>
+          <w:rFonts w:ascii="Consolas" w:eastAsia="Times New Roman" w:hAnsi="Consolas" w:cs="Times New Roman"/>
+          <w:i/>
+          <w:iCs/>
+          <w:color w:val="FFB86C"/>
+          <w:sz w:val="21"/>
+          <w:szCs w:val="21"/>
+          <w:lang w:eastAsia="pt-BR"/>
+        </w:rPr>
+        <w:t>err</w:t>
+      </w:r>
+      <w:proofErr w:type="spellEnd"/>
+      <w:r>
+        <w:rPr>
+          <w:rFonts w:ascii="Consolas" w:eastAsia="Times New Roman" w:hAnsi="Consolas" w:cs="Times New Roman"/>
+          <w:color w:val="F6F6F4"/>
+          <w:sz w:val="21"/>
+          <w:szCs w:val="21"/>
+          <w:lang w:eastAsia="pt-BR"/>
+        </w:rPr>
+        <w:t xml:space="preserve"> </w:t>
+      </w:r>
+      <w:r>
+        <w:rPr>
+          <w:rFonts w:ascii="Consolas" w:eastAsia="Times New Roman" w:hAnsi="Consolas" w:cs="Times New Roman"/>
+          <w:color w:val="F286C4"/>
+          <w:sz w:val="21"/>
+          <w:szCs w:val="21"/>
+          <w:lang w:eastAsia="pt-BR"/>
+        </w:rPr>
+        <w:t>=&gt;</w:t>
+      </w:r>
+      <w:r>
+        <w:rPr>
+          <w:rFonts w:ascii="Consolas" w:eastAsia="Times New Roman" w:hAnsi="Consolas" w:cs="Times New Roman"/>
+          <w:color w:val="F6F6F4"/>
+          <w:sz w:val="21"/>
+          <w:szCs w:val="21"/>
+          <w:lang w:eastAsia="pt-BR"/>
+        </w:rPr>
+        <w:t>{</w:t>
+      </w:r>
+    </w:p>
+    <w:p>
+      <w:pPr>
+        <w:pStyle w:val="PargrafodaLista"/>
+        <w:numPr>
+          <w:ilvl w:val="0"/>
+          <w:numId w:val="1"/>
+        </w:numPr>
+        <w:shd w:val="clear" w:color="auto" w:fill="282A36"/>
+        <w:spacing w:after="0" w:line="285" w:lineRule="atLeast"/>
+        <w:jc w:val="left"/>
+        <w:rPr>
+          <w:rFonts w:ascii="Consolas" w:eastAsia="Times New Roman" w:hAnsi="Consolas" w:cs="Times New Roman"/>
+          <w:color w:val="F6F6F4"/>
+          <w:sz w:val="21"/>
+          <w:szCs w:val="21"/>
+          <w:lang w:eastAsia="pt-BR"/>
+        </w:rPr>
+      </w:pPr>
+      <w:r>
+        <w:rPr>
+          <w:rFonts w:ascii="Consolas" w:eastAsia="Times New Roman" w:hAnsi="Consolas" w:cs="Times New Roman"/>
+          <w:color w:val="F6F6F4"/>
+          <w:sz w:val="21"/>
+          <w:szCs w:val="21"/>
+          <w:lang w:eastAsia="pt-BR"/>
+        </w:rPr>
+        <w:t xml:space="preserve">                </w:t>
+      </w:r>
+      <w:proofErr w:type="spellStart"/>
+      <w:proofErr w:type="gramStart"/>
+      <w:r>
+        <w:rPr>
+          <w:rFonts w:ascii="Consolas" w:eastAsia="Times New Roman" w:hAnsi="Consolas" w:cs="Times New Roman"/>
+          <w:i/>
+          <w:iCs/>
+          <w:color w:val="BF9EEE"/>
+          <w:sz w:val="21"/>
+          <w:szCs w:val="21"/>
+          <w:lang w:eastAsia="pt-BR"/>
+        </w:rPr>
+        <w:t>this</w:t>
+      </w:r>
+      <w:r>
+        <w:rPr>
+          <w:rFonts w:ascii="Consolas" w:eastAsia="Times New Roman" w:hAnsi="Consolas" w:cs="Times New Roman"/>
+          <w:color w:val="F6F6F4"/>
+          <w:sz w:val="21"/>
+          <w:szCs w:val="21"/>
+          <w:lang w:eastAsia="pt-BR"/>
+        </w:rPr>
+        <w:t>.mensagens</w:t>
+      </w:r>
+      <w:proofErr w:type="gramEnd"/>
+      <w:r>
+        <w:rPr>
+          <w:rFonts w:ascii="Consolas" w:eastAsia="Times New Roman" w:hAnsi="Consolas" w:cs="Times New Roman"/>
+          <w:color w:val="F6F6F4"/>
+          <w:sz w:val="21"/>
+          <w:szCs w:val="21"/>
+          <w:lang w:eastAsia="pt-BR"/>
+        </w:rPr>
+        <w:t>.</w:t>
+      </w:r>
+      <w:r>
+        <w:rPr>
+          <w:rFonts w:ascii="Consolas" w:eastAsia="Times New Roman" w:hAnsi="Consolas" w:cs="Times New Roman"/>
+          <w:color w:val="62E884"/>
+          <w:sz w:val="21"/>
+          <w:szCs w:val="21"/>
+          <w:lang w:eastAsia="pt-BR"/>
+        </w:rPr>
+        <w:t>push</w:t>
+      </w:r>
+      <w:proofErr w:type="spellEnd"/>
+      <w:r>
+        <w:rPr>
+          <w:rFonts w:ascii="Consolas" w:eastAsia="Times New Roman" w:hAnsi="Consolas" w:cs="Times New Roman"/>
+          <w:color w:val="F6F6F4"/>
+          <w:sz w:val="21"/>
+          <w:szCs w:val="21"/>
+          <w:lang w:eastAsia="pt-BR"/>
+        </w:rPr>
+        <w:t>({</w:t>
+      </w:r>
+    </w:p>
+    <w:p>
+      <w:pPr>
+        <w:pStyle w:val="PargrafodaLista"/>
+        <w:numPr>
+          <w:ilvl w:val="0"/>
+          <w:numId w:val="1"/>
+        </w:numPr>
+        <w:shd w:val="clear" w:color="auto" w:fill="282A36"/>
+        <w:spacing w:after="0" w:line="285" w:lineRule="atLeast"/>
+        <w:jc w:val="left"/>
+        <w:rPr>
+          <w:rFonts w:ascii="Consolas" w:eastAsia="Times New Roman" w:hAnsi="Consolas" w:cs="Times New Roman"/>
+          <w:color w:val="F6F6F4"/>
+          <w:sz w:val="21"/>
+          <w:szCs w:val="21"/>
+          <w:lang w:eastAsia="pt-BR"/>
+        </w:rPr>
+      </w:pPr>
+      <w:r>
+        <w:rPr>
+          <w:rFonts w:ascii="Consolas" w:eastAsia="Times New Roman" w:hAnsi="Consolas" w:cs="Times New Roman"/>
+          <w:color w:val="F6F6F4"/>
+          <w:sz w:val="21"/>
+          <w:szCs w:val="21"/>
+          <w:lang w:eastAsia="pt-BR"/>
+        </w:rPr>
+        <w:t>                    texto</w:t>
+      </w:r>
+      <w:r>
+        <w:rPr>
+          <w:rFonts w:ascii="Consolas" w:eastAsia="Times New Roman" w:hAnsi="Consolas" w:cs="Times New Roman"/>
+          <w:color w:val="F286C4"/>
+          <w:sz w:val="21"/>
+          <w:szCs w:val="21"/>
+          <w:lang w:eastAsia="pt-BR"/>
+        </w:rPr>
+        <w:t>:</w:t>
+      </w:r>
+      <w:r>
+        <w:rPr>
+          <w:rFonts w:ascii="Consolas" w:eastAsia="Times New Roman" w:hAnsi="Consolas" w:cs="Times New Roman"/>
+          <w:color w:val="F6F6F4"/>
+          <w:sz w:val="21"/>
+          <w:szCs w:val="21"/>
+          <w:lang w:eastAsia="pt-BR"/>
+        </w:rPr>
+        <w:t xml:space="preserve"> </w:t>
+      </w:r>
+      <w:r>
+        <w:rPr>
+          <w:rFonts w:ascii="Consolas" w:eastAsia="Times New Roman" w:hAnsi="Consolas" w:cs="Times New Roman"/>
+          <w:color w:val="DEE492"/>
+          <w:sz w:val="21"/>
+          <w:szCs w:val="21"/>
+          <w:lang w:eastAsia="pt-BR"/>
+        </w:rPr>
+        <w:t>'</w:t>
+      </w:r>
+      <w:r>
+        <w:rPr>
+          <w:rFonts w:ascii="Consolas" w:eastAsia="Times New Roman" w:hAnsi="Consolas" w:cs="Times New Roman"/>
+          <w:color w:val="E7EE98"/>
+          <w:sz w:val="21"/>
+          <w:szCs w:val="21"/>
+          <w:lang w:eastAsia="pt-BR"/>
+        </w:rPr>
+        <w:t xml:space="preserve">Erro ao excluir </w:t>
+      </w:r>
+      <w:proofErr w:type="gramStart"/>
+      <w:r>
+        <w:rPr>
+          <w:rFonts w:ascii="Consolas" w:eastAsia="Times New Roman" w:hAnsi="Consolas" w:cs="Times New Roman"/>
+          <w:color w:val="E7EE98"/>
+          <w:sz w:val="21"/>
+          <w:szCs w:val="21"/>
+          <w:lang w:eastAsia="pt-BR"/>
+        </w:rPr>
+        <w:t>usuário !</w:t>
+      </w:r>
+      <w:proofErr w:type="gramEnd"/>
+      <w:r>
+        <w:rPr>
+          <w:rFonts w:ascii="Consolas" w:eastAsia="Times New Roman" w:hAnsi="Consolas" w:cs="Times New Roman"/>
+          <w:color w:val="DEE492"/>
+          <w:sz w:val="21"/>
+          <w:szCs w:val="21"/>
+          <w:lang w:eastAsia="pt-BR"/>
+        </w:rPr>
+        <w:t>'</w:t>
+      </w:r>
+      <w:r>
+        <w:rPr>
+          <w:rFonts w:ascii="Consolas" w:eastAsia="Times New Roman" w:hAnsi="Consolas" w:cs="Times New Roman"/>
+          <w:color w:val="F6F6F4"/>
+          <w:sz w:val="21"/>
+          <w:szCs w:val="21"/>
+          <w:lang w:eastAsia="pt-BR"/>
+        </w:rPr>
+        <w:t>,</w:t>
+      </w:r>
+    </w:p>
+    <w:p>
+      <w:pPr>
+        <w:pStyle w:val="PargrafodaLista"/>
+        <w:numPr>
+          <w:ilvl w:val="0"/>
+          <w:numId w:val="1"/>
+        </w:numPr>
+        <w:shd w:val="clear" w:color="auto" w:fill="282A36"/>
+        <w:spacing w:after="0" w:line="285" w:lineRule="atLeast"/>
+        <w:jc w:val="left"/>
+        <w:rPr>
+          <w:rFonts w:ascii="Consolas" w:eastAsia="Times New Roman" w:hAnsi="Consolas" w:cs="Times New Roman"/>
+          <w:color w:val="F6F6F4"/>
+          <w:sz w:val="21"/>
+          <w:szCs w:val="21"/>
+          <w:lang w:eastAsia="pt-BR"/>
+        </w:rPr>
+      </w:pPr>
+      <w:r>
+        <w:rPr>
+          <w:rFonts w:ascii="Consolas" w:eastAsia="Times New Roman" w:hAnsi="Consolas" w:cs="Times New Roman"/>
+          <w:color w:val="F6F6F4"/>
+          <w:sz w:val="21"/>
+          <w:szCs w:val="21"/>
+          <w:lang w:eastAsia="pt-BR"/>
+        </w:rPr>
+        <w:t>                    tipo</w:t>
+      </w:r>
+      <w:r>
+        <w:rPr>
+          <w:rFonts w:ascii="Consolas" w:eastAsia="Times New Roman" w:hAnsi="Consolas" w:cs="Times New Roman"/>
+          <w:color w:val="F286C4"/>
+          <w:sz w:val="21"/>
+          <w:szCs w:val="21"/>
+          <w:lang w:eastAsia="pt-BR"/>
+        </w:rPr>
+        <w:t>:</w:t>
+      </w:r>
+      <w:r>
+        <w:rPr>
+          <w:rFonts w:ascii="Consolas" w:eastAsia="Times New Roman" w:hAnsi="Consolas" w:cs="Times New Roman"/>
+          <w:color w:val="F6F6F4"/>
+          <w:sz w:val="21"/>
+          <w:szCs w:val="21"/>
+          <w:lang w:eastAsia="pt-BR"/>
+        </w:rPr>
+        <w:t xml:space="preserve"> </w:t>
+      </w:r>
+      <w:r>
+        <w:rPr>
+          <w:rFonts w:ascii="Consolas" w:eastAsia="Times New Roman" w:hAnsi="Consolas" w:cs="Times New Roman"/>
+          <w:color w:val="DEE492"/>
+          <w:sz w:val="21"/>
+          <w:szCs w:val="21"/>
+          <w:lang w:eastAsia="pt-BR"/>
+        </w:rPr>
+        <w:t>'</w:t>
+      </w:r>
+      <w:proofErr w:type="spellStart"/>
+      <w:r>
+        <w:rPr>
+          <w:rFonts w:ascii="Consolas" w:eastAsia="Times New Roman" w:hAnsi="Consolas" w:cs="Times New Roman"/>
+          <w:color w:val="E7EE98"/>
+          <w:sz w:val="21"/>
+          <w:szCs w:val="21"/>
+          <w:lang w:eastAsia="pt-BR"/>
+        </w:rPr>
+        <w:t>danger</w:t>
+      </w:r>
+      <w:proofErr w:type="spellEnd"/>
+      <w:r>
+        <w:rPr>
+          <w:rFonts w:ascii="Consolas" w:eastAsia="Times New Roman" w:hAnsi="Consolas" w:cs="Times New Roman"/>
+          <w:color w:val="DEE492"/>
+          <w:sz w:val="21"/>
+          <w:szCs w:val="21"/>
+          <w:lang w:eastAsia="pt-BR"/>
+        </w:rPr>
+        <w:t>'</w:t>
+      </w:r>
+    </w:p>
+    <w:p>
+      <w:pPr>
+        <w:pStyle w:val="PargrafodaLista"/>
+        <w:numPr>
+          <w:ilvl w:val="0"/>
+          <w:numId w:val="1"/>
+        </w:numPr>
+        <w:shd w:val="clear" w:color="auto" w:fill="282A36"/>
+        <w:spacing w:after="0" w:line="285" w:lineRule="atLeast"/>
+        <w:jc w:val="left"/>
+        <w:rPr>
+          <w:rFonts w:ascii="Consolas" w:eastAsia="Times New Roman" w:hAnsi="Consolas" w:cs="Times New Roman"/>
+          <w:color w:val="F6F6F4"/>
+          <w:sz w:val="21"/>
+          <w:szCs w:val="21"/>
+          <w:lang w:eastAsia="pt-BR"/>
+        </w:rPr>
+      </w:pPr>
+      <w:r>
+        <w:rPr>
+          <w:rFonts w:ascii="Consolas" w:eastAsia="Times New Roman" w:hAnsi="Consolas" w:cs="Times New Roman"/>
+          <w:color w:val="F6F6F4"/>
+          <w:sz w:val="21"/>
+          <w:szCs w:val="21"/>
+          <w:lang w:eastAsia="pt-BR"/>
+        </w:rPr>
+        <w:t>                })</w:t>
       </w:r>
     </w:p>
     <w:p>

</xml_diff>